<commit_message>
fixed most of report 3.0. Test case execution is still borked on fan's end.
</commit_message>
<xml_diff>
--- a/Documents/Reports/Team1_Report V3.0.docx
+++ b/Documents/Reports/Team1_Report V3.0.docx
@@ -35,15 +35,7 @@
             <w:rPr>
               <w:rFonts w:ascii="Times New Roman" w:hAnsi="Times New Roman" w:cs="Times New Roman"/>
             </w:rPr>
-            <w:t>Conte</w:t>
-          </w:r>
-          <w:bookmarkStart w:id="0" w:name="_GoBack"/>
-          <w:bookmarkEnd w:id="0"/>
-          <w:r>
-            <w:rPr>
-              <w:rFonts w:ascii="Times New Roman" w:hAnsi="Times New Roman" w:cs="Times New Roman"/>
-            </w:rPr>
-            <w:t>nts</w:t>
+            <w:t>Contents</w:t>
           </w:r>
         </w:p>
         <w:p>
@@ -5750,7 +5742,7 @@
           <w:rFonts w:cs="Times New Roman"/>
         </w:rPr>
       </w:pPr>
-      <w:bookmarkStart w:id="1" w:name="_Toc474839081"/>
+      <w:bookmarkStart w:id="0" w:name="_Toc474839081"/>
       <w:r>
         <w:rPr>
           <w:rFonts w:cs="Times New Roman"/>
@@ -5758,7 +5750,7 @@
         <w:lastRenderedPageBreak/>
         <w:t>Abstract</w:t>
       </w:r>
-      <w:bookmarkEnd w:id="1"/>
+      <w:bookmarkEnd w:id="0"/>
     </w:p>
     <w:p>
       <w:pPr>
@@ -5783,7 +5775,7 @@
           <w:szCs w:val="28"/>
         </w:rPr>
       </w:pPr>
-      <w:bookmarkStart w:id="2" w:name="_Toc474839082"/>
+      <w:bookmarkStart w:id="1" w:name="_Toc474839082"/>
       <w:r>
         <w:rPr>
           <w:rFonts w:cs="Times New Roman"/>
@@ -5792,126 +5784,139 @@
         <w:lastRenderedPageBreak/>
         <w:t>Report Revision History</w:t>
       </w:r>
+      <w:bookmarkEnd w:id="1"/>
+    </w:p>
+    <w:p>
+      <w:pPr>
+        <w:pStyle w:val="Heading2"/>
+      </w:pPr>
+      <w:r>
+        <w:t xml:space="preserve"> </w:t>
+      </w:r>
+      <w:bookmarkStart w:id="2" w:name="_Toc474839083"/>
+      <w:r>
+        <w:t>Changes in Version 1.5</w:t>
+      </w:r>
       <w:bookmarkEnd w:id="2"/>
     </w:p>
     <w:p>
+      <w:r>
+        <w:t xml:space="preserve">In this version, we have made the changes recommended to us by our advisor. We have added a new user requirement and functional requirement detailing more information regarding the specific tasks that the AI driver should perform. </w:t>
+      </w:r>
+      <w:r>
+        <w:t xml:space="preserve">The use case mapping diagram has updated as well. </w:t>
+      </w:r>
+      <w:r>
+        <w:t>Along with that, we have changed the name of our use case “Begin Experience” to “Experience Loop” to make more sense.</w:t>
+      </w:r>
+      <w:r>
+        <w:t xml:space="preserve"> References </w:t>
+      </w:r>
+      <w:r>
+        <w:t>are now available</w:t>
+      </w:r>
+      <w:r>
+        <w:t xml:space="preserve"> and </w:t>
+      </w:r>
+      <w:r>
+        <w:t>are</w:t>
+      </w:r>
+      <w:r>
+        <w:t xml:space="preserve"> used in section 5 to further explain our exploratory studies.</w:t>
+      </w:r>
+      <w:r>
+        <w:t xml:space="preserve"> </w:t>
+      </w:r>
+    </w:p>
+    <w:p>
       <w:pPr>
         <w:pStyle w:val="Heading2"/>
       </w:pPr>
+      <w:bookmarkStart w:id="3" w:name="_Toc474839084"/>
+      <w:r>
+        <w:t>Changes in Version 2.0</w:t>
+      </w:r>
+      <w:bookmarkEnd w:id="3"/>
+    </w:p>
+    <w:p>
+      <w:r>
+        <w:t>In this version, we have added our initial designs for the architecture</w:t>
+      </w:r>
+      <w:r>
+        <w:t>, structure,</w:t>
+      </w:r>
       <w:r>
         <w:t xml:space="preserve"> </w:t>
       </w:r>
-      <w:bookmarkStart w:id="3" w:name="_Toc474839083"/>
-      <w:r>
-        <w:t>Changes in Version 1.5</w:t>
-      </w:r>
-      <w:bookmarkEnd w:id="3"/>
-    </w:p>
-    <w:p>
-      <w:r>
-        <w:t xml:space="preserve">In this version, we have made the changes recommended to us by our advisor. We have added a new user requirement and functional requirement detailing more information regarding the specific tasks that the AI driver should perform. </w:t>
-      </w:r>
-      <w:r>
-        <w:t xml:space="preserve">The use case mapping diagram has updated as well. </w:t>
-      </w:r>
-      <w:r>
-        <w:t>Along with that, we have changed the name of our use case “Begin Experience” to “Experience Loop” to make more sense.</w:t>
-      </w:r>
-      <w:r>
-        <w:t xml:space="preserve"> References </w:t>
-      </w:r>
-      <w:r>
-        <w:t>are now available</w:t>
-      </w:r>
-      <w:r>
-        <w:t xml:space="preserve"> and </w:t>
-      </w:r>
-      <w:r>
-        <w:t>are</w:t>
-      </w:r>
-      <w:r>
-        <w:t xml:space="preserve"> used in section 5 to further explain our exploratory studies.</w:t>
-      </w:r>
-      <w:r>
-        <w:t xml:space="preserve"> </w:t>
+      <w:r>
+        <w:t xml:space="preserve">interface, </w:t>
+      </w:r>
+      <w:r>
+        <w:t xml:space="preserve">and behavior of the system. We have changed our architecture to the component-based architecture, which more accurately captures the way Unity objects </w:t>
+      </w:r>
+      <w:r>
+        <w:t>build off</w:t>
+      </w:r>
+      <w:r>
+        <w:t xml:space="preserve"> each other to create the overall system.</w:t>
+      </w:r>
+      <w:r>
+        <w:t xml:space="preserve"> We have added and updated our requirements based off feedback from advisors and industry mentor. We have created test cases for our system, as </w:t>
+      </w:r>
+      <w:r>
+        <w:t>well as the execution history. We have added t</w:t>
+      </w:r>
+      <w:r>
+        <w:t xml:space="preserve">he steps to set up the development environment and testing environment, build for the </w:t>
+      </w:r>
+      <w:r>
+        <w:t>target platform, and install to the end user’s device.</w:t>
       </w:r>
     </w:p>
     <w:p>
       <w:pPr>
         <w:pStyle w:val="Heading2"/>
       </w:pPr>
-      <w:bookmarkStart w:id="4" w:name="_Toc474839084"/>
-      <w:r>
-        <w:t>Changes in Version 2.0</w:t>
+      <w:bookmarkStart w:id="4" w:name="_Toc474839085"/>
+      <w:r>
+        <w:t>Changes</w:t>
+      </w:r>
+      <w:r>
+        <w:t xml:space="preserve"> in Version 2.5</w:t>
       </w:r>
       <w:bookmarkEnd w:id="4"/>
     </w:p>
     <w:p>
       <w:r>
-        <w:t>In this version, we have added our initial designs for the architecture</w:t>
-      </w:r>
-      <w:r>
-        <w:t>, structure,</w:t>
-      </w:r>
-      <w:r>
-        <w:t xml:space="preserve"> </w:t>
-      </w:r>
-      <w:r>
-        <w:t xml:space="preserve">interface, </w:t>
-      </w:r>
-      <w:r>
-        <w:t xml:space="preserve">and behavior of the system. We have changed our architecture to the component-based architecture, which more accurately captures the way Unity objects </w:t>
-      </w:r>
-      <w:r>
-        <w:t>build off</w:t>
-      </w:r>
-      <w:r>
-        <w:t xml:space="preserve"> each other to create the overall system.</w:t>
-      </w:r>
-      <w:r>
-        <w:t xml:space="preserve"> We have added and updated our requirements based off feedback from advisors and industry mentor. We have created test cases for our system, as </w:t>
-      </w:r>
-      <w:r>
-        <w:t>well as the execution history. We have added t</w:t>
-      </w:r>
-      <w:r>
-        <w:t xml:space="preserve">he steps to set up the development environment and testing environment, build for the </w:t>
-      </w:r>
-      <w:r>
-        <w:t>target platform, and install to the end user’s device.</w:t>
+        <w:t xml:space="preserve">In this version, we have made further changes recommended to us by our </w:t>
+      </w:r>
+      <w:r>
+        <w:t xml:space="preserve">faculty </w:t>
+      </w:r>
+      <w:r>
+        <w:t>advisor</w:t>
+      </w:r>
+      <w:r>
+        <w:t xml:space="preserve"> and industry mentor</w:t>
+      </w:r>
+      <w:r>
+        <w:t xml:space="preserve">. We have modified the layout of the report </w:t>
+      </w:r>
+      <w:r>
+        <w:t>in section 6.2 to better organize the descriptions that go with each individual image. We have also updated section 6.3 to be contained within one page for further formatting improvements.</w:t>
       </w:r>
     </w:p>
     <w:p>
       <w:pPr>
         <w:pStyle w:val="Heading2"/>
       </w:pPr>
-      <w:bookmarkStart w:id="5" w:name="_Toc474839085"/>
-      <w:r>
-        <w:t>Changes</w:t>
-      </w:r>
-      <w:r>
-        <w:t xml:space="preserve"> in Version 2.5</w:t>
-      </w:r>
-      <w:bookmarkEnd w:id="5"/>
-    </w:p>
-    <w:p>
-      <w:r>
-        <w:t xml:space="preserve">In this version, we have made further changes recommended to us by our </w:t>
-      </w:r>
-      <w:r>
-        <w:t xml:space="preserve">faculty </w:t>
-      </w:r>
-      <w:r>
-        <w:t>advisor</w:t>
-      </w:r>
-      <w:r>
-        <w:t xml:space="preserve"> and industry mentor</w:t>
-      </w:r>
-      <w:r>
-        <w:t xml:space="preserve">. We have modified the layout of the report </w:t>
-      </w:r>
-      <w:r>
-        <w:t>in section 6.2 to better organize the descriptions that go with each individual image. We have also updated section 6.3 to be contained within one page for further formatting improvements.</w:t>
+      <w:r>
+        <w:t>Changes in Version 3.0</w:t>
+      </w:r>
+    </w:p>
+    <w:p>
+      <w:r>
+        <w:t>In this version, we have modified our requirements and descriptions to match the new direction that the project is taking. We are going with a less realistic and serious approach, and the new information reflects these changes.</w:t>
       </w:r>
     </w:p>
     <w:p>
@@ -5929,7 +5934,7 @@
           <w:rFonts w:cs="Times New Roman"/>
         </w:rPr>
       </w:pPr>
-      <w:bookmarkStart w:id="6" w:name="_Toc474839086"/>
+      <w:bookmarkStart w:id="5" w:name="_Toc474839086"/>
       <w:r>
         <w:rPr>
           <w:rFonts w:cs="Times New Roman"/>
@@ -5937,35 +5942,54 @@
         <w:lastRenderedPageBreak/>
         <w:t>Problem Statement</w:t>
       </w:r>
+      <w:bookmarkEnd w:id="5"/>
+    </w:p>
+    <w:p>
+      <w:pPr>
+        <w:pStyle w:val="Heading2"/>
+        <w:rPr>
+          <w:b/>
+        </w:rPr>
+      </w:pPr>
+      <w:bookmarkStart w:id="6" w:name="_Toc474839087"/>
+      <w:r>
+        <w:t>Business Background</w:t>
+      </w:r>
       <w:bookmarkEnd w:id="6"/>
     </w:p>
     <w:p>
+      <w:r>
+        <w:t>Erie Insurance is a Fortune 500 insurance company employing thousands of people. Erie Insurance has been a figure in the insurance world for 90 years, and currently serves over 4 million customers in 13 states. They utilize and manage smaller agencies to deal directly with customers, selling them auto, home, life, and business insurance.</w:t>
+      </w:r>
+    </w:p>
+    <w:p>
+      <w:r>
+        <w:t>With the rise of technology, distracted driving has become more of a risk than ev</w:t>
+      </w:r>
+      <w:r>
+        <w:t xml:space="preserve">er before. As Erie Insurance invests </w:t>
+      </w:r>
+      <w:r>
+        <w:t>in protecting people, they are taking the initiative in informing families about the dangers of driving while distracted.</w:t>
+      </w:r>
+    </w:p>
+    <w:p/>
+    <w:p>
       <w:pPr>
         <w:pStyle w:val="Heading2"/>
         <w:rPr>
           <w:b/>
         </w:rPr>
       </w:pPr>
-      <w:bookmarkStart w:id="7" w:name="_Toc474839087"/>
-      <w:r>
-        <w:t>Business Background</w:t>
+      <w:bookmarkStart w:id="7" w:name="_Toc474839088"/>
+      <w:r>
+        <w:t>Needs</w:t>
       </w:r>
       <w:bookmarkEnd w:id="7"/>
     </w:p>
     <w:p>
       <w:r>
-        <w:t>Erie Insurance is a Fortune 500 insurance company employing thousands of people. Erie Insurance has been a figure in the insurance world for 90 years, and currently serves over 4 million customers in 13 states. They utilize and manage smaller agencies to deal directly with customers, selling them auto, home, life, and business insurance.</w:t>
-      </w:r>
-    </w:p>
-    <w:p>
-      <w:r>
-        <w:t>With the rise of technology, distracted driving has become more of a risk than ev</w:t>
-      </w:r>
-      <w:r>
-        <w:t xml:space="preserve">er before. As Erie Insurance invests </w:t>
-      </w:r>
-      <w:r>
-        <w:t>in protecting people, they are taking the initiative in informing families about the dangers of driving while distracted.</w:t>
+        <w:t>Currently, it is very difficult to display the dangers of distracted driving to a younger generation in a way that engages them. Erie Insurance is seeking an innovative solution in order to solve this problem. The business sponsors of this project are interested in a product that allows for an open discussion on the dangers of texting and driving. While this project is not aimed at teaching policyholders to refrain from texting and driving, it will be used to help the agent share something fun while having that discussion with the young driver. The business sponsors need a solution to the problem of getting young drivers to remember this discussion. This project will also encourage policyholders to share their experiences with their agent by discussing the project with others.</w:t>
       </w:r>
     </w:p>
     <w:p/>
@@ -5976,32 +6000,13 @@
           <w:b/>
         </w:rPr>
       </w:pPr>
-      <w:bookmarkStart w:id="8" w:name="_Toc474839088"/>
-      <w:r>
-        <w:t>Needs</w:t>
+      <w:bookmarkStart w:id="8" w:name="_Toc474839089"/>
+      <w:r>
+        <w:t>Objectives</w:t>
       </w:r>
       <w:bookmarkEnd w:id="8"/>
     </w:p>
     <w:p>
-      <w:r>
-        <w:t>Currently, it is very difficult to display the dangers of distracted driving to a younger generation in a way that engages them. Erie Insurance is seeking an innovative solution in order to solve this problem. The business sponsors of this project are interested in a product that allows for an open discussion on the dangers of texting and driving. While this project is not aimed at teaching policyholders to refrain from texting and driving, it will be used to help the agent share something fun while having that discussion with the young driver. The business sponsors need a solution to the problem of getting young drivers to remember this discussion. This project will also encourage policyholders to share their experiences with their agent by discussing the project with others.</w:t>
-      </w:r>
-    </w:p>
-    <w:p/>
-    <w:p>
-      <w:pPr>
-        <w:pStyle w:val="Heading2"/>
-        <w:rPr>
-          <w:b/>
-        </w:rPr>
-      </w:pPr>
-      <w:bookmarkStart w:id="9" w:name="_Toc474839089"/>
-      <w:r>
-        <w:t>Objectives</w:t>
-      </w:r>
-      <w:bookmarkEnd w:id="9"/>
-    </w:p>
-    <w:p>
       <w:pPr>
         <w:spacing w:after="160" w:line="259" w:lineRule="auto"/>
       </w:pPr>
@@ -6019,7 +6024,7 @@
           <w:rFonts w:cs="Times New Roman"/>
         </w:rPr>
       </w:pPr>
-      <w:bookmarkStart w:id="10" w:name="_Toc474839090"/>
+      <w:bookmarkStart w:id="9" w:name="_Toc474839090"/>
       <w:r>
         <w:rPr>
           <w:rFonts w:cs="Times New Roman"/>
@@ -6027,191 +6032,195 @@
         <w:lastRenderedPageBreak/>
         <w:t>Requirements</w:t>
       </w:r>
+      <w:bookmarkEnd w:id="9"/>
+    </w:p>
+    <w:p>
+      <w:pPr>
+        <w:pStyle w:val="Heading2"/>
+        <w:rPr>
+          <w:b/>
+        </w:rPr>
+      </w:pPr>
+      <w:bookmarkStart w:id="10" w:name="_Toc474839091"/>
+      <w:r>
+        <w:t>U</w:t>
+      </w:r>
+      <w:r>
+        <w:t>ser Requirements</w:t>
+      </w:r>
       <w:bookmarkEnd w:id="10"/>
     </w:p>
     <w:p>
       <w:pPr>
-        <w:pStyle w:val="Heading2"/>
-        <w:rPr>
-          <w:b/>
-        </w:rPr>
-      </w:pPr>
-      <w:bookmarkStart w:id="11" w:name="_Toc474839091"/>
-      <w:r>
-        <w:t>U</w:t>
-      </w:r>
-      <w:r>
-        <w:t>ser Requirements</w:t>
+        <w:pStyle w:val="Heading3"/>
+        <w:rPr>
+          <w:rFonts w:cs="Times New Roman"/>
+        </w:rPr>
+      </w:pPr>
+      <w:bookmarkStart w:id="11" w:name="_Toc474839092"/>
+      <w:r>
+        <w:rPr>
+          <w:rFonts w:cs="Times New Roman"/>
+        </w:rPr>
+        <w:t>Glossary of Relevant Domain Terminology</w:t>
       </w:r>
       <w:bookmarkEnd w:id="11"/>
     </w:p>
     <w:p>
       <w:pPr>
+        <w:rPr>
+          <w:b/>
+        </w:rPr>
+      </w:pPr>
+      <w:r>
+        <w:rPr>
+          <w:u w:val="single"/>
+        </w:rPr>
+        <w:t>Virtual Reality (VR)</w:t>
+      </w:r>
+      <w:r>
+        <w:t xml:space="preserve"> </w:t>
+      </w:r>
+      <w:r>
+        <w:t>–</w:t>
+      </w:r>
+      <w:r>
+        <w:t xml:space="preserve"> </w:t>
+      </w:r>
+      <w:r>
+        <w:t xml:space="preserve">A simulation of a </w:t>
+      </w:r>
+      <w:r>
+        <w:t>three-dimensional</w:t>
+      </w:r>
+      <w:r>
+        <w:t xml:space="preserve"> environment </w:t>
+      </w:r>
+    </w:p>
+    <w:p>
+      <w:pPr>
+        <w:rPr>
+          <w:b/>
+        </w:rPr>
+      </w:pPr>
+      <w:r>
+        <w:rPr>
+          <w:u w:val="single"/>
+        </w:rPr>
+        <w:t>Cardboard</w:t>
+      </w:r>
+      <w:r>
+        <w:t xml:space="preserve"> – Google’s SDK created for smartphone devices</w:t>
+      </w:r>
+    </w:p>
+    <w:p>
+      <w:r>
+        <w:rPr>
+          <w:u w:val="single"/>
+        </w:rPr>
+        <w:t>Headset</w:t>
+      </w:r>
+      <w:r>
+        <w:t xml:space="preserve"> – A head mounted device that displays virtual reality devices</w:t>
+      </w:r>
+    </w:p>
+    <w:p>
+      <w:r>
+        <w:rPr>
+          <w:u w:val="single"/>
+        </w:rPr>
+        <w:t>Scene</w:t>
+      </w:r>
+      <w:r>
+        <w:t xml:space="preserve"> – A Unity scene is an aggregation of components that can be executed on </w:t>
+      </w:r>
+      <w:r>
+        <w:t>its</w:t>
+      </w:r>
+      <w:r>
+        <w:t xml:space="preserve"> own</w:t>
+      </w:r>
+    </w:p>
+    <w:p>
+      <w:pPr>
+        <w:rPr>
+          <w:b/>
+        </w:rPr>
+      </w:pPr>
+    </w:p>
+    <w:p>
+      <w:pPr>
         <w:pStyle w:val="Heading3"/>
         <w:rPr>
           <w:rFonts w:cs="Times New Roman"/>
         </w:rPr>
       </w:pPr>
-      <w:bookmarkStart w:id="12" w:name="_Toc474839092"/>
+      <w:bookmarkStart w:id="12" w:name="_Toc474839093"/>
       <w:r>
         <w:rPr>
           <w:rFonts w:cs="Times New Roman"/>
         </w:rPr>
-        <w:t>Glossary of Relevant Domain Terminology</w:t>
+        <w:t>User Groups</w:t>
       </w:r>
       <w:bookmarkEnd w:id="12"/>
     </w:p>
     <w:p>
-      <w:pPr>
-        <w:rPr>
-          <w:b/>
-        </w:rPr>
-      </w:pPr>
       <w:r>
         <w:rPr>
           <w:u w:val="single"/>
         </w:rPr>
-        <w:t>Virtual Reality (VR)</w:t>
-      </w:r>
-      <w:r>
+        <w:t>User</w:t>
+      </w:r>
+      <w:r>
+        <w:t xml:space="preserve"> – Any person engaging in our experience</w:t>
+      </w:r>
+    </w:p>
+    <w:p>
+      <w:pPr>
+        <w:rPr>
+          <w:b/>
+        </w:rPr>
+      </w:pPr>
+    </w:p>
+    <w:p>
+      <w:pPr>
+        <w:pStyle w:val="Heading3"/>
+        <w:rPr>
+          <w:rFonts w:cs="Times New Roman"/>
+        </w:rPr>
+      </w:pPr>
+      <w:bookmarkStart w:id="13" w:name="_Toc474839094"/>
+      <w:r>
+        <w:rPr>
+          <w:rFonts w:cs="Times New Roman"/>
+        </w:rPr>
+        <w:t>Functional Requirements</w:t>
+      </w:r>
+      <w:bookmarkEnd w:id="13"/>
+    </w:p>
+    <w:p>
+      <w:pPr>
+        <w:pStyle w:val="Heading4"/>
+        <w:rPr>
+          <w:rFonts w:cs="Times New Roman"/>
+        </w:rPr>
+      </w:pPr>
+      <w:r>
+        <w:rPr>
+          <w:rFonts w:cs="Times New Roman"/>
+        </w:rPr>
+        <w:t>Project Scope (Use Case Diagram)</w:t>
+      </w:r>
+      <w:r>
+        <w:rPr>
+          <w:rFonts w:cs="Times New Roman"/>
+        </w:rPr>
         <w:t xml:space="preserve"> </w:t>
       </w:r>
-      <w:r>
-        <w:t>–</w:t>
-      </w:r>
-      <w:r>
-        <w:t xml:space="preserve"> </w:t>
-      </w:r>
-      <w:r>
-        <w:t xml:space="preserve">A simulation of a </w:t>
-      </w:r>
-      <w:r>
-        <w:t>three-dimensional</w:t>
-      </w:r>
-      <w:r>
-        <w:t xml:space="preserve"> environment </w:t>
-      </w:r>
-    </w:p>
-    <w:p>
-      <w:pPr>
-        <w:rPr>
-          <w:b/>
-        </w:rPr>
-      </w:pPr>
-      <w:r>
-        <w:rPr>
-          <w:u w:val="single"/>
-        </w:rPr>
-        <w:t>Cardboard</w:t>
-      </w:r>
-      <w:r>
-        <w:t xml:space="preserve"> – Google’s SDK created for smartphone devices</w:t>
-      </w:r>
-    </w:p>
-    <w:p>
-      <w:r>
-        <w:rPr>
-          <w:u w:val="single"/>
-        </w:rPr>
-        <w:t>Headset</w:t>
-      </w:r>
-      <w:r>
-        <w:t xml:space="preserve"> – A head mounted device that displays virtual reality devices</w:t>
-      </w:r>
-    </w:p>
-    <w:p>
-      <w:pPr>
-        <w:rPr>
-          <w:b/>
-        </w:rPr>
-      </w:pPr>
-      <w:r>
-        <w:rPr>
-          <w:u w:val="single"/>
-        </w:rPr>
-        <w:t>Scene</w:t>
-      </w:r>
-      <w:r>
-        <w:t xml:space="preserve"> – A Unity scene is an aggregation of components that can be executed on </w:t>
-      </w:r>
-      <w:r>
-        <w:t>its</w:t>
-      </w:r>
-      <w:r>
-        <w:t xml:space="preserve"> own</w:t>
-      </w:r>
-    </w:p>
-    <w:p>
-      <w:pPr>
-        <w:pStyle w:val="Heading3"/>
-        <w:rPr>
-          <w:rFonts w:cs="Times New Roman"/>
-        </w:rPr>
-      </w:pPr>
-      <w:bookmarkStart w:id="13" w:name="_Toc474839093"/>
-      <w:r>
-        <w:rPr>
-          <w:rFonts w:cs="Times New Roman"/>
-        </w:rPr>
-        <w:t>User Groups</w:t>
-      </w:r>
-      <w:bookmarkEnd w:id="13"/>
-    </w:p>
-    <w:p>
-      <w:pPr>
-        <w:rPr>
-          <w:b/>
-        </w:rPr>
-      </w:pPr>
-      <w:r>
-        <w:rPr>
-          <w:u w:val="single"/>
-        </w:rPr>
-        <w:t>User</w:t>
-      </w:r>
-      <w:r>
-        <w:t xml:space="preserve"> – Any person engaging in our experience</w:t>
-      </w:r>
-    </w:p>
-    <w:p>
-      <w:pPr>
-        <w:pStyle w:val="Heading3"/>
-        <w:rPr>
-          <w:rFonts w:cs="Times New Roman"/>
-        </w:rPr>
-      </w:pPr>
-      <w:bookmarkStart w:id="14" w:name="_Toc474839094"/>
-      <w:r>
-        <w:rPr>
-          <w:rFonts w:cs="Times New Roman"/>
-        </w:rPr>
-        <w:t>Functional Requirements</w:t>
-      </w:r>
-      <w:bookmarkEnd w:id="14"/>
-    </w:p>
-    <w:p>
-      <w:pPr>
-        <w:pStyle w:val="Heading4"/>
-        <w:rPr>
-          <w:rFonts w:cs="Times New Roman"/>
-        </w:rPr>
-      </w:pPr>
-      <w:r>
-        <w:rPr>
-          <w:rFonts w:cs="Times New Roman"/>
-        </w:rPr>
-        <w:t>Project Scope (Use Case Diagram)</w:t>
-      </w:r>
-      <w:r>
-        <w:rPr>
-          <w:rFonts w:cs="Times New Roman"/>
-        </w:rPr>
-        <w:t xml:space="preserve"> </w:t>
-      </w:r>
-    </w:p>
-    <w:p>
-      <w:r>
-        <w:t>Figure 4.1 displays the system’s use case diagram.  This gives a layout of the main user interactions that can occur as they use the system.</w:t>
+    </w:p>
+    <w:p>
+      <w:r>
+        <w:t>Figure 4.1 displays the system’s use case diagram.  This gives a layout of the main user interactions that can occur as they use the system. The VR – Texting and Driving application consists of two main use cases: Experience Loop and Solve Scenario. The user will navigate through the experience and solve scenarios which will result in a final outcome at the end of the experience.</w:t>
       </w:r>
     </w:p>
     <w:p>
@@ -6239,10 +6248,10 @@
             <v:path o:extrusionok="f" gradientshapeok="t" o:connecttype="rect"/>
             <o:lock v:ext="edit" aspectratio="t"/>
           </v:shapetype>
-          <v:shape id="_x0000_i1025" type="#_x0000_t75" style="width:466.9pt;height:225.75pt" o:ole="">
+          <v:shape id="_x0000_i1025" type="#_x0000_t75" style="width:466.5pt;height:225.75pt" o:ole="">
             <v:imagedata r:id="rId8" o:title=""/>
           </v:shape>
-          <o:OLEObject Type="Embed" ProgID="Visio.Drawing.15" ShapeID="_x0000_i1025" DrawAspect="Content" ObjectID="_1548592946" r:id="rId9"/>
+          <o:OLEObject Type="Embed" ProgID="Visio.Drawing.15" ShapeID="_x0000_i1025" DrawAspect="Content" ObjectID="_1548597685" r:id="rId9"/>
         </w:object>
       </w:r>
     </w:p>
@@ -6352,8 +6361,6 @@
     <w:p/>
     <w:p/>
     <w:p/>
-    <w:p/>
-    <w:p/>
     <w:p>
       <w:pPr>
         <w:pStyle w:val="Heading4"/>
@@ -6373,48 +6380,79 @@
     </w:p>
     <w:p>
       <w:r>
-        <w:t>Table 4.1</w:t>
-      </w:r>
-      <w:r>
-        <w:t xml:space="preserve"> lists the details of the use cases that occur within the system.  The use cases give an overview of the sequence of the interactions that occur with the user and the system. </w:t>
+        <w:t>Table 4.1 lists the details of the use cases that occur within the system.  The use cases give an overview of the sequence of the interactions that occur with the user and the system. The scenario list consists of Experience Loop and Solve Scenario, which explained in greater detail in Table 4.2 and Table 4.3, respectively.</w:t>
+      </w:r>
+    </w:p>
+    <w:p>
+      <w:pPr>
+        <w:pStyle w:val="Heading4"/>
+      </w:pPr>
+      <w:r>
+        <w:t>List of User Functional Requirements</w:t>
+      </w:r>
+    </w:p>
+    <w:p>
+      <w:r>
+        <w:t>User functional requirements describe functionality that the system should provide. The following will provide context to each of the system’s user functional requirements.</w:t>
+      </w:r>
+    </w:p>
+    <w:p>
+      <w:r>
+        <w:t xml:space="preserve">Table 4.4 describes that the application should present a variety of different scenarios to the user. These scenarios should all feature a distracted driver. The user should be able to overcome the potential negative effects that </w:t>
+      </w:r>
+      <w:r>
+        <w:t>may occur</w:t>
+      </w:r>
+      <w:r>
+        <w:t xml:space="preserve"> due to the carelessness of the driver.</w:t>
+      </w:r>
+    </w:p>
+    <w:p>
+      <w:r>
+        <w:t>Table 4.5 describes the main action of the user, which is to control the camera in the front passenger seat of the vehicle. The passenger will be in control of himself the entire time while the driver navigates through the various scenes.</w:t>
+      </w:r>
+    </w:p>
+    <w:p>
+      <w:r>
+        <w:t>Table 4.6 describes that the system should feature multiple outcomes that result from the actions of the driver influenced by the user. Similar to Table 4.4, there should be multiple types of scenarios as well as multiple types of outcomes resulting from those scenarios.</w:t>
+      </w:r>
+    </w:p>
+    <w:p>
+      <w:r>
+        <w:t>Table 4.7 describes that the user should be able to interact with the environment while within the experience loop. This may include things such as interacting with items in the car.</w:t>
+      </w:r>
+    </w:p>
+    <w:p>
+      <w:r>
+        <w:t xml:space="preserve">Table 4.8 describes </w:t>
+      </w:r>
+      <w:r>
+        <w:t>that an AI will control the car driving</w:t>
+      </w:r>
+      <w:r>
+        <w:t>. This AI will take the passenger’s decisions into consideration while he engages in various tasks throughout the duration of the experience.</w:t>
       </w:r>
     </w:p>
     <w:p/>
     <w:p>
       <w:pPr>
-        <w:pStyle w:val="Heading4"/>
-      </w:pPr>
-      <w:r>
-        <w:t>List of User Functional Requirements</w:t>
-      </w:r>
-    </w:p>
-    <w:p>
-      <w:r>
-        <w:t>User functional requirements describe functionality that the system should provide.</w:t>
-      </w:r>
-    </w:p>
-    <w:p>
-      <w:pPr>
         <w:pStyle w:val="Heading3"/>
         <w:rPr>
           <w:rFonts w:cs="Times New Roman"/>
         </w:rPr>
       </w:pPr>
-      <w:bookmarkStart w:id="15" w:name="_Toc474839095"/>
+      <w:bookmarkStart w:id="14" w:name="_Toc474337947"/>
       <w:r>
         <w:rPr>
           <w:rFonts w:cs="Times New Roman"/>
         </w:rPr>
         <w:t>Non-functional Requirements</w:t>
       </w:r>
-      <w:bookmarkEnd w:id="15"/>
-    </w:p>
-    <w:p>
-      <w:r>
-        <w:t xml:space="preserve">Non-functional requirements describe the constraints and </w:t>
-      </w:r>
-      <w:r>
-        <w:t>quality of the functionalities, providing testable features and specifying restrictions.</w:t>
+      <w:bookmarkEnd w:id="14"/>
+    </w:p>
+    <w:p>
+      <w:r>
+        <w:t>Non-functional requirements describe the constraints and quality of the functionalities, providing testable features and specifying restrictions.</w:t>
       </w:r>
     </w:p>
     <w:p>
@@ -6458,6 +6496,11 @@
       </w:r>
     </w:p>
     <w:p>
+      <w:r>
+        <w:t>Table 4.9 describes that the system should run at an acceptable frame rate for virtual reality use. This is to prevent users from becoming ill during their time in the experience.</w:t>
+      </w:r>
+    </w:p>
+    <w:p>
       <w:pPr>
         <w:pStyle w:val="Heading4"/>
         <w:rPr>
@@ -6496,13 +6539,41 @@
     </w:p>
     <w:p>
       <w:r>
-        <w:t>Development requirements</w:t>
-      </w:r>
-      <w:r>
-        <w:t xml:space="preserve"> specify development practices and constraints</w:t>
-      </w:r>
-      <w:r>
-        <w:t>.</w:t>
+        <w:t>Development requirements specify development practices and constraints.</w:t>
+      </w:r>
+    </w:p>
+    <w:p>
+      <w:r>
+        <w:lastRenderedPageBreak/>
+        <w:t xml:space="preserve">Table 4.10 describes that the VR – Texting and Driving application should be designed with modern Android devices in mind. </w:t>
+      </w:r>
+      <w:r>
+        <w:t xml:space="preserve">Virtual reality needs this to </w:t>
+      </w:r>
+      <w:r>
+        <w:t xml:space="preserve">support our system </w:t>
+      </w:r>
+      <w:r>
+        <w:t xml:space="preserve">and keep it </w:t>
+      </w:r>
+      <w:r>
+        <w:t>running at an acceptable frame rate.</w:t>
+      </w:r>
+    </w:p>
+    <w:p>
+      <w:r>
+        <w:t xml:space="preserve">Table 4.11 explains that </w:t>
+      </w:r>
+      <w:r>
+        <w:t>we developed the system</w:t>
+      </w:r>
+      <w:r>
+        <w:t xml:space="preserve"> for Google Cardboard. There are currently many VR headsets on the market, however, Erie Insurance would like to keep access to the application relatively cheap.</w:t>
+      </w:r>
+    </w:p>
+    <w:p>
+      <w:r>
+        <w:t>Table 4.12 states that the system must feature Erie Insurance logos throughout the duration of the experience. Erie Insurance would like to clearly show off their brand while keeping it within the context of the experience.</w:t>
       </w:r>
     </w:p>
     <w:p>
@@ -6607,58 +6678,40 @@
     </w:p>
     <w:p>
       <w:r>
-        <w:t xml:space="preserve">Political requirements detail how the system will </w:t>
-      </w:r>
-      <w:r>
-        <w:t>influence</w:t>
-      </w:r>
-      <w:r>
-        <w:t xml:space="preserve"> different sections of the company.</w:t>
+        <w:t>Political requirements detail how the system will influence different sections of the company.</w:t>
       </w:r>
     </w:p>
     <w:p>
       <w:pPr>
         <w:pStyle w:val="Heading2"/>
       </w:pPr>
-      <w:bookmarkStart w:id="16" w:name="_Toc474839096"/>
+      <w:bookmarkStart w:id="15" w:name="_Toc474337948"/>
       <w:r>
         <w:t>System Requirements</w:t>
       </w:r>
+      <w:bookmarkEnd w:id="15"/>
+    </w:p>
+    <w:p>
+      <w:r>
+        <w:t>User requirements tend to be vague, so they are refined into system requirements.  System requirements engineer and refine the user requirements into many detailed requirements that are much more descriptive and implementable.</w:t>
+      </w:r>
+    </w:p>
+    <w:p/>
+    <w:p>
+      <w:pPr>
+        <w:pStyle w:val="Heading3"/>
+        <w:rPr>
+          <w:rFonts w:cs="Times New Roman"/>
+        </w:rPr>
+      </w:pPr>
+      <w:bookmarkStart w:id="16" w:name="_Toc474337949"/>
+      <w:r>
+        <w:rPr>
+          <w:rFonts w:cs="Times New Roman"/>
+        </w:rPr>
+        <w:t>Functional Requirements</w:t>
+      </w:r>
       <w:bookmarkEnd w:id="16"/>
-    </w:p>
-    <w:p>
-      <w:r>
-        <w:t>User requirements tend to be vague, so they are refined into system requirements</w:t>
-      </w:r>
-      <w:r>
-        <w:t xml:space="preserve">.  </w:t>
-      </w:r>
-      <w:r>
-        <w:t>System requirements</w:t>
-      </w:r>
-      <w:r>
-        <w:t xml:space="preserve"> engineer and refine the user requirements into </w:t>
-      </w:r>
-      <w:r>
-        <w:t>many detailed requirements that are much more descriptive and implementable.</w:t>
-      </w:r>
-    </w:p>
-    <w:p>
-      <w:pPr>
-        <w:pStyle w:val="Heading3"/>
-        <w:rPr>
-          <w:rFonts w:cs="Times New Roman"/>
-        </w:rPr>
-      </w:pPr>
-      <w:bookmarkStart w:id="17" w:name="_Toc474839097"/>
-      <w:r>
-        <w:rPr>
-          <w:rFonts w:cs="Times New Roman"/>
-        </w:rPr>
-        <w:lastRenderedPageBreak/>
-        <w:t>Functional Requirements</w:t>
-      </w:r>
-      <w:bookmarkEnd w:id="17"/>
     </w:p>
     <w:p>
       <w:pPr>
@@ -6678,6 +6731,48 @@
       </w:r>
     </w:p>
     <w:p>
+      <w:r>
+        <w:t xml:space="preserve">Table 4.13 describes that the system should feature two possible scenarios for every decision presented to the user. This further defines the user requirement for use in the system. </w:t>
+      </w:r>
+    </w:p>
+    <w:p>
+      <w:r>
+        <w:t xml:space="preserve">Table 4.14 further discusses how the user views a scenario. Each scenario will have its own respective trigger to begin the scenario. </w:t>
+      </w:r>
+    </w:p>
+    <w:p>
+      <w:r>
+        <w:t xml:space="preserve">Table 4.15 describes the view and input that the user has during the experience. The user will have a first person view at all times, in which the user is able to move their head around to rotate the camera. </w:t>
+      </w:r>
+    </w:p>
+    <w:p>
+      <w:r>
+        <w:lastRenderedPageBreak/>
+        <w:t xml:space="preserve">Table 4.16 explains that the user will be able to use on input device on the Google Cardboard, which is a single button. This button allows the user to interact with their environment, and will allow the user to make decisions for each scenario presented to them. </w:t>
+      </w:r>
+    </w:p>
+    <w:p>
+      <w:r>
+        <w:t xml:space="preserve">Table 4.17 explains how to solve the problem of the application beginning in the incorrect position. Due to the incorrect positioning, the user may not be facing towards the front of the car. To solve this, a double click system allows the user to re-center the camera to face the front of the car. </w:t>
+      </w:r>
+    </w:p>
+    <w:p>
+      <w:r>
+        <w:t xml:space="preserve">Table 4.18 gives a more detailed look into what outcomes will possible in regards to scenarios. Outcomes that can occur include falling objects, avoiding collisions, and moving off the path. </w:t>
+      </w:r>
+    </w:p>
+    <w:p>
+      <w:r>
+        <w:t xml:space="preserve">Table 4.19 describes what the user should be able to interact with in between scenarios. These things include grabbing a drink from the cup holder, opening and closing the window, and adjusting the radio. </w:t>
+      </w:r>
+    </w:p>
+    <w:p>
+      <w:r>
+        <w:t>Table 4.20 further details what the AI driver should do while driving the car. This includes texting while driving, however, he should stop texting when the user looks in his direction.</w:t>
+      </w:r>
+    </w:p>
+    <w:p/>
+    <w:p>
       <w:pPr>
         <w:pStyle w:val="Heading4"/>
         <w:rPr>
@@ -6719,13 +6814,14 @@
     <w:p>
       <w:pPr>
         <w:keepNext/>
+        <w:jc w:val="center"/>
       </w:pPr>
       <w:r>
         <w:object w:dxaOrig="9946" w:dyaOrig="8086">
-          <v:shape id="_x0000_i1028" type="#_x0000_t75" style="width:468pt;height:380.65pt" o:ole="">
+          <v:shape id="_x0000_i1026" type="#_x0000_t75" style="width:409.5pt;height:333.75pt" o:ole="">
             <v:imagedata r:id="rId10" o:title=""/>
           </v:shape>
-          <o:OLEObject Type="Embed" ProgID="Visio.Drawing.15" ShapeID="_x0000_i1028" DrawAspect="Content" ObjectID="_1548592947" r:id="rId11"/>
+          <o:OLEObject Type="Embed" ProgID="Visio.Drawing.15" ShapeID="_x0000_i1026" DrawAspect="Content" ObjectID="_1548597686" r:id="rId11"/>
         </w:object>
       </w:r>
     </w:p>
@@ -6851,7 +6947,6 @@
         <w:pStyle w:val="Heading4"/>
         <w:rPr>
           <w:rFonts w:cs="Times New Roman"/>
-          <w:b/>
           <w:szCs w:val="24"/>
         </w:rPr>
       </w:pPr>
@@ -6865,816 +6960,267 @@
       </w:r>
     </w:p>
     <w:p>
+      <w:r>
+        <w:t>N/A</w:t>
+      </w:r>
+    </w:p>
+    <w:p/>
+    <w:p>
       <w:pPr>
         <w:pStyle w:val="Heading3"/>
         <w:rPr>
           <w:rFonts w:cs="Times New Roman"/>
         </w:rPr>
       </w:pPr>
-      <w:bookmarkStart w:id="18" w:name="_Toc474839098"/>
+      <w:bookmarkStart w:id="17" w:name="_Toc474337950"/>
       <w:r>
         <w:rPr>
           <w:rFonts w:cs="Times New Roman"/>
         </w:rPr>
         <w:t>Non-functional Requirements</w:t>
       </w:r>
+      <w:bookmarkEnd w:id="17"/>
+    </w:p>
+    <w:p>
+      <w:pPr>
+        <w:pStyle w:val="Heading4"/>
+        <w:rPr>
+          <w:rFonts w:cs="Times New Roman"/>
+        </w:rPr>
+      </w:pPr>
+      <w:r>
+        <w:rPr>
+          <w:rFonts w:cs="Times New Roman"/>
+        </w:rPr>
+        <w:t>Product: Usability Requirements</w:t>
+      </w:r>
+    </w:p>
+    <w:p>
+      <w:r>
+        <w:t>N/A</w:t>
+      </w:r>
+    </w:p>
+    <w:p>
+      <w:pPr>
+        <w:pStyle w:val="Heading4"/>
+        <w:rPr>
+          <w:rFonts w:cs="Times New Roman"/>
+        </w:rPr>
+      </w:pPr>
+      <w:r>
+        <w:rPr>
+          <w:rFonts w:cs="Times New Roman"/>
+        </w:rPr>
+        <w:t>Product: Performance Requirements</w:t>
+      </w:r>
+    </w:p>
+    <w:p>
+      <w:r>
+        <w:t>Table 4.21 explains that the system should run at 30 frames per second. This will ensure a fairly smooth VR experience on a variety of hardware.</w:t>
+      </w:r>
+    </w:p>
+    <w:p>
+      <w:pPr>
+        <w:pStyle w:val="Heading4"/>
+        <w:rPr>
+          <w:rFonts w:cs="Times New Roman"/>
+        </w:rPr>
+      </w:pPr>
+      <w:r>
+        <w:rPr>
+          <w:rFonts w:cs="Times New Roman"/>
+        </w:rPr>
+        <w:t>Product: Dependability/Security Requirements</w:t>
+      </w:r>
+      <w:r>
+        <w:rPr>
+          <w:rFonts w:cs="Times New Roman"/>
+        </w:rPr>
+        <w:t xml:space="preserve"> </w:t>
+      </w:r>
+    </w:p>
+    <w:p>
+      <w:r>
+        <w:t>N/A</w:t>
+      </w:r>
+    </w:p>
+    <w:p>
+      <w:pPr>
+        <w:pStyle w:val="Heading4"/>
+        <w:rPr>
+          <w:rFonts w:cs="Times New Roman"/>
+          <w:b/>
+        </w:rPr>
+      </w:pPr>
+      <w:r>
+        <w:rPr>
+          <w:rFonts w:cs="Times New Roman"/>
+        </w:rPr>
+        <w:t>Organizational: Development Requirements</w:t>
+      </w:r>
+    </w:p>
+    <w:p>
+      <w:pPr>
+        <w:keepNext/>
+      </w:pPr>
+      <w:r>
+        <w:t>Table 4.22 gives explicit detail as to which version of Android</w:t>
+      </w:r>
+      <w:r>
+        <w:t xml:space="preserve"> the application uses</w:t>
+      </w:r>
+      <w:r>
+        <w:t>.</w:t>
+      </w:r>
+    </w:p>
+    <w:p>
+      <w:pPr>
+        <w:keepNext/>
+      </w:pPr>
+      <w:r>
+        <w:t>Table 4.23 discusses that the system will use features of the Google VR SDK to render the dual image to create the VR effect.</w:t>
+      </w:r>
+    </w:p>
+    <w:p>
+      <w:pPr>
+        <w:keepNext/>
+      </w:pPr>
+      <w:r>
+        <w:t xml:space="preserve">Table 4.24 explains in further detail how </w:t>
+      </w:r>
+      <w:r>
+        <w:t>the environments feature Erie Insurance logos</w:t>
+      </w:r>
+      <w:r>
+        <w:t xml:space="preserve">. </w:t>
+      </w:r>
+      <w:r>
+        <w:t>B</w:t>
+      </w:r>
+      <w:r>
+        <w:t>uildings, billboards, bumper stickers, and air fresheners</w:t>
+      </w:r>
+      <w:r>
+        <w:t xml:space="preserve"> may contain these logos</w:t>
+      </w:r>
+      <w:r>
+        <w:t>.</w:t>
+      </w:r>
+    </w:p>
+    <w:p>
+      <w:pPr>
+        <w:pStyle w:val="Heading4"/>
+        <w:rPr>
+          <w:rFonts w:cs="Times New Roman"/>
+        </w:rPr>
+      </w:pPr>
+      <w:r>
+        <w:rPr>
+          <w:rFonts w:cs="Times New Roman"/>
+        </w:rPr>
+        <w:t>Organizational: Operational Requirements</w:t>
+      </w:r>
+    </w:p>
+    <w:p>
+      <w:r>
+        <w:t>N/A</w:t>
+      </w:r>
+    </w:p>
+    <w:p>
+      <w:pPr>
+        <w:pStyle w:val="Heading4"/>
+        <w:rPr>
+          <w:rFonts w:cs="Times New Roman"/>
+        </w:rPr>
+      </w:pPr>
+      <w:r>
+        <w:rPr>
+          <w:rFonts w:cs="Times New Roman"/>
+        </w:rPr>
+        <w:t>Organizational: Environmental Requirements</w:t>
+      </w:r>
+    </w:p>
+    <w:p>
+      <w:r>
+        <w:t>N/A</w:t>
+      </w:r>
+    </w:p>
+    <w:p>
+      <w:pPr>
+        <w:pStyle w:val="Heading4"/>
+        <w:rPr>
+          <w:rFonts w:cs="Times New Roman"/>
+        </w:rPr>
+      </w:pPr>
+      <w:r>
+        <w:rPr>
+          <w:rFonts w:cs="Times New Roman"/>
+        </w:rPr>
+        <w:t>External: Safety/Security Requirements</w:t>
+      </w:r>
+    </w:p>
+    <w:p>
+      <w:r>
+        <w:t>N/A</w:t>
+      </w:r>
+    </w:p>
+    <w:p>
+      <w:pPr>
+        <w:pStyle w:val="Heading4"/>
+        <w:rPr>
+          <w:rFonts w:cs="Times New Roman"/>
+        </w:rPr>
+      </w:pPr>
+      <w:r>
+        <w:rPr>
+          <w:rFonts w:cs="Times New Roman"/>
+        </w:rPr>
+        <w:t>External: Cultural and Social Requirements</w:t>
+      </w:r>
+    </w:p>
+    <w:p>
+      <w:r>
+        <w:t>N/A</w:t>
+      </w:r>
+    </w:p>
+    <w:p>
+      <w:pPr>
+        <w:pStyle w:val="Heading4"/>
+        <w:rPr>
+          <w:rFonts w:cs="Times New Roman"/>
+        </w:rPr>
+      </w:pPr>
+      <w:r>
+        <w:rPr>
+          <w:rFonts w:cs="Times New Roman"/>
+        </w:rPr>
+        <w:t>External: Political Requirements</w:t>
+      </w:r>
+    </w:p>
+    <w:p>
+      <w:r>
+        <w:t>N/A</w:t>
+      </w:r>
+    </w:p>
+    <w:p>
+      <w:pPr>
+        <w:pStyle w:val="Heading2"/>
+      </w:pPr>
+      <w:bookmarkStart w:id="18" w:name="_Toc474337951"/>
+      <w:r>
+        <w:t>Requirements Trace Table</w:t>
+      </w:r>
       <w:bookmarkEnd w:id="18"/>
     </w:p>
     <w:p>
-      <w:pPr>
-        <w:pStyle w:val="Heading4"/>
-        <w:rPr>
-          <w:rFonts w:cs="Times New Roman"/>
-          <w:b/>
-        </w:rPr>
-      </w:pPr>
-      <w:r>
-        <w:rPr>
-          <w:rFonts w:cs="Times New Roman"/>
-        </w:rPr>
-        <w:t>Product: Usability Requirements</w:t>
-      </w:r>
-    </w:p>
-    <w:p>
-      <w:pPr>
-        <w:pStyle w:val="Heading4"/>
-        <w:rPr>
-          <w:rFonts w:cs="Times New Roman"/>
-          <w:b/>
-        </w:rPr>
-      </w:pPr>
-      <w:r>
-        <w:rPr>
-          <w:rFonts w:cs="Times New Roman"/>
-        </w:rPr>
-        <w:t>Product: Performance Requirements</w:t>
-      </w:r>
-    </w:p>
-    <w:p>
-      <w:pPr>
-        <w:pStyle w:val="Heading4"/>
-        <w:rPr>
-          <w:rFonts w:cs="Times New Roman"/>
-          <w:b/>
-        </w:rPr>
-      </w:pPr>
-      <w:r>
-        <w:rPr>
-          <w:rFonts w:cs="Times New Roman"/>
-        </w:rPr>
-        <w:t>Product: Dependability/Security Requirements</w:t>
-      </w:r>
-    </w:p>
-    <w:p>
-      <w:pPr>
-        <w:pStyle w:val="Heading4"/>
-        <w:rPr>
-          <w:rFonts w:cs="Times New Roman"/>
-          <w:b/>
-        </w:rPr>
-      </w:pPr>
-      <w:r>
-        <w:rPr>
-          <w:rFonts w:cs="Times New Roman"/>
-        </w:rPr>
-        <w:t>Organizational: Development Requirements</w:t>
-      </w:r>
-    </w:p>
-    <w:p>
-      <w:pPr>
-        <w:keepNext/>
-      </w:pPr>
-      <w:r>
-        <w:rPr>
-          <w:noProof/>
-        </w:rPr>
-        <w:drawing>
-          <wp:inline distT="0" distB="0" distL="0" distR="0">
-            <wp:extent cx="5943600" cy="2976039"/>
-            <wp:effectExtent l="0" t="0" r="0" b="0"/>
-            <wp:docPr id="224" name="Picture 224" descr="C:\Users\NCC5136.PSU-ERIE\AppData\Local\Microsoft\Windows\Temporary Internet Files\Content.Word\SO-01-01.jpg"/>
-            <wp:cNvGraphicFramePr>
-              <a:graphicFrameLocks xmlns:a="http://schemas.openxmlformats.org/drawingml/2006/main" noChangeAspect="1"/>
-            </wp:cNvGraphicFramePr>
-            <a:graphic xmlns:a="http://schemas.openxmlformats.org/drawingml/2006/main">
-              <a:graphicData uri="http://schemas.openxmlformats.org/drawingml/2006/picture">
-                <pic:pic xmlns:pic="http://schemas.openxmlformats.org/drawingml/2006/picture">
-                  <pic:nvPicPr>
-                    <pic:cNvPr id="0" name="Picture 84" descr="C:\Users\NCC5136.PSU-ERIE\AppData\Local\Microsoft\Windows\Temporary Internet Files\Content.Word\SO-01-01.jpg"/>
-                    <pic:cNvPicPr>
-                      <a:picLocks noChangeAspect="1" noChangeArrowheads="1"/>
-                    </pic:cNvPicPr>
-                  </pic:nvPicPr>
-                  <pic:blipFill>
-                    <a:blip r:embed="rId12" cstate="print">
-                      <a:extLst>
-                        <a:ext uri="{28A0092B-C50C-407E-A947-70E740481C1C}">
-                          <a14:useLocalDpi xmlns:a14="http://schemas.microsoft.com/office/drawing/2010/main" val="0"/>
-                        </a:ext>
-                      </a:extLst>
-                    </a:blip>
-                    <a:srcRect/>
-                    <a:stretch>
-                      <a:fillRect/>
-                    </a:stretch>
-                  </pic:blipFill>
-                  <pic:spPr bwMode="auto">
-                    <a:xfrm>
-                      <a:off x="0" y="0"/>
-                      <a:ext cx="5943600" cy="2976039"/>
-                    </a:xfrm>
-                    <a:prstGeom prst="rect">
-                      <a:avLst/>
-                    </a:prstGeom>
-                    <a:noFill/>
-                    <a:ln>
-                      <a:noFill/>
-                    </a:ln>
-                  </pic:spPr>
-                </pic:pic>
-              </a:graphicData>
-            </a:graphic>
-          </wp:inline>
-        </w:drawing>
-      </w:r>
-    </w:p>
-    <w:p>
-      <w:pPr>
-        <w:pStyle w:val="Caption"/>
-        <w:jc w:val="center"/>
-        <w:rPr>
-          <w:b/>
-          <w:i w:val="0"/>
-        </w:rPr>
-      </w:pPr>
-      <w:r>
-        <w:rPr>
-          <w:b/>
-          <w:i w:val="0"/>
-        </w:rPr>
-        <w:t xml:space="preserve">Figure </w:t>
-      </w:r>
-      <w:r>
-        <w:rPr>
-          <w:b/>
-          <w:i w:val="0"/>
-        </w:rPr>
-        <w:fldChar w:fldCharType="begin"/>
-      </w:r>
-      <w:r>
-        <w:rPr>
-          <w:b/>
-          <w:i w:val="0"/>
-        </w:rPr>
-        <w:instrText xml:space="preserve"> STYLEREF 1 \s </w:instrText>
-      </w:r>
-      <w:r>
-        <w:rPr>
-          <w:b/>
-          <w:i w:val="0"/>
-        </w:rPr>
-        <w:fldChar w:fldCharType="separate"/>
-      </w:r>
-      <w:r>
-        <w:rPr>
-          <w:b/>
-          <w:i w:val="0"/>
-          <w:noProof/>
-        </w:rPr>
-        <w:t>4</w:t>
-      </w:r>
-      <w:r>
-        <w:rPr>
-          <w:b/>
-          <w:i w:val="0"/>
-        </w:rPr>
-        <w:fldChar w:fldCharType="end"/>
-      </w:r>
-      <w:r>
-        <w:rPr>
-          <w:b/>
-          <w:i w:val="0"/>
-        </w:rPr>
-        <w:t>.</w:t>
-      </w:r>
-      <w:r>
-        <w:rPr>
-          <w:b/>
-          <w:i w:val="0"/>
-        </w:rPr>
-        <w:fldChar w:fldCharType="begin"/>
-      </w:r>
-      <w:r>
-        <w:rPr>
-          <w:b/>
-          <w:i w:val="0"/>
-        </w:rPr>
-        <w:instrText xml:space="preserve"> SEQ Figure \* ARABIC \s 1 </w:instrText>
-      </w:r>
-      <w:r>
-        <w:rPr>
-          <w:b/>
-          <w:i w:val="0"/>
-        </w:rPr>
-        <w:fldChar w:fldCharType="separate"/>
-      </w:r>
-      <w:r>
-        <w:rPr>
-          <w:b/>
-          <w:i w:val="0"/>
-          <w:noProof/>
-        </w:rPr>
-        <w:t>3</w:t>
-      </w:r>
-      <w:r>
-        <w:rPr>
-          <w:b/>
-          <w:i w:val="0"/>
-        </w:rPr>
-        <w:fldChar w:fldCharType="end"/>
-      </w:r>
-      <w:r>
-        <w:rPr>
-          <w:b/>
-          <w:i w:val="0"/>
-        </w:rPr>
-        <w:t xml:space="preserve"> - Requirement SO-01-01</w:t>
-      </w:r>
-    </w:p>
-    <w:p>
-      <w:pPr>
-        <w:keepNext/>
-      </w:pPr>
-      <w:r>
-        <w:rPr>
-          <w:noProof/>
-        </w:rPr>
-        <w:drawing>
-          <wp:inline distT="0" distB="0" distL="0" distR="0">
-            <wp:extent cx="5943600" cy="2844800"/>
-            <wp:effectExtent l="0" t="0" r="0" b="0"/>
-            <wp:docPr id="225" name="Picture 225" descr="C:\Users\NCC5136.PSU-ERIE\AppData\Local\Microsoft\Windows\Temporary Internet Files\Content.Word\SO-02-01.jpg"/>
-            <wp:cNvGraphicFramePr>
-              <a:graphicFrameLocks xmlns:a="http://schemas.openxmlformats.org/drawingml/2006/main" noChangeAspect="1"/>
-            </wp:cNvGraphicFramePr>
-            <a:graphic xmlns:a="http://schemas.openxmlformats.org/drawingml/2006/main">
-              <a:graphicData uri="http://schemas.openxmlformats.org/drawingml/2006/picture">
-                <pic:pic xmlns:pic="http://schemas.openxmlformats.org/drawingml/2006/picture">
-                  <pic:nvPicPr>
-                    <pic:cNvPr id="0" name="Picture 86" descr="C:\Users\NCC5136.PSU-ERIE\AppData\Local\Microsoft\Windows\Temporary Internet Files\Content.Word\SO-02-01.jpg"/>
-                    <pic:cNvPicPr>
-                      <a:picLocks noChangeAspect="1" noChangeArrowheads="1"/>
-                    </pic:cNvPicPr>
-                  </pic:nvPicPr>
-                  <pic:blipFill>
-                    <a:blip r:embed="rId13" cstate="print">
-                      <a:extLst>
-                        <a:ext uri="{28A0092B-C50C-407E-A947-70E740481C1C}">
-                          <a14:useLocalDpi xmlns:a14="http://schemas.microsoft.com/office/drawing/2010/main" val="0"/>
-                        </a:ext>
-                      </a:extLst>
-                    </a:blip>
-                    <a:srcRect/>
-                    <a:stretch>
-                      <a:fillRect/>
-                    </a:stretch>
-                  </pic:blipFill>
-                  <pic:spPr bwMode="auto">
-                    <a:xfrm>
-                      <a:off x="0" y="0"/>
-                      <a:ext cx="5943600" cy="2844800"/>
-                    </a:xfrm>
-                    <a:prstGeom prst="rect">
-                      <a:avLst/>
-                    </a:prstGeom>
-                    <a:noFill/>
-                    <a:ln>
-                      <a:noFill/>
-                    </a:ln>
-                  </pic:spPr>
-                </pic:pic>
-              </a:graphicData>
-            </a:graphic>
-          </wp:inline>
-        </w:drawing>
-      </w:r>
-    </w:p>
-    <w:p>
-      <w:pPr>
-        <w:pStyle w:val="Caption"/>
-        <w:jc w:val="center"/>
-        <w:rPr>
-          <w:b/>
-          <w:i w:val="0"/>
-        </w:rPr>
-      </w:pPr>
-      <w:r>
-        <w:rPr>
-          <w:b/>
-          <w:i w:val="0"/>
-        </w:rPr>
-        <w:t xml:space="preserve">Figure </w:t>
-      </w:r>
-      <w:r>
-        <w:rPr>
-          <w:b/>
-          <w:i w:val="0"/>
-        </w:rPr>
-        <w:fldChar w:fldCharType="begin"/>
-      </w:r>
-      <w:r>
-        <w:rPr>
-          <w:b/>
-          <w:i w:val="0"/>
-        </w:rPr>
-        <w:instrText xml:space="preserve"> STYLEREF 1 \s </w:instrText>
-      </w:r>
-      <w:r>
-        <w:rPr>
-          <w:b/>
-          <w:i w:val="0"/>
-        </w:rPr>
-        <w:fldChar w:fldCharType="separate"/>
-      </w:r>
-      <w:r>
-        <w:rPr>
-          <w:b/>
-          <w:i w:val="0"/>
-          <w:noProof/>
-        </w:rPr>
-        <w:t>4</w:t>
-      </w:r>
-      <w:r>
-        <w:rPr>
-          <w:b/>
-          <w:i w:val="0"/>
-        </w:rPr>
-        <w:fldChar w:fldCharType="end"/>
-      </w:r>
-      <w:r>
-        <w:rPr>
-          <w:b/>
-          <w:i w:val="0"/>
-        </w:rPr>
-        <w:t>.</w:t>
-      </w:r>
-      <w:r>
-        <w:rPr>
-          <w:b/>
-          <w:i w:val="0"/>
-        </w:rPr>
-        <w:fldChar w:fldCharType="begin"/>
-      </w:r>
-      <w:r>
-        <w:rPr>
-          <w:b/>
-          <w:i w:val="0"/>
-        </w:rPr>
-        <w:instrText xml:space="preserve"> SEQ Figure \* ARABIC \s 1 </w:instrText>
-      </w:r>
-      <w:r>
-        <w:rPr>
-          <w:b/>
-          <w:i w:val="0"/>
-        </w:rPr>
-        <w:fldChar w:fldCharType="separate"/>
-      </w:r>
-      <w:r>
-        <w:rPr>
-          <w:b/>
-          <w:i w:val="0"/>
-          <w:noProof/>
-        </w:rPr>
-        <w:t>4</w:t>
-      </w:r>
-      <w:r>
-        <w:rPr>
-          <w:b/>
-          <w:i w:val="0"/>
-        </w:rPr>
-        <w:fldChar w:fldCharType="end"/>
-      </w:r>
-      <w:r>
-        <w:rPr>
-          <w:b/>
-          <w:i w:val="0"/>
-        </w:rPr>
-        <w:t xml:space="preserve"> - Requirement SO-02-01</w:t>
-      </w:r>
-    </w:p>
-    <w:p>
-      <w:pPr>
-        <w:keepNext/>
-      </w:pPr>
-      <w:r>
-        <w:rPr>
-          <w:noProof/>
-        </w:rPr>
-        <w:lastRenderedPageBreak/>
-        <w:drawing>
-          <wp:inline distT="0" distB="0" distL="0" distR="0">
-            <wp:extent cx="5943600" cy="2827455"/>
-            <wp:effectExtent l="0" t="0" r="0" b="0"/>
-            <wp:docPr id="226" name="Picture 226" descr="C:\Users\NCC5136.PSU-ERIE\AppData\Local\Microsoft\Windows\Temporary Internet Files\Content.Word\SO-03-01.jpg"/>
-            <wp:cNvGraphicFramePr>
-              <a:graphicFrameLocks xmlns:a="http://schemas.openxmlformats.org/drawingml/2006/main" noChangeAspect="1"/>
-            </wp:cNvGraphicFramePr>
-            <a:graphic xmlns:a="http://schemas.openxmlformats.org/drawingml/2006/main">
-              <a:graphicData uri="http://schemas.openxmlformats.org/drawingml/2006/picture">
-                <pic:pic xmlns:pic="http://schemas.openxmlformats.org/drawingml/2006/picture">
-                  <pic:nvPicPr>
-                    <pic:cNvPr id="0" name="Picture 88" descr="C:\Users\NCC5136.PSU-ERIE\AppData\Local\Microsoft\Windows\Temporary Internet Files\Content.Word\SO-03-01.jpg"/>
-                    <pic:cNvPicPr>
-                      <a:picLocks noChangeAspect="1" noChangeArrowheads="1"/>
-                    </pic:cNvPicPr>
-                  </pic:nvPicPr>
-                  <pic:blipFill>
-                    <a:blip r:embed="rId14" cstate="print">
-                      <a:extLst>
-                        <a:ext uri="{28A0092B-C50C-407E-A947-70E740481C1C}">
-                          <a14:useLocalDpi xmlns:a14="http://schemas.microsoft.com/office/drawing/2010/main" val="0"/>
-                        </a:ext>
-                      </a:extLst>
-                    </a:blip>
-                    <a:srcRect/>
-                    <a:stretch>
-                      <a:fillRect/>
-                    </a:stretch>
-                  </pic:blipFill>
-                  <pic:spPr bwMode="auto">
-                    <a:xfrm>
-                      <a:off x="0" y="0"/>
-                      <a:ext cx="5943600" cy="2827455"/>
-                    </a:xfrm>
-                    <a:prstGeom prst="rect">
-                      <a:avLst/>
-                    </a:prstGeom>
-                    <a:noFill/>
-                    <a:ln>
-                      <a:noFill/>
-                    </a:ln>
-                  </pic:spPr>
-                </pic:pic>
-              </a:graphicData>
-            </a:graphic>
-          </wp:inline>
-        </w:drawing>
-      </w:r>
-    </w:p>
-    <w:p>
-      <w:pPr>
-        <w:pStyle w:val="Caption"/>
-        <w:jc w:val="center"/>
-        <w:rPr>
-          <w:b/>
-          <w:i w:val="0"/>
-        </w:rPr>
-      </w:pPr>
-      <w:r>
-        <w:rPr>
-          <w:b/>
-          <w:i w:val="0"/>
-        </w:rPr>
-        <w:t xml:space="preserve">Figure </w:t>
-      </w:r>
-      <w:r>
-        <w:rPr>
-          <w:b/>
-          <w:i w:val="0"/>
-        </w:rPr>
-        <w:fldChar w:fldCharType="begin"/>
-      </w:r>
-      <w:r>
-        <w:rPr>
-          <w:b/>
-          <w:i w:val="0"/>
-        </w:rPr>
-        <w:instrText xml:space="preserve"> STYLEREF 1 \s </w:instrText>
-      </w:r>
-      <w:r>
-        <w:rPr>
-          <w:b/>
-          <w:i w:val="0"/>
-        </w:rPr>
-        <w:fldChar w:fldCharType="separate"/>
-      </w:r>
-      <w:r>
-        <w:rPr>
-          <w:b/>
-          <w:i w:val="0"/>
-          <w:noProof/>
-        </w:rPr>
-        <w:t>4</w:t>
-      </w:r>
-      <w:r>
-        <w:rPr>
-          <w:b/>
-          <w:i w:val="0"/>
-        </w:rPr>
-        <w:fldChar w:fldCharType="end"/>
-      </w:r>
-      <w:r>
-        <w:rPr>
-          <w:b/>
-          <w:i w:val="0"/>
-        </w:rPr>
-        <w:t>.</w:t>
-      </w:r>
-      <w:r>
-        <w:rPr>
-          <w:b/>
-          <w:i w:val="0"/>
-        </w:rPr>
-        <w:fldChar w:fldCharType="begin"/>
-      </w:r>
-      <w:r>
-        <w:rPr>
-          <w:b/>
-          <w:i w:val="0"/>
-        </w:rPr>
-        <w:instrText xml:space="preserve"> SEQ Figure \* ARABIC \s 1 </w:instrText>
-      </w:r>
-      <w:r>
-        <w:rPr>
-          <w:b/>
-          <w:i w:val="0"/>
-        </w:rPr>
-        <w:fldChar w:fldCharType="separate"/>
-      </w:r>
-      <w:r>
-        <w:rPr>
-          <w:b/>
-          <w:i w:val="0"/>
-          <w:noProof/>
-        </w:rPr>
-        <w:t>5</w:t>
-      </w:r>
-      <w:r>
-        <w:rPr>
-          <w:b/>
-          <w:i w:val="0"/>
-        </w:rPr>
-        <w:fldChar w:fldCharType="end"/>
-      </w:r>
-      <w:r>
-        <w:rPr>
-          <w:b/>
-          <w:i w:val="0"/>
-        </w:rPr>
-        <w:t xml:space="preserve"> - Requirement SO-03-01</w:t>
-      </w:r>
-    </w:p>
-    <w:p>
-      <w:pPr>
-        <w:pStyle w:val="Heading4"/>
-        <w:rPr>
-          <w:rFonts w:cs="Times New Roman"/>
-          <w:b/>
-        </w:rPr>
-      </w:pPr>
-      <w:r>
-        <w:rPr>
-          <w:rFonts w:cs="Times New Roman"/>
-        </w:rPr>
-        <w:t>Organizational: Operational Requirements</w:t>
-      </w:r>
-    </w:p>
-    <w:p>
-      <w:pPr>
-        <w:pStyle w:val="Heading4"/>
-        <w:rPr>
-          <w:rFonts w:cs="Times New Roman"/>
-          <w:b/>
-        </w:rPr>
-      </w:pPr>
-      <w:r>
-        <w:rPr>
-          <w:rFonts w:cs="Times New Roman"/>
-        </w:rPr>
-        <w:t>Organizational: Environmental Requirements</w:t>
-      </w:r>
-    </w:p>
-    <w:p>
-      <w:pPr>
-        <w:pStyle w:val="Heading4"/>
-        <w:rPr>
-          <w:rFonts w:cs="Times New Roman"/>
-          <w:b/>
-        </w:rPr>
-      </w:pPr>
-      <w:r>
-        <w:rPr>
-          <w:rFonts w:cs="Times New Roman"/>
-        </w:rPr>
-        <w:t>External: Safety/Security Requirements</w:t>
-      </w:r>
-    </w:p>
-    <w:p>
-      <w:pPr>
-        <w:pStyle w:val="Heading4"/>
-        <w:rPr>
-          <w:rFonts w:cs="Times New Roman"/>
-          <w:b/>
-        </w:rPr>
-      </w:pPr>
-      <w:r>
-        <w:rPr>
-          <w:rFonts w:cs="Times New Roman"/>
-        </w:rPr>
-        <w:t>External: Cultural and Social Requirements</w:t>
-      </w:r>
-    </w:p>
-    <w:p>
-      <w:pPr>
-        <w:pStyle w:val="Heading4"/>
-        <w:rPr>
-          <w:rFonts w:cs="Times New Roman"/>
-        </w:rPr>
-      </w:pPr>
-      <w:r>
-        <w:rPr>
-          <w:rFonts w:cs="Times New Roman"/>
-        </w:rPr>
-        <w:t>External: Political Requirements</w:t>
-      </w:r>
-    </w:p>
-    <w:p/>
-    <w:p>
-      <w:pPr>
-        <w:pStyle w:val="Heading2"/>
-      </w:pPr>
-      <w:bookmarkStart w:id="19" w:name="_Toc474839099"/>
-      <w:r>
-        <w:t>Requirements Trace Table</w:t>
-      </w:r>
-      <w:bookmarkEnd w:id="19"/>
-    </w:p>
-    <w:p>
-      <w:r>
-        <w:t>Figure 4.29</w:t>
-      </w:r>
-      <w:r>
-        <w:t xml:space="preserve"> gives a breakdown of the system requirements that have been engineered from the user requirements.</w:t>
-      </w:r>
-    </w:p>
-    <w:p>
-      <w:pPr>
-        <w:keepNext/>
-        <w:jc w:val="center"/>
-        <w:rPr>
-          <w:b/>
-          <w:sz w:val="18"/>
-          <w:szCs w:val="18"/>
-        </w:rPr>
-      </w:pPr>
-      <w:r>
-        <w:rPr>
-          <w:noProof/>
-          <w:sz w:val="18"/>
-          <w:szCs w:val="18"/>
-        </w:rPr>
-        <w:lastRenderedPageBreak/>
-        <w:drawing>
-          <wp:inline distT="0" distB="0" distL="0" distR="0">
-            <wp:extent cx="5943575" cy="7083706"/>
-            <wp:effectExtent l="0" t="0" r="0" b="0"/>
-            <wp:docPr id="6" name="Picture 6"/>
-            <wp:cNvGraphicFramePr>
-              <a:graphicFrameLocks xmlns:a="http://schemas.openxmlformats.org/drawingml/2006/main" noChangeAspect="1"/>
-            </wp:cNvGraphicFramePr>
-            <a:graphic xmlns:a="http://schemas.openxmlformats.org/drawingml/2006/main">
-              <a:graphicData uri="http://schemas.openxmlformats.org/drawingml/2006/picture">
-                <pic:pic xmlns:pic="http://schemas.openxmlformats.org/drawingml/2006/picture">
-                  <pic:nvPicPr>
-                    <pic:cNvPr id="1" name=""/>
-                    <pic:cNvPicPr/>
-                  </pic:nvPicPr>
-                  <pic:blipFill>
-                    <a:blip r:embed="rId15" cstate="print"/>
-                    <a:stretch>
-                      <a:fillRect/>
-                    </a:stretch>
-                  </pic:blipFill>
-                  <pic:spPr>
-                    <a:xfrm>
-                      <a:off x="0" y="0"/>
-                      <a:ext cx="5956690" cy="7099337"/>
-                    </a:xfrm>
-                    <a:prstGeom prst="rect">
-                      <a:avLst/>
-                    </a:prstGeom>
-                  </pic:spPr>
-                </pic:pic>
-              </a:graphicData>
-            </a:graphic>
-          </wp:inline>
-        </w:drawing>
-      </w:r>
-      <w:r>
-        <w:rPr>
-          <w:b/>
-          <w:sz w:val="18"/>
-          <w:szCs w:val="18"/>
-        </w:rPr>
-        <w:t xml:space="preserve">Figure </w:t>
-      </w:r>
-      <w:r>
-        <w:rPr>
-          <w:b/>
-          <w:sz w:val="18"/>
-          <w:szCs w:val="18"/>
-        </w:rPr>
-        <w:fldChar w:fldCharType="begin"/>
-      </w:r>
-      <w:r>
-        <w:rPr>
-          <w:b/>
-          <w:sz w:val="18"/>
-          <w:szCs w:val="18"/>
-        </w:rPr>
-        <w:instrText xml:space="preserve"> STYLEREF 1 \s </w:instrText>
-      </w:r>
-      <w:r>
-        <w:rPr>
-          <w:b/>
-          <w:sz w:val="18"/>
-          <w:szCs w:val="18"/>
-        </w:rPr>
-        <w:fldChar w:fldCharType="separate"/>
-      </w:r>
-      <w:r>
-        <w:rPr>
-          <w:b/>
-          <w:noProof/>
-          <w:sz w:val="18"/>
-          <w:szCs w:val="18"/>
-        </w:rPr>
-        <w:t>4</w:t>
-      </w:r>
-      <w:r>
-        <w:rPr>
-          <w:b/>
-          <w:sz w:val="18"/>
-          <w:szCs w:val="18"/>
-        </w:rPr>
-        <w:fldChar w:fldCharType="end"/>
-      </w:r>
-      <w:r>
-        <w:rPr>
-          <w:b/>
-          <w:sz w:val="18"/>
-          <w:szCs w:val="18"/>
-        </w:rPr>
-        <w:t>.</w:t>
-      </w:r>
-      <w:r>
-        <w:rPr>
-          <w:b/>
-          <w:sz w:val="18"/>
-          <w:szCs w:val="18"/>
-        </w:rPr>
-        <w:fldChar w:fldCharType="begin"/>
-      </w:r>
-      <w:r>
-        <w:rPr>
-          <w:b/>
-          <w:sz w:val="18"/>
-          <w:szCs w:val="18"/>
-        </w:rPr>
-        <w:instrText xml:space="preserve"> SEQ Figure \* ARABIC \s 1 </w:instrText>
-      </w:r>
-      <w:r>
-        <w:rPr>
-          <w:b/>
-          <w:sz w:val="18"/>
-          <w:szCs w:val="18"/>
-        </w:rPr>
-        <w:fldChar w:fldCharType="separate"/>
-      </w:r>
-      <w:r>
-        <w:rPr>
-          <w:b/>
-          <w:noProof/>
-          <w:sz w:val="18"/>
-          <w:szCs w:val="18"/>
-        </w:rPr>
-        <w:t>6</w:t>
-      </w:r>
-      <w:r>
-        <w:rPr>
-          <w:b/>
-          <w:sz w:val="18"/>
-          <w:szCs w:val="18"/>
-        </w:rPr>
-        <w:fldChar w:fldCharType="end"/>
-      </w:r>
-      <w:r>
-        <w:rPr>
-          <w:b/>
-          <w:sz w:val="18"/>
-          <w:szCs w:val="18"/>
-        </w:rPr>
-        <w:t xml:space="preserve"> - Requirement Trace Table</w:t>
+      <w:r>
+        <w:t xml:space="preserve">Table 4.25 gives a breakdown of the </w:t>
+      </w:r>
+      <w:r>
+        <w:t xml:space="preserve">user requirements and </w:t>
+      </w:r>
+      <w:r>
+        <w:t>system requirements mapping.</w:t>
       </w:r>
     </w:p>
     <w:p>
@@ -7684,63 +7230,55 @@
       <w:r>
         <w:br w:type="page"/>
       </w:r>
-      <w:bookmarkStart w:id="20" w:name="_Toc474839100"/>
+      <w:bookmarkStart w:id="19" w:name="_Toc474839100"/>
       <w:r>
         <w:lastRenderedPageBreak/>
         <w:t>Exploratory Studies</w:t>
       </w:r>
+      <w:bookmarkEnd w:id="19"/>
+    </w:p>
+    <w:p>
+      <w:pPr>
+        <w:pStyle w:val="Heading2"/>
+      </w:pPr>
+      <w:bookmarkStart w:id="20" w:name="_Toc474839101"/>
+      <w:r>
+        <w:t>Relevant Techniques</w:t>
+      </w:r>
       <w:bookmarkEnd w:id="20"/>
     </w:p>
     <w:p>
+      <w:r>
+        <w:t xml:space="preserve">We will be using the Unity 3D game engine to create our application. We have chosen this engine because of its C# scripting, large community, and because it allows us to create an immersive VR experience very quickly. Along with Unity 3D, we will be using the Google VR SDK for Unity to adapt our project for VR use [6]. </w:t>
+      </w:r>
+      <w:r>
+        <w:t>We also plan to take advantage of the Unity Asset Store to collect models, animations, and scripts to allow us to focus on implementing the requested features and not worry about having to create all of our assets from scratch. Within the Asset Store exists an important package called Unity Test Tools [4]. Unity Test Tools allows us various ways of testing including unit tests, integration tests, and assertion component to make sure our work is as bug free as possible. All of these technologies working together will allow us to create an experience that puts the user into the middle of a seemingly dangerous situation.</w:t>
+      </w:r>
+    </w:p>
+    <w:p>
       <w:pPr>
         <w:pStyle w:val="Heading2"/>
       </w:pPr>
-      <w:bookmarkStart w:id="21" w:name="_Toc474839101"/>
-      <w:r>
-        <w:t>Relevant Techniques</w:t>
+      <w:bookmarkStart w:id="21" w:name="_Toc474839102"/>
+      <w:r>
+        <w:t>Relevant Packages/Products</w:t>
       </w:r>
       <w:bookmarkEnd w:id="21"/>
     </w:p>
     <w:p>
       <w:r>
-        <w:t xml:space="preserve">We will be using the Unity 3D game engine to create our application. We have chosen this engine because of its C# scripting, large community, and because it allows us to create an immersive VR experience very quickly. Along with Unity 3D, we will be using the Google VR SDK for Unity to adapt our project for VR use [6]. </w:t>
-      </w:r>
-      <w:r>
-        <w:t>We also plan to take advantage of the Unity Asset Store to collect models, animations, and scripts to allow us to focus on implementing the requested features and not worry about having to create all of our assets from scratch. Within the Asset Store exists an important package called Unity Test Tools [4]</w:t>
-      </w:r>
-      <w:proofErr w:type="gramStart"/>
-      <w:r>
-        <w:t>.</w:t>
-      </w:r>
-      <w:proofErr w:type="gramEnd"/>
-      <w:r>
-        <w:t xml:space="preserve"> Unity Test Tools allows us various ways of testing including unit tests, integration tests, and assertion component to make sure our work is as bug free as possible. All of these technologies working together will allow us to create an experience that puts the user into the middle of a seemingly dangerous situation.</w:t>
+        <w:t>The main products and packages we will be using include Unity 3D, Google VR SDK, a variety of assets from the Unity Asset Store, the Android SDK to build from within the Unity engine, Unity Test Tools to complete our application testing, Visual Studio for writing C# scripts, and potentially more as we move forward.</w:t>
       </w:r>
     </w:p>
     <w:p>
       <w:pPr>
         <w:pStyle w:val="Heading2"/>
       </w:pPr>
-      <w:bookmarkStart w:id="22" w:name="_Toc474839102"/>
-      <w:r>
-        <w:t>Relevant Packages/Products</w:t>
+      <w:bookmarkStart w:id="22" w:name="_Toc474839103"/>
+      <w:r>
+        <w:t>Broader Impacts</w:t>
       </w:r>
       <w:bookmarkEnd w:id="22"/>
-    </w:p>
-    <w:p>
-      <w:r>
-        <w:t>The main products and packages we will be using include Unity 3D, Google VR SDK, a variety of assets from the Unity Asset Store, the Android SDK to build from within the Unity engine, Unity Test Tools to complete our application testing, Visual Studio for writing C# scripts, and potentially more as we move forward.</w:t>
-      </w:r>
-    </w:p>
-    <w:p>
-      <w:pPr>
-        <w:pStyle w:val="Heading2"/>
-      </w:pPr>
-      <w:bookmarkStart w:id="23" w:name="_Toc474839103"/>
-      <w:r>
-        <w:t>Broader Impacts</w:t>
-      </w:r>
-      <w:bookmarkEnd w:id="23"/>
     </w:p>
     <w:p>
       <w:r>
@@ -7762,24 +7300,24 @@
       <w:pPr>
         <w:pStyle w:val="Heading1"/>
       </w:pPr>
-      <w:bookmarkStart w:id="24" w:name="_Toc474839104"/>
+      <w:bookmarkStart w:id="23" w:name="_Toc474839104"/>
       <w:r>
         <w:lastRenderedPageBreak/>
         <w:t>System Design</w:t>
       </w:r>
+      <w:bookmarkEnd w:id="23"/>
+    </w:p>
+    <w:p>
+      <w:pPr>
+        <w:pStyle w:val="Heading2"/>
+      </w:pPr>
+      <w:bookmarkStart w:id="24" w:name="_Toc474839105"/>
+      <w:r>
+        <w:t>Architectural Design</w:t>
+      </w:r>
       <w:bookmarkEnd w:id="24"/>
     </w:p>
     <w:p>
-      <w:pPr>
-        <w:pStyle w:val="Heading2"/>
-      </w:pPr>
-      <w:bookmarkStart w:id="25" w:name="_Toc474839105"/>
-      <w:r>
-        <w:t>Architectural Design</w:t>
-      </w:r>
-      <w:bookmarkEnd w:id="25"/>
-    </w:p>
-    <w:p>
       <w:r>
         <w:t xml:space="preserve">The system will be using </w:t>
       </w:r>
@@ -7858,14 +7396,12 @@
       <w:r>
         <w:t xml:space="preserve">architecture, which is consisting of a starting interface </w:t>
       </w:r>
-      <w:proofErr w:type="spellStart"/>
       <w:r>
         <w:rPr>
           <w:i/>
         </w:rPr>
         <w:t>GameObject</w:t>
       </w:r>
-      <w:proofErr w:type="spellEnd"/>
       <w:r>
         <w:t xml:space="preserve"> that has a composition with itself to allow the components to have other components that make it up. </w:t>
       </w:r>
@@ -7876,10 +7412,10 @@
       </w:pPr>
       <w:r>
         <w:object w:dxaOrig="13021" w:dyaOrig="6091">
-          <v:shape id="_x0000_i1026" type="#_x0000_t75" style="width:467.65pt;height:218.65pt" o:ole="">
-            <v:imagedata r:id="rId16" o:title=""/>
+          <v:shape id="_x0000_i1027" type="#_x0000_t75" style="width:467.25pt;height:219pt" o:ole="">
+            <v:imagedata r:id="rId12" o:title=""/>
           </v:shape>
-          <o:OLEObject Type="Embed" ProgID="Visio.Drawing.15" ShapeID="_x0000_i1026" DrawAspect="Content" ObjectID="_1548592948" r:id="rId17"/>
+          <o:OLEObject Type="Embed" ProgID="Visio.Drawing.15" ShapeID="_x0000_i1027" DrawAspect="Content" ObjectID="_1548597687" r:id="rId13"/>
         </w:object>
       </w:r>
     </w:p>
@@ -8000,33 +7536,24 @@
       <w:pPr>
         <w:pStyle w:val="Heading2"/>
       </w:pPr>
-      <w:bookmarkStart w:id="26" w:name="_Toc474839106"/>
+      <w:bookmarkStart w:id="25" w:name="_Toc474839106"/>
       <w:r>
         <w:lastRenderedPageBreak/>
         <w:t>Structural Design</w:t>
       </w:r>
-      <w:bookmarkEnd w:id="26"/>
+      <w:bookmarkEnd w:id="25"/>
     </w:p>
     <w:p>
       <w:r>
         <w:t>The structural diagram</w:t>
       </w:r>
       <w:r>
-        <w:t xml:space="preserve"> provides the detailed components that are defined in the architectural design. The basic components are refined into each individual component that can be reused to create the overall layout of the Unity scene.</w:t>
-      </w:r>
-    </w:p>
-    <w:p/>
-    <w:p>
-      <w:r>
-        <w:t xml:space="preserve">Figure 6.2 represents the Scenes package within the structural diagram. This package will contain each scene within the experience and show how they connect to each other. This package also contains the main </w:t>
-      </w:r>
-      <w:proofErr w:type="spellStart"/>
-      <w:r>
-        <w:t>GameObject</w:t>
-      </w:r>
-      <w:proofErr w:type="spellEnd"/>
-      <w:r>
-        <w:t xml:space="preserve"> interface that all other components will be inheriting from throughout the system.</w:t>
+        <w:t xml:space="preserve"> provides the detailed components that are defined in the architectural design. The basic components are refined into each individual component that create the overall layout of the Unity scene.</w:t>
+      </w:r>
+    </w:p>
+    <w:p>
+      <w:r>
+        <w:t>Figure 6.2 represents the Scenes package within the structural diagram. This package will contain each scene within the experience and show how they connect to each other. This package also contains the main GameObject interface that all other components will be inheriting from throughout the system.</w:t>
       </w:r>
     </w:p>
     <w:p>
@@ -8055,7 +7582,7 @@
                     </pic:cNvPicPr>
                   </pic:nvPicPr>
                   <pic:blipFill>
-                    <a:blip r:embed="rId18" cstate="print">
+                    <a:blip r:embed="rId14" cstate="print">
                       <a:extLst>
                         <a:ext uri="{28A0092B-C50C-407E-A947-70E740481C1C}">
                           <a14:useLocalDpi xmlns:a14="http://schemas.microsoft.com/office/drawing/2010/main" val="0"/>
@@ -8208,6 +7735,7 @@
     <w:p/>
     <w:p/>
     <w:p/>
+    <w:p/>
     <w:p>
       <w:r>
         <w:lastRenderedPageBreak/>
@@ -8240,7 +7768,7 @@
                     </pic:cNvPicPr>
                   </pic:nvPicPr>
                   <pic:blipFill>
-                    <a:blip r:embed="rId19" cstate="print">
+                    <a:blip r:embed="rId15" cstate="print">
                       <a:extLst>
                         <a:ext uri="{28A0092B-C50C-407E-A947-70E740481C1C}">
                           <a14:useLocalDpi xmlns:a14="http://schemas.microsoft.com/office/drawing/2010/main" val="0"/>
@@ -8425,7 +7953,7 @@
                     </pic:cNvPicPr>
                   </pic:nvPicPr>
                   <pic:blipFill>
-                    <a:blip r:embed="rId20" cstate="print">
+                    <a:blip r:embed="rId16" cstate="print">
                       <a:extLst>
                         <a:ext uri="{28A0092B-C50C-407E-A947-70E740481C1C}">
                           <a14:useLocalDpi xmlns:a14="http://schemas.microsoft.com/office/drawing/2010/main" val="0"/>
@@ -8568,15 +8096,7 @@
     <w:p>
       <w:r>
         <w:lastRenderedPageBreak/>
-        <w:t xml:space="preserve">Figure 6.5 shows the </w:t>
-      </w:r>
-      <w:proofErr w:type="spellStart"/>
-      <w:r>
-        <w:t>MovableComponent</w:t>
-      </w:r>
-      <w:proofErr w:type="spellEnd"/>
-      <w:r>
-        <w:t xml:space="preserve"> package which consists of all components that will be moving in some way during the execution of the program. This package includes pedestrians (people, animals, etc.) and vehicles. The package also contains the scripts that these components will rely on to perform their movement and coordination.</w:t>
+        <w:t>Figure 6.5 shows the MovableComponent package which consists of all components that will be moving in some way during the execution of the program. This package includes pedestrians (people, animals, etc.) and vehicles. The package also contains the scripts that these components will rely on to perform their movement and coordination.</w:t>
       </w:r>
     </w:p>
     <w:p/>
@@ -8606,7 +8126,7 @@
                     </pic:cNvPicPr>
                   </pic:nvPicPr>
                   <pic:blipFill>
-                    <a:blip r:embed="rId21" cstate="print">
+                    <a:blip r:embed="rId17" cstate="print">
                       <a:extLst>
                         <a:ext uri="{28A0092B-C50C-407E-A947-70E740481C1C}">
                           <a14:useLocalDpi xmlns:a14="http://schemas.microsoft.com/office/drawing/2010/main" val="0"/>
@@ -8738,23 +8258,7 @@
           <w:b/>
           <w:i w:val="0"/>
         </w:rPr>
-        <w:t xml:space="preserve"> - Structural Diagram (</w:t>
-      </w:r>
-      <w:proofErr w:type="spellStart"/>
-      <w:r>
-        <w:rPr>
-          <w:b/>
-          <w:i w:val="0"/>
-        </w:rPr>
-        <w:t>MovableComponent</w:t>
-      </w:r>
-      <w:proofErr w:type="spellEnd"/>
-      <w:r>
-        <w:rPr>
-          <w:b/>
-          <w:i w:val="0"/>
-        </w:rPr>
-        <w:t>)</w:t>
+        <w:t xml:space="preserve"> - Structural Diagram (MovableComponent)</w:t>
       </w:r>
     </w:p>
     <w:p/>
@@ -8770,15 +8274,7 @@
     <w:p>
       <w:r>
         <w:lastRenderedPageBreak/>
-        <w:t xml:space="preserve">Figure 6.6 shows the </w:t>
-      </w:r>
-      <w:proofErr w:type="spellStart"/>
-      <w:r>
-        <w:t>EnvironmentalObjects</w:t>
-      </w:r>
-      <w:proofErr w:type="spellEnd"/>
-      <w:r>
-        <w:t xml:space="preserve"> package which contains objects that are non-moving and exist in the environment such as plants, buildings, and roadways. The hierarchy below demonstrates how full environments will be made up of smaller components such as what was listed previously. </w:t>
+        <w:t xml:space="preserve">Figure 6.6 shows the EnvironmentalObjects package which contains objects that are non-moving and exist in the environment such as plants, buildings, and roadways. The hierarchy below demonstrates how full environments will be made up of smaller components such as what was listed previously. </w:t>
       </w:r>
     </w:p>
     <w:p>
@@ -8804,7 +8300,7 @@
                     </pic:cNvPicPr>
                   </pic:nvPicPr>
                   <pic:blipFill>
-                    <a:blip r:embed="rId22">
+                    <a:blip r:embed="rId18">
                       <a:extLst>
                         <a:ext uri="{28A0092B-C50C-407E-A947-70E740481C1C}">
                           <a14:useLocalDpi xmlns:a14="http://schemas.microsoft.com/office/drawing/2010/main" val="0"/>
@@ -8936,23 +8432,7 @@
           <w:b/>
           <w:i w:val="0"/>
         </w:rPr>
-        <w:t xml:space="preserve"> - Structural Diagram (</w:t>
-      </w:r>
-      <w:proofErr w:type="spellStart"/>
-      <w:r>
-        <w:rPr>
-          <w:b/>
-          <w:i w:val="0"/>
-        </w:rPr>
-        <w:t>EnvironmentObjects</w:t>
-      </w:r>
-      <w:proofErr w:type="spellEnd"/>
-      <w:r>
-        <w:rPr>
-          <w:b/>
-          <w:i w:val="0"/>
-        </w:rPr>
-        <w:t>)</w:t>
+        <w:t xml:space="preserve"> - Structural Diagram (EnvironmentObjects)</w:t>
       </w:r>
     </w:p>
     <w:p/>
@@ -8965,12 +8445,12 @@
       <w:pPr>
         <w:pStyle w:val="Heading2"/>
       </w:pPr>
-      <w:bookmarkStart w:id="27" w:name="_Toc474839107"/>
+      <w:bookmarkStart w:id="26" w:name="_Toc474839107"/>
       <w:r>
         <w:lastRenderedPageBreak/>
         <w:t>User Interface Design</w:t>
       </w:r>
-      <w:bookmarkEnd w:id="27"/>
+      <w:bookmarkEnd w:id="26"/>
     </w:p>
     <w:p>
       <w:r>
@@ -9040,7 +8520,7 @@
                           <pic:cNvPicPr/>
                         </pic:nvPicPr>
                         <pic:blipFill>
-                          <a:blip r:embed="rId23" cstate="print"/>
+                          <a:blip r:embed="rId19" cstate="print"/>
                           <a:stretch>
                             <a:fillRect/>
                           </a:stretch>
@@ -9194,7 +8674,7 @@
                           <pic:cNvPicPr/>
                         </pic:nvPicPr>
                         <pic:blipFill>
-                          <a:blip r:embed="rId24" cstate="print"/>
+                          <a:blip r:embed="rId20" cstate="print"/>
                           <a:stretch>
                             <a:fillRect/>
                           </a:stretch>
@@ -9366,7 +8846,7 @@
                           <pic:cNvPicPr/>
                         </pic:nvPicPr>
                         <pic:blipFill>
-                          <a:blip r:embed="rId25" cstate="print"/>
+                          <a:blip r:embed="rId21" cstate="print"/>
                           <a:stretch>
                             <a:fillRect/>
                           </a:stretch>
@@ -9492,12 +8972,12 @@
       <w:pPr>
         <w:pStyle w:val="Heading2"/>
       </w:pPr>
-      <w:bookmarkStart w:id="28" w:name="_Toc474839108"/>
+      <w:bookmarkStart w:id="27" w:name="_Toc474839108"/>
       <w:r>
         <w:lastRenderedPageBreak/>
         <w:t>Behavioral Design</w:t>
       </w:r>
-      <w:bookmarkEnd w:id="28"/>
+      <w:bookmarkEnd w:id="27"/>
     </w:p>
     <w:p>
       <w:r>
@@ -9514,10 +8994,10 @@
       </w:pPr>
       <w:r>
         <w:object w:dxaOrig="7201" w:dyaOrig="9938">
-          <v:shape id="_x0000_i1027" type="#_x0000_t75" style="width:5in;height:496.9pt" o:ole="">
-            <v:imagedata r:id="rId26" o:title=""/>
+          <v:shape id="_x0000_i1028" type="#_x0000_t75" style="width:5in;height:497.25pt" o:ole="">
+            <v:imagedata r:id="rId22" o:title=""/>
           </v:shape>
-          <o:OLEObject Type="Embed" ProgID="Visio.Drawing.15" ShapeID="_x0000_i1027" DrawAspect="Content" ObjectID="_1548592949" r:id="rId27"/>
+          <o:OLEObject Type="Embed" ProgID="Visio.Drawing.15" ShapeID="_x0000_i1028" DrawAspect="Content" ObjectID="_1548597688" r:id="rId23"/>
         </w:object>
       </w:r>
     </w:p>
@@ -9600,12 +9080,12 @@
       <w:pPr>
         <w:pStyle w:val="Heading2"/>
       </w:pPr>
-      <w:bookmarkStart w:id="29" w:name="_Toc474839109"/>
+      <w:bookmarkStart w:id="28" w:name="_Toc474839109"/>
       <w:r>
         <w:lastRenderedPageBreak/>
         <w:t>Design Alternatives &amp; Design Rationale</w:t>
       </w:r>
-      <w:bookmarkEnd w:id="29"/>
+      <w:bookmarkEnd w:id="28"/>
     </w:p>
     <w:p>
       <w:r>
@@ -9651,129 +9131,97 @@
       <w:pPr>
         <w:pStyle w:val="Heading1"/>
       </w:pPr>
-      <w:bookmarkStart w:id="30" w:name="_Toc474839110"/>
+      <w:bookmarkStart w:id="29" w:name="_Toc474839110"/>
       <w:r>
         <w:lastRenderedPageBreak/>
         <w:t>System Implementation</w:t>
       </w:r>
+      <w:bookmarkEnd w:id="29"/>
+    </w:p>
+    <w:p>
+      <w:pPr>
+        <w:pStyle w:val="Heading2"/>
+      </w:pPr>
+      <w:bookmarkStart w:id="30" w:name="_Toc474839111"/>
+      <w:r>
+        <w:t>Programming Languages &amp; Tools</w:t>
+      </w:r>
       <w:bookmarkEnd w:id="30"/>
     </w:p>
     <w:p>
+      <w:r>
+        <w:t xml:space="preserve">We are implementing our project using Unity, </w:t>
+      </w:r>
+      <w:r>
+        <w:t>which takes advantage of C# for creating scripts</w:t>
+      </w:r>
+      <w:r>
+        <w:t>.</w:t>
+      </w:r>
+      <w:r>
+        <w:t xml:space="preserve"> Unity provides an IDE called MonoDevelop, however we are using Microsoft Visual Studio, which can be used instead of MonoDevelop.</w:t>
+      </w:r>
+    </w:p>
+    <w:p>
       <w:pPr>
         <w:pStyle w:val="Heading2"/>
       </w:pPr>
-      <w:bookmarkStart w:id="31" w:name="_Toc474839111"/>
-      <w:r>
-        <w:t>Programming Languages &amp; Tools</w:t>
+      <w:bookmarkStart w:id="31" w:name="_Toc474839112"/>
+      <w:r>
+        <w:t>Coding Conventions</w:t>
       </w:r>
       <w:bookmarkEnd w:id="31"/>
     </w:p>
     <w:p>
       <w:r>
-        <w:t xml:space="preserve">We are implementing our project using Unity, </w:t>
-      </w:r>
-      <w:r>
-        <w:t>which takes advantage of C# for creating scripts</w:t>
-      </w:r>
-      <w:r>
-        <w:t>.</w:t>
-      </w:r>
-      <w:r>
-        <w:t xml:space="preserve"> Unity provides an IDE called </w:t>
-      </w:r>
-      <w:proofErr w:type="spellStart"/>
-      <w:r>
-        <w:t>MonoDevelop</w:t>
-      </w:r>
-      <w:proofErr w:type="spellEnd"/>
-      <w:r>
-        <w:t xml:space="preserve">, however we are using Microsoft Visual Studio, which can be used instead of </w:t>
-      </w:r>
-      <w:proofErr w:type="spellStart"/>
-      <w:r>
-        <w:t>MonoDevelop</w:t>
-      </w:r>
-      <w:proofErr w:type="spellEnd"/>
-      <w:r>
-        <w:t>.</w:t>
+        <w:t>We will adhere to the coding conventions designed around Unity development as well as Microsoft’s C# conventions. We will also be following Unity best practice for component design, which will help improve maintainability and performance.</w:t>
       </w:r>
     </w:p>
     <w:p>
       <w:pPr>
         <w:pStyle w:val="Heading2"/>
       </w:pPr>
-      <w:bookmarkStart w:id="32" w:name="_Toc474839112"/>
-      <w:r>
-        <w:t>Coding Conventions</w:t>
+      <w:bookmarkStart w:id="32" w:name="_Toc474839113"/>
+      <w:r>
+        <w:t>Code Version Control</w:t>
       </w:r>
       <w:bookmarkEnd w:id="32"/>
     </w:p>
     <w:p>
       <w:r>
-        <w:t>We will adhere to the coding conventions designed around Unity development as well as Microsoft’s C# conventions. We will also be following Unity best practice for component design, which will help improve maintainability and performance.</w:t>
+        <w:t>As with all projects being worked on by multiple personnel, version control is very important for the efficiency of our workflow. We will be using a combination of Git and Unity SmartMerge for our version control which will handle branching and merge conflicts. We will be hosting our repository in GitHub.</w:t>
       </w:r>
     </w:p>
     <w:p>
       <w:pPr>
         <w:pStyle w:val="Heading2"/>
       </w:pPr>
-      <w:bookmarkStart w:id="33" w:name="_Toc474839113"/>
-      <w:r>
-        <w:t>Code Version Control</w:t>
+      <w:bookmarkStart w:id="33" w:name="_Toc474839114"/>
+      <w:r>
+        <w:t>Implementation Alternatives &amp; Decision Rationale</w:t>
       </w:r>
       <w:bookmarkEnd w:id="33"/>
     </w:p>
     <w:p>
       <w:r>
-        <w:t xml:space="preserve">As with all projects being worked on by multiple personnel, version control is very important for the efficiency of our workflow. We will be using a combination of </w:t>
-      </w:r>
-      <w:proofErr w:type="spellStart"/>
-      <w:r>
-        <w:t>Git</w:t>
-      </w:r>
-      <w:proofErr w:type="spellEnd"/>
-      <w:r>
-        <w:t xml:space="preserve"> and Unity </w:t>
-      </w:r>
-      <w:proofErr w:type="spellStart"/>
-      <w:r>
-        <w:t>SmartMerge</w:t>
-      </w:r>
-      <w:proofErr w:type="spellEnd"/>
-      <w:r>
-        <w:t xml:space="preserve"> for our version control which will handle branching and merge conflicts. We will be hosting our repository in GitHub.</w:t>
+        <w:t>One alternative development tool we could have used instead of Unity is Unreal Engine. Unreal is another game engine that is widely available and features mobile development and also has Google Cardboard SDK support. With Unreal we would also be developing using C++ instead of C#. Our team decided to use Unity over Unreal because we are all more familiar with C# and</w:t>
+      </w:r>
+      <w:r>
+        <w:t xml:space="preserve"> virtual reality development is more popular with Unity, so the documentation and resources available will be better defined.</w:t>
+      </w:r>
+      <w:r>
+        <w:t xml:space="preserve"> Erie Insurance has stated that they are aware of the terms of service with Unity are we are still fine to proceed with development.</w:t>
       </w:r>
     </w:p>
     <w:p>
       <w:pPr>
         <w:pStyle w:val="Heading2"/>
       </w:pPr>
-      <w:bookmarkStart w:id="34" w:name="_Toc474839114"/>
-      <w:r>
-        <w:t>Implementation Alternatives &amp; Decision Rationale</w:t>
+      <w:bookmarkStart w:id="34" w:name="_Toc474839115"/>
+      <w:r>
+        <w:t>Analysis of Key Algorithms</w:t>
       </w:r>
       <w:bookmarkEnd w:id="34"/>
-    </w:p>
-    <w:p>
-      <w:r>
-        <w:t>One alternative development tool we could have used instead of Unity is Unreal Engine. Unreal is another game engine that is widely available and features mobile development and also has Google Cardboard SDK support. With Unreal we would also be developing using C++ instead of C#. Our team decided to use Unity over Unreal because we are all more familiar with C# and</w:t>
-      </w:r>
-      <w:r>
-        <w:t xml:space="preserve"> virtual reality development is more popular with Unity, so the documentation and resources available will be better defined.</w:t>
-      </w:r>
-      <w:r>
-        <w:t xml:space="preserve"> Erie Insurance has stated that they are aware of the terms of service with Unity are we are still fine to proceed with development.</w:t>
-      </w:r>
-    </w:p>
-    <w:p>
-      <w:pPr>
-        <w:pStyle w:val="Heading2"/>
-      </w:pPr>
-      <w:bookmarkStart w:id="35" w:name="_Toc474839115"/>
-      <w:r>
-        <w:t>Analysis of Key Algorithms</w:t>
-      </w:r>
-      <w:bookmarkEnd w:id="35"/>
     </w:p>
     <w:p>
       <w:pPr>
@@ -9793,206 +9241,294 @@
       <w:pPr>
         <w:pStyle w:val="Heading1"/>
       </w:pPr>
-      <w:bookmarkStart w:id="36" w:name="_Toc474839116"/>
+      <w:bookmarkStart w:id="35" w:name="_Toc474839116"/>
       <w:r>
         <w:lastRenderedPageBreak/>
         <w:t>System Testing</w:t>
       </w:r>
+      <w:bookmarkEnd w:id="35"/>
+    </w:p>
+    <w:p>
+      <w:pPr>
+        <w:pStyle w:val="Heading2"/>
+      </w:pPr>
+      <w:bookmarkStart w:id="36" w:name="_Toc474839117"/>
+      <w:r>
+        <w:t>Test Automation Framework</w:t>
+      </w:r>
       <w:bookmarkEnd w:id="36"/>
     </w:p>
     <w:p>
+      <w:r>
+        <w:t>Our project is developed following the test-driven development methodology. In section 8, we will be covering the tests designed for our application as we continue developing it. In order for our system requirements to be verified, there will be tests created for each one to ensure correct implementation.</w:t>
+      </w:r>
+    </w:p>
+    <w:p>
+      <w:pPr>
+        <w:pStyle w:val="Heading3"/>
+      </w:pPr>
+      <w:bookmarkStart w:id="37" w:name="_Toc474839118"/>
+      <w:r>
+        <w:t>Steps for Installing Test Framework</w:t>
+      </w:r>
+      <w:bookmarkEnd w:id="37"/>
+    </w:p>
+    <w:p>
+      <w:r>
+        <w:t xml:space="preserve">Our tests </w:t>
+      </w:r>
+      <w:r>
+        <w:t>are designed</w:t>
+      </w:r>
+      <w:r>
+        <w:t xml:space="preserve"> using Unity Test Tools, which is an asset that allows assertions on Unity objects and scripts to verify that everything is working correctly. In order to install the testing framework, all that needs to be done is download Unity Test Tools from the Unity Asset Store and add it to an existing project.</w:t>
+      </w:r>
+    </w:p>
+    <w:p>
+      <w:pPr>
+        <w:pStyle w:val="Heading3"/>
+      </w:pPr>
+      <w:bookmarkStart w:id="38" w:name="_Toc474839119"/>
+      <w:r>
+        <w:t>Steps for Running Test Cases</w:t>
+      </w:r>
+      <w:bookmarkEnd w:id="38"/>
+    </w:p>
+    <w:p>
+      <w:r>
+        <w:t xml:space="preserve">In order to run a test case, the test case must be opened in </w:t>
+      </w:r>
+      <w:r>
+        <w:t xml:space="preserve">Unity Test Tools. From there, the tests can be </w:t>
+      </w:r>
+      <w:r>
+        <w:t>ra</w:t>
+      </w:r>
+      <w:r>
+        <w:t>n</w:t>
+      </w:r>
+      <w:r>
+        <w:t xml:space="preserve"> or modified to specified settings.</w:t>
+      </w:r>
+    </w:p>
+    <w:p>
       <w:pPr>
         <w:pStyle w:val="Heading2"/>
       </w:pPr>
-      <w:bookmarkStart w:id="37" w:name="_Toc474839117"/>
-      <w:r>
-        <w:t>Test Automation Framework</w:t>
-      </w:r>
-      <w:bookmarkEnd w:id="37"/>
-    </w:p>
-    <w:p>
-      <w:r>
-        <w:t>Our project is developed following the test-driven development methodology. In section 8, we will be covering the tests designed for our application as we continue developing it. In order for our system requirements to be verified, there will be tests created for each one to ensure correct implementation.</w:t>
-      </w:r>
+      <w:bookmarkStart w:id="39" w:name="_Toc474839120"/>
+      <w:r>
+        <w:t>Test Case Design</w:t>
+      </w:r>
+      <w:bookmarkEnd w:id="39"/>
     </w:p>
     <w:p>
       <w:pPr>
         <w:pStyle w:val="Heading3"/>
       </w:pPr>
-      <w:bookmarkStart w:id="38" w:name="_Toc474839118"/>
-      <w:r>
-        <w:t>Steps for Installing Test Framework</w:t>
-      </w:r>
-      <w:bookmarkEnd w:id="38"/>
-    </w:p>
-    <w:p>
-      <w:r>
-        <w:t xml:space="preserve">Our tests </w:t>
-      </w:r>
-      <w:r>
-        <w:t>are designed</w:t>
-      </w:r>
-      <w:r>
-        <w:t xml:space="preserve"> using Unity Test Tools, which is an asset that allows assertions on Unity objects and scripts to verify that everything is working correctly. In order to install the testing framework, all that needs to be done is download Unity Test Tools from the Unity Asset Store and add it to an existing project.</w:t>
+      <w:r>
+        <w:t>Test Suites</w:t>
+      </w:r>
+    </w:p>
+    <w:p>
+      <w:r>
+        <w:t xml:space="preserve">Test suites are collection of test cases that test related functions of a program. In our project, we have separated tests into scenario interaction, environment interaction, and system performance. </w:t>
+      </w:r>
+    </w:p>
+    <w:p>
+      <w:r>
+        <w:t xml:space="preserve">Table 8.2.1 </w:t>
+      </w:r>
+      <w:r>
+        <w:t xml:space="preserve">defines the tests belonging to scenario interactions. These test all of the features of the application that require user input to continue. </w:t>
+      </w:r>
+    </w:p>
+    <w:p>
+      <w:r>
+        <w:t xml:space="preserve">Table 8.2.2 defines the tests belonging to environment interactions. These represent situations that involve objects interacting in the environment, outside of the user’s control. </w:t>
+      </w:r>
+    </w:p>
+    <w:p>
+      <w:r>
+        <w:t>Table 8.2.3 contains tests that test for the system performing at expected standards for VR.</w:t>
       </w:r>
     </w:p>
     <w:p>
       <w:pPr>
         <w:pStyle w:val="Heading3"/>
       </w:pPr>
-      <w:bookmarkStart w:id="39" w:name="_Toc474839119"/>
-      <w:r>
-        <w:t>Steps for Running Test Cases</w:t>
-      </w:r>
-      <w:bookmarkEnd w:id="39"/>
-    </w:p>
-    <w:p>
-      <w:r>
-        <w:t xml:space="preserve">In order to run a test case, the test case must be opened in </w:t>
-      </w:r>
-      <w:r>
-        <w:t xml:space="preserve">Unity Test Tools. From there, the tests can be </w:t>
-      </w:r>
-      <w:r>
-        <w:t>ra</w:t>
-      </w:r>
-      <w:r>
-        <w:t>n</w:t>
-      </w:r>
-      <w:r>
-        <w:t xml:space="preserve"> or modified to specified settings.</w:t>
-      </w:r>
-    </w:p>
+      <w:bookmarkStart w:id="40" w:name="_Toc474839121"/>
+      <w:r>
+        <w:t xml:space="preserve">Unit </w:t>
+      </w:r>
+      <w:r>
+        <w:t>Test Cases</w:t>
+      </w:r>
+      <w:bookmarkEnd w:id="40"/>
+    </w:p>
+    <w:p>
+      <w:r>
+        <w:t>Unit test cases test all parts of an individual unit within a system or subsystem.</w:t>
+      </w:r>
+      <w:r>
+        <w:t xml:space="preserve"> Tab</w:t>
+      </w:r>
+      <w:r>
+        <w:t>le 8.2.4 describes the test for resetting the camera to the center upon double clicks. Table 8.2.5 shows the test for allowing the user to change came</w:t>
+      </w:r>
+      <w:r>
+        <w:t>ra rotation in the application.</w:t>
+      </w:r>
+    </w:p>
+    <w:p>
+      <w:pPr>
+        <w:pStyle w:val="Heading3"/>
+      </w:pPr>
+      <w:bookmarkStart w:id="41" w:name="_Toc474839122"/>
+      <w:r>
+        <w:t>Integration</w:t>
+      </w:r>
+      <w:r>
+        <w:t xml:space="preserve"> Test Cases</w:t>
+      </w:r>
+      <w:bookmarkEnd w:id="41"/>
+    </w:p>
+    <w:p>
+      <w:r>
+        <w:t>System tests covers major system functionalities, and tests specific system requirements.</w:t>
+      </w:r>
+      <w:r>
+        <w:t xml:space="preserve"> </w:t>
+      </w:r>
+      <w:r>
+        <w:t>Table 8.2.6 is the test for allowing the user to interact with the environment by clicking objects.</w:t>
+      </w:r>
+    </w:p>
+    <w:p>
+      <w:pPr>
+        <w:pStyle w:val="Heading3"/>
+      </w:pPr>
+      <w:bookmarkStart w:id="42" w:name="_Toc474839123"/>
+      <w:r>
+        <w:t>System</w:t>
+      </w:r>
+      <w:r>
+        <w:t xml:space="preserve"> Test Cases</w:t>
+      </w:r>
+      <w:bookmarkEnd w:id="42"/>
+    </w:p>
+    <w:p>
+      <w:r>
+        <w:t>Integration test cases test the connection between the units of a system or subsystem.</w:t>
+      </w:r>
+      <w:r>
+        <w:t xml:space="preserve"> Table 8.2.7 </w:t>
+      </w:r>
+      <w:r>
+        <w:t>shows the test for scenario triggers in the environment. Table 8.2.8 shows the test for failing a scenario due to not preventing the driver from texting.</w:t>
+      </w:r>
+    </w:p>
+    <w:p>
+      <w:pPr>
+        <w:pStyle w:val="Heading3"/>
+      </w:pPr>
+      <w:bookmarkStart w:id="43" w:name="_Toc474839124"/>
+      <w:r>
+        <w:t>Acceptance</w:t>
+      </w:r>
+      <w:r>
+        <w:t xml:space="preserve"> Test Cases</w:t>
+      </w:r>
+      <w:bookmarkEnd w:id="43"/>
+    </w:p>
+    <w:p>
+      <w:r>
+        <w:t xml:space="preserve">These test cases reflect user requirements. The tests verify that specific requirements are working as planned for the user. They ensure that the </w:t>
+      </w:r>
+      <w:r>
+        <w:t xml:space="preserve">system covers the </w:t>
+      </w:r>
+      <w:r>
+        <w:t>most important requir</w:t>
+      </w:r>
+      <w:r>
+        <w:t xml:space="preserve">ements </w:t>
+      </w:r>
+      <w:r>
+        <w:lastRenderedPageBreak/>
+        <w:t>provided by the end user. Table 8.2.9 shows the test for the AI driver to be distracted during scenarios. Table 8.2.10 shows the test for the hardware requirement to run the application. Table 8.2.11 shows the test for the virtual reality representation of the application on the user’s screen. Table 8.2.12 shows the test for the frame rate performance of the system, which provides a smooth virtual experience for the user.</w:t>
+      </w:r>
+    </w:p>
+    <w:p/>
     <w:p>
       <w:pPr>
         <w:pStyle w:val="Heading2"/>
       </w:pPr>
-      <w:bookmarkStart w:id="40" w:name="_Toc474839120"/>
-      <w:r>
-        <w:t>Test Case Design</w:t>
-      </w:r>
-      <w:bookmarkEnd w:id="40"/>
+      <w:bookmarkStart w:id="44" w:name="_Toc474839125"/>
+      <w:r>
+        <w:t xml:space="preserve">Test Case </w:t>
+      </w:r>
+      <w:r>
+        <w:t>Execution</w:t>
+      </w:r>
+      <w:r>
+        <w:t xml:space="preserve"> Report</w:t>
+      </w:r>
+      <w:bookmarkEnd w:id="44"/>
+    </w:p>
+    <w:p>
+      <w:r>
+        <w:t>The test case execution reports outline the steps taken to execute a given test case. They also provide the status of the test and any defects that will prevent the test from passing.</w:t>
+      </w:r>
     </w:p>
     <w:p>
       <w:pPr>
         <w:pStyle w:val="Heading3"/>
       </w:pPr>
-      <w:bookmarkStart w:id="41" w:name="_Toc474839121"/>
-      <w:r>
-        <w:t>Acceptance Test Cases</w:t>
-      </w:r>
-      <w:bookmarkEnd w:id="41"/>
-    </w:p>
-    <w:p>
-      <w:r>
-        <w:t>These test cases are specifically tailored to test user requirements. The tests verify that specific requirements are working as planned for the user. They ensure that the most important requirements provided by the end user are covered within the system.</w:t>
+      <w:bookmarkStart w:id="45" w:name="_Toc474839126"/>
+      <w:r>
+        <w:t>Unit Testing Report</w:t>
+      </w:r>
+      <w:bookmarkEnd w:id="45"/>
+    </w:p>
+    <w:p>
+      <w:r>
+        <w:t xml:space="preserve">Table 8.3.1 shows the execution steps for resetting the camera. The test is successful as we have implemented the feature. Table 8.3.2 shows the execution steps for moving the camera around in the environment. </w:t>
       </w:r>
     </w:p>
     <w:p>
       <w:pPr>
         <w:pStyle w:val="Heading3"/>
       </w:pPr>
-      <w:bookmarkStart w:id="42" w:name="_Toc474839122"/>
-      <w:r>
-        <w:t>System Test Cases</w:t>
-      </w:r>
-      <w:bookmarkEnd w:id="42"/>
-    </w:p>
-    <w:p>
-      <w:r>
-        <w:t>System tests covers major system functionalities, and tests specific system requirements.</w:t>
-      </w:r>
+      <w:bookmarkStart w:id="46" w:name="_Toc474839127"/>
+      <w:r>
+        <w:t>Integration Testing Report</w:t>
+      </w:r>
+      <w:bookmarkEnd w:id="46"/>
     </w:p>
     <w:p>
       <w:pPr>
         <w:pStyle w:val="Heading3"/>
       </w:pPr>
-      <w:bookmarkStart w:id="43" w:name="_Toc474839123"/>
-      <w:r>
-        <w:t>Integration Test Cases</w:t>
-      </w:r>
-      <w:bookmarkEnd w:id="43"/>
-    </w:p>
-    <w:p>
-      <w:r>
-        <w:t>Integration test cases test the connection between the units of a system or subsystem.</w:t>
-      </w:r>
+      <w:bookmarkStart w:id="47" w:name="_Toc474839128"/>
+      <w:r>
+        <w:t>System Testing Report</w:t>
+      </w:r>
+      <w:bookmarkEnd w:id="47"/>
     </w:p>
     <w:p>
       <w:pPr>
         <w:pStyle w:val="Heading3"/>
       </w:pPr>
-      <w:bookmarkStart w:id="44" w:name="_Toc474839124"/>
-      <w:r>
-        <w:t>Unit Test Cases</w:t>
-      </w:r>
-      <w:bookmarkEnd w:id="44"/>
-    </w:p>
-    <w:p>
-      <w:r>
-        <w:t>Unit test cases test all parts of an individual unit within a system or subsystem.</w:t>
-      </w:r>
-    </w:p>
-    <w:p>
-      <w:pPr>
-        <w:pStyle w:val="Heading2"/>
-      </w:pPr>
-      <w:bookmarkStart w:id="45" w:name="_Toc474839125"/>
-      <w:r>
-        <w:t xml:space="preserve">Test Case </w:t>
-      </w:r>
-      <w:r>
-        <w:t>Execution</w:t>
-      </w:r>
-      <w:r>
-        <w:t xml:space="preserve"> Report</w:t>
-      </w:r>
-      <w:bookmarkEnd w:id="45"/>
-    </w:p>
-    <w:p>
-      <w:r>
-        <w:t>The test case execution reports outline the steps taken to execute a given test case. They also provide the status of the test and any defects that will prevent the test from passing.</w:t>
-      </w:r>
-    </w:p>
-    <w:p>
-      <w:pPr>
-        <w:pStyle w:val="Heading3"/>
-      </w:pPr>
-      <w:bookmarkStart w:id="46" w:name="_Toc474839126"/>
-      <w:r>
-        <w:t>Unit Testing Report</w:t>
-      </w:r>
-      <w:bookmarkEnd w:id="46"/>
-    </w:p>
-    <w:p>
-      <w:pPr>
-        <w:pStyle w:val="Heading3"/>
-      </w:pPr>
-      <w:bookmarkStart w:id="47" w:name="_Toc474839127"/>
-      <w:r>
-        <w:t>Integration Testing Report</w:t>
-      </w:r>
-      <w:bookmarkEnd w:id="47"/>
-    </w:p>
-    <w:p>
-      <w:pPr>
-        <w:pStyle w:val="Heading3"/>
-      </w:pPr>
-      <w:bookmarkStart w:id="48" w:name="_Toc474839128"/>
-      <w:r>
-        <w:t>System Testing Report</w:t>
+      <w:bookmarkStart w:id="48" w:name="_Toc474839129"/>
+      <w:r>
+        <w:t xml:space="preserve">Acceptance Testing </w:t>
+      </w:r>
+      <w:bookmarkStart w:id="49" w:name="_GoBack"/>
+      <w:bookmarkEnd w:id="49"/>
+      <w:r>
+        <w:t>Report</w:t>
       </w:r>
       <w:bookmarkEnd w:id="48"/>
-    </w:p>
-    <w:p>
-      <w:pPr>
-        <w:pStyle w:val="Heading3"/>
-      </w:pPr>
-      <w:bookmarkStart w:id="49" w:name="_Toc474839129"/>
-      <w:r>
-        <w:t>Acceptance Testing Report</w:t>
-      </w:r>
-      <w:bookmarkEnd w:id="49"/>
     </w:p>
     <w:p>
       <w:pPr>
@@ -10047,15 +9583,7 @@
     </w:p>
     <w:p>
       <w:r>
-        <w:t xml:space="preserve">Our first issue we faced was configuring version control to work with our system. </w:t>
-      </w:r>
-      <w:proofErr w:type="spellStart"/>
-      <w:r>
-        <w:t>Git</w:t>
-      </w:r>
-      <w:proofErr w:type="spellEnd"/>
-      <w:r>
-        <w:t xml:space="preserve"> alone does not work for Unity projects, and scenes are stored in binary files, so if a scene was worked on concurrently, it would not be able to merge. The documentation was confusing, and </w:t>
+        <w:t xml:space="preserve">Our first issue we faced was configuring version control to work with our system. Git alone does not work for Unity projects, and scenes are stored in binary files, so if a scene was worked on concurrently, it would not be able to merge. The documentation was confusing, and </w:t>
       </w:r>
       <w:r>
         <w:t xml:space="preserve">we failed to set it up properly a few times. </w:t>
@@ -10144,15 +9672,7 @@
         <w:t xml:space="preserve"> installed</w:t>
       </w:r>
       <w:r>
-        <w:t xml:space="preserve"> as well as </w:t>
-      </w:r>
-      <w:proofErr w:type="spellStart"/>
-      <w:r>
-        <w:t>Git</w:t>
-      </w:r>
-      <w:proofErr w:type="spellEnd"/>
-      <w:r>
-        <w:t xml:space="preserve"> in ord</w:t>
+        <w:t xml:space="preserve"> as well as Git in ord</w:t>
       </w:r>
       <w:r>
         <w:t>er to pull from the repository.</w:t>
@@ -10371,7 +9891,7 @@
       </w:r>
     </w:p>
     <w:p>
-      <w:hyperlink r:id="rId28" w:history="1">
+      <w:hyperlink r:id="rId24" w:history="1">
         <w:r>
           <w:rPr>
             <w:rStyle w:val="Hyperlink"/>
@@ -10390,7 +9910,7 @@
       </w:r>
     </w:p>
     <w:p>
-      <w:hyperlink r:id="rId29" w:history="1">
+      <w:hyperlink r:id="rId25" w:history="1">
         <w:r>
           <w:rPr>
             <w:rStyle w:val="Hyperlink"/>
@@ -10406,7 +9926,7 @@
       </w:r>
     </w:p>
     <w:p>
-      <w:hyperlink r:id="rId30" w:history="1">
+      <w:hyperlink r:id="rId26" w:history="1">
         <w:r>
           <w:rPr>
             <w:rStyle w:val="Hyperlink"/>
@@ -10425,7 +9945,7 @@
       </w:r>
     </w:p>
     <w:p>
-      <w:hyperlink r:id="rId31" w:history="1">
+      <w:hyperlink r:id="rId27" w:history="1">
         <w:r>
           <w:rPr>
             <w:rStyle w:val="Hyperlink"/>
@@ -10444,7 +9964,7 @@
       </w:r>
     </w:p>
     <w:p>
-      <w:hyperlink r:id="rId32" w:history="1">
+      <w:hyperlink r:id="rId28" w:history="1">
         <w:r>
           <w:rPr>
             <w:rStyle w:val="Hyperlink"/>
@@ -10460,7 +9980,7 @@
       </w:r>
     </w:p>
     <w:p>
-      <w:hyperlink r:id="rId33" w:history="1">
+      <w:hyperlink r:id="rId29" w:history="1">
         <w:r>
           <w:rPr>
             <w:rStyle w:val="Hyperlink"/>
@@ -12665,7 +12185,7 @@
 </file>
 
 <file path=customXml/itemProps1.xml><?xml version="1.0" encoding="utf-8"?>
-<ds:datastoreItem xmlns:ds="http://schemas.openxmlformats.org/officeDocument/2006/customXml" ds:itemID="{EECB1337-F21A-4679-BA5C-D2CB68569902}">
+<ds:datastoreItem xmlns:ds="http://schemas.openxmlformats.org/officeDocument/2006/customXml" ds:itemID="{792CD507-E7DD-4F18-A02C-D08DC31E8898}">
   <ds:schemaRefs>
     <ds:schemaRef ds:uri="http://schemas.openxmlformats.org/officeDocument/2006/bibliography"/>
   </ds:schemaRefs>

</xml_diff>

<commit_message>
fixed table of contents in document, add pictures in documents/images but have not added them to the report yet, and made tiny adjustment in experience
</commit_message>
<xml_diff>
--- a/Documents/Reports/Team1_Report V3.0.docx
+++ b/Documents/Reports/Team1_Report V3.0.docx
@@ -1,6 +1,6 @@
 
 <file path=word/document.xml><?xml version="1.0" encoding="utf-8"?>
-<w:document xmlns:wpc="http://schemas.microsoft.com/office/word/2010/wordprocessingCanvas" xmlns:mc="http://schemas.openxmlformats.org/markup-compatibility/2006" xmlns:o="urn:schemas-microsoft-com:office:office" xmlns:r="http://schemas.openxmlformats.org/officeDocument/2006/relationships" xmlns:m="http://schemas.openxmlformats.org/officeDocument/2006/math" xmlns:v="urn:schemas-microsoft-com:vml" xmlns:wp14="http://schemas.microsoft.com/office/word/2010/wordprocessingDrawing" xmlns:wp="http://schemas.openxmlformats.org/drawingml/2006/wordprocessingDrawing" xmlns:w10="urn:schemas-microsoft-com:office:word" xmlns:w="http://schemas.openxmlformats.org/wordprocessingml/2006/main" xmlns:w14="http://schemas.microsoft.com/office/word/2010/wordml" xmlns:w15="http://schemas.microsoft.com/office/word/2012/wordml" xmlns:wpg="http://schemas.microsoft.com/office/word/2010/wordprocessingGroup" xmlns:wpi="http://schemas.microsoft.com/office/word/2010/wordprocessingInk" xmlns:wne="http://schemas.microsoft.com/office/word/2006/wordml" xmlns:wps="http://schemas.microsoft.com/office/word/2010/wordprocessingShape" mc:Ignorable="w14 w15 wp14">
+<w:document xmlns:wpc="http://schemas.microsoft.com/office/word/2010/wordprocessingCanvas" xmlns:cx="http://schemas.microsoft.com/office/drawing/2014/chartex" xmlns:cx1="http://schemas.microsoft.com/office/drawing/2015/9/8/chartex" xmlns:cx2="http://schemas.microsoft.com/office/drawing/2015/10/21/chartex" xmlns:cx3="http://schemas.microsoft.com/office/drawing/2016/5/9/chartex" xmlns:cx4="http://schemas.microsoft.com/office/drawing/2016/5/10/chartex" xmlns:cx5="http://schemas.microsoft.com/office/drawing/2016/5/11/chartex" xmlns:mc="http://schemas.openxmlformats.org/markup-compatibility/2006" xmlns:o="urn:schemas-microsoft-com:office:office" xmlns:r="http://schemas.openxmlformats.org/officeDocument/2006/relationships" xmlns:m="http://schemas.openxmlformats.org/officeDocument/2006/math" xmlns:v="urn:schemas-microsoft-com:vml" xmlns:wp14="http://schemas.microsoft.com/office/word/2010/wordprocessingDrawing" xmlns:wp="http://schemas.openxmlformats.org/drawingml/2006/wordprocessingDrawing" xmlns:w10="urn:schemas-microsoft-com:office:word" xmlns:w="http://schemas.openxmlformats.org/wordprocessingml/2006/main" xmlns:w14="http://schemas.microsoft.com/office/word/2010/wordml" xmlns:w15="http://schemas.microsoft.com/office/word/2012/wordml" xmlns:w16se="http://schemas.microsoft.com/office/word/2015/wordml/symex" xmlns:wpg="http://schemas.microsoft.com/office/word/2010/wordprocessingGroup" xmlns:wpi="http://schemas.microsoft.com/office/word/2010/wordprocessingInk" xmlns:wne="http://schemas.microsoft.com/office/word/2006/wordml" xmlns:wps="http://schemas.microsoft.com/office/word/2010/wordprocessingShape" mc:Ignorable="w14 w15 w16se wp14">
   <w:body>
     <w:sdt>
       <w:sdtPr>
@@ -60,7 +60,7 @@
           <w:r>
             <w:fldChar w:fldCharType="separate"/>
           </w:r>
-          <w:hyperlink w:anchor="_Toc474839081" w:history="1">
+          <w:hyperlink w:anchor="_Toc474866074" w:history="1">
             <w:r>
               <w:rPr>
                 <w:rStyle w:val="Hyperlink"/>
@@ -102,7 +102,7 @@
                 <w:noProof/>
                 <w:webHidden/>
               </w:rPr>
-              <w:instrText xml:space="preserve"> PAGEREF _Toc474839081 \h </w:instrText>
+              <w:instrText xml:space="preserve"> PAGEREF _Toc474866074 \h </w:instrText>
             </w:r>
             <w:r>
               <w:rPr>
@@ -146,7 +146,7 @@
               <w:sz w:val="22"/>
             </w:rPr>
           </w:pPr>
-          <w:hyperlink w:anchor="_Toc474839082" w:history="1">
+          <w:hyperlink w:anchor="_Toc474866075" w:history="1">
             <w:r>
               <w:rPr>
                 <w:rStyle w:val="Hyperlink"/>
@@ -188,7 +188,7 @@
                 <w:noProof/>
                 <w:webHidden/>
               </w:rPr>
-              <w:instrText xml:space="preserve"> PAGEREF _Toc474839082 \h </w:instrText>
+              <w:instrText xml:space="preserve"> PAGEREF _Toc474866075 \h </w:instrText>
             </w:r>
             <w:r>
               <w:rPr>
@@ -232,7 +232,7 @@
               <w:sz w:val="22"/>
             </w:rPr>
           </w:pPr>
-          <w:hyperlink w:anchor="_Toc474839083" w:history="1">
+          <w:hyperlink w:anchor="_Toc474866076" w:history="1">
             <w:r>
               <w:rPr>
                 <w:rStyle w:val="Hyperlink"/>
@@ -274,7 +274,7 @@
                 <w:noProof/>
                 <w:webHidden/>
               </w:rPr>
-              <w:instrText xml:space="preserve"> PAGEREF _Toc474839083 \h </w:instrText>
+              <w:instrText xml:space="preserve"> PAGEREF _Toc474866076 \h </w:instrText>
             </w:r>
             <w:r>
               <w:rPr>
@@ -318,7 +318,7 @@
               <w:sz w:val="22"/>
             </w:rPr>
           </w:pPr>
-          <w:hyperlink w:anchor="_Toc474839084" w:history="1">
+          <w:hyperlink w:anchor="_Toc474866077" w:history="1">
             <w:r>
               <w:rPr>
                 <w:rStyle w:val="Hyperlink"/>
@@ -360,7 +360,7 @@
                 <w:noProof/>
                 <w:webHidden/>
               </w:rPr>
-              <w:instrText xml:space="preserve"> PAGEREF _Toc474839084 \h </w:instrText>
+              <w:instrText xml:space="preserve"> PAGEREF _Toc474866077 \h </w:instrText>
             </w:r>
             <w:r>
               <w:rPr>
@@ -404,7 +404,7 @@
               <w:sz w:val="22"/>
             </w:rPr>
           </w:pPr>
-          <w:hyperlink w:anchor="_Toc474839085" w:history="1">
+          <w:hyperlink w:anchor="_Toc474866078" w:history="1">
             <w:r>
               <w:rPr>
                 <w:rStyle w:val="Hyperlink"/>
@@ -446,7 +446,93 @@
                 <w:noProof/>
                 <w:webHidden/>
               </w:rPr>
-              <w:instrText xml:space="preserve"> PAGEREF _Toc474839085 \h </w:instrText>
+              <w:instrText xml:space="preserve"> PAGEREF _Toc474866078 \h </w:instrText>
+            </w:r>
+            <w:r>
+              <w:rPr>
+                <w:noProof/>
+                <w:webHidden/>
+              </w:rPr>
+            </w:r>
+            <w:r>
+              <w:rPr>
+                <w:noProof/>
+                <w:webHidden/>
+              </w:rPr>
+              <w:fldChar w:fldCharType="separate"/>
+            </w:r>
+            <w:r>
+              <w:rPr>
+                <w:noProof/>
+                <w:webHidden/>
+              </w:rPr>
+              <w:t>4</w:t>
+            </w:r>
+            <w:r>
+              <w:rPr>
+                <w:noProof/>
+                <w:webHidden/>
+              </w:rPr>
+              <w:fldChar w:fldCharType="end"/>
+            </w:r>
+          </w:hyperlink>
+        </w:p>
+        <w:p>
+          <w:pPr>
+            <w:pStyle w:val="TOC2"/>
+            <w:tabs>
+              <w:tab w:val="left" w:pos="880"/>
+              <w:tab w:val="right" w:leader="dot" w:pos="9350"/>
+            </w:tabs>
+            <w:rPr>
+              <w:rFonts w:asciiTheme="minorHAnsi" w:eastAsiaTheme="minorEastAsia" w:hAnsiTheme="minorHAnsi" w:cstheme="minorBidi"/>
+              <w:noProof/>
+              <w:sz w:val="22"/>
+            </w:rPr>
+          </w:pPr>
+          <w:hyperlink w:anchor="_Toc474866079" w:history="1">
+            <w:r>
+              <w:rPr>
+                <w:rStyle w:val="Hyperlink"/>
+                <w:noProof/>
+              </w:rPr>
+              <w:t>2.4</w:t>
+            </w:r>
+            <w:r>
+              <w:rPr>
+                <w:rFonts w:asciiTheme="minorHAnsi" w:eastAsiaTheme="minorEastAsia" w:hAnsiTheme="minorHAnsi" w:cstheme="minorBidi"/>
+                <w:noProof/>
+                <w:sz w:val="22"/>
+              </w:rPr>
+              <w:tab/>
+            </w:r>
+            <w:r>
+              <w:rPr>
+                <w:rStyle w:val="Hyperlink"/>
+                <w:noProof/>
+              </w:rPr>
+              <w:t>Changes in Version 3.0</w:t>
+            </w:r>
+            <w:r>
+              <w:rPr>
+                <w:noProof/>
+                <w:webHidden/>
+              </w:rPr>
+              <w:tab/>
+            </w:r>
+            <w:r>
+              <w:rPr>
+                <w:noProof/>
+                <w:webHidden/>
+              </w:rPr>
+              <w:fldChar w:fldCharType="begin"/>
+            </w:r>
+            <w:r>
+              <w:rPr>
+                <w:noProof/>
+                <w:webHidden/>
+              </w:rPr>
+              <w:instrText xml:space="preserve"> PAGEREF _Toc474866079 \h </w:instrText>
             </w:r>
             <w:r>
               <w:rPr>
@@ -490,7 +576,7 @@
               <w:sz w:val="22"/>
             </w:rPr>
           </w:pPr>
-          <w:hyperlink w:anchor="_Toc474839086" w:history="1">
+          <w:hyperlink w:anchor="_Toc474866080" w:history="1">
             <w:r>
               <w:rPr>
                 <w:rStyle w:val="Hyperlink"/>
@@ -532,7 +618,7 @@
                 <w:noProof/>
                 <w:webHidden/>
               </w:rPr>
-              <w:instrText xml:space="preserve"> PAGEREF _Toc474839086 \h </w:instrText>
+              <w:instrText xml:space="preserve"> PAGEREF _Toc474866080 \h </w:instrText>
             </w:r>
             <w:r>
               <w:rPr>
@@ -576,7 +662,7 @@
               <w:sz w:val="22"/>
             </w:rPr>
           </w:pPr>
-          <w:hyperlink w:anchor="_Toc474839087" w:history="1">
+          <w:hyperlink w:anchor="_Toc474866081" w:history="1">
             <w:r>
               <w:rPr>
                 <w:rStyle w:val="Hyperlink"/>
@@ -618,7 +704,7 @@
                 <w:noProof/>
                 <w:webHidden/>
               </w:rPr>
-              <w:instrText xml:space="preserve"> PAGEREF _Toc474839087 \h </w:instrText>
+              <w:instrText xml:space="preserve"> PAGEREF _Toc474866081 \h </w:instrText>
             </w:r>
             <w:r>
               <w:rPr>
@@ -662,7 +748,7 @@
               <w:sz w:val="22"/>
             </w:rPr>
           </w:pPr>
-          <w:hyperlink w:anchor="_Toc474839088" w:history="1">
+          <w:hyperlink w:anchor="_Toc474866082" w:history="1">
             <w:r>
               <w:rPr>
                 <w:rStyle w:val="Hyperlink"/>
@@ -704,7 +790,7 @@
                 <w:noProof/>
                 <w:webHidden/>
               </w:rPr>
-              <w:instrText xml:space="preserve"> PAGEREF _Toc474839088 \h </w:instrText>
+              <w:instrText xml:space="preserve"> PAGEREF _Toc474866082 \h </w:instrText>
             </w:r>
             <w:r>
               <w:rPr>
@@ -748,7 +834,7 @@
               <w:sz w:val="22"/>
             </w:rPr>
           </w:pPr>
-          <w:hyperlink w:anchor="_Toc474839089" w:history="1">
+          <w:hyperlink w:anchor="_Toc474866083" w:history="1">
             <w:r>
               <w:rPr>
                 <w:rStyle w:val="Hyperlink"/>
@@ -790,7 +876,7 @@
                 <w:noProof/>
                 <w:webHidden/>
               </w:rPr>
-              <w:instrText xml:space="preserve"> PAGEREF _Toc474839089 \h </w:instrText>
+              <w:instrText xml:space="preserve"> PAGEREF _Toc474866083 \h </w:instrText>
             </w:r>
             <w:r>
               <w:rPr>
@@ -834,7 +920,7 @@
               <w:sz w:val="22"/>
             </w:rPr>
           </w:pPr>
-          <w:hyperlink w:anchor="_Toc474839090" w:history="1">
+          <w:hyperlink w:anchor="_Toc474866084" w:history="1">
             <w:r>
               <w:rPr>
                 <w:rStyle w:val="Hyperlink"/>
@@ -876,7 +962,7 @@
                 <w:noProof/>
                 <w:webHidden/>
               </w:rPr>
-              <w:instrText xml:space="preserve"> PAGEREF _Toc474839090 \h </w:instrText>
+              <w:instrText xml:space="preserve"> PAGEREF _Toc474866084 \h </w:instrText>
             </w:r>
             <w:r>
               <w:rPr>
@@ -920,7 +1006,7 @@
               <w:sz w:val="22"/>
             </w:rPr>
           </w:pPr>
-          <w:hyperlink w:anchor="_Toc474839091" w:history="1">
+          <w:hyperlink w:anchor="_Toc474866085" w:history="1">
             <w:r>
               <w:rPr>
                 <w:rStyle w:val="Hyperlink"/>
@@ -962,7 +1048,7 @@
                 <w:noProof/>
                 <w:webHidden/>
               </w:rPr>
-              <w:instrText xml:space="preserve"> PAGEREF _Toc474839091 \h </w:instrText>
+              <w:instrText xml:space="preserve"> PAGEREF _Toc474866085 \h </w:instrText>
             </w:r>
             <w:r>
               <w:rPr>
@@ -1006,7 +1092,7 @@
               <w:sz w:val="22"/>
             </w:rPr>
           </w:pPr>
-          <w:hyperlink w:anchor="_Toc474839092" w:history="1">
+          <w:hyperlink w:anchor="_Toc474866086" w:history="1">
             <w:r>
               <w:rPr>
                 <w:rStyle w:val="Hyperlink"/>
@@ -1048,7 +1134,7 @@
                 <w:noProof/>
                 <w:webHidden/>
               </w:rPr>
-              <w:instrText xml:space="preserve"> PAGEREF _Toc474839092 \h </w:instrText>
+              <w:instrText xml:space="preserve"> PAGEREF _Toc474866086 \h </w:instrText>
             </w:r>
             <w:r>
               <w:rPr>
@@ -1092,7 +1178,7 @@
               <w:sz w:val="22"/>
             </w:rPr>
           </w:pPr>
-          <w:hyperlink w:anchor="_Toc474839093" w:history="1">
+          <w:hyperlink w:anchor="_Toc474866087" w:history="1">
             <w:r>
               <w:rPr>
                 <w:rStyle w:val="Hyperlink"/>
@@ -1134,7 +1220,7 @@
                 <w:noProof/>
                 <w:webHidden/>
               </w:rPr>
-              <w:instrText xml:space="preserve"> PAGEREF _Toc474839093 \h </w:instrText>
+              <w:instrText xml:space="preserve"> PAGEREF _Toc474866087 \h </w:instrText>
             </w:r>
             <w:r>
               <w:rPr>
@@ -1178,7 +1264,7 @@
               <w:sz w:val="22"/>
             </w:rPr>
           </w:pPr>
-          <w:hyperlink w:anchor="_Toc474839094" w:history="1">
+          <w:hyperlink w:anchor="_Toc474866088" w:history="1">
             <w:r>
               <w:rPr>
                 <w:rStyle w:val="Hyperlink"/>
@@ -1220,7 +1306,7 @@
                 <w:noProof/>
                 <w:webHidden/>
               </w:rPr>
-              <w:instrText xml:space="preserve"> PAGEREF _Toc474839094 \h </w:instrText>
+              <w:instrText xml:space="preserve"> PAGEREF _Toc474866088 \h </w:instrText>
             </w:r>
             <w:r>
               <w:rPr>
@@ -1264,7 +1350,7 @@
               <w:sz w:val="22"/>
             </w:rPr>
           </w:pPr>
-          <w:hyperlink w:anchor="_Toc474839095" w:history="1">
+          <w:hyperlink w:anchor="_Toc474866089" w:history="1">
             <w:r>
               <w:rPr>
                 <w:rStyle w:val="Hyperlink"/>
@@ -1306,7 +1392,7 @@
                 <w:noProof/>
                 <w:webHidden/>
               </w:rPr>
-              <w:instrText xml:space="preserve"> PAGEREF _Toc474839095 \h </w:instrText>
+              <w:instrText xml:space="preserve"> PAGEREF _Toc474866089 \h </w:instrText>
             </w:r>
             <w:r>
               <w:rPr>
@@ -1350,7 +1436,7 @@
               <w:sz w:val="22"/>
             </w:rPr>
           </w:pPr>
-          <w:hyperlink w:anchor="_Toc474839096" w:history="1">
+          <w:hyperlink w:anchor="_Toc474866090" w:history="1">
             <w:r>
               <w:rPr>
                 <w:rStyle w:val="Hyperlink"/>
@@ -1392,7 +1478,7 @@
                 <w:noProof/>
                 <w:webHidden/>
               </w:rPr>
-              <w:instrText xml:space="preserve"> PAGEREF _Toc474839096 \h </w:instrText>
+              <w:instrText xml:space="preserve"> PAGEREF _Toc474866090 \h </w:instrText>
             </w:r>
             <w:r>
               <w:rPr>
@@ -1412,7 +1498,7 @@
                 <w:noProof/>
                 <w:webHidden/>
               </w:rPr>
-              <w:t>7</w:t>
+              <w:t>8</w:t>
             </w:r>
             <w:r>
               <w:rPr>
@@ -1436,7 +1522,7 @@
               <w:sz w:val="22"/>
             </w:rPr>
           </w:pPr>
-          <w:hyperlink w:anchor="_Toc474839097" w:history="1">
+          <w:hyperlink w:anchor="_Toc474866091" w:history="1">
             <w:r>
               <w:rPr>
                 <w:rStyle w:val="Hyperlink"/>
@@ -1478,7 +1564,7 @@
                 <w:noProof/>
                 <w:webHidden/>
               </w:rPr>
-              <w:instrText xml:space="preserve"> PAGEREF _Toc474839097 \h </w:instrText>
+              <w:instrText xml:space="preserve"> PAGEREF _Toc474866091 \h </w:instrText>
             </w:r>
             <w:r>
               <w:rPr>
@@ -1522,7 +1608,7 @@
               <w:sz w:val="22"/>
             </w:rPr>
           </w:pPr>
-          <w:hyperlink w:anchor="_Toc474839098" w:history="1">
+          <w:hyperlink w:anchor="_Toc474866092" w:history="1">
             <w:r>
               <w:rPr>
                 <w:rStyle w:val="Hyperlink"/>
@@ -1564,7 +1650,7 @@
                 <w:noProof/>
                 <w:webHidden/>
               </w:rPr>
-              <w:instrText xml:space="preserve"> PAGEREF _Toc474839098 \h </w:instrText>
+              <w:instrText xml:space="preserve"> PAGEREF _Toc474866092 \h </w:instrText>
             </w:r>
             <w:r>
               <w:rPr>
@@ -1584,7 +1670,7 @@
                 <w:noProof/>
                 <w:webHidden/>
               </w:rPr>
-              <w:t>9</w:t>
+              <w:t>10</w:t>
             </w:r>
             <w:r>
               <w:rPr>
@@ -1608,7 +1694,7 @@
               <w:sz w:val="22"/>
             </w:rPr>
           </w:pPr>
-          <w:hyperlink w:anchor="_Toc474839099" w:history="1">
+          <w:hyperlink w:anchor="_Toc474866093" w:history="1">
             <w:r>
               <w:rPr>
                 <w:rStyle w:val="Hyperlink"/>
@@ -1650,7 +1736,7 @@
                 <w:noProof/>
                 <w:webHidden/>
               </w:rPr>
-              <w:instrText xml:space="preserve"> PAGEREF _Toc474839099 \h </w:instrText>
+              <w:instrText xml:space="preserve"> PAGEREF _Toc474866093 \h </w:instrText>
             </w:r>
             <w:r>
               <w:rPr>
@@ -1694,7 +1780,7 @@
               <w:sz w:val="22"/>
             </w:rPr>
           </w:pPr>
-          <w:hyperlink w:anchor="_Toc474839100" w:history="1">
+          <w:hyperlink w:anchor="_Toc474866094" w:history="1">
             <w:r>
               <w:rPr>
                 <w:rStyle w:val="Hyperlink"/>
@@ -1736,7 +1822,7 @@
                 <w:noProof/>
                 <w:webHidden/>
               </w:rPr>
-              <w:instrText xml:space="preserve"> PAGEREF _Toc474839100 \h </w:instrText>
+              <w:instrText xml:space="preserve"> PAGEREF _Toc474866094 \h </w:instrText>
             </w:r>
             <w:r>
               <w:rPr>
@@ -1756,7 +1842,7 @@
                 <w:noProof/>
                 <w:webHidden/>
               </w:rPr>
-              <w:t>12</w:t>
+              <w:t>11</w:t>
             </w:r>
             <w:r>
               <w:rPr>
@@ -1780,7 +1866,7 @@
               <w:sz w:val="22"/>
             </w:rPr>
           </w:pPr>
-          <w:hyperlink w:anchor="_Toc474839101" w:history="1">
+          <w:hyperlink w:anchor="_Toc474866095" w:history="1">
             <w:r>
               <w:rPr>
                 <w:rStyle w:val="Hyperlink"/>
@@ -1822,7 +1908,7 @@
                 <w:noProof/>
                 <w:webHidden/>
               </w:rPr>
-              <w:instrText xml:space="preserve"> PAGEREF _Toc474839101 \h </w:instrText>
+              <w:instrText xml:space="preserve"> PAGEREF _Toc474866095 \h </w:instrText>
             </w:r>
             <w:r>
               <w:rPr>
@@ -1842,7 +1928,7 @@
                 <w:noProof/>
                 <w:webHidden/>
               </w:rPr>
-              <w:t>12</w:t>
+              <w:t>11</w:t>
             </w:r>
             <w:r>
               <w:rPr>
@@ -1866,7 +1952,7 @@
               <w:sz w:val="22"/>
             </w:rPr>
           </w:pPr>
-          <w:hyperlink w:anchor="_Toc474839102" w:history="1">
+          <w:hyperlink w:anchor="_Toc474866096" w:history="1">
             <w:r>
               <w:rPr>
                 <w:rStyle w:val="Hyperlink"/>
@@ -1908,7 +1994,7 @@
                 <w:noProof/>
                 <w:webHidden/>
               </w:rPr>
-              <w:instrText xml:space="preserve"> PAGEREF _Toc474839102 \h </w:instrText>
+              <w:instrText xml:space="preserve"> PAGEREF _Toc474866096 \h </w:instrText>
             </w:r>
             <w:r>
               <w:rPr>
@@ -1928,7 +2014,7 @@
                 <w:noProof/>
                 <w:webHidden/>
               </w:rPr>
-              <w:t>12</w:t>
+              <w:t>11</w:t>
             </w:r>
             <w:r>
               <w:rPr>
@@ -1952,7 +2038,7 @@
               <w:sz w:val="22"/>
             </w:rPr>
           </w:pPr>
-          <w:hyperlink w:anchor="_Toc474839103" w:history="1">
+          <w:hyperlink w:anchor="_Toc474866097" w:history="1">
             <w:r>
               <w:rPr>
                 <w:rStyle w:val="Hyperlink"/>
@@ -1994,7 +2080,7 @@
                 <w:noProof/>
                 <w:webHidden/>
               </w:rPr>
-              <w:instrText xml:space="preserve"> PAGEREF _Toc474839103 \h </w:instrText>
+              <w:instrText xml:space="preserve"> PAGEREF _Toc474866097 \h </w:instrText>
             </w:r>
             <w:r>
               <w:rPr>
@@ -2014,7 +2100,7 @@
                 <w:noProof/>
                 <w:webHidden/>
               </w:rPr>
-              <w:t>12</w:t>
+              <w:t>11</w:t>
             </w:r>
             <w:r>
               <w:rPr>
@@ -2038,7 +2124,7 @@
               <w:sz w:val="22"/>
             </w:rPr>
           </w:pPr>
-          <w:hyperlink w:anchor="_Toc474839104" w:history="1">
+          <w:hyperlink w:anchor="_Toc474866098" w:history="1">
             <w:r>
               <w:rPr>
                 <w:rStyle w:val="Hyperlink"/>
@@ -2080,7 +2166,7 @@
                 <w:noProof/>
                 <w:webHidden/>
               </w:rPr>
-              <w:instrText xml:space="preserve"> PAGEREF _Toc474839104 \h </w:instrText>
+              <w:instrText xml:space="preserve"> PAGEREF _Toc474866098 \h </w:instrText>
             </w:r>
             <w:r>
               <w:rPr>
@@ -2100,7 +2186,7 @@
                 <w:noProof/>
                 <w:webHidden/>
               </w:rPr>
-              <w:t>13</w:t>
+              <w:t>12</w:t>
             </w:r>
             <w:r>
               <w:rPr>
@@ -2124,7 +2210,7 @@
               <w:sz w:val="22"/>
             </w:rPr>
           </w:pPr>
-          <w:hyperlink w:anchor="_Toc474839105" w:history="1">
+          <w:hyperlink w:anchor="_Toc474866099" w:history="1">
             <w:r>
               <w:rPr>
                 <w:rStyle w:val="Hyperlink"/>
@@ -2166,7 +2252,7 @@
                 <w:noProof/>
                 <w:webHidden/>
               </w:rPr>
-              <w:instrText xml:space="preserve"> PAGEREF _Toc474839105 \h </w:instrText>
+              <w:instrText xml:space="preserve"> PAGEREF _Toc474866099 \h </w:instrText>
             </w:r>
             <w:r>
               <w:rPr>
@@ -2186,7 +2272,7 @@
                 <w:noProof/>
                 <w:webHidden/>
               </w:rPr>
-              <w:t>13</w:t>
+              <w:t>12</w:t>
             </w:r>
             <w:r>
               <w:rPr>
@@ -2210,7 +2296,7 @@
               <w:sz w:val="22"/>
             </w:rPr>
           </w:pPr>
-          <w:hyperlink w:anchor="_Toc474839106" w:history="1">
+          <w:hyperlink w:anchor="_Toc474866100" w:history="1">
             <w:r>
               <w:rPr>
                 <w:rStyle w:val="Hyperlink"/>
@@ -2252,7 +2338,7 @@
                 <w:noProof/>
                 <w:webHidden/>
               </w:rPr>
-              <w:instrText xml:space="preserve"> PAGEREF _Toc474839106 \h </w:instrText>
+              <w:instrText xml:space="preserve"> PAGEREF _Toc474866100 \h </w:instrText>
             </w:r>
             <w:r>
               <w:rPr>
@@ -2272,7 +2358,7 @@
                 <w:noProof/>
                 <w:webHidden/>
               </w:rPr>
-              <w:t>14</w:t>
+              <w:t>13</w:t>
             </w:r>
             <w:r>
               <w:rPr>
@@ -2296,7 +2382,7 @@
               <w:sz w:val="22"/>
             </w:rPr>
           </w:pPr>
-          <w:hyperlink w:anchor="_Toc474839107" w:history="1">
+          <w:hyperlink w:anchor="_Toc474866101" w:history="1">
             <w:r>
               <w:rPr>
                 <w:rStyle w:val="Hyperlink"/>
@@ -2338,7 +2424,7 @@
                 <w:noProof/>
                 <w:webHidden/>
               </w:rPr>
-              <w:instrText xml:space="preserve"> PAGEREF _Toc474839107 \h </w:instrText>
+              <w:instrText xml:space="preserve"> PAGEREF _Toc474866101 \h </w:instrText>
             </w:r>
             <w:r>
               <w:rPr>
@@ -2358,7 +2444,7 @@
                 <w:noProof/>
                 <w:webHidden/>
               </w:rPr>
-              <w:t>19</w:t>
+              <w:t>18</w:t>
             </w:r>
             <w:r>
               <w:rPr>
@@ -2382,7 +2468,7 @@
               <w:sz w:val="22"/>
             </w:rPr>
           </w:pPr>
-          <w:hyperlink w:anchor="_Toc474839108" w:history="1">
+          <w:hyperlink w:anchor="_Toc474866102" w:history="1">
             <w:r>
               <w:rPr>
                 <w:rStyle w:val="Hyperlink"/>
@@ -2424,7 +2510,7 @@
                 <w:noProof/>
                 <w:webHidden/>
               </w:rPr>
-              <w:instrText xml:space="preserve"> PAGEREF _Toc474839108 \h </w:instrText>
+              <w:instrText xml:space="preserve"> PAGEREF _Toc474866102 \h </w:instrText>
             </w:r>
             <w:r>
               <w:rPr>
@@ -2444,7 +2530,7 @@
                 <w:noProof/>
                 <w:webHidden/>
               </w:rPr>
-              <w:t>20</w:t>
+              <w:t>19</w:t>
             </w:r>
             <w:r>
               <w:rPr>
@@ -2468,7 +2554,7 @@
               <w:sz w:val="22"/>
             </w:rPr>
           </w:pPr>
-          <w:hyperlink w:anchor="_Toc474839109" w:history="1">
+          <w:hyperlink w:anchor="_Toc474866103" w:history="1">
             <w:r>
               <w:rPr>
                 <w:rStyle w:val="Hyperlink"/>
@@ -2510,7 +2596,7 @@
                 <w:noProof/>
                 <w:webHidden/>
               </w:rPr>
-              <w:instrText xml:space="preserve"> PAGEREF _Toc474839109 \h </w:instrText>
+              <w:instrText xml:space="preserve"> PAGEREF _Toc474866103 \h </w:instrText>
             </w:r>
             <w:r>
               <w:rPr>
@@ -2530,7 +2616,7 @@
                 <w:noProof/>
                 <w:webHidden/>
               </w:rPr>
-              <w:t>21</w:t>
+              <w:t>20</w:t>
             </w:r>
             <w:r>
               <w:rPr>
@@ -2554,7 +2640,7 @@
               <w:sz w:val="22"/>
             </w:rPr>
           </w:pPr>
-          <w:hyperlink w:anchor="_Toc474839110" w:history="1">
+          <w:hyperlink w:anchor="_Toc474866104" w:history="1">
             <w:r>
               <w:rPr>
                 <w:rStyle w:val="Hyperlink"/>
@@ -2596,7 +2682,7 @@
                 <w:noProof/>
                 <w:webHidden/>
               </w:rPr>
-              <w:instrText xml:space="preserve"> PAGEREF _Toc474839110 \h </w:instrText>
+              <w:instrText xml:space="preserve"> PAGEREF _Toc474866104 \h </w:instrText>
             </w:r>
             <w:r>
               <w:rPr>
@@ -2616,7 +2702,7 @@
                 <w:noProof/>
                 <w:webHidden/>
               </w:rPr>
-              <w:t>22</w:t>
+              <w:t>21</w:t>
             </w:r>
             <w:r>
               <w:rPr>
@@ -2640,7 +2726,7 @@
               <w:sz w:val="22"/>
             </w:rPr>
           </w:pPr>
-          <w:hyperlink w:anchor="_Toc474839111" w:history="1">
+          <w:hyperlink w:anchor="_Toc474866105" w:history="1">
             <w:r>
               <w:rPr>
                 <w:rStyle w:val="Hyperlink"/>
@@ -2682,7 +2768,7 @@
                 <w:noProof/>
                 <w:webHidden/>
               </w:rPr>
-              <w:instrText xml:space="preserve"> PAGEREF _Toc474839111 \h </w:instrText>
+              <w:instrText xml:space="preserve"> PAGEREF _Toc474866105 \h </w:instrText>
             </w:r>
             <w:r>
               <w:rPr>
@@ -2702,7 +2788,7 @@
                 <w:noProof/>
                 <w:webHidden/>
               </w:rPr>
-              <w:t>22</w:t>
+              <w:t>21</w:t>
             </w:r>
             <w:r>
               <w:rPr>
@@ -2726,7 +2812,7 @@
               <w:sz w:val="22"/>
             </w:rPr>
           </w:pPr>
-          <w:hyperlink w:anchor="_Toc474839112" w:history="1">
+          <w:hyperlink w:anchor="_Toc474866106" w:history="1">
             <w:r>
               <w:rPr>
                 <w:rStyle w:val="Hyperlink"/>
@@ -2768,7 +2854,7 @@
                 <w:noProof/>
                 <w:webHidden/>
               </w:rPr>
-              <w:instrText xml:space="preserve"> PAGEREF _Toc474839112 \h </w:instrText>
+              <w:instrText xml:space="preserve"> PAGEREF _Toc474866106 \h </w:instrText>
             </w:r>
             <w:r>
               <w:rPr>
@@ -2788,7 +2874,7 @@
                 <w:noProof/>
                 <w:webHidden/>
               </w:rPr>
-              <w:t>22</w:t>
+              <w:t>21</w:t>
             </w:r>
             <w:r>
               <w:rPr>
@@ -2812,7 +2898,7 @@
               <w:sz w:val="22"/>
             </w:rPr>
           </w:pPr>
-          <w:hyperlink w:anchor="_Toc474839113" w:history="1">
+          <w:hyperlink w:anchor="_Toc474866107" w:history="1">
             <w:r>
               <w:rPr>
                 <w:rStyle w:val="Hyperlink"/>
@@ -2854,7 +2940,7 @@
                 <w:noProof/>
                 <w:webHidden/>
               </w:rPr>
-              <w:instrText xml:space="preserve"> PAGEREF _Toc474839113 \h </w:instrText>
+              <w:instrText xml:space="preserve"> PAGEREF _Toc474866107 \h </w:instrText>
             </w:r>
             <w:r>
               <w:rPr>
@@ -2874,7 +2960,7 @@
                 <w:noProof/>
                 <w:webHidden/>
               </w:rPr>
-              <w:t>22</w:t>
+              <w:t>21</w:t>
             </w:r>
             <w:r>
               <w:rPr>
@@ -2898,7 +2984,7 @@
               <w:sz w:val="22"/>
             </w:rPr>
           </w:pPr>
-          <w:hyperlink w:anchor="_Toc474839114" w:history="1">
+          <w:hyperlink w:anchor="_Toc474866108" w:history="1">
             <w:r>
               <w:rPr>
                 <w:rStyle w:val="Hyperlink"/>
@@ -2940,7 +3026,7 @@
                 <w:noProof/>
                 <w:webHidden/>
               </w:rPr>
-              <w:instrText xml:space="preserve"> PAGEREF _Toc474839114 \h </w:instrText>
+              <w:instrText xml:space="preserve"> PAGEREF _Toc474866108 \h </w:instrText>
             </w:r>
             <w:r>
               <w:rPr>
@@ -2960,7 +3046,7 @@
                 <w:noProof/>
                 <w:webHidden/>
               </w:rPr>
-              <w:t>22</w:t>
+              <w:t>21</w:t>
             </w:r>
             <w:r>
               <w:rPr>
@@ -2984,7 +3070,7 @@
               <w:sz w:val="22"/>
             </w:rPr>
           </w:pPr>
-          <w:hyperlink w:anchor="_Toc474839115" w:history="1">
+          <w:hyperlink w:anchor="_Toc474866109" w:history="1">
             <w:r>
               <w:rPr>
                 <w:rStyle w:val="Hyperlink"/>
@@ -3026,7 +3112,7 @@
                 <w:noProof/>
                 <w:webHidden/>
               </w:rPr>
-              <w:instrText xml:space="preserve"> PAGEREF _Toc474839115 \h </w:instrText>
+              <w:instrText xml:space="preserve"> PAGEREF _Toc474866109 \h </w:instrText>
             </w:r>
             <w:r>
               <w:rPr>
@@ -3046,7 +3132,7 @@
                 <w:noProof/>
                 <w:webHidden/>
               </w:rPr>
-              <w:t>22</w:t>
+              <w:t>21</w:t>
             </w:r>
             <w:r>
               <w:rPr>
@@ -3070,7 +3156,7 @@
               <w:sz w:val="22"/>
             </w:rPr>
           </w:pPr>
-          <w:hyperlink w:anchor="_Toc474839116" w:history="1">
+          <w:hyperlink w:anchor="_Toc474866110" w:history="1">
             <w:r>
               <w:rPr>
                 <w:rStyle w:val="Hyperlink"/>
@@ -3112,7 +3198,7 @@
                 <w:noProof/>
                 <w:webHidden/>
               </w:rPr>
-              <w:instrText xml:space="preserve"> PAGEREF _Toc474839116 \h </w:instrText>
+              <w:instrText xml:space="preserve"> PAGEREF _Toc474866110 \h </w:instrText>
             </w:r>
             <w:r>
               <w:rPr>
@@ -3132,7 +3218,7 @@
                 <w:noProof/>
                 <w:webHidden/>
               </w:rPr>
-              <w:t>23</w:t>
+              <w:t>22</w:t>
             </w:r>
             <w:r>
               <w:rPr>
@@ -3156,7 +3242,7 @@
               <w:sz w:val="22"/>
             </w:rPr>
           </w:pPr>
-          <w:hyperlink w:anchor="_Toc474839117" w:history="1">
+          <w:hyperlink w:anchor="_Toc474866111" w:history="1">
             <w:r>
               <w:rPr>
                 <w:rStyle w:val="Hyperlink"/>
@@ -3198,7 +3284,7 @@
                 <w:noProof/>
                 <w:webHidden/>
               </w:rPr>
-              <w:instrText xml:space="preserve"> PAGEREF _Toc474839117 \h </w:instrText>
+              <w:instrText xml:space="preserve"> PAGEREF _Toc474866111 \h </w:instrText>
             </w:r>
             <w:r>
               <w:rPr>
@@ -3218,7 +3304,7 @@
                 <w:noProof/>
                 <w:webHidden/>
               </w:rPr>
-              <w:t>23</w:t>
+              <w:t>22</w:t>
             </w:r>
             <w:r>
               <w:rPr>
@@ -3242,7 +3328,7 @@
               <w:sz w:val="22"/>
             </w:rPr>
           </w:pPr>
-          <w:hyperlink w:anchor="_Toc474839118" w:history="1">
+          <w:hyperlink w:anchor="_Toc474866112" w:history="1">
             <w:r>
               <w:rPr>
                 <w:rStyle w:val="Hyperlink"/>
@@ -3284,7 +3370,7 @@
                 <w:noProof/>
                 <w:webHidden/>
               </w:rPr>
-              <w:instrText xml:space="preserve"> PAGEREF _Toc474839118 \h </w:instrText>
+              <w:instrText xml:space="preserve"> PAGEREF _Toc474866112 \h </w:instrText>
             </w:r>
             <w:r>
               <w:rPr>
@@ -3304,7 +3390,7 @@
                 <w:noProof/>
                 <w:webHidden/>
               </w:rPr>
-              <w:t>23</w:t>
+              <w:t>22</w:t>
             </w:r>
             <w:r>
               <w:rPr>
@@ -3328,7 +3414,7 @@
               <w:sz w:val="22"/>
             </w:rPr>
           </w:pPr>
-          <w:hyperlink w:anchor="_Toc474839119" w:history="1">
+          <w:hyperlink w:anchor="_Toc474866113" w:history="1">
             <w:r>
               <w:rPr>
                 <w:rStyle w:val="Hyperlink"/>
@@ -3370,7 +3456,7 @@
                 <w:noProof/>
                 <w:webHidden/>
               </w:rPr>
-              <w:instrText xml:space="preserve"> PAGEREF _Toc474839119 \h </w:instrText>
+              <w:instrText xml:space="preserve"> PAGEREF _Toc474866113 \h </w:instrText>
             </w:r>
             <w:r>
               <w:rPr>
@@ -3390,7 +3476,7 @@
                 <w:noProof/>
                 <w:webHidden/>
               </w:rPr>
-              <w:t>23</w:t>
+              <w:t>22</w:t>
             </w:r>
             <w:r>
               <w:rPr>
@@ -3414,7 +3500,7 @@
               <w:sz w:val="22"/>
             </w:rPr>
           </w:pPr>
-          <w:hyperlink w:anchor="_Toc474839120" w:history="1">
+          <w:hyperlink w:anchor="_Toc474866114" w:history="1">
             <w:r>
               <w:rPr>
                 <w:rStyle w:val="Hyperlink"/>
@@ -3456,7 +3542,7 @@
                 <w:noProof/>
                 <w:webHidden/>
               </w:rPr>
-              <w:instrText xml:space="preserve"> PAGEREF _Toc474839120 \h </w:instrText>
+              <w:instrText xml:space="preserve"> PAGEREF _Toc474866114 \h </w:instrText>
             </w:r>
             <w:r>
               <w:rPr>
@@ -3476,7 +3562,7 @@
                 <w:noProof/>
                 <w:webHidden/>
               </w:rPr>
-              <w:t>23</w:t>
+              <w:t>22</w:t>
             </w:r>
             <w:r>
               <w:rPr>
@@ -3500,7 +3586,7 @@
               <w:sz w:val="22"/>
             </w:rPr>
           </w:pPr>
-          <w:hyperlink w:anchor="_Toc474839121" w:history="1">
+          <w:hyperlink w:anchor="_Toc474866115" w:history="1">
             <w:r>
               <w:rPr>
                 <w:rStyle w:val="Hyperlink"/>
@@ -3521,7 +3607,7 @@
                 <w:rStyle w:val="Hyperlink"/>
                 <w:noProof/>
               </w:rPr>
-              <w:t>Acceptance Test Cases</w:t>
+              <w:t>Test Suites</w:t>
             </w:r>
             <w:r>
               <w:rPr>
@@ -3542,7 +3628,7 @@
                 <w:noProof/>
                 <w:webHidden/>
               </w:rPr>
-              <w:instrText xml:space="preserve"> PAGEREF _Toc474839121 \h </w:instrText>
+              <w:instrText xml:space="preserve"> PAGEREF _Toc474866115 \h </w:instrText>
             </w:r>
             <w:r>
               <w:rPr>
@@ -3562,7 +3648,7 @@
                 <w:noProof/>
                 <w:webHidden/>
               </w:rPr>
-              <w:t>23</w:t>
+              <w:t>22</w:t>
             </w:r>
             <w:r>
               <w:rPr>
@@ -3586,7 +3672,7 @@
               <w:sz w:val="22"/>
             </w:rPr>
           </w:pPr>
-          <w:hyperlink w:anchor="_Toc474839122" w:history="1">
+          <w:hyperlink w:anchor="_Toc474866116" w:history="1">
             <w:r>
               <w:rPr>
                 <w:rStyle w:val="Hyperlink"/>
@@ -3607,7 +3693,7 @@
                 <w:rStyle w:val="Hyperlink"/>
                 <w:noProof/>
               </w:rPr>
-              <w:t>System Test Cases</w:t>
+              <w:t>Unit Test Cases</w:t>
             </w:r>
             <w:r>
               <w:rPr>
@@ -3628,7 +3714,7 @@
                 <w:noProof/>
                 <w:webHidden/>
               </w:rPr>
-              <w:instrText xml:space="preserve"> PAGEREF _Toc474839122 \h </w:instrText>
+              <w:instrText xml:space="preserve"> PAGEREF _Toc474866116 \h </w:instrText>
             </w:r>
             <w:r>
               <w:rPr>
@@ -3648,7 +3734,7 @@
                 <w:noProof/>
                 <w:webHidden/>
               </w:rPr>
-              <w:t>23</w:t>
+              <w:t>22</w:t>
             </w:r>
             <w:r>
               <w:rPr>
@@ -3672,7 +3758,7 @@
               <w:sz w:val="22"/>
             </w:rPr>
           </w:pPr>
-          <w:hyperlink w:anchor="_Toc474839123" w:history="1">
+          <w:hyperlink w:anchor="_Toc474866117" w:history="1">
             <w:r>
               <w:rPr>
                 <w:rStyle w:val="Hyperlink"/>
@@ -3714,7 +3800,7 @@
                 <w:noProof/>
                 <w:webHidden/>
               </w:rPr>
-              <w:instrText xml:space="preserve"> PAGEREF _Toc474839123 \h </w:instrText>
+              <w:instrText xml:space="preserve"> PAGEREF _Toc474866117 \h </w:instrText>
             </w:r>
             <w:r>
               <w:rPr>
@@ -3734,7 +3820,7 @@
                 <w:noProof/>
                 <w:webHidden/>
               </w:rPr>
-              <w:t>23</w:t>
+              <w:t>22</w:t>
             </w:r>
             <w:r>
               <w:rPr>
@@ -3758,7 +3844,7 @@
               <w:sz w:val="22"/>
             </w:rPr>
           </w:pPr>
-          <w:hyperlink w:anchor="_Toc474839124" w:history="1">
+          <w:hyperlink w:anchor="_Toc474866118" w:history="1">
             <w:r>
               <w:rPr>
                 <w:rStyle w:val="Hyperlink"/>
@@ -3779,7 +3865,7 @@
                 <w:rStyle w:val="Hyperlink"/>
                 <w:noProof/>
               </w:rPr>
-              <w:t>Unit Test Cases</w:t>
+              <w:t>System Test Cases</w:t>
             </w:r>
             <w:r>
               <w:rPr>
@@ -3800,7 +3886,7 @@
                 <w:noProof/>
                 <w:webHidden/>
               </w:rPr>
-              <w:instrText xml:space="preserve"> PAGEREF _Toc474839124 \h </w:instrText>
+              <w:instrText xml:space="preserve"> PAGEREF _Toc474866118 \h </w:instrText>
             </w:r>
             <w:r>
               <w:rPr>
@@ -3820,7 +3906,93 @@
                 <w:noProof/>
                 <w:webHidden/>
               </w:rPr>
-              <w:t>23</w:t>
+              <w:t>22</w:t>
+            </w:r>
+            <w:r>
+              <w:rPr>
+                <w:noProof/>
+                <w:webHidden/>
+              </w:rPr>
+              <w:fldChar w:fldCharType="end"/>
+            </w:r>
+          </w:hyperlink>
+        </w:p>
+        <w:p>
+          <w:pPr>
+            <w:pStyle w:val="TOC3"/>
+            <w:tabs>
+              <w:tab w:val="left" w:pos="1320"/>
+              <w:tab w:val="right" w:leader="dot" w:pos="9350"/>
+            </w:tabs>
+            <w:rPr>
+              <w:rFonts w:asciiTheme="minorHAnsi" w:eastAsiaTheme="minorEastAsia" w:hAnsiTheme="minorHAnsi" w:cstheme="minorBidi"/>
+              <w:noProof/>
+              <w:sz w:val="22"/>
+            </w:rPr>
+          </w:pPr>
+          <w:hyperlink w:anchor="_Toc474866119" w:history="1">
+            <w:r>
+              <w:rPr>
+                <w:rStyle w:val="Hyperlink"/>
+                <w:noProof/>
+              </w:rPr>
+              <w:t>8.2.5</w:t>
+            </w:r>
+            <w:r>
+              <w:rPr>
+                <w:rFonts w:asciiTheme="minorHAnsi" w:eastAsiaTheme="minorEastAsia" w:hAnsiTheme="minorHAnsi" w:cstheme="minorBidi"/>
+                <w:noProof/>
+                <w:sz w:val="22"/>
+              </w:rPr>
+              <w:tab/>
+            </w:r>
+            <w:r>
+              <w:rPr>
+                <w:rStyle w:val="Hyperlink"/>
+                <w:noProof/>
+              </w:rPr>
+              <w:t>Acceptance Test Cases</w:t>
+            </w:r>
+            <w:r>
+              <w:rPr>
+                <w:noProof/>
+                <w:webHidden/>
+              </w:rPr>
+              <w:tab/>
+            </w:r>
+            <w:r>
+              <w:rPr>
+                <w:noProof/>
+                <w:webHidden/>
+              </w:rPr>
+              <w:fldChar w:fldCharType="begin"/>
+            </w:r>
+            <w:r>
+              <w:rPr>
+                <w:noProof/>
+                <w:webHidden/>
+              </w:rPr>
+              <w:instrText xml:space="preserve"> PAGEREF _Toc474866119 \h </w:instrText>
+            </w:r>
+            <w:r>
+              <w:rPr>
+                <w:noProof/>
+                <w:webHidden/>
+              </w:rPr>
+            </w:r>
+            <w:r>
+              <w:rPr>
+                <w:noProof/>
+                <w:webHidden/>
+              </w:rPr>
+              <w:fldChar w:fldCharType="separate"/>
+            </w:r>
+            <w:r>
+              <w:rPr>
+                <w:noProof/>
+                <w:webHidden/>
+              </w:rPr>
+              <w:t>22</w:t>
             </w:r>
             <w:r>
               <w:rPr>
@@ -3844,7 +4016,7 @@
               <w:sz w:val="22"/>
             </w:rPr>
           </w:pPr>
-          <w:hyperlink w:anchor="_Toc474839125" w:history="1">
+          <w:hyperlink w:anchor="_Toc474866120" w:history="1">
             <w:r>
               <w:rPr>
                 <w:rStyle w:val="Hyperlink"/>
@@ -3886,7 +4058,7 @@
                 <w:noProof/>
                 <w:webHidden/>
               </w:rPr>
-              <w:instrText xml:space="preserve"> PAGEREF _Toc474839125 \h </w:instrText>
+              <w:instrText xml:space="preserve"> PAGEREF _Toc474866120 \h </w:instrText>
             </w:r>
             <w:r>
               <w:rPr>
@@ -3930,7 +4102,7 @@
               <w:sz w:val="22"/>
             </w:rPr>
           </w:pPr>
-          <w:hyperlink w:anchor="_Toc474839126" w:history="1">
+          <w:hyperlink w:anchor="_Toc474866121" w:history="1">
             <w:r>
               <w:rPr>
                 <w:rStyle w:val="Hyperlink"/>
@@ -3972,7 +4144,7 @@
                 <w:noProof/>
                 <w:webHidden/>
               </w:rPr>
-              <w:instrText xml:space="preserve"> PAGEREF _Toc474839126 \h </w:instrText>
+              <w:instrText xml:space="preserve"> PAGEREF _Toc474866121 \h </w:instrText>
             </w:r>
             <w:r>
               <w:rPr>
@@ -4016,7 +4188,7 @@
               <w:sz w:val="22"/>
             </w:rPr>
           </w:pPr>
-          <w:hyperlink w:anchor="_Toc474839127" w:history="1">
+          <w:hyperlink w:anchor="_Toc474866122" w:history="1">
             <w:r>
               <w:rPr>
                 <w:rStyle w:val="Hyperlink"/>
@@ -4058,7 +4230,7 @@
                 <w:noProof/>
                 <w:webHidden/>
               </w:rPr>
-              <w:instrText xml:space="preserve"> PAGEREF _Toc474839127 \h </w:instrText>
+              <w:instrText xml:space="preserve"> PAGEREF _Toc474866122 \h </w:instrText>
             </w:r>
             <w:r>
               <w:rPr>
@@ -4102,7 +4274,7 @@
               <w:sz w:val="22"/>
             </w:rPr>
           </w:pPr>
-          <w:hyperlink w:anchor="_Toc474839128" w:history="1">
+          <w:hyperlink w:anchor="_Toc474866123" w:history="1">
             <w:r>
               <w:rPr>
                 <w:rStyle w:val="Hyperlink"/>
@@ -4144,7 +4316,7 @@
                 <w:noProof/>
                 <w:webHidden/>
               </w:rPr>
-              <w:instrText xml:space="preserve"> PAGEREF _Toc474839128 \h </w:instrText>
+              <w:instrText xml:space="preserve"> PAGEREF _Toc474866123 \h </w:instrText>
             </w:r>
             <w:r>
               <w:rPr>
@@ -4188,7 +4360,7 @@
               <w:sz w:val="22"/>
             </w:rPr>
           </w:pPr>
-          <w:hyperlink w:anchor="_Toc474839129" w:history="1">
+          <w:hyperlink w:anchor="_Toc474866124" w:history="1">
             <w:r>
               <w:rPr>
                 <w:rStyle w:val="Hyperlink"/>
@@ -4230,7 +4402,7 @@
                 <w:noProof/>
                 <w:webHidden/>
               </w:rPr>
-              <w:instrText xml:space="preserve"> PAGEREF _Toc474839129 \h </w:instrText>
+              <w:instrText xml:space="preserve"> PAGEREF _Toc474866124 \h </w:instrText>
             </w:r>
             <w:r>
               <w:rPr>
@@ -4274,7 +4446,7 @@
               <w:sz w:val="22"/>
             </w:rPr>
           </w:pPr>
-          <w:hyperlink w:anchor="_Toc474839130" w:history="1">
+          <w:hyperlink w:anchor="_Toc474866125" w:history="1">
             <w:r>
               <w:rPr>
                 <w:rStyle w:val="Hyperlink"/>
@@ -4316,7 +4488,7 @@
                 <w:noProof/>
                 <w:webHidden/>
               </w:rPr>
-              <w:instrText xml:space="preserve"> PAGEREF _Toc474839130 \h </w:instrText>
+              <w:instrText xml:space="preserve"> PAGEREF _Toc474866125 \h </w:instrText>
             </w:r>
             <w:r>
               <w:rPr>
@@ -4360,7 +4532,7 @@
               <w:sz w:val="22"/>
             </w:rPr>
           </w:pPr>
-          <w:hyperlink w:anchor="_Toc474839131" w:history="1">
+          <w:hyperlink w:anchor="_Toc474866126" w:history="1">
             <w:r>
               <w:rPr>
                 <w:rStyle w:val="Hyperlink"/>
@@ -4402,7 +4574,7 @@
                 <w:noProof/>
                 <w:webHidden/>
               </w:rPr>
-              <w:instrText xml:space="preserve"> PAGEREF _Toc474839131 \h </w:instrText>
+              <w:instrText xml:space="preserve"> PAGEREF _Toc474866126 \h </w:instrText>
             </w:r>
             <w:r>
               <w:rPr>
@@ -4446,7 +4618,7 @@
               <w:sz w:val="22"/>
             </w:rPr>
           </w:pPr>
-          <w:hyperlink w:anchor="_Toc474839132" w:history="1">
+          <w:hyperlink w:anchor="_Toc474866127" w:history="1">
             <w:r>
               <w:rPr>
                 <w:rStyle w:val="Hyperlink"/>
@@ -4488,7 +4660,7 @@
                 <w:noProof/>
                 <w:webHidden/>
               </w:rPr>
-              <w:instrText xml:space="preserve"> PAGEREF _Toc474839132 \h </w:instrText>
+              <w:instrText xml:space="preserve"> PAGEREF _Toc474866127 \h </w:instrText>
             </w:r>
             <w:r>
               <w:rPr>
@@ -4532,7 +4704,7 @@
               <w:sz w:val="22"/>
             </w:rPr>
           </w:pPr>
-          <w:hyperlink w:anchor="_Toc474839133" w:history="1">
+          <w:hyperlink w:anchor="_Toc474866128" w:history="1">
             <w:r>
               <w:rPr>
                 <w:rStyle w:val="Hyperlink"/>
@@ -4574,7 +4746,7 @@
                 <w:noProof/>
                 <w:webHidden/>
               </w:rPr>
-              <w:instrText xml:space="preserve"> PAGEREF _Toc474839133 \h </w:instrText>
+              <w:instrText xml:space="preserve"> PAGEREF _Toc474866128 \h </w:instrText>
             </w:r>
             <w:r>
               <w:rPr>
@@ -4618,7 +4790,7 @@
               <w:sz w:val="22"/>
             </w:rPr>
           </w:pPr>
-          <w:hyperlink w:anchor="_Toc474839134" w:history="1">
+          <w:hyperlink w:anchor="_Toc474866129" w:history="1">
             <w:r>
               <w:rPr>
                 <w:rStyle w:val="Hyperlink"/>
@@ -4660,7 +4832,7 @@
                 <w:noProof/>
                 <w:webHidden/>
               </w:rPr>
-              <w:instrText xml:space="preserve"> PAGEREF _Toc474839134 \h </w:instrText>
+              <w:instrText xml:space="preserve"> PAGEREF _Toc474866129 \h </w:instrText>
             </w:r>
             <w:r>
               <w:rPr>
@@ -4704,7 +4876,7 @@
               <w:sz w:val="22"/>
             </w:rPr>
           </w:pPr>
-          <w:hyperlink w:anchor="_Toc474839135" w:history="1">
+          <w:hyperlink w:anchor="_Toc474866130" w:history="1">
             <w:r>
               <w:rPr>
                 <w:rStyle w:val="Hyperlink"/>
@@ -4746,7 +4918,7 @@
                 <w:noProof/>
                 <w:webHidden/>
               </w:rPr>
-              <w:instrText xml:space="preserve"> PAGEREF _Toc474839135 \h </w:instrText>
+              <w:instrText xml:space="preserve"> PAGEREF _Toc474866130 \h </w:instrText>
             </w:r>
             <w:r>
               <w:rPr>
@@ -4790,7 +4962,7 @@
               <w:sz w:val="22"/>
             </w:rPr>
           </w:pPr>
-          <w:hyperlink w:anchor="_Toc474839136" w:history="1">
+          <w:hyperlink w:anchor="_Toc474866131" w:history="1">
             <w:r>
               <w:rPr>
                 <w:rStyle w:val="Hyperlink"/>
@@ -4832,7 +5004,7 @@
                 <w:noProof/>
                 <w:webHidden/>
               </w:rPr>
-              <w:instrText xml:space="preserve"> PAGEREF _Toc474839136 \h </w:instrText>
+              <w:instrText xml:space="preserve"> PAGEREF _Toc474866131 \h </w:instrText>
             </w:r>
             <w:r>
               <w:rPr>
@@ -4876,7 +5048,7 @@
               <w:sz w:val="22"/>
             </w:rPr>
           </w:pPr>
-          <w:hyperlink w:anchor="_Toc474839137" w:history="1">
+          <w:hyperlink w:anchor="_Toc474866132" w:history="1">
             <w:r>
               <w:rPr>
                 <w:rStyle w:val="Hyperlink"/>
@@ -4918,7 +5090,7 @@
                 <w:noProof/>
                 <w:webHidden/>
               </w:rPr>
-              <w:instrText xml:space="preserve"> PAGEREF _Toc474839137 \h </w:instrText>
+              <w:instrText xml:space="preserve"> PAGEREF _Toc474866132 \h </w:instrText>
             </w:r>
             <w:r>
               <w:rPr>
@@ -4962,7 +5134,7 @@
               <w:sz w:val="22"/>
             </w:rPr>
           </w:pPr>
-          <w:hyperlink w:anchor="_Toc474839138" w:history="1">
+          <w:hyperlink w:anchor="_Toc474866133" w:history="1">
             <w:r>
               <w:rPr>
                 <w:rStyle w:val="Hyperlink"/>
@@ -5004,7 +5176,7 @@
                 <w:noProof/>
                 <w:webHidden/>
               </w:rPr>
-              <w:instrText xml:space="preserve"> PAGEREF _Toc474839138 \h </w:instrText>
+              <w:instrText xml:space="preserve"> PAGEREF _Toc474866133 \h </w:instrText>
             </w:r>
             <w:r>
               <w:rPr>
@@ -5048,7 +5220,7 @@
               <w:sz w:val="22"/>
             </w:rPr>
           </w:pPr>
-          <w:hyperlink w:anchor="_Toc474839139" w:history="1">
+          <w:hyperlink w:anchor="_Toc474866134" w:history="1">
             <w:r>
               <w:rPr>
                 <w:rStyle w:val="Hyperlink"/>
@@ -5090,7 +5262,7 @@
                 <w:noProof/>
                 <w:webHidden/>
               </w:rPr>
-              <w:instrText xml:space="preserve"> PAGEREF _Toc474839139 \h </w:instrText>
+              <w:instrText xml:space="preserve"> PAGEREF _Toc474866134 \h </w:instrText>
             </w:r>
             <w:r>
               <w:rPr>
@@ -5134,7 +5306,7 @@
               <w:sz w:val="22"/>
             </w:rPr>
           </w:pPr>
-          <w:hyperlink w:anchor="_Toc474839140" w:history="1">
+          <w:hyperlink w:anchor="_Toc474866135" w:history="1">
             <w:r>
               <w:rPr>
                 <w:rStyle w:val="Hyperlink"/>
@@ -5176,7 +5348,7 @@
                 <w:noProof/>
                 <w:webHidden/>
               </w:rPr>
-              <w:instrText xml:space="preserve"> PAGEREF _Toc474839140 \h </w:instrText>
+              <w:instrText xml:space="preserve"> PAGEREF _Toc474866135 \h </w:instrText>
             </w:r>
             <w:r>
               <w:rPr>
@@ -5220,7 +5392,7 @@
               <w:sz w:val="22"/>
             </w:rPr>
           </w:pPr>
-          <w:hyperlink w:anchor="_Toc474839141" w:history="1">
+          <w:hyperlink w:anchor="_Toc474866136" w:history="1">
             <w:r>
               <w:rPr>
                 <w:rStyle w:val="Hyperlink"/>
@@ -5262,7 +5434,7 @@
                 <w:noProof/>
                 <w:webHidden/>
               </w:rPr>
-              <w:instrText xml:space="preserve"> PAGEREF _Toc474839141 \h </w:instrText>
+              <w:instrText xml:space="preserve"> PAGEREF _Toc474866136 \h </w:instrText>
             </w:r>
             <w:r>
               <w:rPr>
@@ -5306,7 +5478,7 @@
               <w:sz w:val="22"/>
             </w:rPr>
           </w:pPr>
-          <w:hyperlink w:anchor="_Toc474839142" w:history="1">
+          <w:hyperlink w:anchor="_Toc474866137" w:history="1">
             <w:r>
               <w:rPr>
                 <w:rStyle w:val="Hyperlink"/>
@@ -5348,7 +5520,7 @@
                 <w:noProof/>
                 <w:webHidden/>
               </w:rPr>
-              <w:instrText xml:space="preserve"> PAGEREF _Toc474839142 \h </w:instrText>
+              <w:instrText xml:space="preserve"> PAGEREF _Toc474866137 \h </w:instrText>
             </w:r>
             <w:r>
               <w:rPr>
@@ -5392,7 +5564,7 @@
               <w:sz w:val="22"/>
             </w:rPr>
           </w:pPr>
-          <w:hyperlink w:anchor="_Toc474839143" w:history="1">
+          <w:hyperlink w:anchor="_Toc474866138" w:history="1">
             <w:r>
               <w:rPr>
                 <w:rStyle w:val="Hyperlink"/>
@@ -5434,7 +5606,7 @@
                 <w:noProof/>
                 <w:webHidden/>
               </w:rPr>
-              <w:instrText xml:space="preserve"> PAGEREF _Toc474839143 \h </w:instrText>
+              <w:instrText xml:space="preserve"> PAGEREF _Toc474866138 \h </w:instrText>
             </w:r>
             <w:r>
               <w:rPr>
@@ -5478,7 +5650,7 @@
               <w:sz w:val="22"/>
             </w:rPr>
           </w:pPr>
-          <w:hyperlink w:anchor="_Toc474839144" w:history="1">
+          <w:hyperlink w:anchor="_Toc474866139" w:history="1">
             <w:r>
               <w:rPr>
                 <w:rStyle w:val="Hyperlink"/>
@@ -5520,7 +5692,7 @@
                 <w:noProof/>
                 <w:webHidden/>
               </w:rPr>
-              <w:instrText xml:space="preserve"> PAGEREF _Toc474839144 \h </w:instrText>
+              <w:instrText xml:space="preserve"> PAGEREF _Toc474866139 \h </w:instrText>
             </w:r>
             <w:r>
               <w:rPr>
@@ -5564,7 +5736,7 @@
               <w:sz w:val="22"/>
             </w:rPr>
           </w:pPr>
-          <w:hyperlink w:anchor="_Toc474839145" w:history="1">
+          <w:hyperlink w:anchor="_Toc474866140" w:history="1">
             <w:r>
               <w:rPr>
                 <w:rStyle w:val="Hyperlink"/>
@@ -5606,7 +5778,7 @@
                 <w:noProof/>
                 <w:webHidden/>
               </w:rPr>
-              <w:instrText xml:space="preserve"> PAGEREF _Toc474839145 \h </w:instrText>
+              <w:instrText xml:space="preserve"> PAGEREF _Toc474866140 \h </w:instrText>
             </w:r>
             <w:r>
               <w:rPr>
@@ -5650,7 +5822,7 @@
               <w:sz w:val="22"/>
             </w:rPr>
           </w:pPr>
-          <w:hyperlink w:anchor="_Toc474839146" w:history="1">
+          <w:hyperlink w:anchor="_Toc474866141" w:history="1">
             <w:r>
               <w:rPr>
                 <w:rStyle w:val="Hyperlink"/>
@@ -5692,7 +5864,7 @@
                 <w:noProof/>
                 <w:webHidden/>
               </w:rPr>
-              <w:instrText xml:space="preserve"> PAGEREF _Toc474839146 \h </w:instrText>
+              <w:instrText xml:space="preserve"> PAGEREF _Toc474866141 \h </w:instrText>
             </w:r>
             <w:r>
               <w:rPr>
@@ -5742,12 +5914,11 @@
           <w:rFonts w:cs="Times New Roman"/>
         </w:rPr>
       </w:pPr>
-      <w:bookmarkStart w:id="0" w:name="_Toc474839081"/>
+      <w:bookmarkStart w:id="0" w:name="_Toc474866074"/>
       <w:r>
         <w:rPr>
           <w:rFonts w:cs="Times New Roman"/>
         </w:rPr>
-        <w:lastRenderedPageBreak/>
         <w:t>Abstract</w:t>
       </w:r>
       <w:bookmarkEnd w:id="0"/>
@@ -5775,7 +5946,7 @@
           <w:szCs w:val="28"/>
         </w:rPr>
       </w:pPr>
-      <w:bookmarkStart w:id="1" w:name="_Toc474839082"/>
+      <w:bookmarkStart w:id="1" w:name="_Toc474866075"/>
       <w:r>
         <w:rPr>
           <w:rFonts w:cs="Times New Roman"/>
@@ -5793,7 +5964,7 @@
       <w:r>
         <w:t xml:space="preserve"> </w:t>
       </w:r>
-      <w:bookmarkStart w:id="2" w:name="_Toc474839083"/>
+      <w:bookmarkStart w:id="2" w:name="_Toc474866076"/>
       <w:r>
         <w:t>Changes in Version 1.5</w:t>
       </w:r>
@@ -5832,7 +6003,7 @@
       <w:pPr>
         <w:pStyle w:val="Heading2"/>
       </w:pPr>
-      <w:bookmarkStart w:id="3" w:name="_Toc474839084"/>
+      <w:bookmarkStart w:id="3" w:name="_Toc474866077"/>
       <w:r>
         <w:t>Changes in Version 2.0</w:t>
       </w:r>
@@ -5877,7 +6048,7 @@
       <w:pPr>
         <w:pStyle w:val="Heading2"/>
       </w:pPr>
-      <w:bookmarkStart w:id="4" w:name="_Toc474839085"/>
+      <w:bookmarkStart w:id="4" w:name="_Toc474866078"/>
       <w:r>
         <w:t>Changes</w:t>
       </w:r>
@@ -5910,14 +6081,19 @@
       <w:pPr>
         <w:pStyle w:val="Heading2"/>
       </w:pPr>
+      <w:bookmarkStart w:id="5" w:name="_Toc474866079"/>
       <w:r>
         <w:t>Changes in Version 3.0</w:t>
       </w:r>
+      <w:bookmarkEnd w:id="5"/>
     </w:p>
     <w:p>
       <w:r>
         <w:t>In this version, we have modified our requirements and descriptions to match the new direction that the project is taking. We are going with a less realistic and serious approach, and the new information reflects these changes.</w:t>
       </w:r>
+      <w:r>
+        <w:t xml:space="preserve"> We have also edited the report so that it now reflects the desired report structure specified on the Capstone project management system.</w:t>
+      </w:r>
     </w:p>
     <w:p>
       <w:pPr>
@@ -5934,7 +6110,7 @@
           <w:rFonts w:cs="Times New Roman"/>
         </w:rPr>
       </w:pPr>
-      <w:bookmarkStart w:id="5" w:name="_Toc474839086"/>
+      <w:bookmarkStart w:id="6" w:name="_Toc474866080"/>
       <w:r>
         <w:rPr>
           <w:rFonts w:cs="Times New Roman"/>
@@ -5942,7 +6118,7 @@
         <w:lastRenderedPageBreak/>
         <w:t>Problem Statement</w:t>
       </w:r>
-      <w:bookmarkEnd w:id="5"/>
+      <w:bookmarkEnd w:id="6"/>
     </w:p>
     <w:p>
       <w:pPr>
@@ -5951,11 +6127,11 @@
           <w:b/>
         </w:rPr>
       </w:pPr>
-      <w:bookmarkStart w:id="6" w:name="_Toc474839087"/>
+      <w:bookmarkStart w:id="7" w:name="_Toc474866081"/>
       <w:r>
         <w:t>Business Background</w:t>
       </w:r>
-      <w:bookmarkEnd w:id="6"/>
+      <w:bookmarkEnd w:id="7"/>
     </w:p>
     <w:p>
       <w:r>
@@ -5981,11 +6157,11 @@
           <w:b/>
         </w:rPr>
       </w:pPr>
-      <w:bookmarkStart w:id="7" w:name="_Toc474839088"/>
+      <w:bookmarkStart w:id="8" w:name="_Toc474866082"/>
       <w:r>
         <w:t>Needs</w:t>
       </w:r>
-      <w:bookmarkEnd w:id="7"/>
+      <w:bookmarkEnd w:id="8"/>
     </w:p>
     <w:p>
       <w:r>
@@ -6000,11 +6176,11 @@
           <w:b/>
         </w:rPr>
       </w:pPr>
-      <w:bookmarkStart w:id="8" w:name="_Toc474839089"/>
+      <w:bookmarkStart w:id="9" w:name="_Toc474866083"/>
       <w:r>
         <w:t>Objectives</w:t>
       </w:r>
-      <w:bookmarkEnd w:id="8"/>
+      <w:bookmarkEnd w:id="9"/>
     </w:p>
     <w:p>
       <w:pPr>
@@ -6024,7 +6200,7 @@
           <w:rFonts w:cs="Times New Roman"/>
         </w:rPr>
       </w:pPr>
-      <w:bookmarkStart w:id="9" w:name="_Toc474839090"/>
+      <w:bookmarkStart w:id="10" w:name="_Toc474866084"/>
       <w:r>
         <w:rPr>
           <w:rFonts w:cs="Times New Roman"/>
@@ -6032,7 +6208,7 @@
         <w:lastRenderedPageBreak/>
         <w:t>Requirements</w:t>
       </w:r>
-      <w:bookmarkEnd w:id="9"/>
+      <w:bookmarkEnd w:id="10"/>
     </w:p>
     <w:p>
       <w:pPr>
@@ -6041,14 +6217,14 @@
           <w:b/>
         </w:rPr>
       </w:pPr>
-      <w:bookmarkStart w:id="10" w:name="_Toc474839091"/>
+      <w:bookmarkStart w:id="11" w:name="_Toc474866085"/>
       <w:r>
         <w:t>U</w:t>
       </w:r>
       <w:r>
         <w:t>ser Requirements</w:t>
       </w:r>
-      <w:bookmarkEnd w:id="10"/>
+      <w:bookmarkEnd w:id="11"/>
     </w:p>
     <w:p>
       <w:pPr>
@@ -6057,14 +6233,14 @@
           <w:rFonts w:cs="Times New Roman"/>
         </w:rPr>
       </w:pPr>
-      <w:bookmarkStart w:id="11" w:name="_Toc474839092"/>
+      <w:bookmarkStart w:id="12" w:name="_Toc474866086"/>
       <w:r>
         <w:rPr>
           <w:rFonts w:cs="Times New Roman"/>
         </w:rPr>
         <w:t>Glossary of Relevant Domain Terminology</w:t>
       </w:r>
-      <w:bookmarkEnd w:id="11"/>
+      <w:bookmarkEnd w:id="12"/>
     </w:p>
     <w:p>
       <w:pPr>
@@ -6155,14 +6331,14 @@
           <w:rFonts w:cs="Times New Roman"/>
         </w:rPr>
       </w:pPr>
-      <w:bookmarkStart w:id="12" w:name="_Toc474839093"/>
+      <w:bookmarkStart w:id="13" w:name="_Toc474866087"/>
       <w:r>
         <w:rPr>
           <w:rFonts w:cs="Times New Roman"/>
         </w:rPr>
         <w:t>User Groups</w:t>
       </w:r>
-      <w:bookmarkEnd w:id="12"/>
+      <w:bookmarkEnd w:id="13"/>
     </w:p>
     <w:p>
       <w:r>
@@ -6189,14 +6365,14 @@
           <w:rFonts w:cs="Times New Roman"/>
         </w:rPr>
       </w:pPr>
-      <w:bookmarkStart w:id="13" w:name="_Toc474839094"/>
+      <w:bookmarkStart w:id="14" w:name="_Toc474866088"/>
       <w:r>
         <w:rPr>
           <w:rFonts w:cs="Times New Roman"/>
         </w:rPr>
         <w:t>Functional Requirements</w:t>
       </w:r>
-      <w:bookmarkEnd w:id="13"/>
+      <w:bookmarkEnd w:id="14"/>
     </w:p>
     <w:p>
       <w:pPr>
@@ -6248,10 +6424,10 @@
             <v:path o:extrusionok="f" gradientshapeok="t" o:connecttype="rect"/>
             <o:lock v:ext="edit" aspectratio="t"/>
           </v:shapetype>
-          <v:shape id="_x0000_i1025" type="#_x0000_t75" style="width:466.5pt;height:225.75pt" o:ole="">
+          <v:shape id="_x0000_i1089" type="#_x0000_t75" style="width:466.5pt;height:225.75pt" o:ole="">
             <v:imagedata r:id="rId8" o:title=""/>
           </v:shape>
-          <o:OLEObject Type="Embed" ProgID="Visio.Drawing.15" ShapeID="_x0000_i1025" DrawAspect="Content" ObjectID="_1548597685" r:id="rId9"/>
+          <o:OLEObject Type="Embed" ProgID="Visio.Drawing.15" ShapeID="_x0000_i1089" DrawAspect="Content" ObjectID="_1548613804" r:id="rId9"/>
         </w:object>
       </w:r>
     </w:p>
@@ -6441,14 +6617,16 @@
           <w:rFonts w:cs="Times New Roman"/>
         </w:rPr>
       </w:pPr>
-      <w:bookmarkStart w:id="14" w:name="_Toc474337947"/>
+      <w:bookmarkStart w:id="15" w:name="_Toc474337947"/>
+      <w:bookmarkStart w:id="16" w:name="_Toc474866089"/>
       <w:r>
         <w:rPr>
           <w:rFonts w:cs="Times New Roman"/>
         </w:rPr>
         <w:t>Non-functional Requirements</w:t>
       </w:r>
-      <w:bookmarkEnd w:id="14"/>
+      <w:bookmarkEnd w:id="15"/>
+      <w:bookmarkEnd w:id="16"/>
     </w:p>
     <w:p>
       <w:r>
@@ -6685,11 +6863,13 @@
       <w:pPr>
         <w:pStyle w:val="Heading2"/>
       </w:pPr>
-      <w:bookmarkStart w:id="15" w:name="_Toc474337948"/>
+      <w:bookmarkStart w:id="17" w:name="_Toc474337948"/>
+      <w:bookmarkStart w:id="18" w:name="_Toc474866090"/>
       <w:r>
         <w:t>System Requirements</w:t>
       </w:r>
-      <w:bookmarkEnd w:id="15"/>
+      <w:bookmarkEnd w:id="17"/>
+      <w:bookmarkEnd w:id="18"/>
     </w:p>
     <w:p>
       <w:r>
@@ -6704,14 +6884,16 @@
           <w:rFonts w:cs="Times New Roman"/>
         </w:rPr>
       </w:pPr>
-      <w:bookmarkStart w:id="16" w:name="_Toc474337949"/>
+      <w:bookmarkStart w:id="19" w:name="_Toc474337949"/>
+      <w:bookmarkStart w:id="20" w:name="_Toc474866091"/>
       <w:r>
         <w:rPr>
           <w:rFonts w:cs="Times New Roman"/>
         </w:rPr>
         <w:t>Functional Requirements</w:t>
       </w:r>
-      <w:bookmarkEnd w:id="16"/>
+      <w:bookmarkEnd w:id="19"/>
+      <w:bookmarkEnd w:id="20"/>
     </w:p>
     <w:p>
       <w:pPr>
@@ -6818,10 +7000,10 @@
       </w:pPr>
       <w:r>
         <w:object w:dxaOrig="9946" w:dyaOrig="8086">
-          <v:shape id="_x0000_i1026" type="#_x0000_t75" style="width:409.5pt;height:333.75pt" o:ole="">
+          <v:shape id="_x0000_i1090" type="#_x0000_t75" style="width:409.5pt;height:333.75pt" o:ole="">
             <v:imagedata r:id="rId10" o:title=""/>
           </v:shape>
-          <o:OLEObject Type="Embed" ProgID="Visio.Drawing.15" ShapeID="_x0000_i1026" DrawAspect="Content" ObjectID="_1548597686" r:id="rId11"/>
+          <o:OLEObject Type="Embed" ProgID="Visio.Drawing.15" ShapeID="_x0000_i1090" DrawAspect="Content" ObjectID="_1548613805" r:id="rId11"/>
         </w:object>
       </w:r>
     </w:p>
@@ -6972,14 +7154,16 @@
           <w:rFonts w:cs="Times New Roman"/>
         </w:rPr>
       </w:pPr>
-      <w:bookmarkStart w:id="17" w:name="_Toc474337950"/>
+      <w:bookmarkStart w:id="21" w:name="_Toc474337950"/>
+      <w:bookmarkStart w:id="22" w:name="_Toc474866092"/>
       <w:r>
         <w:rPr>
           <w:rFonts w:cs="Times New Roman"/>
         </w:rPr>
         <w:t>Non-functional Requirements</w:t>
       </w:r>
-      <w:bookmarkEnd w:id="17"/>
+      <w:bookmarkEnd w:id="21"/>
+      <w:bookmarkEnd w:id="22"/>
     </w:p>
     <w:p>
       <w:pPr>
@@ -7206,11 +7390,13 @@
       <w:pPr>
         <w:pStyle w:val="Heading2"/>
       </w:pPr>
-      <w:bookmarkStart w:id="18" w:name="_Toc474337951"/>
+      <w:bookmarkStart w:id="23" w:name="_Toc474337951"/>
+      <w:bookmarkStart w:id="24" w:name="_Toc474866093"/>
       <w:r>
         <w:t>Requirements Trace Table</w:t>
       </w:r>
-      <w:bookmarkEnd w:id="18"/>
+      <w:bookmarkEnd w:id="23"/>
+      <w:bookmarkEnd w:id="24"/>
     </w:p>
     <w:p>
       <w:r>
@@ -7230,22 +7416,22 @@
       <w:r>
         <w:br w:type="page"/>
       </w:r>
-      <w:bookmarkStart w:id="19" w:name="_Toc474839100"/>
+      <w:bookmarkStart w:id="25" w:name="_Toc474866094"/>
       <w:r>
         <w:lastRenderedPageBreak/>
         <w:t>Exploratory Studies</w:t>
       </w:r>
-      <w:bookmarkEnd w:id="19"/>
+      <w:bookmarkEnd w:id="25"/>
     </w:p>
     <w:p>
       <w:pPr>
         <w:pStyle w:val="Heading2"/>
       </w:pPr>
-      <w:bookmarkStart w:id="20" w:name="_Toc474839101"/>
+      <w:bookmarkStart w:id="26" w:name="_Toc474866095"/>
       <w:r>
         <w:t>Relevant Techniques</w:t>
       </w:r>
-      <w:bookmarkEnd w:id="20"/>
+      <w:bookmarkEnd w:id="26"/>
     </w:p>
     <w:p>
       <w:r>
@@ -7259,11 +7445,11 @@
       <w:pPr>
         <w:pStyle w:val="Heading2"/>
       </w:pPr>
-      <w:bookmarkStart w:id="21" w:name="_Toc474839102"/>
+      <w:bookmarkStart w:id="27" w:name="_Toc474866096"/>
       <w:r>
         <w:t>Relevant Packages/Products</w:t>
       </w:r>
-      <w:bookmarkEnd w:id="21"/>
+      <w:bookmarkEnd w:id="27"/>
     </w:p>
     <w:p>
       <w:r>
@@ -7274,11 +7460,11 @@
       <w:pPr>
         <w:pStyle w:val="Heading2"/>
       </w:pPr>
-      <w:bookmarkStart w:id="22" w:name="_Toc474839103"/>
+      <w:bookmarkStart w:id="28" w:name="_Toc474866097"/>
       <w:r>
         <w:t>Broader Impacts</w:t>
       </w:r>
-      <w:bookmarkEnd w:id="22"/>
+      <w:bookmarkEnd w:id="28"/>
     </w:p>
     <w:p>
       <w:r>
@@ -7300,22 +7486,22 @@
       <w:pPr>
         <w:pStyle w:val="Heading1"/>
       </w:pPr>
-      <w:bookmarkStart w:id="23" w:name="_Toc474839104"/>
+      <w:bookmarkStart w:id="29" w:name="_Toc474866098"/>
       <w:r>
         <w:lastRenderedPageBreak/>
         <w:t>System Design</w:t>
       </w:r>
-      <w:bookmarkEnd w:id="23"/>
+      <w:bookmarkEnd w:id="29"/>
     </w:p>
     <w:p>
       <w:pPr>
         <w:pStyle w:val="Heading2"/>
       </w:pPr>
-      <w:bookmarkStart w:id="24" w:name="_Toc474839105"/>
+      <w:bookmarkStart w:id="30" w:name="_Toc474866099"/>
       <w:r>
         <w:t>Architectural Design</w:t>
       </w:r>
-      <w:bookmarkEnd w:id="24"/>
+      <w:bookmarkEnd w:id="30"/>
     </w:p>
     <w:p>
       <w:r>
@@ -7412,10 +7598,10 @@
       </w:pPr>
       <w:r>
         <w:object w:dxaOrig="13021" w:dyaOrig="6091">
-          <v:shape id="_x0000_i1027" type="#_x0000_t75" style="width:467.25pt;height:219pt" o:ole="">
+          <v:shape id="_x0000_i1091" type="#_x0000_t75" style="width:467.25pt;height:219pt" o:ole="">
             <v:imagedata r:id="rId12" o:title=""/>
           </v:shape>
-          <o:OLEObject Type="Embed" ProgID="Visio.Drawing.15" ShapeID="_x0000_i1027" DrawAspect="Content" ObjectID="_1548597687" r:id="rId13"/>
+          <o:OLEObject Type="Embed" ProgID="Visio.Drawing.15" ShapeID="_x0000_i1091" DrawAspect="Content" ObjectID="_1548613806" r:id="rId13"/>
         </w:object>
       </w:r>
     </w:p>
@@ -7536,12 +7722,12 @@
       <w:pPr>
         <w:pStyle w:val="Heading2"/>
       </w:pPr>
-      <w:bookmarkStart w:id="25" w:name="_Toc474839106"/>
+      <w:bookmarkStart w:id="31" w:name="_Toc474866100"/>
       <w:r>
         <w:lastRenderedPageBreak/>
         <w:t>Structural Design</w:t>
       </w:r>
-      <w:bookmarkEnd w:id="25"/>
+      <w:bookmarkEnd w:id="31"/>
     </w:p>
     <w:p>
       <w:r>
@@ -8445,12 +8631,12 @@
       <w:pPr>
         <w:pStyle w:val="Heading2"/>
       </w:pPr>
-      <w:bookmarkStart w:id="26" w:name="_Toc474839107"/>
+      <w:bookmarkStart w:id="32" w:name="_Toc474866101"/>
       <w:r>
         <w:lastRenderedPageBreak/>
         <w:t>User Interface Design</w:t>
       </w:r>
-      <w:bookmarkEnd w:id="26"/>
+      <w:bookmarkEnd w:id="32"/>
     </w:p>
     <w:p>
       <w:r>
@@ -8654,6 +8840,7 @@
               <w:keepNext/>
               <w:jc w:val="center"/>
             </w:pPr>
+            <w:bookmarkStart w:id="33" w:name="_GoBack"/>
             <w:r>
               <w:rPr>
                 <w:noProof/>
@@ -8694,6 +8881,7 @@
                 </wp:inline>
               </w:drawing>
             </w:r>
+            <w:bookmarkEnd w:id="33"/>
           </w:p>
           <w:p>
             <w:pPr>
@@ -8972,12 +9160,12 @@
       <w:pPr>
         <w:pStyle w:val="Heading2"/>
       </w:pPr>
-      <w:bookmarkStart w:id="27" w:name="_Toc474839108"/>
+      <w:bookmarkStart w:id="34" w:name="_Toc474866102"/>
       <w:r>
         <w:lastRenderedPageBreak/>
         <w:t>Behavioral Design</w:t>
       </w:r>
-      <w:bookmarkEnd w:id="27"/>
+      <w:bookmarkEnd w:id="34"/>
     </w:p>
     <w:p>
       <w:r>
@@ -8994,10 +9182,10 @@
       </w:pPr>
       <w:r>
         <w:object w:dxaOrig="7201" w:dyaOrig="9938">
-          <v:shape id="_x0000_i1028" type="#_x0000_t75" style="width:5in;height:497.25pt" o:ole="">
+          <v:shape id="_x0000_i1092" type="#_x0000_t75" style="width:5in;height:497.25pt" o:ole="">
             <v:imagedata r:id="rId22" o:title=""/>
           </v:shape>
-          <o:OLEObject Type="Embed" ProgID="Visio.Drawing.15" ShapeID="_x0000_i1028" DrawAspect="Content" ObjectID="_1548597688" r:id="rId23"/>
+          <o:OLEObject Type="Embed" ProgID="Visio.Drawing.15" ShapeID="_x0000_i1092" DrawAspect="Content" ObjectID="_1548613807" r:id="rId23"/>
         </w:object>
       </w:r>
     </w:p>
@@ -9080,12 +9268,12 @@
       <w:pPr>
         <w:pStyle w:val="Heading2"/>
       </w:pPr>
-      <w:bookmarkStart w:id="28" w:name="_Toc474839109"/>
+      <w:bookmarkStart w:id="35" w:name="_Toc474866103"/>
       <w:r>
         <w:lastRenderedPageBreak/>
         <w:t>Design Alternatives &amp; Design Rationale</w:t>
       </w:r>
-      <w:bookmarkEnd w:id="28"/>
+      <w:bookmarkEnd w:id="35"/>
     </w:p>
     <w:p>
       <w:r>
@@ -9113,7 +9301,25 @@
         <w:t>esign would be complicated, and would not be as accurate as the component-based architecture.</w:t>
       </w:r>
       <w:r>
-        <w:t xml:space="preserve"> When designing environments we started with a realist approach, having a highway, suburban, and city section. We later took a less realistic approach and changed the environments into a jungle, a lava lake, and outer space.</w:t>
+        <w:t xml:space="preserve"> When designing </w:t>
+      </w:r>
+      <w:r>
+        <w:t>environments,</w:t>
+      </w:r>
+      <w:r>
+        <w:t xml:space="preserve"> we started with a realist approach, having a highway, subur</w:t>
+      </w:r>
+      <w:r>
+        <w:t xml:space="preserve">ban, and city section. We were later asked by our business sponsors to take a less realistic approach. We have </w:t>
+      </w:r>
+      <w:r>
+        <w:t>changed the environments into a jungle, a lava lake, and outer space.</w:t>
+      </w:r>
+      <w:r>
+        <w:t xml:space="preserve"> We still plan to feature our core systems in the game which includes the driver texting on his phone, interacting with the driver to solve scenarios, and creati</w:t>
+      </w:r>
+      <w:r>
+        <w:t>ng a driving path that the user will be able to experience during each individual scene.</w:t>
       </w:r>
     </w:p>
     <w:p>
@@ -9131,22 +9337,22 @@
       <w:pPr>
         <w:pStyle w:val="Heading1"/>
       </w:pPr>
-      <w:bookmarkStart w:id="29" w:name="_Toc474839110"/>
+      <w:bookmarkStart w:id="36" w:name="_Toc474866104"/>
       <w:r>
         <w:lastRenderedPageBreak/>
         <w:t>System Implementation</w:t>
       </w:r>
-      <w:bookmarkEnd w:id="29"/>
+      <w:bookmarkEnd w:id="36"/>
     </w:p>
     <w:p>
       <w:pPr>
         <w:pStyle w:val="Heading2"/>
       </w:pPr>
-      <w:bookmarkStart w:id="30" w:name="_Toc474839111"/>
+      <w:bookmarkStart w:id="37" w:name="_Toc474866105"/>
       <w:r>
         <w:t>Programming Languages &amp; Tools</w:t>
       </w:r>
-      <w:bookmarkEnd w:id="30"/>
+      <w:bookmarkEnd w:id="37"/>
     </w:p>
     <w:p>
       <w:r>
@@ -9166,11 +9372,11 @@
       <w:pPr>
         <w:pStyle w:val="Heading2"/>
       </w:pPr>
-      <w:bookmarkStart w:id="31" w:name="_Toc474839112"/>
+      <w:bookmarkStart w:id="38" w:name="_Toc474866106"/>
       <w:r>
         <w:t>Coding Conventions</w:t>
       </w:r>
-      <w:bookmarkEnd w:id="31"/>
+      <w:bookmarkEnd w:id="38"/>
     </w:p>
     <w:p>
       <w:r>
@@ -9181,11 +9387,11 @@
       <w:pPr>
         <w:pStyle w:val="Heading2"/>
       </w:pPr>
-      <w:bookmarkStart w:id="32" w:name="_Toc474839113"/>
+      <w:bookmarkStart w:id="39" w:name="_Toc474866107"/>
       <w:r>
         <w:t>Code Version Control</w:t>
       </w:r>
-      <w:bookmarkEnd w:id="32"/>
+      <w:bookmarkEnd w:id="39"/>
     </w:p>
     <w:p>
       <w:r>
@@ -9196,11 +9402,11 @@
       <w:pPr>
         <w:pStyle w:val="Heading2"/>
       </w:pPr>
-      <w:bookmarkStart w:id="33" w:name="_Toc474839114"/>
+      <w:bookmarkStart w:id="40" w:name="_Toc474866108"/>
       <w:r>
         <w:t>Implementation Alternatives &amp; Decision Rationale</w:t>
       </w:r>
-      <w:bookmarkEnd w:id="33"/>
+      <w:bookmarkEnd w:id="40"/>
     </w:p>
     <w:p>
       <w:r>
@@ -9217,11 +9423,11 @@
       <w:pPr>
         <w:pStyle w:val="Heading2"/>
       </w:pPr>
-      <w:bookmarkStart w:id="34" w:name="_Toc474839115"/>
+      <w:bookmarkStart w:id="41" w:name="_Toc474866109"/>
       <w:r>
         <w:t>Analysis of Key Algorithms</w:t>
       </w:r>
-      <w:bookmarkEnd w:id="34"/>
+      <w:bookmarkEnd w:id="41"/>
     </w:p>
     <w:p>
       <w:pPr>
@@ -9241,22 +9447,22 @@
       <w:pPr>
         <w:pStyle w:val="Heading1"/>
       </w:pPr>
-      <w:bookmarkStart w:id="35" w:name="_Toc474839116"/>
+      <w:bookmarkStart w:id="42" w:name="_Toc474866110"/>
       <w:r>
         <w:lastRenderedPageBreak/>
         <w:t>System Testing</w:t>
       </w:r>
-      <w:bookmarkEnd w:id="35"/>
+      <w:bookmarkEnd w:id="42"/>
     </w:p>
     <w:p>
       <w:pPr>
         <w:pStyle w:val="Heading2"/>
       </w:pPr>
-      <w:bookmarkStart w:id="36" w:name="_Toc474839117"/>
+      <w:bookmarkStart w:id="43" w:name="_Toc474866111"/>
       <w:r>
         <w:t>Test Automation Framework</w:t>
       </w:r>
-      <w:bookmarkEnd w:id="36"/>
+      <w:bookmarkEnd w:id="43"/>
     </w:p>
     <w:p>
       <w:r>
@@ -9267,11 +9473,11 @@
       <w:pPr>
         <w:pStyle w:val="Heading3"/>
       </w:pPr>
-      <w:bookmarkStart w:id="37" w:name="_Toc474839118"/>
+      <w:bookmarkStart w:id="44" w:name="_Toc474866112"/>
       <w:r>
         <w:t>Steps for Installing Test Framework</w:t>
       </w:r>
-      <w:bookmarkEnd w:id="37"/>
+      <w:bookmarkEnd w:id="44"/>
     </w:p>
     <w:p>
       <w:r>
@@ -9288,11 +9494,11 @@
       <w:pPr>
         <w:pStyle w:val="Heading3"/>
       </w:pPr>
-      <w:bookmarkStart w:id="38" w:name="_Toc474839119"/>
+      <w:bookmarkStart w:id="45" w:name="_Toc474866113"/>
       <w:r>
         <w:t>Steps for Running Test Cases</w:t>
       </w:r>
-      <w:bookmarkEnd w:id="38"/>
+      <w:bookmarkEnd w:id="45"/>
     </w:p>
     <w:p>
       <w:r>
@@ -9315,19 +9521,21 @@
       <w:pPr>
         <w:pStyle w:val="Heading2"/>
       </w:pPr>
-      <w:bookmarkStart w:id="39" w:name="_Toc474839120"/>
+      <w:bookmarkStart w:id="46" w:name="_Toc474866114"/>
       <w:r>
         <w:t>Test Case Design</w:t>
       </w:r>
-      <w:bookmarkEnd w:id="39"/>
+      <w:bookmarkEnd w:id="46"/>
     </w:p>
     <w:p>
       <w:pPr>
         <w:pStyle w:val="Heading3"/>
       </w:pPr>
+      <w:bookmarkStart w:id="47" w:name="_Toc474866115"/>
       <w:r>
         <w:t>Test Suites</w:t>
       </w:r>
+      <w:bookmarkEnd w:id="47"/>
     </w:p>
     <w:p>
       <w:r>
@@ -9356,14 +9564,14 @@
       <w:pPr>
         <w:pStyle w:val="Heading3"/>
       </w:pPr>
-      <w:bookmarkStart w:id="40" w:name="_Toc474839121"/>
+      <w:bookmarkStart w:id="48" w:name="_Toc474866116"/>
       <w:r>
         <w:t xml:space="preserve">Unit </w:t>
       </w:r>
       <w:r>
         <w:t>Test Cases</w:t>
       </w:r>
-      <w:bookmarkEnd w:id="40"/>
+      <w:bookmarkEnd w:id="48"/>
     </w:p>
     <w:p>
       <w:r>
@@ -9383,14 +9591,14 @@
       <w:pPr>
         <w:pStyle w:val="Heading3"/>
       </w:pPr>
-      <w:bookmarkStart w:id="41" w:name="_Toc474839122"/>
+      <w:bookmarkStart w:id="49" w:name="_Toc474866117"/>
       <w:r>
         <w:t>Integration</w:t>
       </w:r>
       <w:r>
         <w:t xml:space="preserve"> Test Cases</w:t>
       </w:r>
-      <w:bookmarkEnd w:id="41"/>
+      <w:bookmarkEnd w:id="49"/>
     </w:p>
     <w:p>
       <w:r>
@@ -9407,14 +9615,14 @@
       <w:pPr>
         <w:pStyle w:val="Heading3"/>
       </w:pPr>
-      <w:bookmarkStart w:id="42" w:name="_Toc474839123"/>
+      <w:bookmarkStart w:id="50" w:name="_Toc474866118"/>
       <w:r>
         <w:t>System</w:t>
       </w:r>
       <w:r>
         <w:t xml:space="preserve"> Test Cases</w:t>
       </w:r>
-      <w:bookmarkEnd w:id="42"/>
+      <w:bookmarkEnd w:id="50"/>
     </w:p>
     <w:p>
       <w:r>
@@ -9431,14 +9639,14 @@
       <w:pPr>
         <w:pStyle w:val="Heading3"/>
       </w:pPr>
-      <w:bookmarkStart w:id="43" w:name="_Toc474839124"/>
+      <w:bookmarkStart w:id="51" w:name="_Toc474866119"/>
       <w:r>
         <w:t>Acceptance</w:t>
       </w:r>
       <w:r>
         <w:t xml:space="preserve"> Test Cases</w:t>
       </w:r>
-      <w:bookmarkEnd w:id="43"/>
+      <w:bookmarkEnd w:id="51"/>
     </w:p>
     <w:p>
       <w:r>
@@ -9463,7 +9671,7 @@
       <w:pPr>
         <w:pStyle w:val="Heading2"/>
       </w:pPr>
-      <w:bookmarkStart w:id="44" w:name="_Toc474839125"/>
+      <w:bookmarkStart w:id="52" w:name="_Toc474866120"/>
       <w:r>
         <w:t xml:space="preserve">Test Case </w:t>
       </w:r>
@@ -9473,7 +9681,7 @@
       <w:r>
         <w:t xml:space="preserve"> Report</w:t>
       </w:r>
-      <w:bookmarkEnd w:id="44"/>
+      <w:bookmarkEnd w:id="52"/>
     </w:p>
     <w:p>
       <w:r>
@@ -9484,11 +9692,11 @@
       <w:pPr>
         <w:pStyle w:val="Heading3"/>
       </w:pPr>
-      <w:bookmarkStart w:id="45" w:name="_Toc474839126"/>
+      <w:bookmarkStart w:id="53" w:name="_Toc474866121"/>
       <w:r>
         <w:t>Unit Testing Report</w:t>
       </w:r>
-      <w:bookmarkEnd w:id="45"/>
+      <w:bookmarkEnd w:id="53"/>
     </w:p>
     <w:p>
       <w:r>
@@ -9499,36 +9707,31 @@
       <w:pPr>
         <w:pStyle w:val="Heading3"/>
       </w:pPr>
-      <w:bookmarkStart w:id="46" w:name="_Toc474839127"/>
+      <w:bookmarkStart w:id="54" w:name="_Toc474866122"/>
       <w:r>
         <w:t>Integration Testing Report</w:t>
       </w:r>
-      <w:bookmarkEnd w:id="46"/>
+      <w:bookmarkEnd w:id="54"/>
     </w:p>
     <w:p>
       <w:pPr>
         <w:pStyle w:val="Heading3"/>
       </w:pPr>
-      <w:bookmarkStart w:id="47" w:name="_Toc474839128"/>
+      <w:bookmarkStart w:id="55" w:name="_Toc474866123"/>
       <w:r>
         <w:t>System Testing Report</w:t>
       </w:r>
-      <w:bookmarkEnd w:id="47"/>
+      <w:bookmarkEnd w:id="55"/>
     </w:p>
     <w:p>
       <w:pPr>
         <w:pStyle w:val="Heading3"/>
       </w:pPr>
-      <w:bookmarkStart w:id="48" w:name="_Toc474839129"/>
-      <w:r>
-        <w:t xml:space="preserve">Acceptance Testing </w:t>
-      </w:r>
-      <w:bookmarkStart w:id="49" w:name="_GoBack"/>
-      <w:bookmarkEnd w:id="49"/>
-      <w:r>
-        <w:t>Report</w:t>
-      </w:r>
-      <w:bookmarkEnd w:id="48"/>
+      <w:bookmarkStart w:id="56" w:name="_Toc474866124"/>
+      <w:r>
+        <w:t>Acceptance Testing Report</w:t>
+      </w:r>
+      <w:bookmarkEnd w:id="56"/>
     </w:p>
     <w:p>
       <w:pPr>
@@ -9543,18 +9746,18 @@
       <w:pPr>
         <w:pStyle w:val="Heading1"/>
       </w:pPr>
-      <w:bookmarkStart w:id="50" w:name="_Toc474839130"/>
+      <w:bookmarkStart w:id="57" w:name="_Toc474866125"/>
       <w:r>
         <w:lastRenderedPageBreak/>
         <w:t>Challenges &amp; Open Issues</w:t>
       </w:r>
-      <w:bookmarkEnd w:id="50"/>
+      <w:bookmarkEnd w:id="57"/>
     </w:p>
     <w:p>
       <w:pPr>
         <w:pStyle w:val="Heading2"/>
       </w:pPr>
-      <w:bookmarkStart w:id="51" w:name="_Toc474839131"/>
+      <w:bookmarkStart w:id="58" w:name="_Toc474866126"/>
       <w:r>
         <w:t>Challenges Face</w:t>
       </w:r>
@@ -9564,7 +9767,7 @@
       <w:r>
         <w:t xml:space="preserve"> in Requirements Engineering</w:t>
       </w:r>
-      <w:bookmarkEnd w:id="51"/>
+      <w:bookmarkEnd w:id="58"/>
     </w:p>
     <w:p>
       <w:r>
@@ -9575,11 +9778,11 @@
       <w:pPr>
         <w:pStyle w:val="Heading2"/>
       </w:pPr>
-      <w:bookmarkStart w:id="52" w:name="_Toc474839132"/>
+      <w:bookmarkStart w:id="59" w:name="_Toc474866127"/>
       <w:r>
         <w:t>Challenges Faced in System Development</w:t>
       </w:r>
-      <w:bookmarkEnd w:id="52"/>
+      <w:bookmarkEnd w:id="59"/>
     </w:p>
     <w:p>
       <w:r>
@@ -9604,11 +9807,11 @@
       <w:pPr>
         <w:pStyle w:val="Heading2"/>
       </w:pPr>
-      <w:bookmarkStart w:id="53" w:name="_Toc474839133"/>
+      <w:bookmarkStart w:id="60" w:name="_Toc474866128"/>
       <w:r>
         <w:t>Open Issues &amp; Ideas for Solutions</w:t>
       </w:r>
-      <w:bookmarkEnd w:id="53"/>
+      <w:bookmarkEnd w:id="60"/>
     </w:p>
     <w:p>
       <w:pPr>
@@ -9629,22 +9832,22 @@
       <w:pPr>
         <w:pStyle w:val="Heading1"/>
       </w:pPr>
-      <w:bookmarkStart w:id="54" w:name="_Toc474839134"/>
+      <w:bookmarkStart w:id="61" w:name="_Toc474866129"/>
       <w:r>
         <w:lastRenderedPageBreak/>
         <w:t>System Manuals</w:t>
       </w:r>
-      <w:bookmarkEnd w:id="54"/>
+      <w:bookmarkEnd w:id="61"/>
     </w:p>
     <w:p>
       <w:pPr>
         <w:pStyle w:val="Heading2"/>
       </w:pPr>
-      <w:bookmarkStart w:id="55" w:name="_Toc474839135"/>
+      <w:bookmarkStart w:id="62" w:name="_Toc474866130"/>
       <w:r>
         <w:t>Instructions for System Development</w:t>
       </w:r>
-      <w:bookmarkEnd w:id="55"/>
+      <w:bookmarkEnd w:id="62"/>
     </w:p>
     <w:p>
       <w:r>
@@ -9655,11 +9858,11 @@
       <w:pPr>
         <w:pStyle w:val="Heading3"/>
       </w:pPr>
-      <w:bookmarkStart w:id="56" w:name="_Toc474839136"/>
+      <w:bookmarkStart w:id="63" w:name="_Toc474866131"/>
       <w:r>
         <w:t>How to Set Up Development Environment</w:t>
       </w:r>
-      <w:bookmarkEnd w:id="56"/>
+      <w:bookmarkEnd w:id="63"/>
     </w:p>
     <w:p>
       <w:r>
@@ -9685,21 +9888,21 @@
       <w:pPr>
         <w:pStyle w:val="Heading3"/>
       </w:pPr>
-      <w:bookmarkStart w:id="57" w:name="_Toc474839137"/>
+      <w:bookmarkStart w:id="64" w:name="_Toc474866132"/>
       <w:r>
         <w:t>Notes on System Further Extensions</w:t>
       </w:r>
-      <w:bookmarkEnd w:id="57"/>
+      <w:bookmarkEnd w:id="64"/>
     </w:p>
     <w:p>
       <w:pPr>
         <w:pStyle w:val="Heading2"/>
       </w:pPr>
-      <w:bookmarkStart w:id="58" w:name="_Toc474839138"/>
+      <w:bookmarkStart w:id="65" w:name="_Toc474866133"/>
       <w:r>
         <w:t>Instructions for System Deployment</w:t>
       </w:r>
-      <w:bookmarkEnd w:id="58"/>
+      <w:bookmarkEnd w:id="65"/>
     </w:p>
     <w:p>
       <w:r>
@@ -9770,11 +9973,11 @@
       <w:pPr>
         <w:pStyle w:val="Heading3"/>
       </w:pPr>
-      <w:bookmarkStart w:id="59" w:name="_Toc474839139"/>
+      <w:bookmarkStart w:id="66" w:name="_Toc474866134"/>
       <w:r>
         <w:t>Platform Requirements</w:t>
       </w:r>
-      <w:bookmarkEnd w:id="59"/>
+      <w:bookmarkEnd w:id="66"/>
     </w:p>
     <w:p>
       <w:r>
@@ -9785,11 +9988,11 @@
       <w:pPr>
         <w:pStyle w:val="Heading3"/>
       </w:pPr>
-      <w:bookmarkStart w:id="60" w:name="_Toc474839140"/>
+      <w:bookmarkStart w:id="67" w:name="_Toc474866135"/>
       <w:r>
         <w:t>System Installation</w:t>
       </w:r>
-      <w:bookmarkEnd w:id="60"/>
+      <w:bookmarkEnd w:id="67"/>
     </w:p>
     <w:p>
       <w:r>
@@ -9800,11 +10003,11 @@
       <w:pPr>
         <w:pStyle w:val="Heading2"/>
       </w:pPr>
-      <w:bookmarkStart w:id="61" w:name="_Toc474839141"/>
+      <w:bookmarkStart w:id="68" w:name="_Toc474866136"/>
       <w:r>
         <w:t>Instructions for System End Users</w:t>
       </w:r>
-      <w:bookmarkEnd w:id="61"/>
+      <w:bookmarkEnd w:id="68"/>
     </w:p>
     <w:p>
       <w:pPr>
@@ -9825,42 +10028,42 @@
       <w:pPr>
         <w:pStyle w:val="Heading1"/>
       </w:pPr>
-      <w:bookmarkStart w:id="62" w:name="_Toc474839142"/>
+      <w:bookmarkStart w:id="69" w:name="_Toc474866137"/>
       <w:r>
         <w:lastRenderedPageBreak/>
         <w:t>Conclusion</w:t>
       </w:r>
-      <w:bookmarkEnd w:id="62"/>
+      <w:bookmarkEnd w:id="69"/>
     </w:p>
     <w:p>
       <w:pPr>
         <w:pStyle w:val="Heading2"/>
       </w:pPr>
-      <w:bookmarkStart w:id="63" w:name="_Toc474839143"/>
+      <w:bookmarkStart w:id="70" w:name="_Toc474866138"/>
       <w:r>
         <w:t>Achievement</w:t>
       </w:r>
-      <w:bookmarkEnd w:id="63"/>
+      <w:bookmarkEnd w:id="70"/>
     </w:p>
     <w:p>
       <w:pPr>
         <w:pStyle w:val="Heading2"/>
       </w:pPr>
-      <w:bookmarkStart w:id="64" w:name="_Toc474839144"/>
+      <w:bookmarkStart w:id="71" w:name="_Toc474866139"/>
       <w:r>
         <w:t>Lessons Learned</w:t>
       </w:r>
-      <w:bookmarkEnd w:id="64"/>
+      <w:bookmarkEnd w:id="71"/>
     </w:p>
     <w:p>
       <w:pPr>
         <w:pStyle w:val="Heading2"/>
       </w:pPr>
-      <w:bookmarkStart w:id="65" w:name="_Toc474839145"/>
+      <w:bookmarkStart w:id="72" w:name="_Toc474866140"/>
       <w:r>
         <w:t>Acknowledgment</w:t>
       </w:r>
-      <w:bookmarkEnd w:id="65"/>
+      <w:bookmarkEnd w:id="72"/>
     </w:p>
     <w:p>
       <w:pPr>
@@ -9878,12 +10081,12 @@
       <w:pPr>
         <w:pStyle w:val="Heading1"/>
       </w:pPr>
-      <w:bookmarkStart w:id="66" w:name="_Toc474839146"/>
+      <w:bookmarkStart w:id="73" w:name="_Toc474866141"/>
       <w:r>
         <w:lastRenderedPageBreak/>
         <w:t>References</w:t>
       </w:r>
-      <w:bookmarkEnd w:id="66"/>
+      <w:bookmarkEnd w:id="73"/>
     </w:p>
     <w:p>
       <w:r>
@@ -10001,7 +10204,7 @@
 </file>
 
 <file path=word/endnotes.xml><?xml version="1.0" encoding="utf-8"?>
-<w:endnotes xmlns:wpc="http://schemas.microsoft.com/office/word/2010/wordprocessingCanvas" xmlns:mc="http://schemas.openxmlformats.org/markup-compatibility/2006" xmlns:o="urn:schemas-microsoft-com:office:office" xmlns:r="http://schemas.openxmlformats.org/officeDocument/2006/relationships" xmlns:m="http://schemas.openxmlformats.org/officeDocument/2006/math" xmlns:v="urn:schemas-microsoft-com:vml" xmlns:wp14="http://schemas.microsoft.com/office/word/2010/wordprocessingDrawing" xmlns:wp="http://schemas.openxmlformats.org/drawingml/2006/wordprocessingDrawing" xmlns:w10="urn:schemas-microsoft-com:office:word" xmlns:w="http://schemas.openxmlformats.org/wordprocessingml/2006/main" xmlns:w14="http://schemas.microsoft.com/office/word/2010/wordml" xmlns:w15="http://schemas.microsoft.com/office/word/2012/wordml" xmlns:wpg="http://schemas.microsoft.com/office/word/2010/wordprocessingGroup" xmlns:wpi="http://schemas.microsoft.com/office/word/2010/wordprocessingInk" xmlns:wne="http://schemas.microsoft.com/office/word/2006/wordml" xmlns:wps="http://schemas.microsoft.com/office/word/2010/wordprocessingShape" mc:Ignorable="w14 w15 wp14">
+<w:endnotes xmlns:wpc="http://schemas.microsoft.com/office/word/2010/wordprocessingCanvas" xmlns:cx="http://schemas.microsoft.com/office/drawing/2014/chartex" xmlns:cx1="http://schemas.microsoft.com/office/drawing/2015/9/8/chartex" xmlns:cx2="http://schemas.microsoft.com/office/drawing/2015/10/21/chartex" xmlns:cx3="http://schemas.microsoft.com/office/drawing/2016/5/9/chartex" xmlns:cx4="http://schemas.microsoft.com/office/drawing/2016/5/10/chartex" xmlns:cx5="http://schemas.microsoft.com/office/drawing/2016/5/11/chartex" xmlns:mc="http://schemas.openxmlformats.org/markup-compatibility/2006" xmlns:o="urn:schemas-microsoft-com:office:office" xmlns:r="http://schemas.openxmlformats.org/officeDocument/2006/relationships" xmlns:m="http://schemas.openxmlformats.org/officeDocument/2006/math" xmlns:v="urn:schemas-microsoft-com:vml" xmlns:wp14="http://schemas.microsoft.com/office/word/2010/wordprocessingDrawing" xmlns:wp="http://schemas.openxmlformats.org/drawingml/2006/wordprocessingDrawing" xmlns:w10="urn:schemas-microsoft-com:office:word" xmlns:w="http://schemas.openxmlformats.org/wordprocessingml/2006/main" xmlns:w14="http://schemas.microsoft.com/office/word/2010/wordml" xmlns:w15="http://schemas.microsoft.com/office/word/2012/wordml" xmlns:w16se="http://schemas.microsoft.com/office/word/2015/wordml/symex" xmlns:wpg="http://schemas.microsoft.com/office/word/2010/wordprocessingGroup" xmlns:wpi="http://schemas.microsoft.com/office/word/2010/wordprocessingInk" xmlns:wne="http://schemas.microsoft.com/office/word/2006/wordml" xmlns:wps="http://schemas.microsoft.com/office/word/2010/wordprocessingShape" mc:Ignorable="w14 w15 w16se wp14">
   <w:endnote w:type="separator" w:id="-1">
     <w:p>
       <w:pPr>
@@ -10026,7 +10229,7 @@
 </file>
 
 <file path=word/footnotes.xml><?xml version="1.0" encoding="utf-8"?>
-<w:footnotes xmlns:wpc="http://schemas.microsoft.com/office/word/2010/wordprocessingCanvas" xmlns:mc="http://schemas.openxmlformats.org/markup-compatibility/2006" xmlns:o="urn:schemas-microsoft-com:office:office" xmlns:r="http://schemas.openxmlformats.org/officeDocument/2006/relationships" xmlns:m="http://schemas.openxmlformats.org/officeDocument/2006/math" xmlns:v="urn:schemas-microsoft-com:vml" xmlns:wp14="http://schemas.microsoft.com/office/word/2010/wordprocessingDrawing" xmlns:wp="http://schemas.openxmlformats.org/drawingml/2006/wordprocessingDrawing" xmlns:w10="urn:schemas-microsoft-com:office:word" xmlns:w="http://schemas.openxmlformats.org/wordprocessingml/2006/main" xmlns:w14="http://schemas.microsoft.com/office/word/2010/wordml" xmlns:w15="http://schemas.microsoft.com/office/word/2012/wordml" xmlns:wpg="http://schemas.microsoft.com/office/word/2010/wordprocessingGroup" xmlns:wpi="http://schemas.microsoft.com/office/word/2010/wordprocessingInk" xmlns:wne="http://schemas.microsoft.com/office/word/2006/wordml" xmlns:wps="http://schemas.microsoft.com/office/word/2010/wordprocessingShape" mc:Ignorable="w14 w15 wp14">
+<w:footnotes xmlns:wpc="http://schemas.microsoft.com/office/word/2010/wordprocessingCanvas" xmlns:cx="http://schemas.microsoft.com/office/drawing/2014/chartex" xmlns:cx1="http://schemas.microsoft.com/office/drawing/2015/9/8/chartex" xmlns:cx2="http://schemas.microsoft.com/office/drawing/2015/10/21/chartex" xmlns:cx3="http://schemas.microsoft.com/office/drawing/2016/5/9/chartex" xmlns:cx4="http://schemas.microsoft.com/office/drawing/2016/5/10/chartex" xmlns:cx5="http://schemas.microsoft.com/office/drawing/2016/5/11/chartex" xmlns:mc="http://schemas.openxmlformats.org/markup-compatibility/2006" xmlns:o="urn:schemas-microsoft-com:office:office" xmlns:r="http://schemas.openxmlformats.org/officeDocument/2006/relationships" xmlns:m="http://schemas.openxmlformats.org/officeDocument/2006/math" xmlns:v="urn:schemas-microsoft-com:vml" xmlns:wp14="http://schemas.microsoft.com/office/word/2010/wordprocessingDrawing" xmlns:wp="http://schemas.openxmlformats.org/drawingml/2006/wordprocessingDrawing" xmlns:w10="urn:schemas-microsoft-com:office:word" xmlns:w="http://schemas.openxmlformats.org/wordprocessingml/2006/main" xmlns:w14="http://schemas.microsoft.com/office/word/2010/wordml" xmlns:w15="http://schemas.microsoft.com/office/word/2012/wordml" xmlns:w16se="http://schemas.microsoft.com/office/word/2015/wordml/symex" xmlns:wpg="http://schemas.microsoft.com/office/word/2010/wordprocessingGroup" xmlns:wpi="http://schemas.microsoft.com/office/word/2010/wordprocessingInk" xmlns:wne="http://schemas.microsoft.com/office/word/2006/wordml" xmlns:wps="http://schemas.microsoft.com/office/word/2010/wordprocessingShape" mc:Ignorable="w14 w15 w16se wp14">
   <w:footnote w:type="separator" w:id="-1">
     <w:p>
       <w:pPr>
@@ -10051,7 +10254,7 @@
 </file>
 
 <file path=word/numbering.xml><?xml version="1.0" encoding="utf-8"?>
-<w:numbering xmlns:wpc="http://schemas.microsoft.com/office/word/2010/wordprocessingCanvas" xmlns:mc="http://schemas.openxmlformats.org/markup-compatibility/2006" xmlns:o="urn:schemas-microsoft-com:office:office" xmlns:r="http://schemas.openxmlformats.org/officeDocument/2006/relationships" xmlns:m="http://schemas.openxmlformats.org/officeDocument/2006/math" xmlns:v="urn:schemas-microsoft-com:vml" xmlns:wp14="http://schemas.microsoft.com/office/word/2010/wordprocessingDrawing" xmlns:wp="http://schemas.openxmlformats.org/drawingml/2006/wordprocessingDrawing" xmlns:w10="urn:schemas-microsoft-com:office:word" xmlns:w="http://schemas.openxmlformats.org/wordprocessingml/2006/main" xmlns:w14="http://schemas.microsoft.com/office/word/2010/wordml" xmlns:w15="http://schemas.microsoft.com/office/word/2012/wordml" xmlns:wpg="http://schemas.microsoft.com/office/word/2010/wordprocessingGroup" xmlns:wpi="http://schemas.microsoft.com/office/word/2010/wordprocessingInk" xmlns:wne="http://schemas.microsoft.com/office/word/2006/wordml" xmlns:wps="http://schemas.microsoft.com/office/word/2010/wordprocessingShape" mc:Ignorable="w14 w15 wp14">
+<w:numbering xmlns:wpc="http://schemas.microsoft.com/office/word/2010/wordprocessingCanvas" xmlns:cx="http://schemas.microsoft.com/office/drawing/2014/chartex" xmlns:cx1="http://schemas.microsoft.com/office/drawing/2015/9/8/chartex" xmlns:cx2="http://schemas.microsoft.com/office/drawing/2015/10/21/chartex" xmlns:cx3="http://schemas.microsoft.com/office/drawing/2016/5/9/chartex" xmlns:cx4="http://schemas.microsoft.com/office/drawing/2016/5/10/chartex" xmlns:cx5="http://schemas.microsoft.com/office/drawing/2016/5/11/chartex" xmlns:mc="http://schemas.openxmlformats.org/markup-compatibility/2006" xmlns:o="urn:schemas-microsoft-com:office:office" xmlns:r="http://schemas.openxmlformats.org/officeDocument/2006/relationships" xmlns:m="http://schemas.openxmlformats.org/officeDocument/2006/math" xmlns:v="urn:schemas-microsoft-com:vml" xmlns:wp14="http://schemas.microsoft.com/office/word/2010/wordprocessingDrawing" xmlns:wp="http://schemas.openxmlformats.org/drawingml/2006/wordprocessingDrawing" xmlns:w10="urn:schemas-microsoft-com:office:word" xmlns:w="http://schemas.openxmlformats.org/wordprocessingml/2006/main" xmlns:w14="http://schemas.microsoft.com/office/word/2010/wordml" xmlns:w15="http://schemas.microsoft.com/office/word/2012/wordml" xmlns:w16se="http://schemas.microsoft.com/office/word/2015/wordml/symex" xmlns:wpg="http://schemas.microsoft.com/office/word/2010/wordprocessingGroup" xmlns:wpi="http://schemas.microsoft.com/office/word/2010/wordprocessingInk" xmlns:wne="http://schemas.microsoft.com/office/word/2006/wordml" xmlns:wps="http://schemas.microsoft.com/office/word/2010/wordprocessingShape" mc:Ignorable="w14 w15 w16se wp14">
   <w:abstractNum w:abstractNumId="0" w15:restartNumberingAfterBreak="0">
     <w:nsid w:val="008F0BA3"/>
     <w:multiLevelType w:val="multilevel"/>
@@ -10849,7 +11052,7 @@
 </file>
 
 <file path=word/styles.xml><?xml version="1.0" encoding="utf-8"?>
-<w:styles xmlns:mc="http://schemas.openxmlformats.org/markup-compatibility/2006" xmlns:r="http://schemas.openxmlformats.org/officeDocument/2006/relationships" xmlns:w="http://schemas.openxmlformats.org/wordprocessingml/2006/main" xmlns:w14="http://schemas.microsoft.com/office/word/2010/wordml" xmlns:w15="http://schemas.microsoft.com/office/word/2012/wordml" mc:Ignorable="w14 w15">
+<w:styles xmlns:mc="http://schemas.openxmlformats.org/markup-compatibility/2006" xmlns:r="http://schemas.openxmlformats.org/officeDocument/2006/relationships" xmlns:w="http://schemas.openxmlformats.org/wordprocessingml/2006/main" xmlns:w14="http://schemas.microsoft.com/office/word/2010/wordml" xmlns:w15="http://schemas.microsoft.com/office/word/2012/wordml" xmlns:w16se="http://schemas.microsoft.com/office/word/2015/wordml/symex" mc:Ignorable="w14 w15 w16se">
   <w:docDefaults>
     <w:rPrDefault>
       <w:rPr>
@@ -10865,7 +11068,7 @@
       </w:pPr>
     </w:pPrDefault>
   </w:docDefaults>
-  <w:latentStyles w:defLockedState="0" w:defUIPriority="99" w:defSemiHidden="0" w:defUnhideWhenUsed="0" w:defQFormat="0" w:count="371">
+  <w:latentStyles w:defLockedState="0" w:defUIPriority="99" w:defSemiHidden="0" w:defUnhideWhenUsed="0" w:defQFormat="0" w:count="374">
     <w:lsdException w:name="Normal" w:uiPriority="0" w:qFormat="1"/>
     <w:lsdException w:name="heading 1" w:uiPriority="9" w:qFormat="1"/>
     <w:lsdException w:name="heading 2" w:semiHidden="1" w:uiPriority="9" w:unhideWhenUsed="1" w:qFormat="1"/>
@@ -10971,7 +11174,6 @@
     <w:lsdException w:name="HTML Sample" w:semiHidden="1" w:unhideWhenUsed="1"/>
     <w:lsdException w:name="HTML Typewriter" w:semiHidden="1" w:unhideWhenUsed="1"/>
     <w:lsdException w:name="HTML Variable" w:semiHidden="1" w:unhideWhenUsed="1"/>
-    <w:lsdException w:name="Normal Table" w:semiHidden="1" w:unhideWhenUsed="1"/>
     <w:lsdException w:name="annotation subject" w:semiHidden="1" w:unhideWhenUsed="1"/>
     <w:lsdException w:name="No List" w:semiHidden="1" w:unhideWhenUsed="1"/>
     <w:lsdException w:name="Outline List 1" w:semiHidden="1" w:unhideWhenUsed="1"/>
@@ -11016,7 +11218,6 @@
     <w:lsdException w:name="Table Professional" w:semiHidden="1" w:unhideWhenUsed="1"/>
     <w:lsdException w:name="Table Subtle 1" w:semiHidden="1" w:unhideWhenUsed="1"/>
     <w:lsdException w:name="Table Subtle 2" w:semiHidden="1" w:unhideWhenUsed="1"/>
-    <w:lsdException w:name="Table Web 1" w:semiHidden="1" w:unhideWhenUsed="1"/>
     <w:lsdException w:name="Table Web 2" w:semiHidden="1" w:unhideWhenUsed="1"/>
     <w:lsdException w:name="Table Web 3" w:semiHidden="1" w:unhideWhenUsed="1"/>
     <w:lsdException w:name="Balloon Text" w:semiHidden="1" w:unhideWhenUsed="1"/>
@@ -11237,6 +11438,9 @@
     <w:lsdException w:name="List Table 5 Dark Accent 6" w:uiPriority="50"/>
     <w:lsdException w:name="List Table 6 Colorful Accent 6" w:uiPriority="51"/>
     <w:lsdException w:name="List Table 7 Colorful Accent 6" w:uiPriority="52"/>
+    <w:lsdException w:name="Mention" w:semiHidden="1" w:unhideWhenUsed="1"/>
+    <w:lsdException w:name="Smart Hyperlink" w:semiHidden="1" w:unhideWhenUsed="1"/>
+    <w:lsdException w:name="Hashtag" w:semiHidden="1" w:unhideWhenUsed="1"/>
   </w:latentStyles>
   <w:style w:type="paragraph" w:default="1" w:styleId="Normal">
     <w:name w:val="Normal"/>
@@ -12185,7 +12389,7 @@
 </file>
 
 <file path=customXml/itemProps1.xml><?xml version="1.0" encoding="utf-8"?>
-<ds:datastoreItem xmlns:ds="http://schemas.openxmlformats.org/officeDocument/2006/customXml" ds:itemID="{792CD507-E7DD-4F18-A02C-D08DC31E8898}">
+<ds:datastoreItem xmlns:ds="http://schemas.openxmlformats.org/officeDocument/2006/customXml" ds:itemID="{78E24260-973F-4681-97BA-3DBABADC1C2D}">
   <ds:schemaRefs>
     <ds:schemaRef ds:uri="http://schemas.openxmlformats.org/officeDocument/2006/bibliography"/>
   </ds:schemaRefs>

</xml_diff>

<commit_message>
updated report, should be completed
</commit_message>
<xml_diff>
--- a/Documents/Reports/Team1_Report V3.0.docx
+++ b/Documents/Reports/Team1_Report V3.0.docx
@@ -48,7 +48,6 @@
             <w:rPr>
               <w:rFonts w:asciiTheme="minorHAnsi" w:eastAsiaTheme="minorEastAsia" w:hAnsiTheme="minorHAnsi" w:cstheme="minorBidi"/>
               <w:noProof/>
-              <w:sz w:val="22"/>
             </w:rPr>
           </w:pPr>
           <w:r>
@@ -60,7 +59,7 @@
           <w:r>
             <w:fldChar w:fldCharType="separate"/>
           </w:r>
-          <w:hyperlink w:anchor="_Toc474866074" w:history="1">
+          <w:hyperlink w:anchor="_Toc475092453" w:history="1">
             <w:r>
               <w:rPr>
                 <w:rStyle w:val="Hyperlink"/>
@@ -72,7 +71,6 @@
               <w:rPr>
                 <w:rFonts w:asciiTheme="minorHAnsi" w:eastAsiaTheme="minorEastAsia" w:hAnsiTheme="minorHAnsi" w:cstheme="minorBidi"/>
                 <w:noProof/>
-                <w:sz w:val="22"/>
               </w:rPr>
               <w:tab/>
             </w:r>
@@ -102,7 +100,7 @@
                 <w:noProof/>
                 <w:webHidden/>
               </w:rPr>
-              <w:instrText xml:space="preserve"> PAGEREF _Toc474866074 \h </w:instrText>
+              <w:instrText xml:space="preserve"> PAGEREF _Toc475092453 \h </w:instrText>
             </w:r>
             <w:r>
               <w:rPr>
@@ -143,10 +141,9 @@
             <w:rPr>
               <w:rFonts w:asciiTheme="minorHAnsi" w:eastAsiaTheme="minorEastAsia" w:hAnsiTheme="minorHAnsi" w:cstheme="minorBidi"/>
               <w:noProof/>
-              <w:sz w:val="22"/>
             </w:rPr>
           </w:pPr>
-          <w:hyperlink w:anchor="_Toc474866075" w:history="1">
+          <w:hyperlink w:anchor="_Toc475092454" w:history="1">
             <w:r>
               <w:rPr>
                 <w:rStyle w:val="Hyperlink"/>
@@ -158,7 +155,6 @@
               <w:rPr>
                 <w:rFonts w:asciiTheme="minorHAnsi" w:eastAsiaTheme="minorEastAsia" w:hAnsiTheme="minorHAnsi" w:cstheme="minorBidi"/>
                 <w:noProof/>
-                <w:sz w:val="22"/>
               </w:rPr>
               <w:tab/>
             </w:r>
@@ -188,7 +184,7 @@
                 <w:noProof/>
                 <w:webHidden/>
               </w:rPr>
-              <w:instrText xml:space="preserve"> PAGEREF _Toc474866075 \h </w:instrText>
+              <w:instrText xml:space="preserve"> PAGEREF _Toc475092454 \h </w:instrText>
             </w:r>
             <w:r>
               <w:rPr>
@@ -232,7 +228,7 @@
               <w:sz w:val="22"/>
             </w:rPr>
           </w:pPr>
-          <w:hyperlink w:anchor="_Toc474866076" w:history="1">
+          <w:hyperlink w:anchor="_Toc475092455" w:history="1">
             <w:r>
               <w:rPr>
                 <w:rStyle w:val="Hyperlink"/>
@@ -274,7 +270,7 @@
                 <w:noProof/>
                 <w:webHidden/>
               </w:rPr>
-              <w:instrText xml:space="preserve"> PAGEREF _Toc474866076 \h </w:instrText>
+              <w:instrText xml:space="preserve"> PAGEREF _Toc475092455 \h </w:instrText>
             </w:r>
             <w:r>
               <w:rPr>
@@ -318,7 +314,7 @@
               <w:sz w:val="22"/>
             </w:rPr>
           </w:pPr>
-          <w:hyperlink w:anchor="_Toc474866077" w:history="1">
+          <w:hyperlink w:anchor="_Toc475092456" w:history="1">
             <w:r>
               <w:rPr>
                 <w:rStyle w:val="Hyperlink"/>
@@ -360,7 +356,7 @@
                 <w:noProof/>
                 <w:webHidden/>
               </w:rPr>
-              <w:instrText xml:space="preserve"> PAGEREF _Toc474866077 \h </w:instrText>
+              <w:instrText xml:space="preserve"> PAGEREF _Toc475092456 \h </w:instrText>
             </w:r>
             <w:r>
               <w:rPr>
@@ -404,7 +400,7 @@
               <w:sz w:val="22"/>
             </w:rPr>
           </w:pPr>
-          <w:hyperlink w:anchor="_Toc474866078" w:history="1">
+          <w:hyperlink w:anchor="_Toc475092457" w:history="1">
             <w:r>
               <w:rPr>
                 <w:rStyle w:val="Hyperlink"/>
@@ -446,7 +442,7 @@
                 <w:noProof/>
                 <w:webHidden/>
               </w:rPr>
-              <w:instrText xml:space="preserve"> PAGEREF _Toc474866078 \h </w:instrText>
+              <w:instrText xml:space="preserve"> PAGEREF _Toc475092457 \h </w:instrText>
             </w:r>
             <w:r>
               <w:rPr>
@@ -490,7 +486,7 @@
               <w:sz w:val="22"/>
             </w:rPr>
           </w:pPr>
-          <w:hyperlink w:anchor="_Toc474866079" w:history="1">
+          <w:hyperlink w:anchor="_Toc475092458" w:history="1">
             <w:r>
               <w:rPr>
                 <w:rStyle w:val="Hyperlink"/>
@@ -532,7 +528,7 @@
                 <w:noProof/>
                 <w:webHidden/>
               </w:rPr>
-              <w:instrText xml:space="preserve"> PAGEREF _Toc474866079 \h </w:instrText>
+              <w:instrText xml:space="preserve"> PAGEREF _Toc475092458 \h </w:instrText>
             </w:r>
             <w:r>
               <w:rPr>
@@ -573,10 +569,9 @@
             <w:rPr>
               <w:rFonts w:asciiTheme="minorHAnsi" w:eastAsiaTheme="minorEastAsia" w:hAnsiTheme="minorHAnsi" w:cstheme="minorBidi"/>
               <w:noProof/>
-              <w:sz w:val="22"/>
             </w:rPr>
           </w:pPr>
-          <w:hyperlink w:anchor="_Toc474866080" w:history="1">
+          <w:hyperlink w:anchor="_Toc475092459" w:history="1">
             <w:r>
               <w:rPr>
                 <w:rStyle w:val="Hyperlink"/>
@@ -588,7 +583,6 @@
               <w:rPr>
                 <w:rFonts w:asciiTheme="minorHAnsi" w:eastAsiaTheme="minorEastAsia" w:hAnsiTheme="minorHAnsi" w:cstheme="minorBidi"/>
                 <w:noProof/>
-                <w:sz w:val="22"/>
               </w:rPr>
               <w:tab/>
             </w:r>
@@ -618,7 +612,7 @@
                 <w:noProof/>
                 <w:webHidden/>
               </w:rPr>
-              <w:instrText xml:space="preserve"> PAGEREF _Toc474866080 \h </w:instrText>
+              <w:instrText xml:space="preserve"> PAGEREF _Toc475092459 \h </w:instrText>
             </w:r>
             <w:r>
               <w:rPr>
@@ -662,7 +656,7 @@
               <w:sz w:val="22"/>
             </w:rPr>
           </w:pPr>
-          <w:hyperlink w:anchor="_Toc474866081" w:history="1">
+          <w:hyperlink w:anchor="_Toc475092460" w:history="1">
             <w:r>
               <w:rPr>
                 <w:rStyle w:val="Hyperlink"/>
@@ -704,7 +698,7 @@
                 <w:noProof/>
                 <w:webHidden/>
               </w:rPr>
-              <w:instrText xml:space="preserve"> PAGEREF _Toc474866081 \h </w:instrText>
+              <w:instrText xml:space="preserve"> PAGEREF _Toc475092460 \h </w:instrText>
             </w:r>
             <w:r>
               <w:rPr>
@@ -748,7 +742,7 @@
               <w:sz w:val="22"/>
             </w:rPr>
           </w:pPr>
-          <w:hyperlink w:anchor="_Toc474866082" w:history="1">
+          <w:hyperlink w:anchor="_Toc475092461" w:history="1">
             <w:r>
               <w:rPr>
                 <w:rStyle w:val="Hyperlink"/>
@@ -790,7 +784,7 @@
                 <w:noProof/>
                 <w:webHidden/>
               </w:rPr>
-              <w:instrText xml:space="preserve"> PAGEREF _Toc474866082 \h </w:instrText>
+              <w:instrText xml:space="preserve"> PAGEREF _Toc475092461 \h </w:instrText>
             </w:r>
             <w:r>
               <w:rPr>
@@ -834,7 +828,7 @@
               <w:sz w:val="22"/>
             </w:rPr>
           </w:pPr>
-          <w:hyperlink w:anchor="_Toc474866083" w:history="1">
+          <w:hyperlink w:anchor="_Toc475092462" w:history="1">
             <w:r>
               <w:rPr>
                 <w:rStyle w:val="Hyperlink"/>
@@ -876,7 +870,7 @@
                 <w:noProof/>
                 <w:webHidden/>
               </w:rPr>
-              <w:instrText xml:space="preserve"> PAGEREF _Toc474866083 \h </w:instrText>
+              <w:instrText xml:space="preserve"> PAGEREF _Toc475092462 \h </w:instrText>
             </w:r>
             <w:r>
               <w:rPr>
@@ -917,10 +911,9 @@
             <w:rPr>
               <w:rFonts w:asciiTheme="minorHAnsi" w:eastAsiaTheme="minorEastAsia" w:hAnsiTheme="minorHAnsi" w:cstheme="minorBidi"/>
               <w:noProof/>
-              <w:sz w:val="22"/>
             </w:rPr>
           </w:pPr>
-          <w:hyperlink w:anchor="_Toc474866084" w:history="1">
+          <w:hyperlink w:anchor="_Toc475092463" w:history="1">
             <w:r>
               <w:rPr>
                 <w:rStyle w:val="Hyperlink"/>
@@ -932,7 +925,6 @@
               <w:rPr>
                 <w:rFonts w:asciiTheme="minorHAnsi" w:eastAsiaTheme="minorEastAsia" w:hAnsiTheme="minorHAnsi" w:cstheme="minorBidi"/>
                 <w:noProof/>
-                <w:sz w:val="22"/>
               </w:rPr>
               <w:tab/>
             </w:r>
@@ -962,7 +954,7 @@
                 <w:noProof/>
                 <w:webHidden/>
               </w:rPr>
-              <w:instrText xml:space="preserve"> PAGEREF _Toc474866084 \h </w:instrText>
+              <w:instrText xml:space="preserve"> PAGEREF _Toc475092463 \h </w:instrText>
             </w:r>
             <w:r>
               <w:rPr>
@@ -1006,7 +998,7 @@
               <w:sz w:val="22"/>
             </w:rPr>
           </w:pPr>
-          <w:hyperlink w:anchor="_Toc474866085" w:history="1">
+          <w:hyperlink w:anchor="_Toc475092464" w:history="1">
             <w:r>
               <w:rPr>
                 <w:rStyle w:val="Hyperlink"/>
@@ -1048,7 +1040,7 @@
                 <w:noProof/>
                 <w:webHidden/>
               </w:rPr>
-              <w:instrText xml:space="preserve"> PAGEREF _Toc474866085 \h </w:instrText>
+              <w:instrText xml:space="preserve"> PAGEREF _Toc475092464 \h </w:instrText>
             </w:r>
             <w:r>
               <w:rPr>
@@ -1092,7 +1084,7 @@
               <w:sz w:val="22"/>
             </w:rPr>
           </w:pPr>
-          <w:hyperlink w:anchor="_Toc474866086" w:history="1">
+          <w:hyperlink w:anchor="_Toc475092465" w:history="1">
             <w:r>
               <w:rPr>
                 <w:rStyle w:val="Hyperlink"/>
@@ -1134,7 +1126,7 @@
                 <w:noProof/>
                 <w:webHidden/>
               </w:rPr>
-              <w:instrText xml:space="preserve"> PAGEREF _Toc474866086 \h </w:instrText>
+              <w:instrText xml:space="preserve"> PAGEREF _Toc475092465 \h </w:instrText>
             </w:r>
             <w:r>
               <w:rPr>
@@ -1178,7 +1170,7 @@
               <w:sz w:val="22"/>
             </w:rPr>
           </w:pPr>
-          <w:hyperlink w:anchor="_Toc474866087" w:history="1">
+          <w:hyperlink w:anchor="_Toc475092466" w:history="1">
             <w:r>
               <w:rPr>
                 <w:rStyle w:val="Hyperlink"/>
@@ -1220,7 +1212,7 @@
                 <w:noProof/>
                 <w:webHidden/>
               </w:rPr>
-              <w:instrText xml:space="preserve"> PAGEREF _Toc474866087 \h </w:instrText>
+              <w:instrText xml:space="preserve"> PAGEREF _Toc475092466 \h </w:instrText>
             </w:r>
             <w:r>
               <w:rPr>
@@ -1264,7 +1256,7 @@
               <w:sz w:val="22"/>
             </w:rPr>
           </w:pPr>
-          <w:hyperlink w:anchor="_Toc474866088" w:history="1">
+          <w:hyperlink w:anchor="_Toc475092467" w:history="1">
             <w:r>
               <w:rPr>
                 <w:rStyle w:val="Hyperlink"/>
@@ -1306,7 +1298,7 @@
                 <w:noProof/>
                 <w:webHidden/>
               </w:rPr>
-              <w:instrText xml:space="preserve"> PAGEREF _Toc474866088 \h </w:instrText>
+              <w:instrText xml:space="preserve"> PAGEREF _Toc475092467 \h </w:instrText>
             </w:r>
             <w:r>
               <w:rPr>
@@ -1350,7 +1342,7 @@
               <w:sz w:val="22"/>
             </w:rPr>
           </w:pPr>
-          <w:hyperlink w:anchor="_Toc474866089" w:history="1">
+          <w:hyperlink w:anchor="_Toc475092468" w:history="1">
             <w:r>
               <w:rPr>
                 <w:rStyle w:val="Hyperlink"/>
@@ -1392,7 +1384,7 @@
                 <w:noProof/>
                 <w:webHidden/>
               </w:rPr>
-              <w:instrText xml:space="preserve"> PAGEREF _Toc474866089 \h </w:instrText>
+              <w:instrText xml:space="preserve"> PAGEREF _Toc475092468 \h </w:instrText>
             </w:r>
             <w:r>
               <w:rPr>
@@ -1436,7 +1428,7 @@
               <w:sz w:val="22"/>
             </w:rPr>
           </w:pPr>
-          <w:hyperlink w:anchor="_Toc474866090" w:history="1">
+          <w:hyperlink w:anchor="_Toc475092469" w:history="1">
             <w:r>
               <w:rPr>
                 <w:rStyle w:val="Hyperlink"/>
@@ -1478,7 +1470,7 @@
                 <w:noProof/>
                 <w:webHidden/>
               </w:rPr>
-              <w:instrText xml:space="preserve"> PAGEREF _Toc474866090 \h </w:instrText>
+              <w:instrText xml:space="preserve"> PAGEREF _Toc475092469 \h </w:instrText>
             </w:r>
             <w:r>
               <w:rPr>
@@ -1522,7 +1514,7 @@
               <w:sz w:val="22"/>
             </w:rPr>
           </w:pPr>
-          <w:hyperlink w:anchor="_Toc474866091" w:history="1">
+          <w:hyperlink w:anchor="_Toc475092470" w:history="1">
             <w:r>
               <w:rPr>
                 <w:rStyle w:val="Hyperlink"/>
@@ -1564,7 +1556,7 @@
                 <w:noProof/>
                 <w:webHidden/>
               </w:rPr>
-              <w:instrText xml:space="preserve"> PAGEREF _Toc474866091 \h </w:instrText>
+              <w:instrText xml:space="preserve"> PAGEREF _Toc475092470 \h </w:instrText>
             </w:r>
             <w:r>
               <w:rPr>
@@ -1608,7 +1600,7 @@
               <w:sz w:val="22"/>
             </w:rPr>
           </w:pPr>
-          <w:hyperlink w:anchor="_Toc474866092" w:history="1">
+          <w:hyperlink w:anchor="_Toc475092471" w:history="1">
             <w:r>
               <w:rPr>
                 <w:rStyle w:val="Hyperlink"/>
@@ -1650,7 +1642,7 @@
                 <w:noProof/>
                 <w:webHidden/>
               </w:rPr>
-              <w:instrText xml:space="preserve"> PAGEREF _Toc474866092 \h </w:instrText>
+              <w:instrText xml:space="preserve"> PAGEREF _Toc475092471 \h </w:instrText>
             </w:r>
             <w:r>
               <w:rPr>
@@ -1694,7 +1686,7 @@
               <w:sz w:val="22"/>
             </w:rPr>
           </w:pPr>
-          <w:hyperlink w:anchor="_Toc474866093" w:history="1">
+          <w:hyperlink w:anchor="_Toc475092472" w:history="1">
             <w:r>
               <w:rPr>
                 <w:rStyle w:val="Hyperlink"/>
@@ -1736,7 +1728,7 @@
                 <w:noProof/>
                 <w:webHidden/>
               </w:rPr>
-              <w:instrText xml:space="preserve"> PAGEREF _Toc474866093 \h </w:instrText>
+              <w:instrText xml:space="preserve"> PAGEREF _Toc475092472 \h </w:instrText>
             </w:r>
             <w:r>
               <w:rPr>
@@ -1777,10 +1769,9 @@
             <w:rPr>
               <w:rFonts w:asciiTheme="minorHAnsi" w:eastAsiaTheme="minorEastAsia" w:hAnsiTheme="minorHAnsi" w:cstheme="minorBidi"/>
               <w:noProof/>
-              <w:sz w:val="22"/>
             </w:rPr>
           </w:pPr>
-          <w:hyperlink w:anchor="_Toc474866094" w:history="1">
+          <w:hyperlink w:anchor="_Toc475092473" w:history="1">
             <w:r>
               <w:rPr>
                 <w:rStyle w:val="Hyperlink"/>
@@ -1792,7 +1783,6 @@
               <w:rPr>
                 <w:rFonts w:asciiTheme="minorHAnsi" w:eastAsiaTheme="minorEastAsia" w:hAnsiTheme="minorHAnsi" w:cstheme="minorBidi"/>
                 <w:noProof/>
-                <w:sz w:val="22"/>
               </w:rPr>
               <w:tab/>
             </w:r>
@@ -1822,7 +1812,7 @@
                 <w:noProof/>
                 <w:webHidden/>
               </w:rPr>
-              <w:instrText xml:space="preserve"> PAGEREF _Toc474866094 \h </w:instrText>
+              <w:instrText xml:space="preserve"> PAGEREF _Toc475092473 \h </w:instrText>
             </w:r>
             <w:r>
               <w:rPr>
@@ -1866,7 +1856,7 @@
               <w:sz w:val="22"/>
             </w:rPr>
           </w:pPr>
-          <w:hyperlink w:anchor="_Toc474866095" w:history="1">
+          <w:hyperlink w:anchor="_Toc475092474" w:history="1">
             <w:r>
               <w:rPr>
                 <w:rStyle w:val="Hyperlink"/>
@@ -1908,7 +1898,7 @@
                 <w:noProof/>
                 <w:webHidden/>
               </w:rPr>
-              <w:instrText xml:space="preserve"> PAGEREF _Toc474866095 \h </w:instrText>
+              <w:instrText xml:space="preserve"> PAGEREF _Toc475092474 \h </w:instrText>
             </w:r>
             <w:r>
               <w:rPr>
@@ -1952,7 +1942,7 @@
               <w:sz w:val="22"/>
             </w:rPr>
           </w:pPr>
-          <w:hyperlink w:anchor="_Toc474866096" w:history="1">
+          <w:hyperlink w:anchor="_Toc475092475" w:history="1">
             <w:r>
               <w:rPr>
                 <w:rStyle w:val="Hyperlink"/>
@@ -1994,7 +1984,7 @@
                 <w:noProof/>
                 <w:webHidden/>
               </w:rPr>
-              <w:instrText xml:space="preserve"> PAGEREF _Toc474866096 \h </w:instrText>
+              <w:instrText xml:space="preserve"> PAGEREF _Toc475092475 \h </w:instrText>
             </w:r>
             <w:r>
               <w:rPr>
@@ -2038,7 +2028,7 @@
               <w:sz w:val="22"/>
             </w:rPr>
           </w:pPr>
-          <w:hyperlink w:anchor="_Toc474866097" w:history="1">
+          <w:hyperlink w:anchor="_Toc475092476" w:history="1">
             <w:r>
               <w:rPr>
                 <w:rStyle w:val="Hyperlink"/>
@@ -2080,7 +2070,7 @@
                 <w:noProof/>
                 <w:webHidden/>
               </w:rPr>
-              <w:instrText xml:space="preserve"> PAGEREF _Toc474866097 \h </w:instrText>
+              <w:instrText xml:space="preserve"> PAGEREF _Toc475092476 \h </w:instrText>
             </w:r>
             <w:r>
               <w:rPr>
@@ -2121,10 +2111,9 @@
             <w:rPr>
               <w:rFonts w:asciiTheme="minorHAnsi" w:eastAsiaTheme="minorEastAsia" w:hAnsiTheme="minorHAnsi" w:cstheme="minorBidi"/>
               <w:noProof/>
-              <w:sz w:val="22"/>
             </w:rPr>
           </w:pPr>
-          <w:hyperlink w:anchor="_Toc474866098" w:history="1">
+          <w:hyperlink w:anchor="_Toc475092477" w:history="1">
             <w:r>
               <w:rPr>
                 <w:rStyle w:val="Hyperlink"/>
@@ -2136,7 +2125,6 @@
               <w:rPr>
                 <w:rFonts w:asciiTheme="minorHAnsi" w:eastAsiaTheme="minorEastAsia" w:hAnsiTheme="minorHAnsi" w:cstheme="minorBidi"/>
                 <w:noProof/>
-                <w:sz w:val="22"/>
               </w:rPr>
               <w:tab/>
             </w:r>
@@ -2166,7 +2154,7 @@
                 <w:noProof/>
                 <w:webHidden/>
               </w:rPr>
-              <w:instrText xml:space="preserve"> PAGEREF _Toc474866098 \h </w:instrText>
+              <w:instrText xml:space="preserve"> PAGEREF _Toc475092477 \h </w:instrText>
             </w:r>
             <w:r>
               <w:rPr>
@@ -2210,7 +2198,7 @@
               <w:sz w:val="22"/>
             </w:rPr>
           </w:pPr>
-          <w:hyperlink w:anchor="_Toc474866099" w:history="1">
+          <w:hyperlink w:anchor="_Toc475092478" w:history="1">
             <w:r>
               <w:rPr>
                 <w:rStyle w:val="Hyperlink"/>
@@ -2252,7 +2240,7 @@
                 <w:noProof/>
                 <w:webHidden/>
               </w:rPr>
-              <w:instrText xml:space="preserve"> PAGEREF _Toc474866099 \h </w:instrText>
+              <w:instrText xml:space="preserve"> PAGEREF _Toc475092478 \h </w:instrText>
             </w:r>
             <w:r>
               <w:rPr>
@@ -2296,7 +2284,7 @@
               <w:sz w:val="22"/>
             </w:rPr>
           </w:pPr>
-          <w:hyperlink w:anchor="_Toc474866100" w:history="1">
+          <w:hyperlink w:anchor="_Toc475092479" w:history="1">
             <w:r>
               <w:rPr>
                 <w:rStyle w:val="Hyperlink"/>
@@ -2338,7 +2326,7 @@
                 <w:noProof/>
                 <w:webHidden/>
               </w:rPr>
-              <w:instrText xml:space="preserve"> PAGEREF _Toc474866100 \h </w:instrText>
+              <w:instrText xml:space="preserve"> PAGEREF _Toc475092479 \h </w:instrText>
             </w:r>
             <w:r>
               <w:rPr>
@@ -2382,7 +2370,7 @@
               <w:sz w:val="22"/>
             </w:rPr>
           </w:pPr>
-          <w:hyperlink w:anchor="_Toc474866101" w:history="1">
+          <w:hyperlink w:anchor="_Toc475092480" w:history="1">
             <w:r>
               <w:rPr>
                 <w:rStyle w:val="Hyperlink"/>
@@ -2424,7 +2412,7 @@
                 <w:noProof/>
                 <w:webHidden/>
               </w:rPr>
-              <w:instrText xml:space="preserve"> PAGEREF _Toc474866101 \h </w:instrText>
+              <w:instrText xml:space="preserve"> PAGEREF _Toc475092480 \h </w:instrText>
             </w:r>
             <w:r>
               <w:rPr>
@@ -2468,7 +2456,7 @@
               <w:sz w:val="22"/>
             </w:rPr>
           </w:pPr>
-          <w:hyperlink w:anchor="_Toc474866102" w:history="1">
+          <w:hyperlink w:anchor="_Toc475092481" w:history="1">
             <w:r>
               <w:rPr>
                 <w:rStyle w:val="Hyperlink"/>
@@ -2510,7 +2498,7 @@
                 <w:noProof/>
                 <w:webHidden/>
               </w:rPr>
-              <w:instrText xml:space="preserve"> PAGEREF _Toc474866102 \h </w:instrText>
+              <w:instrText xml:space="preserve"> PAGEREF _Toc475092481 \h </w:instrText>
             </w:r>
             <w:r>
               <w:rPr>
@@ -2554,7 +2542,7 @@
               <w:sz w:val="22"/>
             </w:rPr>
           </w:pPr>
-          <w:hyperlink w:anchor="_Toc474866103" w:history="1">
+          <w:hyperlink w:anchor="_Toc475092482" w:history="1">
             <w:r>
               <w:rPr>
                 <w:rStyle w:val="Hyperlink"/>
@@ -2596,7 +2584,7 @@
                 <w:noProof/>
                 <w:webHidden/>
               </w:rPr>
-              <w:instrText xml:space="preserve"> PAGEREF _Toc474866103 \h </w:instrText>
+              <w:instrText xml:space="preserve"> PAGEREF _Toc475092482 \h </w:instrText>
             </w:r>
             <w:r>
               <w:rPr>
@@ -2637,10 +2625,9 @@
             <w:rPr>
               <w:rFonts w:asciiTheme="minorHAnsi" w:eastAsiaTheme="minorEastAsia" w:hAnsiTheme="minorHAnsi" w:cstheme="minorBidi"/>
               <w:noProof/>
-              <w:sz w:val="22"/>
             </w:rPr>
           </w:pPr>
-          <w:hyperlink w:anchor="_Toc474866104" w:history="1">
+          <w:hyperlink w:anchor="_Toc475092483" w:history="1">
             <w:r>
               <w:rPr>
                 <w:rStyle w:val="Hyperlink"/>
@@ -2652,7 +2639,6 @@
               <w:rPr>
                 <w:rFonts w:asciiTheme="minorHAnsi" w:eastAsiaTheme="minorEastAsia" w:hAnsiTheme="minorHAnsi" w:cstheme="minorBidi"/>
                 <w:noProof/>
-                <w:sz w:val="22"/>
               </w:rPr>
               <w:tab/>
             </w:r>
@@ -2682,7 +2668,7 @@
                 <w:noProof/>
                 <w:webHidden/>
               </w:rPr>
-              <w:instrText xml:space="preserve"> PAGEREF _Toc474866104 \h </w:instrText>
+              <w:instrText xml:space="preserve"> PAGEREF _Toc475092483 \h </w:instrText>
             </w:r>
             <w:r>
               <w:rPr>
@@ -2726,7 +2712,7 @@
               <w:sz w:val="22"/>
             </w:rPr>
           </w:pPr>
-          <w:hyperlink w:anchor="_Toc474866105" w:history="1">
+          <w:hyperlink w:anchor="_Toc475092484" w:history="1">
             <w:r>
               <w:rPr>
                 <w:rStyle w:val="Hyperlink"/>
@@ -2768,7 +2754,7 @@
                 <w:noProof/>
                 <w:webHidden/>
               </w:rPr>
-              <w:instrText xml:space="preserve"> PAGEREF _Toc474866105 \h </w:instrText>
+              <w:instrText xml:space="preserve"> PAGEREF _Toc475092484 \h </w:instrText>
             </w:r>
             <w:r>
               <w:rPr>
@@ -2812,7 +2798,7 @@
               <w:sz w:val="22"/>
             </w:rPr>
           </w:pPr>
-          <w:hyperlink w:anchor="_Toc474866106" w:history="1">
+          <w:hyperlink w:anchor="_Toc475092485" w:history="1">
             <w:r>
               <w:rPr>
                 <w:rStyle w:val="Hyperlink"/>
@@ -2854,7 +2840,7 @@
                 <w:noProof/>
                 <w:webHidden/>
               </w:rPr>
-              <w:instrText xml:space="preserve"> PAGEREF _Toc474866106 \h </w:instrText>
+              <w:instrText xml:space="preserve"> PAGEREF _Toc475092485 \h </w:instrText>
             </w:r>
             <w:r>
               <w:rPr>
@@ -2898,7 +2884,7 @@
               <w:sz w:val="22"/>
             </w:rPr>
           </w:pPr>
-          <w:hyperlink w:anchor="_Toc474866107" w:history="1">
+          <w:hyperlink w:anchor="_Toc475092486" w:history="1">
             <w:r>
               <w:rPr>
                 <w:rStyle w:val="Hyperlink"/>
@@ -2940,7 +2926,7 @@
                 <w:noProof/>
                 <w:webHidden/>
               </w:rPr>
-              <w:instrText xml:space="preserve"> PAGEREF _Toc474866107 \h </w:instrText>
+              <w:instrText xml:space="preserve"> PAGEREF _Toc475092486 \h </w:instrText>
             </w:r>
             <w:r>
               <w:rPr>
@@ -2984,7 +2970,7 @@
               <w:sz w:val="22"/>
             </w:rPr>
           </w:pPr>
-          <w:hyperlink w:anchor="_Toc474866108" w:history="1">
+          <w:hyperlink w:anchor="_Toc475092487" w:history="1">
             <w:r>
               <w:rPr>
                 <w:rStyle w:val="Hyperlink"/>
@@ -3026,7 +3012,7 @@
                 <w:noProof/>
                 <w:webHidden/>
               </w:rPr>
-              <w:instrText xml:space="preserve"> PAGEREF _Toc474866108 \h </w:instrText>
+              <w:instrText xml:space="preserve"> PAGEREF _Toc475092487 \h </w:instrText>
             </w:r>
             <w:r>
               <w:rPr>
@@ -3070,7 +3056,7 @@
               <w:sz w:val="22"/>
             </w:rPr>
           </w:pPr>
-          <w:hyperlink w:anchor="_Toc474866109" w:history="1">
+          <w:hyperlink w:anchor="_Toc475092488" w:history="1">
             <w:r>
               <w:rPr>
                 <w:rStyle w:val="Hyperlink"/>
@@ -3112,7 +3098,7 @@
                 <w:noProof/>
                 <w:webHidden/>
               </w:rPr>
-              <w:instrText xml:space="preserve"> PAGEREF _Toc474866109 \h </w:instrText>
+              <w:instrText xml:space="preserve"> PAGEREF _Toc475092488 \h </w:instrText>
             </w:r>
             <w:r>
               <w:rPr>
@@ -3153,10 +3139,9 @@
             <w:rPr>
               <w:rFonts w:asciiTheme="minorHAnsi" w:eastAsiaTheme="minorEastAsia" w:hAnsiTheme="minorHAnsi" w:cstheme="minorBidi"/>
               <w:noProof/>
-              <w:sz w:val="22"/>
             </w:rPr>
           </w:pPr>
-          <w:hyperlink w:anchor="_Toc474866110" w:history="1">
+          <w:hyperlink w:anchor="_Toc475092489" w:history="1">
             <w:r>
               <w:rPr>
                 <w:rStyle w:val="Hyperlink"/>
@@ -3168,7 +3153,6 @@
               <w:rPr>
                 <w:rFonts w:asciiTheme="minorHAnsi" w:eastAsiaTheme="minorEastAsia" w:hAnsiTheme="minorHAnsi" w:cstheme="minorBidi"/>
                 <w:noProof/>
-                <w:sz w:val="22"/>
               </w:rPr>
               <w:tab/>
             </w:r>
@@ -3198,7 +3182,7 @@
                 <w:noProof/>
                 <w:webHidden/>
               </w:rPr>
-              <w:instrText xml:space="preserve"> PAGEREF _Toc474866110 \h </w:instrText>
+              <w:instrText xml:space="preserve"> PAGEREF _Toc475092489 \h </w:instrText>
             </w:r>
             <w:r>
               <w:rPr>
@@ -3242,7 +3226,7 @@
               <w:sz w:val="22"/>
             </w:rPr>
           </w:pPr>
-          <w:hyperlink w:anchor="_Toc474866111" w:history="1">
+          <w:hyperlink w:anchor="_Toc475092490" w:history="1">
             <w:r>
               <w:rPr>
                 <w:rStyle w:val="Hyperlink"/>
@@ -3284,7 +3268,7 @@
                 <w:noProof/>
                 <w:webHidden/>
               </w:rPr>
-              <w:instrText xml:space="preserve"> PAGEREF _Toc474866111 \h </w:instrText>
+              <w:instrText xml:space="preserve"> PAGEREF _Toc475092490 \h </w:instrText>
             </w:r>
             <w:r>
               <w:rPr>
@@ -3328,7 +3312,7 @@
               <w:sz w:val="22"/>
             </w:rPr>
           </w:pPr>
-          <w:hyperlink w:anchor="_Toc474866112" w:history="1">
+          <w:hyperlink w:anchor="_Toc475092491" w:history="1">
             <w:r>
               <w:rPr>
                 <w:rStyle w:val="Hyperlink"/>
@@ -3370,7 +3354,7 @@
                 <w:noProof/>
                 <w:webHidden/>
               </w:rPr>
-              <w:instrText xml:space="preserve"> PAGEREF _Toc474866112 \h </w:instrText>
+              <w:instrText xml:space="preserve"> PAGEREF _Toc475092491 \h </w:instrText>
             </w:r>
             <w:r>
               <w:rPr>
@@ -3414,7 +3398,7 @@
               <w:sz w:val="22"/>
             </w:rPr>
           </w:pPr>
-          <w:hyperlink w:anchor="_Toc474866113" w:history="1">
+          <w:hyperlink w:anchor="_Toc475092492" w:history="1">
             <w:r>
               <w:rPr>
                 <w:rStyle w:val="Hyperlink"/>
@@ -3456,7 +3440,7 @@
                 <w:noProof/>
                 <w:webHidden/>
               </w:rPr>
-              <w:instrText xml:space="preserve"> PAGEREF _Toc474866113 \h </w:instrText>
+              <w:instrText xml:space="preserve"> PAGEREF _Toc475092492 \h </w:instrText>
             </w:r>
             <w:r>
               <w:rPr>
@@ -3500,7 +3484,7 @@
               <w:sz w:val="22"/>
             </w:rPr>
           </w:pPr>
-          <w:hyperlink w:anchor="_Toc474866114" w:history="1">
+          <w:hyperlink w:anchor="_Toc475092493" w:history="1">
             <w:r>
               <w:rPr>
                 <w:rStyle w:val="Hyperlink"/>
@@ -3542,7 +3526,7 @@
                 <w:noProof/>
                 <w:webHidden/>
               </w:rPr>
-              <w:instrText xml:space="preserve"> PAGEREF _Toc474866114 \h </w:instrText>
+              <w:instrText xml:space="preserve"> PAGEREF _Toc475092493 \h </w:instrText>
             </w:r>
             <w:r>
               <w:rPr>
@@ -3586,7 +3570,7 @@
               <w:sz w:val="22"/>
             </w:rPr>
           </w:pPr>
-          <w:hyperlink w:anchor="_Toc474866115" w:history="1">
+          <w:hyperlink w:anchor="_Toc475092494" w:history="1">
             <w:r>
               <w:rPr>
                 <w:rStyle w:val="Hyperlink"/>
@@ -3628,7 +3612,7 @@
                 <w:noProof/>
                 <w:webHidden/>
               </w:rPr>
-              <w:instrText xml:space="preserve"> PAGEREF _Toc474866115 \h </w:instrText>
+              <w:instrText xml:space="preserve"> PAGEREF _Toc475092494 \h </w:instrText>
             </w:r>
             <w:r>
               <w:rPr>
@@ -3672,7 +3656,7 @@
               <w:sz w:val="22"/>
             </w:rPr>
           </w:pPr>
-          <w:hyperlink w:anchor="_Toc474866116" w:history="1">
+          <w:hyperlink w:anchor="_Toc475092495" w:history="1">
             <w:r>
               <w:rPr>
                 <w:rStyle w:val="Hyperlink"/>
@@ -3714,7 +3698,7 @@
                 <w:noProof/>
                 <w:webHidden/>
               </w:rPr>
-              <w:instrText xml:space="preserve"> PAGEREF _Toc474866116 \h </w:instrText>
+              <w:instrText xml:space="preserve"> PAGEREF _Toc475092495 \h </w:instrText>
             </w:r>
             <w:r>
               <w:rPr>
@@ -3758,7 +3742,7 @@
               <w:sz w:val="22"/>
             </w:rPr>
           </w:pPr>
-          <w:hyperlink w:anchor="_Toc474866117" w:history="1">
+          <w:hyperlink w:anchor="_Toc475092496" w:history="1">
             <w:r>
               <w:rPr>
                 <w:rStyle w:val="Hyperlink"/>
@@ -3800,7 +3784,7 @@
                 <w:noProof/>
                 <w:webHidden/>
               </w:rPr>
-              <w:instrText xml:space="preserve"> PAGEREF _Toc474866117 \h </w:instrText>
+              <w:instrText xml:space="preserve"> PAGEREF _Toc475092496 \h </w:instrText>
             </w:r>
             <w:r>
               <w:rPr>
@@ -3844,7 +3828,7 @@
               <w:sz w:val="22"/>
             </w:rPr>
           </w:pPr>
-          <w:hyperlink w:anchor="_Toc474866118" w:history="1">
+          <w:hyperlink w:anchor="_Toc475092497" w:history="1">
             <w:r>
               <w:rPr>
                 <w:rStyle w:val="Hyperlink"/>
@@ -3886,7 +3870,7 @@
                 <w:noProof/>
                 <w:webHidden/>
               </w:rPr>
-              <w:instrText xml:space="preserve"> PAGEREF _Toc474866118 \h </w:instrText>
+              <w:instrText xml:space="preserve"> PAGEREF _Toc475092497 \h </w:instrText>
             </w:r>
             <w:r>
               <w:rPr>
@@ -3930,7 +3914,7 @@
               <w:sz w:val="22"/>
             </w:rPr>
           </w:pPr>
-          <w:hyperlink w:anchor="_Toc474866119" w:history="1">
+          <w:hyperlink w:anchor="_Toc475092498" w:history="1">
             <w:r>
               <w:rPr>
                 <w:rStyle w:val="Hyperlink"/>
@@ -3972,7 +3956,7 @@
                 <w:noProof/>
                 <w:webHidden/>
               </w:rPr>
-              <w:instrText xml:space="preserve"> PAGEREF _Toc474866119 \h </w:instrText>
+              <w:instrText xml:space="preserve"> PAGEREF _Toc475092498 \h </w:instrText>
             </w:r>
             <w:r>
               <w:rPr>
@@ -4016,7 +4000,7 @@
               <w:sz w:val="22"/>
             </w:rPr>
           </w:pPr>
-          <w:hyperlink w:anchor="_Toc474866120" w:history="1">
+          <w:hyperlink w:anchor="_Toc475092499" w:history="1">
             <w:r>
               <w:rPr>
                 <w:rStyle w:val="Hyperlink"/>
@@ -4058,7 +4042,7 @@
                 <w:noProof/>
                 <w:webHidden/>
               </w:rPr>
-              <w:instrText xml:space="preserve"> PAGEREF _Toc474866120 \h </w:instrText>
+              <w:instrText xml:space="preserve"> PAGEREF _Toc475092499 \h </w:instrText>
             </w:r>
             <w:r>
               <w:rPr>
@@ -4102,7 +4086,7 @@
               <w:sz w:val="22"/>
             </w:rPr>
           </w:pPr>
-          <w:hyperlink w:anchor="_Toc474866121" w:history="1">
+          <w:hyperlink w:anchor="_Toc475092500" w:history="1">
             <w:r>
               <w:rPr>
                 <w:rStyle w:val="Hyperlink"/>
@@ -4144,7 +4128,7 @@
                 <w:noProof/>
                 <w:webHidden/>
               </w:rPr>
-              <w:instrText xml:space="preserve"> PAGEREF _Toc474866121 \h </w:instrText>
+              <w:instrText xml:space="preserve"> PAGEREF _Toc475092500 \h </w:instrText>
             </w:r>
             <w:r>
               <w:rPr>
@@ -4188,7 +4172,7 @@
               <w:sz w:val="22"/>
             </w:rPr>
           </w:pPr>
-          <w:hyperlink w:anchor="_Toc474866122" w:history="1">
+          <w:hyperlink w:anchor="_Toc475092501" w:history="1">
             <w:r>
               <w:rPr>
                 <w:rStyle w:val="Hyperlink"/>
@@ -4230,7 +4214,7 @@
                 <w:noProof/>
                 <w:webHidden/>
               </w:rPr>
-              <w:instrText xml:space="preserve"> PAGEREF _Toc474866122 \h </w:instrText>
+              <w:instrText xml:space="preserve"> PAGEREF _Toc475092501 \h </w:instrText>
             </w:r>
             <w:r>
               <w:rPr>
@@ -4274,7 +4258,7 @@
               <w:sz w:val="22"/>
             </w:rPr>
           </w:pPr>
-          <w:hyperlink w:anchor="_Toc474866123" w:history="1">
+          <w:hyperlink w:anchor="_Toc475092502" w:history="1">
             <w:r>
               <w:rPr>
                 <w:rStyle w:val="Hyperlink"/>
@@ -4316,7 +4300,7 @@
                 <w:noProof/>
                 <w:webHidden/>
               </w:rPr>
-              <w:instrText xml:space="preserve"> PAGEREF _Toc474866123 \h </w:instrText>
+              <w:instrText xml:space="preserve"> PAGEREF _Toc475092502 \h </w:instrText>
             </w:r>
             <w:r>
               <w:rPr>
@@ -4360,7 +4344,7 @@
               <w:sz w:val="22"/>
             </w:rPr>
           </w:pPr>
-          <w:hyperlink w:anchor="_Toc474866124" w:history="1">
+          <w:hyperlink w:anchor="_Toc475092503" w:history="1">
             <w:r>
               <w:rPr>
                 <w:rStyle w:val="Hyperlink"/>
@@ -4402,7 +4386,7 @@
                 <w:noProof/>
                 <w:webHidden/>
               </w:rPr>
-              <w:instrText xml:space="preserve"> PAGEREF _Toc474866124 \h </w:instrText>
+              <w:instrText xml:space="preserve"> PAGEREF _Toc475092503 \h </w:instrText>
             </w:r>
             <w:r>
               <w:rPr>
@@ -4443,10 +4427,9 @@
             <w:rPr>
               <w:rFonts w:asciiTheme="minorHAnsi" w:eastAsiaTheme="minorEastAsia" w:hAnsiTheme="minorHAnsi" w:cstheme="minorBidi"/>
               <w:noProof/>
-              <w:sz w:val="22"/>
             </w:rPr>
           </w:pPr>
-          <w:hyperlink w:anchor="_Toc474866125" w:history="1">
+          <w:hyperlink w:anchor="_Toc475092504" w:history="1">
             <w:r>
               <w:rPr>
                 <w:rStyle w:val="Hyperlink"/>
@@ -4458,7 +4441,6 @@
               <w:rPr>
                 <w:rFonts w:asciiTheme="minorHAnsi" w:eastAsiaTheme="minorEastAsia" w:hAnsiTheme="minorHAnsi" w:cstheme="minorBidi"/>
                 <w:noProof/>
-                <w:sz w:val="22"/>
               </w:rPr>
               <w:tab/>
             </w:r>
@@ -4488,7 +4470,7 @@
                 <w:noProof/>
                 <w:webHidden/>
               </w:rPr>
-              <w:instrText xml:space="preserve"> PAGEREF _Toc474866125 \h </w:instrText>
+              <w:instrText xml:space="preserve"> PAGEREF _Toc475092504 \h </w:instrText>
             </w:r>
             <w:r>
               <w:rPr>
@@ -4532,7 +4514,7 @@
               <w:sz w:val="22"/>
             </w:rPr>
           </w:pPr>
-          <w:hyperlink w:anchor="_Toc474866126" w:history="1">
+          <w:hyperlink w:anchor="_Toc475092505" w:history="1">
             <w:r>
               <w:rPr>
                 <w:rStyle w:val="Hyperlink"/>
@@ -4574,7 +4556,7 @@
                 <w:noProof/>
                 <w:webHidden/>
               </w:rPr>
-              <w:instrText xml:space="preserve"> PAGEREF _Toc474866126 \h </w:instrText>
+              <w:instrText xml:space="preserve"> PAGEREF _Toc475092505 \h </w:instrText>
             </w:r>
             <w:r>
               <w:rPr>
@@ -4618,7 +4600,7 @@
               <w:sz w:val="22"/>
             </w:rPr>
           </w:pPr>
-          <w:hyperlink w:anchor="_Toc474866127" w:history="1">
+          <w:hyperlink w:anchor="_Toc475092506" w:history="1">
             <w:r>
               <w:rPr>
                 <w:rStyle w:val="Hyperlink"/>
@@ -4660,7 +4642,7 @@
                 <w:noProof/>
                 <w:webHidden/>
               </w:rPr>
-              <w:instrText xml:space="preserve"> PAGEREF _Toc474866127 \h </w:instrText>
+              <w:instrText xml:space="preserve"> PAGEREF _Toc475092506 \h </w:instrText>
             </w:r>
             <w:r>
               <w:rPr>
@@ -4704,7 +4686,7 @@
               <w:sz w:val="22"/>
             </w:rPr>
           </w:pPr>
-          <w:hyperlink w:anchor="_Toc474866128" w:history="1">
+          <w:hyperlink w:anchor="_Toc475092507" w:history="1">
             <w:r>
               <w:rPr>
                 <w:rStyle w:val="Hyperlink"/>
@@ -4746,7 +4728,7 @@
                 <w:noProof/>
                 <w:webHidden/>
               </w:rPr>
-              <w:instrText xml:space="preserve"> PAGEREF _Toc474866128 \h </w:instrText>
+              <w:instrText xml:space="preserve"> PAGEREF _Toc475092507 \h </w:instrText>
             </w:r>
             <w:r>
               <w:rPr>
@@ -4787,10 +4769,9 @@
             <w:rPr>
               <w:rFonts w:asciiTheme="minorHAnsi" w:eastAsiaTheme="minorEastAsia" w:hAnsiTheme="minorHAnsi" w:cstheme="minorBidi"/>
               <w:noProof/>
-              <w:sz w:val="22"/>
             </w:rPr>
           </w:pPr>
-          <w:hyperlink w:anchor="_Toc474866129" w:history="1">
+          <w:hyperlink w:anchor="_Toc475092508" w:history="1">
             <w:r>
               <w:rPr>
                 <w:rStyle w:val="Hyperlink"/>
@@ -4802,7 +4783,6 @@
               <w:rPr>
                 <w:rFonts w:asciiTheme="minorHAnsi" w:eastAsiaTheme="minorEastAsia" w:hAnsiTheme="minorHAnsi" w:cstheme="minorBidi"/>
                 <w:noProof/>
-                <w:sz w:val="22"/>
               </w:rPr>
               <w:tab/>
             </w:r>
@@ -4832,7 +4812,7 @@
                 <w:noProof/>
                 <w:webHidden/>
               </w:rPr>
-              <w:instrText xml:space="preserve"> PAGEREF _Toc474866129 \h </w:instrText>
+              <w:instrText xml:space="preserve"> PAGEREF _Toc475092508 \h </w:instrText>
             </w:r>
             <w:r>
               <w:rPr>
@@ -4876,7 +4856,7 @@
               <w:sz w:val="22"/>
             </w:rPr>
           </w:pPr>
-          <w:hyperlink w:anchor="_Toc474866130" w:history="1">
+          <w:hyperlink w:anchor="_Toc475092509" w:history="1">
             <w:r>
               <w:rPr>
                 <w:rStyle w:val="Hyperlink"/>
@@ -4918,7 +4898,7 @@
                 <w:noProof/>
                 <w:webHidden/>
               </w:rPr>
-              <w:instrText xml:space="preserve"> PAGEREF _Toc474866130 \h </w:instrText>
+              <w:instrText xml:space="preserve"> PAGEREF _Toc475092509 \h </w:instrText>
             </w:r>
             <w:r>
               <w:rPr>
@@ -4962,7 +4942,7 @@
               <w:sz w:val="22"/>
             </w:rPr>
           </w:pPr>
-          <w:hyperlink w:anchor="_Toc474866131" w:history="1">
+          <w:hyperlink w:anchor="_Toc475092510" w:history="1">
             <w:r>
               <w:rPr>
                 <w:rStyle w:val="Hyperlink"/>
@@ -5004,7 +4984,7 @@
                 <w:noProof/>
                 <w:webHidden/>
               </w:rPr>
-              <w:instrText xml:space="preserve"> PAGEREF _Toc474866131 \h </w:instrText>
+              <w:instrText xml:space="preserve"> PAGEREF _Toc475092510 \h </w:instrText>
             </w:r>
             <w:r>
               <w:rPr>
@@ -5048,7 +5028,7 @@
               <w:sz w:val="22"/>
             </w:rPr>
           </w:pPr>
-          <w:hyperlink w:anchor="_Toc474866132" w:history="1">
+          <w:hyperlink w:anchor="_Toc475092511" w:history="1">
             <w:r>
               <w:rPr>
                 <w:rStyle w:val="Hyperlink"/>
@@ -5090,7 +5070,7 @@
                 <w:noProof/>
                 <w:webHidden/>
               </w:rPr>
-              <w:instrText xml:space="preserve"> PAGEREF _Toc474866132 \h </w:instrText>
+              <w:instrText xml:space="preserve"> PAGEREF _Toc475092511 \h </w:instrText>
             </w:r>
             <w:r>
               <w:rPr>
@@ -5134,7 +5114,7 @@
               <w:sz w:val="22"/>
             </w:rPr>
           </w:pPr>
-          <w:hyperlink w:anchor="_Toc474866133" w:history="1">
+          <w:hyperlink w:anchor="_Toc475092512" w:history="1">
             <w:r>
               <w:rPr>
                 <w:rStyle w:val="Hyperlink"/>
@@ -5176,7 +5156,7 @@
                 <w:noProof/>
                 <w:webHidden/>
               </w:rPr>
-              <w:instrText xml:space="preserve"> PAGEREF _Toc474866133 \h </w:instrText>
+              <w:instrText xml:space="preserve"> PAGEREF _Toc475092512 \h </w:instrText>
             </w:r>
             <w:r>
               <w:rPr>
@@ -5220,7 +5200,7 @@
               <w:sz w:val="22"/>
             </w:rPr>
           </w:pPr>
-          <w:hyperlink w:anchor="_Toc474866134" w:history="1">
+          <w:hyperlink w:anchor="_Toc475092513" w:history="1">
             <w:r>
               <w:rPr>
                 <w:rStyle w:val="Hyperlink"/>
@@ -5262,7 +5242,7 @@
                 <w:noProof/>
                 <w:webHidden/>
               </w:rPr>
-              <w:instrText xml:space="preserve"> PAGEREF _Toc474866134 \h </w:instrText>
+              <w:instrText xml:space="preserve"> PAGEREF _Toc475092513 \h </w:instrText>
             </w:r>
             <w:r>
               <w:rPr>
@@ -5306,7 +5286,7 @@
               <w:sz w:val="22"/>
             </w:rPr>
           </w:pPr>
-          <w:hyperlink w:anchor="_Toc474866135" w:history="1">
+          <w:hyperlink w:anchor="_Toc475092514" w:history="1">
             <w:r>
               <w:rPr>
                 <w:rStyle w:val="Hyperlink"/>
@@ -5348,7 +5328,7 @@
                 <w:noProof/>
                 <w:webHidden/>
               </w:rPr>
-              <w:instrText xml:space="preserve"> PAGEREF _Toc474866135 \h </w:instrText>
+              <w:instrText xml:space="preserve"> PAGEREF _Toc475092514 \h </w:instrText>
             </w:r>
             <w:r>
               <w:rPr>
@@ -5392,7 +5372,7 @@
               <w:sz w:val="22"/>
             </w:rPr>
           </w:pPr>
-          <w:hyperlink w:anchor="_Toc474866136" w:history="1">
+          <w:hyperlink w:anchor="_Toc475092515" w:history="1">
             <w:r>
               <w:rPr>
                 <w:rStyle w:val="Hyperlink"/>
@@ -5434,7 +5414,7 @@
                 <w:noProof/>
                 <w:webHidden/>
               </w:rPr>
-              <w:instrText xml:space="preserve"> PAGEREF _Toc474866136 \h </w:instrText>
+              <w:instrText xml:space="preserve"> PAGEREF _Toc475092515 \h </w:instrText>
             </w:r>
             <w:r>
               <w:rPr>
@@ -5475,10 +5455,9 @@
             <w:rPr>
               <w:rFonts w:asciiTheme="minorHAnsi" w:eastAsiaTheme="minorEastAsia" w:hAnsiTheme="minorHAnsi" w:cstheme="minorBidi"/>
               <w:noProof/>
-              <w:sz w:val="22"/>
             </w:rPr>
           </w:pPr>
-          <w:hyperlink w:anchor="_Toc474866137" w:history="1">
+          <w:hyperlink w:anchor="_Toc475092516" w:history="1">
             <w:r>
               <w:rPr>
                 <w:rStyle w:val="Hyperlink"/>
@@ -5490,7 +5469,6 @@
               <w:rPr>
                 <w:rFonts w:asciiTheme="minorHAnsi" w:eastAsiaTheme="minorEastAsia" w:hAnsiTheme="minorHAnsi" w:cstheme="minorBidi"/>
                 <w:noProof/>
-                <w:sz w:val="22"/>
               </w:rPr>
               <w:tab/>
             </w:r>
@@ -5520,7 +5498,7 @@
                 <w:noProof/>
                 <w:webHidden/>
               </w:rPr>
-              <w:instrText xml:space="preserve"> PAGEREF _Toc474866137 \h </w:instrText>
+              <w:instrText xml:space="preserve"> PAGEREF _Toc475092516 \h </w:instrText>
             </w:r>
             <w:r>
               <w:rPr>
@@ -5564,7 +5542,7 @@
               <w:sz w:val="22"/>
             </w:rPr>
           </w:pPr>
-          <w:hyperlink w:anchor="_Toc474866138" w:history="1">
+          <w:hyperlink w:anchor="_Toc475092517" w:history="1">
             <w:r>
               <w:rPr>
                 <w:rStyle w:val="Hyperlink"/>
@@ -5606,7 +5584,7 @@
                 <w:noProof/>
                 <w:webHidden/>
               </w:rPr>
-              <w:instrText xml:space="preserve"> PAGEREF _Toc474866138 \h </w:instrText>
+              <w:instrText xml:space="preserve"> PAGEREF _Toc475092517 \h </w:instrText>
             </w:r>
             <w:r>
               <w:rPr>
@@ -5650,7 +5628,7 @@
               <w:sz w:val="22"/>
             </w:rPr>
           </w:pPr>
-          <w:hyperlink w:anchor="_Toc474866139" w:history="1">
+          <w:hyperlink w:anchor="_Toc475092518" w:history="1">
             <w:r>
               <w:rPr>
                 <w:rStyle w:val="Hyperlink"/>
@@ -5692,7 +5670,7 @@
                 <w:noProof/>
                 <w:webHidden/>
               </w:rPr>
-              <w:instrText xml:space="preserve"> PAGEREF _Toc474866139 \h </w:instrText>
+              <w:instrText xml:space="preserve"> PAGEREF _Toc475092518 \h </w:instrText>
             </w:r>
             <w:r>
               <w:rPr>
@@ -5736,7 +5714,7 @@
               <w:sz w:val="22"/>
             </w:rPr>
           </w:pPr>
-          <w:hyperlink w:anchor="_Toc474866140" w:history="1">
+          <w:hyperlink w:anchor="_Toc475092519" w:history="1">
             <w:r>
               <w:rPr>
                 <w:rStyle w:val="Hyperlink"/>
@@ -5778,7 +5756,7 @@
                 <w:noProof/>
                 <w:webHidden/>
               </w:rPr>
-              <w:instrText xml:space="preserve"> PAGEREF _Toc474866140 \h </w:instrText>
+              <w:instrText xml:space="preserve"> PAGEREF _Toc475092519 \h </w:instrText>
             </w:r>
             <w:r>
               <w:rPr>
@@ -5819,10 +5797,9 @@
             <w:rPr>
               <w:rFonts w:asciiTheme="minorHAnsi" w:eastAsiaTheme="minorEastAsia" w:hAnsiTheme="minorHAnsi" w:cstheme="minorBidi"/>
               <w:noProof/>
-              <w:sz w:val="22"/>
             </w:rPr>
           </w:pPr>
-          <w:hyperlink w:anchor="_Toc474866141" w:history="1">
+          <w:hyperlink w:anchor="_Toc475092520" w:history="1">
             <w:r>
               <w:rPr>
                 <w:rStyle w:val="Hyperlink"/>
@@ -5834,7 +5811,6 @@
               <w:rPr>
                 <w:rFonts w:asciiTheme="minorHAnsi" w:eastAsiaTheme="minorEastAsia" w:hAnsiTheme="minorHAnsi" w:cstheme="minorBidi"/>
                 <w:noProof/>
-                <w:sz w:val="22"/>
               </w:rPr>
               <w:tab/>
             </w:r>
@@ -5864,7 +5840,7 @@
                 <w:noProof/>
                 <w:webHidden/>
               </w:rPr>
-              <w:instrText xml:space="preserve"> PAGEREF _Toc474866141 \h </w:instrText>
+              <w:instrText xml:space="preserve"> PAGEREF _Toc475092520 \h </w:instrText>
             </w:r>
             <w:r>
               <w:rPr>
@@ -5898,10 +5874,9 @@
         <w:p>
           <w:r>
             <w:rPr>
-              <w:b/>
-              <w:bCs/>
-              <w:noProof/>
+              <w:sz w:val="22"/>
             </w:rPr>
+            <w:lastRenderedPageBreak/>
             <w:fldChar w:fldCharType="end"/>
           </w:r>
         </w:p>
@@ -5914,7 +5889,7 @@
           <w:rFonts w:cs="Times New Roman"/>
         </w:rPr>
       </w:pPr>
-      <w:bookmarkStart w:id="0" w:name="_Toc474866074"/>
+      <w:bookmarkStart w:id="0" w:name="_Toc475092453"/>
       <w:r>
         <w:rPr>
           <w:rFonts w:cs="Times New Roman"/>
@@ -5946,7 +5921,7 @@
           <w:szCs w:val="28"/>
         </w:rPr>
       </w:pPr>
-      <w:bookmarkStart w:id="1" w:name="_Toc474866075"/>
+      <w:bookmarkStart w:id="1" w:name="_Toc475092454"/>
       <w:r>
         <w:rPr>
           <w:rFonts w:cs="Times New Roman"/>
@@ -5964,7 +5939,7 @@
       <w:r>
         <w:t xml:space="preserve"> </w:t>
       </w:r>
-      <w:bookmarkStart w:id="2" w:name="_Toc474866076"/>
+      <w:bookmarkStart w:id="2" w:name="_Toc475092455"/>
       <w:r>
         <w:t>Changes in Version 1.5</w:t>
       </w:r>
@@ -6003,7 +5978,7 @@
       <w:pPr>
         <w:pStyle w:val="Heading2"/>
       </w:pPr>
-      <w:bookmarkStart w:id="3" w:name="_Toc474866077"/>
+      <w:bookmarkStart w:id="3" w:name="_Toc475092456"/>
       <w:r>
         <w:t>Changes in Version 2.0</w:t>
       </w:r>
@@ -6048,7 +6023,7 @@
       <w:pPr>
         <w:pStyle w:val="Heading2"/>
       </w:pPr>
-      <w:bookmarkStart w:id="4" w:name="_Toc474866078"/>
+      <w:bookmarkStart w:id="4" w:name="_Toc475092457"/>
       <w:r>
         <w:t>Changes</w:t>
       </w:r>
@@ -6081,7 +6056,7 @@
       <w:pPr>
         <w:pStyle w:val="Heading2"/>
       </w:pPr>
-      <w:bookmarkStart w:id="5" w:name="_Toc474866079"/>
+      <w:bookmarkStart w:id="5" w:name="_Toc475092458"/>
       <w:r>
         <w:t>Changes in Version 3.0</w:t>
       </w:r>
@@ -6110,7 +6085,7 @@
           <w:rFonts w:cs="Times New Roman"/>
         </w:rPr>
       </w:pPr>
-      <w:bookmarkStart w:id="6" w:name="_Toc474866080"/>
+      <w:bookmarkStart w:id="6" w:name="_Toc475092459"/>
       <w:r>
         <w:rPr>
           <w:rFonts w:cs="Times New Roman"/>
@@ -6127,7 +6102,7 @@
           <w:b/>
         </w:rPr>
       </w:pPr>
-      <w:bookmarkStart w:id="7" w:name="_Toc474866081"/>
+      <w:bookmarkStart w:id="7" w:name="_Toc475092460"/>
       <w:r>
         <w:t>Business Background</w:t>
       </w:r>
@@ -6157,7 +6132,7 @@
           <w:b/>
         </w:rPr>
       </w:pPr>
-      <w:bookmarkStart w:id="8" w:name="_Toc474866082"/>
+      <w:bookmarkStart w:id="8" w:name="_Toc475092461"/>
       <w:r>
         <w:t>Needs</w:t>
       </w:r>
@@ -6176,7 +6151,7 @@
           <w:b/>
         </w:rPr>
       </w:pPr>
-      <w:bookmarkStart w:id="9" w:name="_Toc474866083"/>
+      <w:bookmarkStart w:id="9" w:name="_Toc475092462"/>
       <w:r>
         <w:t>Objectives</w:t>
       </w:r>
@@ -6200,7 +6175,7 @@
           <w:rFonts w:cs="Times New Roman"/>
         </w:rPr>
       </w:pPr>
-      <w:bookmarkStart w:id="10" w:name="_Toc474866084"/>
+      <w:bookmarkStart w:id="10" w:name="_Toc475092463"/>
       <w:r>
         <w:rPr>
           <w:rFonts w:cs="Times New Roman"/>
@@ -6217,7 +6192,7 @@
           <w:b/>
         </w:rPr>
       </w:pPr>
-      <w:bookmarkStart w:id="11" w:name="_Toc474866085"/>
+      <w:bookmarkStart w:id="11" w:name="_Toc475092464"/>
       <w:r>
         <w:t>U</w:t>
       </w:r>
@@ -6233,7 +6208,7 @@
           <w:rFonts w:cs="Times New Roman"/>
         </w:rPr>
       </w:pPr>
-      <w:bookmarkStart w:id="12" w:name="_Toc474866086"/>
+      <w:bookmarkStart w:id="12" w:name="_Toc475092465"/>
       <w:r>
         <w:rPr>
           <w:rFonts w:cs="Times New Roman"/>
@@ -6331,7 +6306,7 @@
           <w:rFonts w:cs="Times New Roman"/>
         </w:rPr>
       </w:pPr>
-      <w:bookmarkStart w:id="13" w:name="_Toc474866087"/>
+      <w:bookmarkStart w:id="13" w:name="_Toc475092466"/>
       <w:r>
         <w:rPr>
           <w:rFonts w:cs="Times New Roman"/>
@@ -6365,7 +6340,7 @@
           <w:rFonts w:cs="Times New Roman"/>
         </w:rPr>
       </w:pPr>
-      <w:bookmarkStart w:id="14" w:name="_Toc474866088"/>
+      <w:bookmarkStart w:id="14" w:name="_Toc475092467"/>
       <w:r>
         <w:rPr>
           <w:rFonts w:cs="Times New Roman"/>
@@ -6424,10 +6399,10 @@
             <v:path o:extrusionok="f" gradientshapeok="t" o:connecttype="rect"/>
             <o:lock v:ext="edit" aspectratio="t"/>
           </v:shapetype>
-          <v:shape id="_x0000_i1089" type="#_x0000_t75" style="width:466.5pt;height:225.75pt" o:ole="">
+          <v:shape id="_x0000_i1025" type="#_x0000_t75" style="width:466.5pt;height:225.75pt" o:ole="">
             <v:imagedata r:id="rId8" o:title=""/>
           </v:shape>
-          <o:OLEObject Type="Embed" ProgID="Visio.Drawing.15" ShapeID="_x0000_i1089" DrawAspect="Content" ObjectID="_1548613804" r:id="rId9"/>
+          <o:OLEObject Type="Embed" ProgID="Visio.Drawing.15" ShapeID="_x0000_i1025" DrawAspect="Content" ObjectID="_1548837325" r:id="rId9"/>
         </w:object>
       </w:r>
     </w:p>
@@ -6618,7 +6593,7 @@
         </w:rPr>
       </w:pPr>
       <w:bookmarkStart w:id="15" w:name="_Toc474337947"/>
-      <w:bookmarkStart w:id="16" w:name="_Toc474866089"/>
+      <w:bookmarkStart w:id="16" w:name="_Toc475092468"/>
       <w:r>
         <w:rPr>
           <w:rFonts w:cs="Times New Roman"/>
@@ -6864,7 +6839,7 @@
         <w:pStyle w:val="Heading2"/>
       </w:pPr>
       <w:bookmarkStart w:id="17" w:name="_Toc474337948"/>
-      <w:bookmarkStart w:id="18" w:name="_Toc474866090"/>
+      <w:bookmarkStart w:id="18" w:name="_Toc475092469"/>
       <w:r>
         <w:t>System Requirements</w:t>
       </w:r>
@@ -6885,7 +6860,7 @@
         </w:rPr>
       </w:pPr>
       <w:bookmarkStart w:id="19" w:name="_Toc474337949"/>
-      <w:bookmarkStart w:id="20" w:name="_Toc474866091"/>
+      <w:bookmarkStart w:id="20" w:name="_Toc475092470"/>
       <w:r>
         <w:rPr>
           <w:rFonts w:cs="Times New Roman"/>
@@ -6990,7 +6965,13 @@
         <w:t xml:space="preserve">. </w:t>
       </w:r>
       <w:r>
-        <w:t xml:space="preserve">The use cases are covered by the diagram, which provides an in depth depiction of the use cases for the system. </w:t>
+        <w:t xml:space="preserve">The use cases are covered by the diagram, which provides an </w:t>
+      </w:r>
+      <w:r>
+        <w:t>in-depth</w:t>
+      </w:r>
+      <w:r>
+        <w:t xml:space="preserve"> depiction of the use cases for the system. </w:t>
       </w:r>
     </w:p>
     <w:p>
@@ -7000,10 +6981,10 @@
       </w:pPr>
       <w:r>
         <w:object w:dxaOrig="9946" w:dyaOrig="8086">
-          <v:shape id="_x0000_i1090" type="#_x0000_t75" style="width:409.5pt;height:333.75pt" o:ole="">
+          <v:shape id="_x0000_i1026" type="#_x0000_t75" style="width:409.5pt;height:333.75pt" o:ole="">
             <v:imagedata r:id="rId10" o:title=""/>
           </v:shape>
-          <o:OLEObject Type="Embed" ProgID="Visio.Drawing.15" ShapeID="_x0000_i1090" DrawAspect="Content" ObjectID="_1548613805" r:id="rId11"/>
+          <o:OLEObject Type="Embed" ProgID="Visio.Drawing.15" ShapeID="_x0000_i1026" DrawAspect="Content" ObjectID="_1548837326" r:id="rId11"/>
         </w:object>
       </w:r>
     </w:p>
@@ -7155,7 +7136,7 @@
         </w:rPr>
       </w:pPr>
       <w:bookmarkStart w:id="21" w:name="_Toc474337950"/>
-      <w:bookmarkStart w:id="22" w:name="_Toc474866092"/>
+      <w:bookmarkStart w:id="22" w:name="_Toc475092471"/>
       <w:r>
         <w:rPr>
           <w:rFonts w:cs="Times New Roman"/>
@@ -7391,7 +7372,7 @@
         <w:pStyle w:val="Heading2"/>
       </w:pPr>
       <w:bookmarkStart w:id="23" w:name="_Toc474337951"/>
-      <w:bookmarkStart w:id="24" w:name="_Toc474866093"/>
+      <w:bookmarkStart w:id="24" w:name="_Toc475092472"/>
       <w:r>
         <w:t>Requirements Trace Table</w:t>
       </w:r>
@@ -7416,7 +7397,7 @@
       <w:r>
         <w:br w:type="page"/>
       </w:r>
-      <w:bookmarkStart w:id="25" w:name="_Toc474866094"/>
+      <w:bookmarkStart w:id="25" w:name="_Toc475092473"/>
       <w:r>
         <w:lastRenderedPageBreak/>
         <w:t>Exploratory Studies</w:t>
@@ -7427,7 +7408,7 @@
       <w:pPr>
         <w:pStyle w:val="Heading2"/>
       </w:pPr>
-      <w:bookmarkStart w:id="26" w:name="_Toc474866095"/>
+      <w:bookmarkStart w:id="26" w:name="_Toc475092474"/>
       <w:r>
         <w:t>Relevant Techniques</w:t>
       </w:r>
@@ -7445,7 +7426,7 @@
       <w:pPr>
         <w:pStyle w:val="Heading2"/>
       </w:pPr>
-      <w:bookmarkStart w:id="27" w:name="_Toc474866096"/>
+      <w:bookmarkStart w:id="27" w:name="_Toc475092475"/>
       <w:r>
         <w:t>Relevant Packages/Products</w:t>
       </w:r>
@@ -7460,7 +7441,7 @@
       <w:pPr>
         <w:pStyle w:val="Heading2"/>
       </w:pPr>
-      <w:bookmarkStart w:id="28" w:name="_Toc474866097"/>
+      <w:bookmarkStart w:id="28" w:name="_Toc475092476"/>
       <w:r>
         <w:t>Broader Impacts</w:t>
       </w:r>
@@ -7468,7 +7449,36 @@
     </w:p>
     <w:p>
       <w:r>
-        <w:t>This virtual reality experience has the potential to help minimize distracted driving. Minimizing distracted driving means that there will be less accidents, less injuries, and less deaths because of distracted driving. Since the application runs on the Android operating system, which is used by millions of people every day, this application has the potential to reach a large number of drivers and passengers.</w:t>
+        <w:t>This virtual reality experience has the potential to help minimize distracted driving</w:t>
+      </w:r>
+      <w:r>
+        <w:t xml:space="preserve"> by </w:t>
+      </w:r>
+      <w:r>
+        <w:t>providing</w:t>
+      </w:r>
+      <w:r>
+        <w:t xml:space="preserve"> a system to insurance agents that will help them better </w:t>
+      </w:r>
+      <w:r>
+        <w:t>communicate</w:t>
+      </w:r>
+      <w:r>
+        <w:t xml:space="preserve"> </w:t>
+      </w:r>
+      <w:r>
+        <w:t>with</w:t>
+      </w:r>
+      <w:r>
+        <w:t xml:space="preserve"> young drivers</w:t>
+      </w:r>
+      <w:r>
+        <w:t xml:space="preserve"> when explaining the dangers that come with distracted driving</w:t>
+      </w:r>
+      <w:bookmarkStart w:id="29" w:name="_GoBack"/>
+      <w:bookmarkEnd w:id="29"/>
+      <w:r>
+        <w:t>. Minimizing distracted driving means that there will be less accidents, less injuries, and less deaths because of distracted driving. Since the application runs on the Android operating system, which is used by millions of people every day, this application has the potential to reach a large number of drivers and passengers.</w:t>
       </w:r>
     </w:p>
     <w:p>
@@ -7486,22 +7496,22 @@
       <w:pPr>
         <w:pStyle w:val="Heading1"/>
       </w:pPr>
-      <w:bookmarkStart w:id="29" w:name="_Toc474866098"/>
+      <w:bookmarkStart w:id="30" w:name="_Toc475092477"/>
       <w:r>
         <w:lastRenderedPageBreak/>
         <w:t>System Design</w:t>
       </w:r>
-      <w:bookmarkEnd w:id="29"/>
+      <w:bookmarkEnd w:id="30"/>
     </w:p>
     <w:p>
       <w:pPr>
         <w:pStyle w:val="Heading2"/>
       </w:pPr>
-      <w:bookmarkStart w:id="30" w:name="_Toc474866099"/>
+      <w:bookmarkStart w:id="31" w:name="_Toc475092478"/>
       <w:r>
         <w:t>Architectural Design</w:t>
       </w:r>
-      <w:bookmarkEnd w:id="30"/>
+      <w:bookmarkEnd w:id="31"/>
     </w:p>
     <w:p>
       <w:r>
@@ -7598,10 +7608,10 @@
       </w:pPr>
       <w:r>
         <w:object w:dxaOrig="13021" w:dyaOrig="6091">
-          <v:shape id="_x0000_i1091" type="#_x0000_t75" style="width:467.25pt;height:219pt" o:ole="">
+          <v:shape id="_x0000_i1027" type="#_x0000_t75" style="width:467.25pt;height:219pt" o:ole="">
             <v:imagedata r:id="rId12" o:title=""/>
           </v:shape>
-          <o:OLEObject Type="Embed" ProgID="Visio.Drawing.15" ShapeID="_x0000_i1091" DrawAspect="Content" ObjectID="_1548613806" r:id="rId13"/>
+          <o:OLEObject Type="Embed" ProgID="Visio.Drawing.15" ShapeID="_x0000_i1027" DrawAspect="Content" ObjectID="_1548837327" r:id="rId13"/>
         </w:object>
       </w:r>
     </w:p>
@@ -7722,12 +7732,12 @@
       <w:pPr>
         <w:pStyle w:val="Heading2"/>
       </w:pPr>
-      <w:bookmarkStart w:id="31" w:name="_Toc474866100"/>
+      <w:bookmarkStart w:id="32" w:name="_Toc475092479"/>
       <w:r>
         <w:lastRenderedPageBreak/>
         <w:t>Structural Design</w:t>
       </w:r>
-      <w:bookmarkEnd w:id="31"/>
+      <w:bookmarkEnd w:id="32"/>
     </w:p>
     <w:p>
       <w:r>
@@ -8631,12 +8641,12 @@
       <w:pPr>
         <w:pStyle w:val="Heading2"/>
       </w:pPr>
-      <w:bookmarkStart w:id="32" w:name="_Toc474866101"/>
+      <w:bookmarkStart w:id="33" w:name="_Toc475092480"/>
       <w:r>
         <w:lastRenderedPageBreak/>
         <w:t>User Interface Design</w:t>
       </w:r>
-      <w:bookmarkEnd w:id="32"/>
+      <w:bookmarkEnd w:id="33"/>
     </w:p>
     <w:p>
       <w:r>
@@ -8692,8 +8702,8 @@
               </w:rPr>
               <w:drawing>
                 <wp:inline distT="0" distB="0" distL="0" distR="0" wp14:anchorId="0AFFA408" wp14:editId="0C448FD1">
-                  <wp:extent cx="2724912" cy="1810512"/>
-                  <wp:effectExtent l="0" t="0" r="0" b="0"/>
+                  <wp:extent cx="2723610" cy="1819275"/>
+                  <wp:effectExtent l="0" t="0" r="635" b="0"/>
                   <wp:docPr id="37" name="Picture 37"/>
                   <wp:cNvGraphicFramePr>
                     <a:graphicFrameLocks xmlns:a="http://schemas.openxmlformats.org/drawingml/2006/main" noChangeAspect="1"/>
@@ -8706,7 +8716,13 @@
                           <pic:cNvPicPr/>
                         </pic:nvPicPr>
                         <pic:blipFill>
-                          <a:blip r:embed="rId19" cstate="print"/>
+                          <a:blip r:embed="rId19" cstate="print">
+                            <a:extLst>
+                              <a:ext uri="{28A0092B-C50C-407E-A947-70E740481C1C}">
+                                <a14:useLocalDpi xmlns:a14="http://schemas.microsoft.com/office/drawing/2010/main" val="0"/>
+                              </a:ext>
+                            </a:extLst>
+                          </a:blip>
                           <a:stretch>
                             <a:fillRect/>
                           </a:stretch>
@@ -8714,7 +8730,7 @@
                         <pic:spPr>
                           <a:xfrm>
                             <a:off x="0" y="0"/>
-                            <a:ext cx="2724912" cy="1810512"/>
+                            <a:ext cx="2726242" cy="1821033"/>
                           </a:xfrm>
                           <a:prstGeom prst="rect">
                             <a:avLst/>
@@ -8840,15 +8856,14 @@
               <w:keepNext/>
               <w:jc w:val="center"/>
             </w:pPr>
-            <w:bookmarkStart w:id="33" w:name="_GoBack"/>
             <w:r>
               <w:rPr>
                 <w:noProof/>
               </w:rPr>
               <w:drawing>
                 <wp:inline distT="0" distB="0" distL="0" distR="0" wp14:anchorId="005AA915" wp14:editId="31152A53">
-                  <wp:extent cx="2736111" cy="1809750"/>
-                  <wp:effectExtent l="0" t="0" r="7620" b="0"/>
+                  <wp:extent cx="2734923" cy="1804416"/>
+                  <wp:effectExtent l="0" t="0" r="8890" b="5715"/>
                   <wp:docPr id="39" name="Picture 39"/>
                   <wp:cNvGraphicFramePr>
                     <a:graphicFrameLocks xmlns:a="http://schemas.openxmlformats.org/drawingml/2006/main" noChangeAspect="1"/>
@@ -8861,7 +8876,13 @@
                           <pic:cNvPicPr/>
                         </pic:nvPicPr>
                         <pic:blipFill>
-                          <a:blip r:embed="rId20" cstate="print"/>
+                          <a:blip r:embed="rId20" cstate="print">
+                            <a:extLst>
+                              <a:ext uri="{28A0092B-C50C-407E-A947-70E740481C1C}">
+                                <a14:useLocalDpi xmlns:a14="http://schemas.microsoft.com/office/drawing/2010/main" val="0"/>
+                              </a:ext>
+                            </a:extLst>
+                          </a:blip>
                           <a:stretch>
                             <a:fillRect/>
                           </a:stretch>
@@ -8869,7 +8890,7 @@
                         <pic:spPr>
                           <a:xfrm>
                             <a:off x="0" y="0"/>
-                            <a:ext cx="2736111" cy="1809750"/>
+                            <a:ext cx="2745293" cy="1811258"/>
                           </a:xfrm>
                           <a:prstGeom prst="rect">
                             <a:avLst/>
@@ -8881,7 +8902,6 @@
                 </wp:inline>
               </w:drawing>
             </w:r>
-            <w:bookmarkEnd w:id="33"/>
           </w:p>
           <w:p>
             <w:pPr>
@@ -9124,6 +9144,126 @@
             <w:pPr>
               <w:jc w:val="center"/>
             </w:pPr>
+            <w:r>
+              <w:rPr>
+                <w:noProof/>
+              </w:rPr>
+              <w:drawing>
+                <wp:inline distT="0" distB="0" distL="0" distR="0" wp14:anchorId="33D0C29C" wp14:editId="6AC6AA52">
+                  <wp:extent cx="2735580" cy="1819275"/>
+                  <wp:effectExtent l="0" t="0" r="7620" b="9525"/>
+                  <wp:docPr id="2" name="Picture 2"/>
+                  <wp:cNvGraphicFramePr>
+                    <a:graphicFrameLocks xmlns:a="http://schemas.openxmlformats.org/drawingml/2006/main" noChangeAspect="1"/>
+                  </wp:cNvGraphicFramePr>
+                  <a:graphic xmlns:a="http://schemas.openxmlformats.org/drawingml/2006/main">
+                    <a:graphicData uri="http://schemas.openxmlformats.org/drawingml/2006/picture">
+                      <pic:pic xmlns:pic="http://schemas.openxmlformats.org/drawingml/2006/picture">
+                        <pic:nvPicPr>
+                          <pic:cNvPr id="1" name=""/>
+                          <pic:cNvPicPr/>
+                        </pic:nvPicPr>
+                        <pic:blipFill>
+                          <a:blip r:embed="rId22" cstate="print">
+                            <a:extLst>
+                              <a:ext uri="{28A0092B-C50C-407E-A947-70E740481C1C}">
+                                <a14:useLocalDpi xmlns:a14="http://schemas.microsoft.com/office/drawing/2010/main" val="0"/>
+                              </a:ext>
+                            </a:extLst>
+                          </a:blip>
+                          <a:stretch>
+                            <a:fillRect/>
+                          </a:stretch>
+                        </pic:blipFill>
+                        <pic:spPr>
+                          <a:xfrm>
+                            <a:off x="0" y="0"/>
+                            <a:ext cx="2736131" cy="1819641"/>
+                          </a:xfrm>
+                          <a:prstGeom prst="rect">
+                            <a:avLst/>
+                          </a:prstGeom>
+                        </pic:spPr>
+                      </pic:pic>
+                    </a:graphicData>
+                  </a:graphic>
+                </wp:inline>
+              </w:drawing>
+            </w:r>
+          </w:p>
+          <w:p>
+            <w:pPr>
+              <w:pStyle w:val="Caption"/>
+              <w:jc w:val="center"/>
+              <w:rPr>
+                <w:b/>
+                <w:i w:val="0"/>
+              </w:rPr>
+            </w:pPr>
+            <w:r>
+              <w:rPr>
+                <w:b/>
+                <w:i w:val="0"/>
+              </w:rPr>
+              <w:t xml:space="preserve">Figure </w:t>
+            </w:r>
+            <w:r>
+              <w:rPr>
+                <w:b/>
+                <w:i w:val="0"/>
+              </w:rPr>
+              <w:fldChar w:fldCharType="begin"/>
+            </w:r>
+            <w:r>
+              <w:rPr>
+                <w:b/>
+                <w:i w:val="0"/>
+              </w:rPr>
+              <w:instrText xml:space="preserve"> STYLEREF 1 \s </w:instrText>
+            </w:r>
+            <w:r>
+              <w:rPr>
+                <w:b/>
+                <w:i w:val="0"/>
+              </w:rPr>
+              <w:fldChar w:fldCharType="separate"/>
+            </w:r>
+            <w:r>
+              <w:rPr>
+                <w:b/>
+                <w:i w:val="0"/>
+                <w:noProof/>
+              </w:rPr>
+              <w:t>6</w:t>
+            </w:r>
+            <w:r>
+              <w:rPr>
+                <w:b/>
+                <w:i w:val="0"/>
+              </w:rPr>
+              <w:fldChar w:fldCharType="end"/>
+            </w:r>
+            <w:r>
+              <w:rPr>
+                <w:b/>
+                <w:i w:val="0"/>
+              </w:rPr>
+              <w:t>.10</w:t>
+            </w:r>
+            <w:r>
+              <w:rPr>
+                <w:b/>
+                <w:i w:val="0"/>
+              </w:rPr>
+              <w:t xml:space="preserve"> - </w:t>
+            </w:r>
+            <w:r>
+              <w:rPr>
+                <w:b/>
+                <w:i w:val="0"/>
+              </w:rPr>
+              <w:t>Jungle</w:t>
+            </w:r>
           </w:p>
         </w:tc>
       </w:tr>
@@ -9154,13 +9294,312 @@
           </w:p>
         </w:tc>
       </w:tr>
+      <w:tr>
+        <w:tc>
+          <w:tcPr>
+            <w:tcW w:w="4675" w:type="dxa"/>
+          </w:tcPr>
+          <w:p>
+            <w:pPr>
+              <w:pStyle w:val="Caption"/>
+              <w:jc w:val="center"/>
+              <w:rPr>
+                <w:b/>
+                <w:i w:val="0"/>
+              </w:rPr>
+            </w:pPr>
+          </w:p>
+        </w:tc>
+        <w:tc>
+          <w:tcPr>
+            <w:tcW w:w="4675" w:type="dxa"/>
+          </w:tcPr>
+          <w:p>
+            <w:pPr>
+              <w:jc w:val="center"/>
+            </w:pPr>
+          </w:p>
+        </w:tc>
+      </w:tr>
+      <w:tr>
+        <w:tc>
+          <w:tcPr>
+            <w:tcW w:w="4675" w:type="dxa"/>
+          </w:tcPr>
+          <w:p>
+            <w:pPr>
+              <w:pStyle w:val="Caption"/>
+              <w:jc w:val="center"/>
+              <w:rPr>
+                <w:b/>
+                <w:i w:val="0"/>
+              </w:rPr>
+            </w:pPr>
+            <w:r>
+              <w:rPr>
+                <w:noProof/>
+              </w:rPr>
+              <w:lastRenderedPageBreak/>
+              <w:drawing>
+                <wp:inline distT="0" distB="0" distL="0" distR="0" wp14:anchorId="336765A1" wp14:editId="20B2AD34">
+                  <wp:extent cx="2735046" cy="1819275"/>
+                  <wp:effectExtent l="0" t="0" r="8255" b="0"/>
+                  <wp:docPr id="3" name="Picture 3"/>
+                  <wp:cNvGraphicFramePr>
+                    <a:graphicFrameLocks xmlns:a="http://schemas.openxmlformats.org/drawingml/2006/main" noChangeAspect="1"/>
+                  </wp:cNvGraphicFramePr>
+                  <a:graphic xmlns:a="http://schemas.openxmlformats.org/drawingml/2006/main">
+                    <a:graphicData uri="http://schemas.openxmlformats.org/drawingml/2006/picture">
+                      <pic:pic xmlns:pic="http://schemas.openxmlformats.org/drawingml/2006/picture">
+                        <pic:nvPicPr>
+                          <pic:cNvPr id="1" name=""/>
+                          <pic:cNvPicPr/>
+                        </pic:nvPicPr>
+                        <pic:blipFill>
+                          <a:blip r:embed="rId23" cstate="print">
+                            <a:extLst>
+                              <a:ext uri="{28A0092B-C50C-407E-A947-70E740481C1C}">
+                                <a14:useLocalDpi xmlns:a14="http://schemas.microsoft.com/office/drawing/2010/main" val="0"/>
+                              </a:ext>
+                            </a:extLst>
+                          </a:blip>
+                          <a:stretch>
+                            <a:fillRect/>
+                          </a:stretch>
+                        </pic:blipFill>
+                        <pic:spPr>
+                          <a:xfrm>
+                            <a:off x="0" y="0"/>
+                            <a:ext cx="2741027" cy="1823254"/>
+                          </a:xfrm>
+                          <a:prstGeom prst="rect">
+                            <a:avLst/>
+                          </a:prstGeom>
+                        </pic:spPr>
+                      </pic:pic>
+                    </a:graphicData>
+                  </a:graphic>
+                </wp:inline>
+              </w:drawing>
+            </w:r>
+          </w:p>
+        </w:tc>
+        <w:tc>
+          <w:tcPr>
+            <w:tcW w:w="4675" w:type="dxa"/>
+          </w:tcPr>
+          <w:p>
+            <w:pPr>
+              <w:jc w:val="center"/>
+            </w:pPr>
+            <w:r>
+              <w:rPr>
+                <w:noProof/>
+              </w:rPr>
+              <w:drawing>
+                <wp:inline distT="0" distB="0" distL="0" distR="0" wp14:anchorId="08340951" wp14:editId="4F561981">
+                  <wp:extent cx="2735020" cy="1840992"/>
+                  <wp:effectExtent l="0" t="0" r="8255" b="6985"/>
+                  <wp:docPr id="4" name="Picture 4"/>
+                  <wp:cNvGraphicFramePr>
+                    <a:graphicFrameLocks xmlns:a="http://schemas.openxmlformats.org/drawingml/2006/main" noChangeAspect="1"/>
+                  </wp:cNvGraphicFramePr>
+                  <a:graphic xmlns:a="http://schemas.openxmlformats.org/drawingml/2006/main">
+                    <a:graphicData uri="http://schemas.openxmlformats.org/drawingml/2006/picture">
+                      <pic:pic xmlns:pic="http://schemas.openxmlformats.org/drawingml/2006/picture">
+                        <pic:nvPicPr>
+                          <pic:cNvPr id="1" name=""/>
+                          <pic:cNvPicPr/>
+                        </pic:nvPicPr>
+                        <pic:blipFill>
+                          <a:blip r:embed="rId24" cstate="print">
+                            <a:extLst>
+                              <a:ext uri="{28A0092B-C50C-407E-A947-70E740481C1C}">
+                                <a14:useLocalDpi xmlns:a14="http://schemas.microsoft.com/office/drawing/2010/main" val="0"/>
+                              </a:ext>
+                            </a:extLst>
+                          </a:blip>
+                          <a:stretch>
+                            <a:fillRect/>
+                          </a:stretch>
+                        </pic:blipFill>
+                        <pic:spPr>
+                          <a:xfrm>
+                            <a:off x="0" y="0"/>
+                            <a:ext cx="2745800" cy="1848249"/>
+                          </a:xfrm>
+                          <a:prstGeom prst="rect">
+                            <a:avLst/>
+                          </a:prstGeom>
+                        </pic:spPr>
+                      </pic:pic>
+                    </a:graphicData>
+                  </a:graphic>
+                </wp:inline>
+              </w:drawing>
+            </w:r>
+          </w:p>
+        </w:tc>
+      </w:tr>
+      <w:tr>
+        <w:tc>
+          <w:tcPr>
+            <w:tcW w:w="4675" w:type="dxa"/>
+          </w:tcPr>
+          <w:p>
+            <w:pPr>
+              <w:pStyle w:val="Caption"/>
+              <w:jc w:val="center"/>
+              <w:rPr>
+                <w:b/>
+                <w:i w:val="0"/>
+              </w:rPr>
+            </w:pPr>
+            <w:r>
+              <w:rPr>
+                <w:b/>
+                <w:i w:val="0"/>
+              </w:rPr>
+              <w:t xml:space="preserve">Figure </w:t>
+            </w:r>
+            <w:r>
+              <w:rPr>
+                <w:b/>
+                <w:i w:val="0"/>
+              </w:rPr>
+              <w:fldChar w:fldCharType="begin"/>
+            </w:r>
+            <w:r>
+              <w:rPr>
+                <w:b/>
+                <w:i w:val="0"/>
+              </w:rPr>
+              <w:instrText xml:space="preserve"> STYLEREF 1 \s </w:instrText>
+            </w:r>
+            <w:r>
+              <w:rPr>
+                <w:b/>
+                <w:i w:val="0"/>
+              </w:rPr>
+              <w:fldChar w:fldCharType="separate"/>
+            </w:r>
+            <w:r>
+              <w:rPr>
+                <w:b/>
+                <w:i w:val="0"/>
+                <w:noProof/>
+              </w:rPr>
+              <w:t>6</w:t>
+            </w:r>
+            <w:r>
+              <w:rPr>
+                <w:b/>
+                <w:i w:val="0"/>
+              </w:rPr>
+              <w:fldChar w:fldCharType="end"/>
+            </w:r>
+            <w:r>
+              <w:rPr>
+                <w:b/>
+                <w:i w:val="0"/>
+              </w:rPr>
+              <w:t>.11 – Lava Lake</w:t>
+            </w:r>
+          </w:p>
+        </w:tc>
+        <w:tc>
+          <w:tcPr>
+            <w:tcW w:w="4675" w:type="dxa"/>
+          </w:tcPr>
+          <w:p>
+            <w:pPr>
+              <w:pStyle w:val="Caption"/>
+              <w:jc w:val="center"/>
+              <w:rPr>
+                <w:b/>
+                <w:i w:val="0"/>
+              </w:rPr>
+            </w:pPr>
+            <w:r>
+              <w:rPr>
+                <w:b/>
+                <w:i w:val="0"/>
+              </w:rPr>
+              <w:t xml:space="preserve">Figure </w:t>
+            </w:r>
+            <w:r>
+              <w:rPr>
+                <w:b/>
+                <w:i w:val="0"/>
+              </w:rPr>
+              <w:fldChar w:fldCharType="begin"/>
+            </w:r>
+            <w:r>
+              <w:rPr>
+                <w:b/>
+                <w:i w:val="0"/>
+              </w:rPr>
+              <w:instrText xml:space="preserve"> STYLEREF 1 \s </w:instrText>
+            </w:r>
+            <w:r>
+              <w:rPr>
+                <w:b/>
+                <w:i w:val="0"/>
+              </w:rPr>
+              <w:fldChar w:fldCharType="separate"/>
+            </w:r>
+            <w:r>
+              <w:rPr>
+                <w:b/>
+                <w:i w:val="0"/>
+                <w:noProof/>
+              </w:rPr>
+              <w:t>6</w:t>
+            </w:r>
+            <w:r>
+              <w:rPr>
+                <w:b/>
+                <w:i w:val="0"/>
+              </w:rPr>
+              <w:fldChar w:fldCharType="end"/>
+            </w:r>
+            <w:r>
+              <w:rPr>
+                <w:b/>
+                <w:i w:val="0"/>
+              </w:rPr>
+              <w:t>.12 – Outer Space</w:t>
+            </w:r>
+          </w:p>
+        </w:tc>
+      </w:tr>
     </w:tbl>
     <w:p/>
+    <w:p/>
+    <w:p/>
+    <w:p/>
+    <w:p/>
+    <w:p/>
+    <w:p/>
+    <w:p/>
+    <w:p/>
+    <w:p/>
+    <w:p/>
+    <w:p/>
+    <w:p/>
+    <w:p/>
+    <w:p/>
+    <w:p/>
+    <w:p/>
+    <w:p/>
+    <w:p/>
+    <w:p/>
+    <w:p/>
     <w:p>
       <w:pPr>
         <w:pStyle w:val="Heading2"/>
       </w:pPr>
-      <w:bookmarkStart w:id="34" w:name="_Toc474866102"/>
+      <w:bookmarkStart w:id="34" w:name="_Toc475092481"/>
       <w:r>
         <w:lastRenderedPageBreak/>
         <w:t>Behavioral Design</w:t>
@@ -9182,10 +9621,10 @@
       </w:pPr>
       <w:r>
         <w:object w:dxaOrig="7201" w:dyaOrig="9938">
-          <v:shape id="_x0000_i1092" type="#_x0000_t75" style="width:5in;height:497.25pt" o:ole="">
-            <v:imagedata r:id="rId22" o:title=""/>
+          <v:shape id="_x0000_i1028" type="#_x0000_t75" style="width:5in;height:497.25pt" o:ole="">
+            <v:imagedata r:id="rId25" o:title=""/>
           </v:shape>
-          <o:OLEObject Type="Embed" ProgID="Visio.Drawing.15" ShapeID="_x0000_i1092" DrawAspect="Content" ObjectID="_1548613807" r:id="rId23"/>
+          <o:OLEObject Type="Embed" ProgID="Visio.Drawing.15" ShapeID="_x0000_i1028" DrawAspect="Content" ObjectID="_1548837328" r:id="rId26"/>
         </w:object>
       </w:r>
     </w:p>
@@ -9268,7 +9707,7 @@
       <w:pPr>
         <w:pStyle w:val="Heading2"/>
       </w:pPr>
-      <w:bookmarkStart w:id="35" w:name="_Toc474866103"/>
+      <w:bookmarkStart w:id="35" w:name="_Toc475092482"/>
       <w:r>
         <w:lastRenderedPageBreak/>
         <w:t>Design Alternatives &amp; Design Rationale</w:t>
@@ -9337,7 +9776,7 @@
       <w:pPr>
         <w:pStyle w:val="Heading1"/>
       </w:pPr>
-      <w:bookmarkStart w:id="36" w:name="_Toc474866104"/>
+      <w:bookmarkStart w:id="36" w:name="_Toc475092483"/>
       <w:r>
         <w:lastRenderedPageBreak/>
         <w:t>System Implementation</w:t>
@@ -9348,7 +9787,7 @@
       <w:pPr>
         <w:pStyle w:val="Heading2"/>
       </w:pPr>
-      <w:bookmarkStart w:id="37" w:name="_Toc474866105"/>
+      <w:bookmarkStart w:id="37" w:name="_Toc475092484"/>
       <w:r>
         <w:t>Programming Languages &amp; Tools</w:t>
       </w:r>
@@ -9372,7 +9811,7 @@
       <w:pPr>
         <w:pStyle w:val="Heading2"/>
       </w:pPr>
-      <w:bookmarkStart w:id="38" w:name="_Toc474866106"/>
+      <w:bookmarkStart w:id="38" w:name="_Toc475092485"/>
       <w:r>
         <w:t>Coding Conventions</w:t>
       </w:r>
@@ -9387,7 +9826,7 @@
       <w:pPr>
         <w:pStyle w:val="Heading2"/>
       </w:pPr>
-      <w:bookmarkStart w:id="39" w:name="_Toc474866107"/>
+      <w:bookmarkStart w:id="39" w:name="_Toc475092486"/>
       <w:r>
         <w:t>Code Version Control</w:t>
       </w:r>
@@ -9402,7 +9841,7 @@
       <w:pPr>
         <w:pStyle w:val="Heading2"/>
       </w:pPr>
-      <w:bookmarkStart w:id="40" w:name="_Toc474866108"/>
+      <w:bookmarkStart w:id="40" w:name="_Toc475092487"/>
       <w:r>
         <w:t>Implementation Alternatives &amp; Decision Rationale</w:t>
       </w:r>
@@ -9416,14 +9855,32 @@
         <w:t xml:space="preserve"> virtual reality development is more popular with Unity, so the documentation and resources available will be better defined.</w:t>
       </w:r>
       <w:r>
-        <w:t xml:space="preserve"> Erie Insurance has stated that they are aware of the terms of service with Unity are we are still fine to proceed with development.</w:t>
+        <w:t xml:space="preserve"> Erie Insurance has stated that they are aware of the terms of service with Unity </w:t>
+      </w:r>
+      <w:r>
+        <w:t>and</w:t>
+      </w:r>
+      <w:r>
+        <w:t xml:space="preserve"> </w:t>
+      </w:r>
+      <w:r>
+        <w:t>has agreed to allow us</w:t>
+      </w:r>
+      <w:r>
+        <w:t xml:space="preserve"> to proceed with</w:t>
+      </w:r>
+      <w:r>
+        <w:t xml:space="preserve"> Unity</w:t>
+      </w:r>
+      <w:r>
+        <w:t xml:space="preserve"> development.</w:t>
       </w:r>
     </w:p>
     <w:p>
       <w:pPr>
         <w:pStyle w:val="Heading2"/>
       </w:pPr>
-      <w:bookmarkStart w:id="41" w:name="_Toc474866109"/>
+      <w:bookmarkStart w:id="41" w:name="_Toc475092488"/>
       <w:r>
         <w:t>Analysis of Key Algorithms</w:t>
       </w:r>
@@ -9447,7 +9904,7 @@
       <w:pPr>
         <w:pStyle w:val="Heading1"/>
       </w:pPr>
-      <w:bookmarkStart w:id="42" w:name="_Toc474866110"/>
+      <w:bookmarkStart w:id="42" w:name="_Toc475092489"/>
       <w:r>
         <w:lastRenderedPageBreak/>
         <w:t>System Testing</w:t>
@@ -9458,7 +9915,7 @@
       <w:pPr>
         <w:pStyle w:val="Heading2"/>
       </w:pPr>
-      <w:bookmarkStart w:id="43" w:name="_Toc474866111"/>
+      <w:bookmarkStart w:id="43" w:name="_Toc475092490"/>
       <w:r>
         <w:t>Test Automation Framework</w:t>
       </w:r>
@@ -9473,7 +9930,7 @@
       <w:pPr>
         <w:pStyle w:val="Heading3"/>
       </w:pPr>
-      <w:bookmarkStart w:id="44" w:name="_Toc474866112"/>
+      <w:bookmarkStart w:id="44" w:name="_Toc475092491"/>
       <w:r>
         <w:t>Steps for Installing Test Framework</w:t>
       </w:r>
@@ -9494,7 +9951,7 @@
       <w:pPr>
         <w:pStyle w:val="Heading3"/>
       </w:pPr>
-      <w:bookmarkStart w:id="45" w:name="_Toc474866113"/>
+      <w:bookmarkStart w:id="45" w:name="_Toc475092492"/>
       <w:r>
         <w:t>Steps for Running Test Cases</w:t>
       </w:r>
@@ -9508,10 +9965,7 @@
         <w:t xml:space="preserve">Unity Test Tools. From there, the tests can be </w:t>
       </w:r>
       <w:r>
-        <w:t>ra</w:t>
-      </w:r>
-      <w:r>
-        <w:t>n</w:t>
+        <w:t>run</w:t>
       </w:r>
       <w:r>
         <w:t xml:space="preserve"> or modified to specified settings.</w:t>
@@ -9521,7 +9975,7 @@
       <w:pPr>
         <w:pStyle w:val="Heading2"/>
       </w:pPr>
-      <w:bookmarkStart w:id="46" w:name="_Toc474866114"/>
+      <w:bookmarkStart w:id="46" w:name="_Toc475092493"/>
       <w:r>
         <w:t>Test Case Design</w:t>
       </w:r>
@@ -9531,7 +9985,7 @@
       <w:pPr>
         <w:pStyle w:val="Heading3"/>
       </w:pPr>
-      <w:bookmarkStart w:id="47" w:name="_Toc474866115"/>
+      <w:bookmarkStart w:id="47" w:name="_Toc475092494"/>
       <w:r>
         <w:t>Test Suites</w:t>
       </w:r>
@@ -9547,7 +10001,13 @@
         <w:t xml:space="preserve">Table 8.2.1 </w:t>
       </w:r>
       <w:r>
-        <w:t xml:space="preserve">defines the tests belonging to scenario interactions. These test all of the features of the application that require user input to continue. </w:t>
+        <w:t xml:space="preserve">defines the tests belonging to scenario interactions. These </w:t>
+      </w:r>
+      <w:r>
+        <w:t xml:space="preserve">will </w:t>
+      </w:r>
+      <w:r>
+        <w:t xml:space="preserve">test all of the features of the application that require user input to continue. </w:t>
       </w:r>
     </w:p>
     <w:p>
@@ -9564,7 +10024,7 @@
       <w:pPr>
         <w:pStyle w:val="Heading3"/>
       </w:pPr>
-      <w:bookmarkStart w:id="48" w:name="_Toc474866116"/>
+      <w:bookmarkStart w:id="48" w:name="_Toc475092495"/>
       <w:r>
         <w:t xml:space="preserve">Unit </w:t>
       </w:r>
@@ -9591,7 +10051,7 @@
       <w:pPr>
         <w:pStyle w:val="Heading3"/>
       </w:pPr>
-      <w:bookmarkStart w:id="49" w:name="_Toc474866117"/>
+      <w:bookmarkStart w:id="49" w:name="_Toc475092496"/>
       <w:r>
         <w:t>Integration</w:t>
       </w:r>
@@ -9615,7 +10075,7 @@
       <w:pPr>
         <w:pStyle w:val="Heading3"/>
       </w:pPr>
-      <w:bookmarkStart w:id="50" w:name="_Toc474866118"/>
+      <w:bookmarkStart w:id="50" w:name="_Toc475092497"/>
       <w:r>
         <w:t>System</w:t>
       </w:r>
@@ -9635,12 +10095,14 @@
         <w:t>shows the test for scenario triggers in the environment. Table 8.2.8 shows the test for failing a scenario due to not preventing the driver from texting.</w:t>
       </w:r>
     </w:p>
+    <w:p/>
     <w:p>
       <w:pPr>
         <w:pStyle w:val="Heading3"/>
       </w:pPr>
-      <w:bookmarkStart w:id="51" w:name="_Toc474866119"/>
-      <w:r>
+      <w:bookmarkStart w:id="51" w:name="_Toc475092498"/>
+      <w:r>
+        <w:lastRenderedPageBreak/>
         <w:t>Acceptance</w:t>
       </w:r>
       <w:r>
@@ -9659,11 +10121,7 @@
         <w:t>most important requir</w:t>
       </w:r>
       <w:r>
-        <w:t xml:space="preserve">ements </w:t>
-      </w:r>
-      <w:r>
-        <w:lastRenderedPageBreak/>
-        <w:t>provided by the end user. Table 8.2.9 shows the test for the AI driver to be distracted during scenarios. Table 8.2.10 shows the test for the hardware requirement to run the application. Table 8.2.11 shows the test for the virtual reality representation of the application on the user’s screen. Table 8.2.12 shows the test for the frame rate performance of the system, which provides a smooth virtual experience for the user.</w:t>
+        <w:t>ements provided by the end user. Table 8.2.9 shows the test for the AI driver to be distracted during scenarios. Table 8.2.10 shows the test for the hardware requirement to run the application. Table 8.2.11 shows the test for the virtual reality representation of the application on the user’s screen. Table 8.2.12 shows the test for the frame rate performance of the system, which provides a smooth virtual experience for the user.</w:t>
       </w:r>
     </w:p>
     <w:p/>
@@ -9671,7 +10129,7 @@
       <w:pPr>
         <w:pStyle w:val="Heading2"/>
       </w:pPr>
-      <w:bookmarkStart w:id="52" w:name="_Toc474866120"/>
+      <w:bookmarkStart w:id="52" w:name="_Toc475092499"/>
       <w:r>
         <w:t xml:space="preserve">Test Case </w:t>
       </w:r>
@@ -9692,7 +10150,7 @@
       <w:pPr>
         <w:pStyle w:val="Heading3"/>
       </w:pPr>
-      <w:bookmarkStart w:id="53" w:name="_Toc474866121"/>
+      <w:bookmarkStart w:id="53" w:name="_Toc475092500"/>
       <w:r>
         <w:t>Unit Testing Report</w:t>
       </w:r>
@@ -9700,44 +10158,83 @@
     </w:p>
     <w:p>
       <w:r>
-        <w:t xml:space="preserve">Table 8.3.1 shows the execution steps for resetting the camera. The test is successful as we have implemented the feature. Table 8.3.2 shows the execution steps for moving the camera around in the environment. </w:t>
+        <w:t xml:space="preserve">Table 8.3.1 shows the execution steps for resetting the camera. The test is successful as we have implemented the feature. </w:t>
+      </w:r>
+    </w:p>
+    <w:p>
+      <w:r>
+        <w:t xml:space="preserve">Table </w:t>
+      </w:r>
+      <w:r>
+        <w:t>8.3.3 shows the execution steps for interacting with objects in the environment.</w:t>
       </w:r>
     </w:p>
     <w:p>
       <w:pPr>
         <w:pStyle w:val="Heading3"/>
       </w:pPr>
-      <w:bookmarkStart w:id="54" w:name="_Toc474866122"/>
+      <w:bookmarkStart w:id="54" w:name="_Toc475092501"/>
       <w:r>
         <w:t>Integration Testing Report</w:t>
       </w:r>
       <w:bookmarkEnd w:id="54"/>
     </w:p>
     <w:p>
+      <w:r>
+        <w:t>Table 8.3.4 shows the execution steps for triggering a scenario.</w:t>
+      </w:r>
+    </w:p>
+    <w:p/>
+    <w:p>
       <w:pPr>
         <w:pStyle w:val="Heading3"/>
       </w:pPr>
-      <w:bookmarkStart w:id="55" w:name="_Toc474866123"/>
+      <w:bookmarkStart w:id="55" w:name="_Toc475092502"/>
       <w:r>
         <w:t>System Testing Report</w:t>
       </w:r>
       <w:bookmarkEnd w:id="55"/>
     </w:p>
     <w:p>
+      <w:r>
+        <w:t xml:space="preserve">Table 8.3.2 shows the execution steps for moving the camera around in the environment. </w:t>
+      </w:r>
+    </w:p>
+    <w:p>
+      <w:r>
+        <w:t>Table 8.3.5 shows the execution steps for failing a scenario.</w:t>
+      </w:r>
+    </w:p>
+    <w:p/>
+    <w:p>
       <w:pPr>
         <w:pStyle w:val="Heading3"/>
       </w:pPr>
-      <w:bookmarkStart w:id="56" w:name="_Toc474866124"/>
+      <w:bookmarkStart w:id="56" w:name="_Toc475092503"/>
       <w:r>
         <w:t>Acceptance Testing Report</w:t>
       </w:r>
       <w:bookmarkEnd w:id="56"/>
     </w:p>
     <w:p>
-      <w:pPr>
-        <w:spacing w:after="160" w:line="259" w:lineRule="auto"/>
-        <w:jc w:val="left"/>
-      </w:pPr>
+      <w:r>
+        <w:t>Table 8.3.6 shows the execution steps for AI driver actions.</w:t>
+      </w:r>
+    </w:p>
+    <w:p>
+      <w:r>
+        <w:t>Table 8.3.7 shows the execution steps for running on mobile hardware.</w:t>
+      </w:r>
+    </w:p>
+    <w:p>
+      <w:r>
+        <w:t>Table 8.3.8 shows the execution steps for stereoscopic rendering.</w:t>
+      </w:r>
+    </w:p>
+    <w:p>
+      <w:r>
+        <w:t>Table 8.3.9 shows the execution steps for system frame rate.</w:t>
+      </w:r>
       <w:r>
         <w:br w:type="page"/>
       </w:r>
@@ -9746,7 +10243,7 @@
       <w:pPr>
         <w:pStyle w:val="Heading1"/>
       </w:pPr>
-      <w:bookmarkStart w:id="57" w:name="_Toc474866125"/>
+      <w:bookmarkStart w:id="57" w:name="_Toc475092504"/>
       <w:r>
         <w:lastRenderedPageBreak/>
         <w:t>Challenges &amp; Open Issues</w:t>
@@ -9757,7 +10254,7 @@
       <w:pPr>
         <w:pStyle w:val="Heading2"/>
       </w:pPr>
-      <w:bookmarkStart w:id="58" w:name="_Toc474866126"/>
+      <w:bookmarkStart w:id="58" w:name="_Toc475092505"/>
       <w:r>
         <w:t>Challenges Face</w:t>
       </w:r>
@@ -9778,7 +10275,7 @@
       <w:pPr>
         <w:pStyle w:val="Heading2"/>
       </w:pPr>
-      <w:bookmarkStart w:id="59" w:name="_Toc474866127"/>
+      <w:bookmarkStart w:id="59" w:name="_Toc475092506"/>
       <w:r>
         <w:t>Challenges Faced in System Development</w:t>
       </w:r>
@@ -9807,7 +10304,7 @@
       <w:pPr>
         <w:pStyle w:val="Heading2"/>
       </w:pPr>
-      <w:bookmarkStart w:id="60" w:name="_Toc474866128"/>
+      <w:bookmarkStart w:id="60" w:name="_Toc475092507"/>
       <w:r>
         <w:t>Open Issues &amp; Ideas for Solutions</w:t>
       </w:r>
@@ -9832,7 +10329,7 @@
       <w:pPr>
         <w:pStyle w:val="Heading1"/>
       </w:pPr>
-      <w:bookmarkStart w:id="61" w:name="_Toc474866129"/>
+      <w:bookmarkStart w:id="61" w:name="_Toc475092508"/>
       <w:r>
         <w:lastRenderedPageBreak/>
         <w:t>System Manuals</w:t>
@@ -9843,7 +10340,7 @@
       <w:pPr>
         <w:pStyle w:val="Heading2"/>
       </w:pPr>
-      <w:bookmarkStart w:id="62" w:name="_Toc474866130"/>
+      <w:bookmarkStart w:id="62" w:name="_Toc475092509"/>
       <w:r>
         <w:t>Instructions for System Development</w:t>
       </w:r>
@@ -9858,7 +10355,7 @@
       <w:pPr>
         <w:pStyle w:val="Heading3"/>
       </w:pPr>
-      <w:bookmarkStart w:id="63" w:name="_Toc474866131"/>
+      <w:bookmarkStart w:id="63" w:name="_Toc475092510"/>
       <w:r>
         <w:t>How to Set Up Development Environment</w:t>
       </w:r>
@@ -9888,7 +10385,7 @@
       <w:pPr>
         <w:pStyle w:val="Heading3"/>
       </w:pPr>
-      <w:bookmarkStart w:id="64" w:name="_Toc474866132"/>
+      <w:bookmarkStart w:id="64" w:name="_Toc475092511"/>
       <w:r>
         <w:t>Notes on System Further Extensions</w:t>
       </w:r>
@@ -9898,7 +10395,7 @@
       <w:pPr>
         <w:pStyle w:val="Heading2"/>
       </w:pPr>
-      <w:bookmarkStart w:id="65" w:name="_Toc474866133"/>
+      <w:bookmarkStart w:id="65" w:name="_Toc475092512"/>
       <w:r>
         <w:t>Instructions for System Deployment</w:t>
       </w:r>
@@ -9973,7 +10470,7 @@
       <w:pPr>
         <w:pStyle w:val="Heading3"/>
       </w:pPr>
-      <w:bookmarkStart w:id="66" w:name="_Toc474866134"/>
+      <w:bookmarkStart w:id="66" w:name="_Toc475092513"/>
       <w:r>
         <w:t>Platform Requirements</w:t>
       </w:r>
@@ -9988,7 +10485,7 @@
       <w:pPr>
         <w:pStyle w:val="Heading3"/>
       </w:pPr>
-      <w:bookmarkStart w:id="67" w:name="_Toc474866135"/>
+      <w:bookmarkStart w:id="67" w:name="_Toc475092514"/>
       <w:r>
         <w:t>System Installation</w:t>
       </w:r>
@@ -10003,7 +10500,7 @@
       <w:pPr>
         <w:pStyle w:val="Heading2"/>
       </w:pPr>
-      <w:bookmarkStart w:id="68" w:name="_Toc474866136"/>
+      <w:bookmarkStart w:id="68" w:name="_Toc475092515"/>
       <w:r>
         <w:t>Instructions for System End Users</w:t>
       </w:r>
@@ -10028,7 +10525,7 @@
       <w:pPr>
         <w:pStyle w:val="Heading1"/>
       </w:pPr>
-      <w:bookmarkStart w:id="69" w:name="_Toc474866137"/>
+      <w:bookmarkStart w:id="69" w:name="_Toc475092516"/>
       <w:r>
         <w:lastRenderedPageBreak/>
         <w:t>Conclusion</w:t>
@@ -10039,7 +10536,7 @@
       <w:pPr>
         <w:pStyle w:val="Heading2"/>
       </w:pPr>
-      <w:bookmarkStart w:id="70" w:name="_Toc474866138"/>
+      <w:bookmarkStart w:id="70" w:name="_Toc475092517"/>
       <w:r>
         <w:t>Achievement</w:t>
       </w:r>
@@ -10049,7 +10546,7 @@
       <w:pPr>
         <w:pStyle w:val="Heading2"/>
       </w:pPr>
-      <w:bookmarkStart w:id="71" w:name="_Toc474866139"/>
+      <w:bookmarkStart w:id="71" w:name="_Toc475092518"/>
       <w:r>
         <w:t>Lessons Learned</w:t>
       </w:r>
@@ -10059,7 +10556,7 @@
       <w:pPr>
         <w:pStyle w:val="Heading2"/>
       </w:pPr>
-      <w:bookmarkStart w:id="72" w:name="_Toc474866140"/>
+      <w:bookmarkStart w:id="72" w:name="_Toc475092519"/>
       <w:r>
         <w:t>Acknowledgment</w:t>
       </w:r>
@@ -10081,7 +10578,7 @@
       <w:pPr>
         <w:pStyle w:val="Heading1"/>
       </w:pPr>
-      <w:bookmarkStart w:id="73" w:name="_Toc474866141"/>
+      <w:bookmarkStart w:id="73" w:name="_Toc475092520"/>
       <w:r>
         <w:lastRenderedPageBreak/>
         <w:t>References</w:t>
@@ -10094,7 +10591,7 @@
       </w:r>
     </w:p>
     <w:p>
-      <w:hyperlink r:id="rId24" w:history="1">
+      <w:hyperlink r:id="rId27" w:history="1">
         <w:r>
           <w:rPr>
             <w:rStyle w:val="Hyperlink"/>
@@ -10113,7 +10610,7 @@
       </w:r>
     </w:p>
     <w:p>
-      <w:hyperlink r:id="rId25" w:history="1">
+      <w:hyperlink r:id="rId28" w:history="1">
         <w:r>
           <w:rPr>
             <w:rStyle w:val="Hyperlink"/>
@@ -10129,7 +10626,7 @@
       </w:r>
     </w:p>
     <w:p>
-      <w:hyperlink r:id="rId26" w:history="1">
+      <w:hyperlink r:id="rId29" w:history="1">
         <w:r>
           <w:rPr>
             <w:rStyle w:val="Hyperlink"/>
@@ -10148,7 +10645,7 @@
       </w:r>
     </w:p>
     <w:p>
-      <w:hyperlink r:id="rId27" w:history="1">
+      <w:hyperlink r:id="rId30" w:history="1">
         <w:r>
           <w:rPr>
             <w:rStyle w:val="Hyperlink"/>
@@ -10167,7 +10664,7 @@
       </w:r>
     </w:p>
     <w:p>
-      <w:hyperlink r:id="rId28" w:history="1">
+      <w:hyperlink r:id="rId31" w:history="1">
         <w:r>
           <w:rPr>
             <w:rStyle w:val="Hyperlink"/>
@@ -10183,7 +10680,7 @@
       </w:r>
     </w:p>
     <w:p>
-      <w:hyperlink r:id="rId29" w:history="1">
+      <w:hyperlink r:id="rId32" w:history="1">
         <w:r>
           <w:rPr>
             <w:rStyle w:val="Hyperlink"/>
@@ -11174,6 +11671,7 @@
     <w:lsdException w:name="HTML Sample" w:semiHidden="1" w:unhideWhenUsed="1"/>
     <w:lsdException w:name="HTML Typewriter" w:semiHidden="1" w:unhideWhenUsed="1"/>
     <w:lsdException w:name="HTML Variable" w:semiHidden="1" w:unhideWhenUsed="1"/>
+    <w:lsdException w:name="Normal Table" w:semiHidden="1" w:unhideWhenUsed="1"/>
     <w:lsdException w:name="annotation subject" w:semiHidden="1" w:unhideWhenUsed="1"/>
     <w:lsdException w:name="No List" w:semiHidden="1" w:unhideWhenUsed="1"/>
     <w:lsdException w:name="Outline List 1" w:semiHidden="1" w:unhideWhenUsed="1"/>
@@ -11218,6 +11716,7 @@
     <w:lsdException w:name="Table Professional" w:semiHidden="1" w:unhideWhenUsed="1"/>
     <w:lsdException w:name="Table Subtle 1" w:semiHidden="1" w:unhideWhenUsed="1"/>
     <w:lsdException w:name="Table Subtle 2" w:semiHidden="1" w:unhideWhenUsed="1"/>
+    <w:lsdException w:name="Table Web 1" w:semiHidden="1" w:unhideWhenUsed="1"/>
     <w:lsdException w:name="Table Web 2" w:semiHidden="1" w:unhideWhenUsed="1"/>
     <w:lsdException w:name="Table Web 3" w:semiHidden="1" w:unhideWhenUsed="1"/>
     <w:lsdException w:name="Balloon Text" w:semiHidden="1" w:unhideWhenUsed="1"/>
@@ -11890,10 +12389,13 @@
     <w:autoRedefine/>
     <w:uiPriority w:val="39"/>
     <w:unhideWhenUsed/>
-    <w:rsid w:val="00C7364B"/>
+    <w:rsid w:val="002A4D3F"/>
     <w:pPr>
       <w:spacing w:after="100"/>
     </w:pPr>
+    <w:rPr>
+      <w:sz w:val="22"/>
+    </w:rPr>
   </w:style>
   <w:style w:type="paragraph" w:styleId="TOC2">
     <w:name w:val="toc 2"/>
@@ -12389,7 +12891,7 @@
 </file>
 
 <file path=customXml/itemProps1.xml><?xml version="1.0" encoding="utf-8"?>
-<ds:datastoreItem xmlns:ds="http://schemas.openxmlformats.org/officeDocument/2006/customXml" ds:itemID="{78E24260-973F-4681-97BA-3DBABADC1C2D}">
+<ds:datastoreItem xmlns:ds="http://schemas.openxmlformats.org/officeDocument/2006/customXml" ds:itemID="{8DD8C7BF-B6B0-4920-B5C3-349A4E196977}">
   <ds:schemaRefs>
     <ds:schemaRef ds:uri="http://schemas.openxmlformats.org/officeDocument/2006/bibliography"/>
   </ds:schemaRefs>

</xml_diff>

<commit_message>
finished report 3.0 and created a document with PDF versions for final submission at the end
</commit_message>
<xml_diff>
--- a/Documents/Reports/Team1_Report V3.0.docx
+++ b/Documents/Reports/Team1_Report V3.0.docx
@@ -2518,7 +2518,7 @@
                 <w:noProof/>
                 <w:webHidden/>
               </w:rPr>
-              <w:t>19</w:t>
+              <w:t>20</w:t>
             </w:r>
             <w:r>
               <w:rPr>
@@ -2604,7 +2604,7 @@
                 <w:noProof/>
                 <w:webHidden/>
               </w:rPr>
-              <w:t>20</w:t>
+              <w:t>21</w:t>
             </w:r>
             <w:r>
               <w:rPr>
@@ -2688,7 +2688,7 @@
                 <w:noProof/>
                 <w:webHidden/>
               </w:rPr>
-              <w:t>21</w:t>
+              <w:t>22</w:t>
             </w:r>
             <w:r>
               <w:rPr>
@@ -2774,7 +2774,7 @@
                 <w:noProof/>
                 <w:webHidden/>
               </w:rPr>
-              <w:t>21</w:t>
+              <w:t>22</w:t>
             </w:r>
             <w:r>
               <w:rPr>
@@ -2860,7 +2860,7 @@
                 <w:noProof/>
                 <w:webHidden/>
               </w:rPr>
-              <w:t>21</w:t>
+              <w:t>22</w:t>
             </w:r>
             <w:r>
               <w:rPr>
@@ -2946,7 +2946,7 @@
                 <w:noProof/>
                 <w:webHidden/>
               </w:rPr>
-              <w:t>21</w:t>
+              <w:t>22</w:t>
             </w:r>
             <w:r>
               <w:rPr>
@@ -3032,7 +3032,7 @@
                 <w:noProof/>
                 <w:webHidden/>
               </w:rPr>
-              <w:t>21</w:t>
+              <w:t>22</w:t>
             </w:r>
             <w:r>
               <w:rPr>
@@ -3118,7 +3118,7 @@
                 <w:noProof/>
                 <w:webHidden/>
               </w:rPr>
-              <w:t>21</w:t>
+              <w:t>22</w:t>
             </w:r>
             <w:r>
               <w:rPr>
@@ -3202,7 +3202,7 @@
                 <w:noProof/>
                 <w:webHidden/>
               </w:rPr>
-              <w:t>22</w:t>
+              <w:t>23</w:t>
             </w:r>
             <w:r>
               <w:rPr>
@@ -3288,7 +3288,7 @@
                 <w:noProof/>
                 <w:webHidden/>
               </w:rPr>
-              <w:t>22</w:t>
+              <w:t>23</w:t>
             </w:r>
             <w:r>
               <w:rPr>
@@ -3374,7 +3374,7 @@
                 <w:noProof/>
                 <w:webHidden/>
               </w:rPr>
-              <w:t>22</w:t>
+              <w:t>23</w:t>
             </w:r>
             <w:r>
               <w:rPr>
@@ -3460,7 +3460,7 @@
                 <w:noProof/>
                 <w:webHidden/>
               </w:rPr>
-              <w:t>22</w:t>
+              <w:t>23</w:t>
             </w:r>
             <w:r>
               <w:rPr>
@@ -3546,7 +3546,7 @@
                 <w:noProof/>
                 <w:webHidden/>
               </w:rPr>
-              <w:t>22</w:t>
+              <w:t>23</w:t>
             </w:r>
             <w:r>
               <w:rPr>
@@ -3632,7 +3632,7 @@
                 <w:noProof/>
                 <w:webHidden/>
               </w:rPr>
-              <w:t>22</w:t>
+              <w:t>23</w:t>
             </w:r>
             <w:r>
               <w:rPr>
@@ -3718,7 +3718,7 @@
                 <w:noProof/>
                 <w:webHidden/>
               </w:rPr>
-              <w:t>22</w:t>
+              <w:t>23</w:t>
             </w:r>
             <w:r>
               <w:rPr>
@@ -3804,7 +3804,7 @@
                 <w:noProof/>
                 <w:webHidden/>
               </w:rPr>
-              <w:t>22</w:t>
+              <w:t>23</w:t>
             </w:r>
             <w:r>
               <w:rPr>
@@ -3890,7 +3890,7 @@
                 <w:noProof/>
                 <w:webHidden/>
               </w:rPr>
-              <w:t>22</w:t>
+              <w:t>23</w:t>
             </w:r>
             <w:r>
               <w:rPr>
@@ -3976,7 +3976,7 @@
                 <w:noProof/>
                 <w:webHidden/>
               </w:rPr>
-              <w:t>22</w:t>
+              <w:t>24</w:t>
             </w:r>
             <w:r>
               <w:rPr>
@@ -4062,7 +4062,7 @@
                 <w:noProof/>
                 <w:webHidden/>
               </w:rPr>
-              <w:t>23</w:t>
+              <w:t>24</w:t>
             </w:r>
             <w:r>
               <w:rPr>
@@ -4148,7 +4148,7 @@
                 <w:noProof/>
                 <w:webHidden/>
               </w:rPr>
-              <w:t>23</w:t>
+              <w:t>24</w:t>
             </w:r>
             <w:r>
               <w:rPr>
@@ -4234,7 +4234,7 @@
                 <w:noProof/>
                 <w:webHidden/>
               </w:rPr>
-              <w:t>23</w:t>
+              <w:t>24</w:t>
             </w:r>
             <w:r>
               <w:rPr>
@@ -4320,7 +4320,7 @@
                 <w:noProof/>
                 <w:webHidden/>
               </w:rPr>
-              <w:t>23</w:t>
+              <w:t>24</w:t>
             </w:r>
             <w:r>
               <w:rPr>
@@ -4406,7 +4406,7 @@
                 <w:noProof/>
                 <w:webHidden/>
               </w:rPr>
-              <w:t>23</w:t>
+              <w:t>24</w:t>
             </w:r>
             <w:r>
               <w:rPr>
@@ -4490,7 +4490,7 @@
                 <w:noProof/>
                 <w:webHidden/>
               </w:rPr>
-              <w:t>24</w:t>
+              <w:t>25</w:t>
             </w:r>
             <w:r>
               <w:rPr>
@@ -4576,7 +4576,7 @@
                 <w:noProof/>
                 <w:webHidden/>
               </w:rPr>
-              <w:t>24</w:t>
+              <w:t>25</w:t>
             </w:r>
             <w:r>
               <w:rPr>
@@ -4662,7 +4662,7 @@
                 <w:noProof/>
                 <w:webHidden/>
               </w:rPr>
-              <w:t>24</w:t>
+              <w:t>25</w:t>
             </w:r>
             <w:r>
               <w:rPr>
@@ -4748,7 +4748,7 @@
                 <w:noProof/>
                 <w:webHidden/>
               </w:rPr>
-              <w:t>24</w:t>
+              <w:t>25</w:t>
             </w:r>
             <w:r>
               <w:rPr>
@@ -4832,7 +4832,7 @@
                 <w:noProof/>
                 <w:webHidden/>
               </w:rPr>
-              <w:t>25</w:t>
+              <w:t>26</w:t>
             </w:r>
             <w:r>
               <w:rPr>
@@ -4918,7 +4918,7 @@
                 <w:noProof/>
                 <w:webHidden/>
               </w:rPr>
-              <w:t>25</w:t>
+              <w:t>26</w:t>
             </w:r>
             <w:r>
               <w:rPr>
@@ -5004,7 +5004,7 @@
                 <w:noProof/>
                 <w:webHidden/>
               </w:rPr>
-              <w:t>25</w:t>
+              <w:t>26</w:t>
             </w:r>
             <w:r>
               <w:rPr>
@@ -5090,7 +5090,7 @@
                 <w:noProof/>
                 <w:webHidden/>
               </w:rPr>
-              <w:t>25</w:t>
+              <w:t>26</w:t>
             </w:r>
             <w:r>
               <w:rPr>
@@ -5176,7 +5176,7 @@
                 <w:noProof/>
                 <w:webHidden/>
               </w:rPr>
-              <w:t>25</w:t>
+              <w:t>26</w:t>
             </w:r>
             <w:r>
               <w:rPr>
@@ -5262,7 +5262,7 @@
                 <w:noProof/>
                 <w:webHidden/>
               </w:rPr>
-              <w:t>25</w:t>
+              <w:t>26</w:t>
             </w:r>
             <w:r>
               <w:rPr>
@@ -5348,7 +5348,7 @@
                 <w:noProof/>
                 <w:webHidden/>
               </w:rPr>
-              <w:t>25</w:t>
+              <w:t>26</w:t>
             </w:r>
             <w:r>
               <w:rPr>
@@ -5434,7 +5434,7 @@
                 <w:noProof/>
                 <w:webHidden/>
               </w:rPr>
-              <w:t>25</w:t>
+              <w:t>26</w:t>
             </w:r>
             <w:r>
               <w:rPr>
@@ -5518,7 +5518,7 @@
                 <w:noProof/>
                 <w:webHidden/>
               </w:rPr>
-              <w:t>26</w:t>
+              <w:t>27</w:t>
             </w:r>
             <w:r>
               <w:rPr>
@@ -5604,7 +5604,7 @@
                 <w:noProof/>
                 <w:webHidden/>
               </w:rPr>
-              <w:t>26</w:t>
+              <w:t>27</w:t>
             </w:r>
             <w:r>
               <w:rPr>
@@ -5690,7 +5690,7 @@
                 <w:noProof/>
                 <w:webHidden/>
               </w:rPr>
-              <w:t>26</w:t>
+              <w:t>27</w:t>
             </w:r>
             <w:r>
               <w:rPr>
@@ -5776,7 +5776,7 @@
                 <w:noProof/>
                 <w:webHidden/>
               </w:rPr>
-              <w:t>26</w:t>
+              <w:t>27</w:t>
             </w:r>
             <w:r>
               <w:rPr>
@@ -5860,7 +5860,7 @@
                 <w:noProof/>
                 <w:webHidden/>
               </w:rPr>
-              <w:t>27</w:t>
+              <w:t>28</w:t>
             </w:r>
             <w:r>
               <w:rPr>
@@ -6402,7 +6402,7 @@
           <v:shape id="_x0000_i1025" type="#_x0000_t75" style="width:466.5pt;height:225.75pt" o:ole="">
             <v:imagedata r:id="rId8" o:title=""/>
           </v:shape>
-          <o:OLEObject Type="Embed" ProgID="Visio.Drawing.15" ShapeID="_x0000_i1025" DrawAspect="Content" ObjectID="_1548837325" r:id="rId9"/>
+          <o:OLEObject Type="Embed" ProgID="Visio.Drawing.15" ShapeID="_x0000_i1025" DrawAspect="Content" ObjectID="_1548840541" r:id="rId9"/>
         </w:object>
       </w:r>
     </w:p>
@@ -6984,7 +6984,7 @@
           <v:shape id="_x0000_i1026" type="#_x0000_t75" style="width:409.5pt;height:333.75pt" o:ole="">
             <v:imagedata r:id="rId10" o:title=""/>
           </v:shape>
-          <o:OLEObject Type="Embed" ProgID="Visio.Drawing.15" ShapeID="_x0000_i1026" DrawAspect="Content" ObjectID="_1548837326" r:id="rId11"/>
+          <o:OLEObject Type="Embed" ProgID="Visio.Drawing.15" ShapeID="_x0000_i1026" DrawAspect="Content" ObjectID="_1548840542" r:id="rId11"/>
         </w:object>
       </w:r>
     </w:p>
@@ -7475,8 +7475,6 @@
       <w:r>
         <w:t xml:space="preserve"> when explaining the dangers that come with distracted driving</w:t>
       </w:r>
-      <w:bookmarkStart w:id="29" w:name="_GoBack"/>
-      <w:bookmarkEnd w:id="29"/>
       <w:r>
         <w:t>. Minimizing distracted driving means that there will be less accidents, less injuries, and less deaths because of distracted driving. Since the application runs on the Android operating system, which is used by millions of people every day, this application has the potential to reach a large number of drivers and passengers.</w:t>
       </w:r>
@@ -7496,22 +7494,22 @@
       <w:pPr>
         <w:pStyle w:val="Heading1"/>
       </w:pPr>
-      <w:bookmarkStart w:id="30" w:name="_Toc475092477"/>
+      <w:bookmarkStart w:id="29" w:name="_Toc475092477"/>
       <w:r>
         <w:lastRenderedPageBreak/>
         <w:t>System Design</w:t>
       </w:r>
+      <w:bookmarkEnd w:id="29"/>
+    </w:p>
+    <w:p>
+      <w:pPr>
+        <w:pStyle w:val="Heading2"/>
+      </w:pPr>
+      <w:bookmarkStart w:id="30" w:name="_Toc475092478"/>
+      <w:r>
+        <w:t>Architectural Design</w:t>
+      </w:r>
       <w:bookmarkEnd w:id="30"/>
-    </w:p>
-    <w:p>
-      <w:pPr>
-        <w:pStyle w:val="Heading2"/>
-      </w:pPr>
-      <w:bookmarkStart w:id="31" w:name="_Toc475092478"/>
-      <w:r>
-        <w:t>Architectural Design</w:t>
-      </w:r>
-      <w:bookmarkEnd w:id="31"/>
     </w:p>
     <w:p>
       <w:r>
@@ -7611,7 +7609,7 @@
           <v:shape id="_x0000_i1027" type="#_x0000_t75" style="width:467.25pt;height:219pt" o:ole="">
             <v:imagedata r:id="rId12" o:title=""/>
           </v:shape>
-          <o:OLEObject Type="Embed" ProgID="Visio.Drawing.15" ShapeID="_x0000_i1027" DrawAspect="Content" ObjectID="_1548837327" r:id="rId13"/>
+          <o:OLEObject Type="Embed" ProgID="Visio.Drawing.15" ShapeID="_x0000_i1027" DrawAspect="Content" ObjectID="_1548840543" r:id="rId13"/>
         </w:object>
       </w:r>
     </w:p>
@@ -7732,12 +7730,12 @@
       <w:pPr>
         <w:pStyle w:val="Heading2"/>
       </w:pPr>
-      <w:bookmarkStart w:id="32" w:name="_Toc475092479"/>
+      <w:bookmarkStart w:id="31" w:name="_Toc475092479"/>
       <w:r>
         <w:lastRenderedPageBreak/>
         <w:t>Structural Design</w:t>
       </w:r>
-      <w:bookmarkEnd w:id="32"/>
+      <w:bookmarkEnd w:id="31"/>
     </w:p>
     <w:p>
       <w:r>
@@ -8117,7 +8115,13 @@
     <w:p>
       <w:r>
         <w:lastRenderedPageBreak/>
-        <w:t xml:space="preserve">Figure 6.4 shows many of the components that come from Googles VR SDK. </w:t>
+        <w:t>Figure 6.4 shows many of the components that come from Google</w:t>
+      </w:r>
+      <w:r>
+        <w:t>’</w:t>
+      </w:r>
+      <w:r>
+        <w:t xml:space="preserve">s VR SDK. </w:t>
       </w:r>
       <w:r>
         <w:t>As mentioned above, the player is a camera that is able to interact with the environment. To do this, the camera utilizes components, interfaces, and scripts in this package. This package allows components to be set as either objects causing interactions to happen or allows components to be the object that is interacted with.</w:t>
@@ -8641,12 +8645,12 @@
       <w:pPr>
         <w:pStyle w:val="Heading2"/>
       </w:pPr>
-      <w:bookmarkStart w:id="33" w:name="_Toc475092480"/>
+      <w:bookmarkStart w:id="32" w:name="_Toc475092480"/>
       <w:r>
         <w:lastRenderedPageBreak/>
         <w:t>User Interface Design</w:t>
       </w:r>
-      <w:bookmarkEnd w:id="33"/>
+      <w:bookmarkEnd w:id="32"/>
     </w:p>
     <w:p>
       <w:r>
@@ -9599,12 +9603,12 @@
       <w:pPr>
         <w:pStyle w:val="Heading2"/>
       </w:pPr>
-      <w:bookmarkStart w:id="34" w:name="_Toc475092481"/>
+      <w:bookmarkStart w:id="33" w:name="_Toc475092481"/>
       <w:r>
         <w:lastRenderedPageBreak/>
         <w:t>Behavioral Design</w:t>
       </w:r>
-      <w:bookmarkEnd w:id="34"/>
+      <w:bookmarkEnd w:id="33"/>
     </w:p>
     <w:p>
       <w:r>
@@ -9624,7 +9628,7 @@
           <v:shape id="_x0000_i1028" type="#_x0000_t75" style="width:5in;height:497.25pt" o:ole="">
             <v:imagedata r:id="rId25" o:title=""/>
           </v:shape>
-          <o:OLEObject Type="Embed" ProgID="Visio.Drawing.15" ShapeID="_x0000_i1028" DrawAspect="Content" ObjectID="_1548837328" r:id="rId26"/>
+          <o:OLEObject Type="Embed" ProgID="Visio.Drawing.15" ShapeID="_x0000_i1028" DrawAspect="Content" ObjectID="_1548840544" r:id="rId26"/>
         </w:object>
       </w:r>
     </w:p>
@@ -9707,12 +9711,12 @@
       <w:pPr>
         <w:pStyle w:val="Heading2"/>
       </w:pPr>
-      <w:bookmarkStart w:id="35" w:name="_Toc475092482"/>
+      <w:bookmarkStart w:id="34" w:name="_Toc475092482"/>
       <w:r>
         <w:lastRenderedPageBreak/>
         <w:t>Design Alternatives &amp; Design Rationale</w:t>
       </w:r>
-      <w:bookmarkEnd w:id="35"/>
+      <w:bookmarkEnd w:id="34"/>
     </w:p>
     <w:p>
       <w:r>
@@ -9776,115 +9780,115 @@
       <w:pPr>
         <w:pStyle w:val="Heading1"/>
       </w:pPr>
-      <w:bookmarkStart w:id="36" w:name="_Toc475092483"/>
+      <w:bookmarkStart w:id="35" w:name="_Toc475092483"/>
       <w:r>
         <w:lastRenderedPageBreak/>
         <w:t>System Implementation</w:t>
       </w:r>
+      <w:bookmarkEnd w:id="35"/>
+    </w:p>
+    <w:p>
+      <w:pPr>
+        <w:pStyle w:val="Heading2"/>
+      </w:pPr>
+      <w:bookmarkStart w:id="36" w:name="_Toc475092484"/>
+      <w:r>
+        <w:t>Programming Languages &amp; Tools</w:t>
+      </w:r>
       <w:bookmarkEnd w:id="36"/>
     </w:p>
     <w:p>
+      <w:r>
+        <w:t xml:space="preserve">We are implementing our project using Unity, </w:t>
+      </w:r>
+      <w:r>
+        <w:t>which takes advantage of C# for creating scripts</w:t>
+      </w:r>
+      <w:r>
+        <w:t>.</w:t>
+      </w:r>
+      <w:r>
+        <w:t xml:space="preserve"> Unity provides an IDE called MonoDevelop, however we are using Microsoft Visual Studio, which can be used instead of MonoDevelop.</w:t>
+      </w:r>
+    </w:p>
+    <w:p>
       <w:pPr>
         <w:pStyle w:val="Heading2"/>
       </w:pPr>
-      <w:bookmarkStart w:id="37" w:name="_Toc475092484"/>
-      <w:r>
-        <w:t>Programming Languages &amp; Tools</w:t>
+      <w:bookmarkStart w:id="37" w:name="_Toc475092485"/>
+      <w:r>
+        <w:t>Coding Conventions</w:t>
       </w:r>
       <w:bookmarkEnd w:id="37"/>
     </w:p>
     <w:p>
       <w:r>
-        <w:t xml:space="preserve">We are implementing our project using Unity, </w:t>
-      </w:r>
-      <w:r>
-        <w:t>which takes advantage of C# for creating scripts</w:t>
-      </w:r>
-      <w:r>
-        <w:t>.</w:t>
-      </w:r>
-      <w:r>
-        <w:t xml:space="preserve"> Unity provides an IDE called MonoDevelop, however we are using Microsoft Visual Studio, which can be used instead of MonoDevelop.</w:t>
+        <w:t>We will adhere to the coding conventions designed around Unity development as well as Microsoft’s C# conventions. We will also be following Unity best practice for component design, which will help improve maintainability and performance.</w:t>
       </w:r>
     </w:p>
     <w:p>
       <w:pPr>
         <w:pStyle w:val="Heading2"/>
       </w:pPr>
-      <w:bookmarkStart w:id="38" w:name="_Toc475092485"/>
-      <w:r>
-        <w:t>Coding Conventions</w:t>
+      <w:bookmarkStart w:id="38" w:name="_Toc475092486"/>
+      <w:r>
+        <w:t>Code Version Control</w:t>
       </w:r>
       <w:bookmarkEnd w:id="38"/>
     </w:p>
     <w:p>
       <w:r>
-        <w:t>We will adhere to the coding conventions designed around Unity development as well as Microsoft’s C# conventions. We will also be following Unity best practice for component design, which will help improve maintainability and performance.</w:t>
+        <w:t>As with all projects being worked on by multiple personnel, version control is very important for the efficiency of our workflow. We will be using a combination of Git and Unity SmartMerge for our version control which will handle branching and merge conflicts. We will be hosting our repository in GitHub.</w:t>
       </w:r>
     </w:p>
     <w:p>
       <w:pPr>
         <w:pStyle w:val="Heading2"/>
       </w:pPr>
-      <w:bookmarkStart w:id="39" w:name="_Toc475092486"/>
-      <w:r>
-        <w:t>Code Version Control</w:t>
+      <w:bookmarkStart w:id="39" w:name="_Toc475092487"/>
+      <w:r>
+        <w:t>Implementation Alternatives &amp; Decision Rationale</w:t>
       </w:r>
       <w:bookmarkEnd w:id="39"/>
     </w:p>
     <w:p>
       <w:r>
-        <w:t>As with all projects being worked on by multiple personnel, version control is very important for the efficiency of our workflow. We will be using a combination of Git and Unity SmartMerge for our version control which will handle branching and merge conflicts. We will be hosting our repository in GitHub.</w:t>
+        <w:t>One alternative development tool we could have used instead of Unity is Unreal Engine. Unreal is another game engine that is widely available and features mobile development and also has Google Cardboard SDK support. With Unreal we would also be developing using C++ instead of C#. Our team decided to use Unity over Unreal because we are all more familiar with C# and</w:t>
+      </w:r>
+      <w:r>
+        <w:t xml:space="preserve"> virtual reality development is more popular with Unity, so the documentation and resources available will be better defined.</w:t>
+      </w:r>
+      <w:r>
+        <w:t xml:space="preserve"> Erie Insurance has stated that they are aware of the terms of service with Unity </w:t>
+      </w:r>
+      <w:r>
+        <w:t>and</w:t>
+      </w:r>
+      <w:r>
+        <w:t xml:space="preserve"> </w:t>
+      </w:r>
+      <w:r>
+        <w:t>has agreed to allow us</w:t>
+      </w:r>
+      <w:r>
+        <w:t xml:space="preserve"> to proceed with</w:t>
+      </w:r>
+      <w:r>
+        <w:t xml:space="preserve"> Unity</w:t>
+      </w:r>
+      <w:r>
+        <w:t xml:space="preserve"> development.</w:t>
       </w:r>
     </w:p>
     <w:p>
       <w:pPr>
         <w:pStyle w:val="Heading2"/>
       </w:pPr>
-      <w:bookmarkStart w:id="40" w:name="_Toc475092487"/>
-      <w:r>
-        <w:t>Implementation Alternatives &amp; Decision Rationale</w:t>
+      <w:bookmarkStart w:id="40" w:name="_Toc475092488"/>
+      <w:r>
+        <w:t>Analysis of Key Algorithms</w:t>
       </w:r>
       <w:bookmarkEnd w:id="40"/>
-    </w:p>
-    <w:p>
-      <w:r>
-        <w:t>One alternative development tool we could have used instead of Unity is Unreal Engine. Unreal is another game engine that is widely available and features mobile development and also has Google Cardboard SDK support. With Unreal we would also be developing using C++ instead of C#. Our team decided to use Unity over Unreal because we are all more familiar with C# and</w:t>
-      </w:r>
-      <w:r>
-        <w:t xml:space="preserve"> virtual reality development is more popular with Unity, so the documentation and resources available will be better defined.</w:t>
-      </w:r>
-      <w:r>
-        <w:t xml:space="preserve"> Erie Insurance has stated that they are aware of the terms of service with Unity </w:t>
-      </w:r>
-      <w:r>
-        <w:t>and</w:t>
-      </w:r>
-      <w:r>
-        <w:t xml:space="preserve"> </w:t>
-      </w:r>
-      <w:r>
-        <w:t>has agreed to allow us</w:t>
-      </w:r>
-      <w:r>
-        <w:t xml:space="preserve"> to proceed with</w:t>
-      </w:r>
-      <w:r>
-        <w:t xml:space="preserve"> Unity</w:t>
-      </w:r>
-      <w:r>
-        <w:t xml:space="preserve"> development.</w:t>
-      </w:r>
-    </w:p>
-    <w:p>
-      <w:pPr>
-        <w:pStyle w:val="Heading2"/>
-      </w:pPr>
-      <w:bookmarkStart w:id="41" w:name="_Toc475092488"/>
-      <w:r>
-        <w:t>Analysis of Key Algorithms</w:t>
-      </w:r>
-      <w:bookmarkEnd w:id="41"/>
     </w:p>
     <w:p>
       <w:pPr>
@@ -9904,203 +9908,203 @@
       <w:pPr>
         <w:pStyle w:val="Heading1"/>
       </w:pPr>
-      <w:bookmarkStart w:id="42" w:name="_Toc475092489"/>
+      <w:bookmarkStart w:id="41" w:name="_Toc475092489"/>
       <w:r>
         <w:lastRenderedPageBreak/>
         <w:t>System Testing</w:t>
       </w:r>
+      <w:bookmarkEnd w:id="41"/>
+    </w:p>
+    <w:p>
+      <w:pPr>
+        <w:pStyle w:val="Heading2"/>
+      </w:pPr>
+      <w:bookmarkStart w:id="42" w:name="_Toc475092490"/>
+      <w:r>
+        <w:t>Test Automation Framework</w:t>
+      </w:r>
       <w:bookmarkEnd w:id="42"/>
     </w:p>
     <w:p>
+      <w:r>
+        <w:t>Our project is developed following the test-driven development methodology. In section 8, we will be covering the tests designed for our application as we continue developing it. In order for our system requirements to be verified, there will be tests created for each one to ensure correct implementation.</w:t>
+      </w:r>
+    </w:p>
+    <w:p>
+      <w:pPr>
+        <w:pStyle w:val="Heading3"/>
+      </w:pPr>
+      <w:bookmarkStart w:id="43" w:name="_Toc475092491"/>
+      <w:r>
+        <w:t>Steps for Installing Test Framework</w:t>
+      </w:r>
+      <w:bookmarkEnd w:id="43"/>
+    </w:p>
+    <w:p>
+      <w:r>
+        <w:t xml:space="preserve">Our tests </w:t>
+      </w:r>
+      <w:r>
+        <w:t>are designed</w:t>
+      </w:r>
+      <w:r>
+        <w:t xml:space="preserve"> using Unity Test Tools, which is an asset that allows assertions on Unity objects and scripts to verify that everything is working correctly. In order to install the testing framework, all that needs to be done is download Unity Test Tools from the Unity Asset Store and add it to an existing project.</w:t>
+      </w:r>
+    </w:p>
+    <w:p>
+      <w:pPr>
+        <w:pStyle w:val="Heading3"/>
+      </w:pPr>
+      <w:bookmarkStart w:id="44" w:name="_Toc475092492"/>
+      <w:r>
+        <w:t>Steps for Running Test Cases</w:t>
+      </w:r>
+      <w:bookmarkEnd w:id="44"/>
+    </w:p>
+    <w:p>
+      <w:r>
+        <w:t xml:space="preserve">In order to run a test case, the test case must be opened in </w:t>
+      </w:r>
+      <w:r>
+        <w:t xml:space="preserve">Unity Test Tools. From there, the tests can be </w:t>
+      </w:r>
+      <w:r>
+        <w:t>run</w:t>
+      </w:r>
+      <w:r>
+        <w:t xml:space="preserve"> or modified to specified settings.</w:t>
+      </w:r>
+    </w:p>
+    <w:p>
       <w:pPr>
         <w:pStyle w:val="Heading2"/>
       </w:pPr>
-      <w:bookmarkStart w:id="43" w:name="_Toc475092490"/>
-      <w:r>
-        <w:t>Test Automation Framework</w:t>
-      </w:r>
-      <w:bookmarkEnd w:id="43"/>
-    </w:p>
-    <w:p>
-      <w:r>
-        <w:t>Our project is developed following the test-driven development methodology. In section 8, we will be covering the tests designed for our application as we continue developing it. In order for our system requirements to be verified, there will be tests created for each one to ensure correct implementation.</w:t>
-      </w:r>
+      <w:bookmarkStart w:id="45" w:name="_Toc475092493"/>
+      <w:r>
+        <w:t>Test Case Design</w:t>
+      </w:r>
+      <w:bookmarkEnd w:id="45"/>
     </w:p>
     <w:p>
       <w:pPr>
         <w:pStyle w:val="Heading3"/>
       </w:pPr>
-      <w:bookmarkStart w:id="44" w:name="_Toc475092491"/>
-      <w:r>
-        <w:t>Steps for Installing Test Framework</w:t>
-      </w:r>
-      <w:bookmarkEnd w:id="44"/>
-    </w:p>
-    <w:p>
-      <w:r>
-        <w:t xml:space="preserve">Our tests </w:t>
-      </w:r>
-      <w:r>
-        <w:t>are designed</w:t>
-      </w:r>
-      <w:r>
-        <w:t xml:space="preserve"> using Unity Test Tools, which is an asset that allows assertions on Unity objects and scripts to verify that everything is working correctly. In order to install the testing framework, all that needs to be done is download Unity Test Tools from the Unity Asset Store and add it to an existing project.</w:t>
+      <w:bookmarkStart w:id="46" w:name="_Toc475092494"/>
+      <w:r>
+        <w:t>Test Suites</w:t>
+      </w:r>
+      <w:bookmarkEnd w:id="46"/>
+    </w:p>
+    <w:p>
+      <w:r>
+        <w:t xml:space="preserve">Test suites are collection of test cases that test related functions of a program. In our project, we have separated tests into scenario interaction, environment interaction, and system performance. </w:t>
+      </w:r>
+    </w:p>
+    <w:p>
+      <w:r>
+        <w:t xml:space="preserve">Table 8.2.1 </w:t>
+      </w:r>
+      <w:r>
+        <w:t xml:space="preserve">defines the tests belonging to scenario interactions. These </w:t>
+      </w:r>
+      <w:r>
+        <w:t xml:space="preserve">will </w:t>
+      </w:r>
+      <w:r>
+        <w:t xml:space="preserve">test all of the features of the application that require user input to continue. </w:t>
+      </w:r>
+    </w:p>
+    <w:p>
+      <w:r>
+        <w:t xml:space="preserve">Table 8.2.2 defines the tests belonging to environment interactions. These represent situations that involve objects interacting in the environment, outside of the user’s control. </w:t>
+      </w:r>
+    </w:p>
+    <w:p>
+      <w:r>
+        <w:t>Table 8.2.3 contains tests that test for the system performing at expected standards for VR.</w:t>
       </w:r>
     </w:p>
     <w:p>
       <w:pPr>
         <w:pStyle w:val="Heading3"/>
       </w:pPr>
-      <w:bookmarkStart w:id="45" w:name="_Toc475092492"/>
-      <w:r>
-        <w:t>Steps for Running Test Cases</w:t>
-      </w:r>
-      <w:bookmarkEnd w:id="45"/>
-    </w:p>
-    <w:p>
-      <w:r>
-        <w:t xml:space="preserve">In order to run a test case, the test case must be opened in </w:t>
-      </w:r>
-      <w:r>
-        <w:t xml:space="preserve">Unity Test Tools. From there, the tests can be </w:t>
-      </w:r>
-      <w:r>
-        <w:t>run</w:t>
-      </w:r>
-      <w:r>
-        <w:t xml:space="preserve"> or modified to specified settings.</w:t>
-      </w:r>
-    </w:p>
-    <w:p>
-      <w:pPr>
-        <w:pStyle w:val="Heading2"/>
-      </w:pPr>
-      <w:bookmarkStart w:id="46" w:name="_Toc475092493"/>
-      <w:r>
-        <w:t>Test Case Design</w:t>
-      </w:r>
-      <w:bookmarkEnd w:id="46"/>
+      <w:bookmarkStart w:id="47" w:name="_Toc475092495"/>
+      <w:r>
+        <w:t xml:space="preserve">Unit </w:t>
+      </w:r>
+      <w:r>
+        <w:t>Test Cases</w:t>
+      </w:r>
+      <w:bookmarkEnd w:id="47"/>
+    </w:p>
+    <w:p>
+      <w:r>
+        <w:t>Unit test cases test all parts of an individual unit within a system or subsystem.</w:t>
+      </w:r>
+      <w:r>
+        <w:t xml:space="preserve"> Tab</w:t>
+      </w:r>
+      <w:r>
+        <w:t>le 8.2.4 describes the test for resetting the camera to the center upon double clicks. Table 8.2.5 shows the test for allowing the user to change came</w:t>
+      </w:r>
+      <w:r>
+        <w:t>ra rotation in the application.</w:t>
+      </w:r>
     </w:p>
     <w:p>
       <w:pPr>
         <w:pStyle w:val="Heading3"/>
       </w:pPr>
-      <w:bookmarkStart w:id="47" w:name="_Toc475092494"/>
-      <w:r>
-        <w:t>Test Suites</w:t>
-      </w:r>
-      <w:bookmarkEnd w:id="47"/>
-    </w:p>
-    <w:p>
-      <w:r>
-        <w:t xml:space="preserve">Test suites are collection of test cases that test related functions of a program. In our project, we have separated tests into scenario interaction, environment interaction, and system performance. </w:t>
-      </w:r>
-    </w:p>
-    <w:p>
-      <w:r>
-        <w:t xml:space="preserve">Table 8.2.1 </w:t>
-      </w:r>
-      <w:r>
-        <w:t xml:space="preserve">defines the tests belonging to scenario interactions. These </w:t>
-      </w:r>
-      <w:r>
-        <w:t xml:space="preserve">will </w:t>
-      </w:r>
-      <w:r>
-        <w:t xml:space="preserve">test all of the features of the application that require user input to continue. </w:t>
-      </w:r>
-    </w:p>
-    <w:p>
-      <w:r>
-        <w:t xml:space="preserve">Table 8.2.2 defines the tests belonging to environment interactions. These represent situations that involve objects interacting in the environment, outside of the user’s control. </w:t>
-      </w:r>
-    </w:p>
-    <w:p>
-      <w:r>
-        <w:t>Table 8.2.3 contains tests that test for the system performing at expected standards for VR.</w:t>
+      <w:bookmarkStart w:id="48" w:name="_Toc475092496"/>
+      <w:r>
+        <w:t>Integration</w:t>
+      </w:r>
+      <w:r>
+        <w:t xml:space="preserve"> Test Cases</w:t>
+      </w:r>
+      <w:bookmarkEnd w:id="48"/>
+    </w:p>
+    <w:p>
+      <w:r>
+        <w:t>System tests covers major system functionalities, and tests specific system requirements.</w:t>
+      </w:r>
+      <w:r>
+        <w:t xml:space="preserve"> </w:t>
+      </w:r>
+      <w:r>
+        <w:t>Table 8.2.6 is the test for allowing the user to interact with the environment by clicking objects.</w:t>
       </w:r>
     </w:p>
     <w:p>
       <w:pPr>
         <w:pStyle w:val="Heading3"/>
       </w:pPr>
-      <w:bookmarkStart w:id="48" w:name="_Toc475092495"/>
-      <w:r>
-        <w:t xml:space="preserve">Unit </w:t>
-      </w:r>
-      <w:r>
-        <w:t>Test Cases</w:t>
-      </w:r>
-      <w:bookmarkEnd w:id="48"/>
-    </w:p>
-    <w:p>
-      <w:r>
-        <w:t>Unit test cases test all parts of an individual unit within a system or subsystem.</w:t>
-      </w:r>
-      <w:r>
-        <w:t xml:space="preserve"> Tab</w:t>
-      </w:r>
-      <w:r>
-        <w:t>le 8.2.4 describes the test for resetting the camera to the center upon double clicks. Table 8.2.5 shows the test for allowing the user to change came</w:t>
-      </w:r>
-      <w:r>
-        <w:t>ra rotation in the application.</w:t>
-      </w:r>
-    </w:p>
+      <w:bookmarkStart w:id="49" w:name="_Toc475092497"/>
+      <w:r>
+        <w:t>System</w:t>
+      </w:r>
+      <w:r>
+        <w:t xml:space="preserve"> Test Cases</w:t>
+      </w:r>
+      <w:bookmarkEnd w:id="49"/>
+    </w:p>
+    <w:p>
+      <w:r>
+        <w:t>Integration test cases test the connection between the units of a system or subsystem.</w:t>
+      </w:r>
+      <w:r>
+        <w:t xml:space="preserve"> Table 8.2.7 </w:t>
+      </w:r>
+      <w:r>
+        <w:t>shows the test for scenario triggers in the environment. Table 8.2.8 shows the test for failing a scenario due to not preventing the driver from texting.</w:t>
+      </w:r>
+    </w:p>
+    <w:p/>
     <w:p>
       <w:pPr>
         <w:pStyle w:val="Heading3"/>
       </w:pPr>
-      <w:bookmarkStart w:id="49" w:name="_Toc475092496"/>
-      <w:r>
-        <w:t>Integration</w:t>
-      </w:r>
-      <w:r>
-        <w:t xml:space="preserve"> Test Cases</w:t>
-      </w:r>
-      <w:bookmarkEnd w:id="49"/>
-    </w:p>
-    <w:p>
-      <w:r>
-        <w:t>System tests covers major system functionalities, and tests specific system requirements.</w:t>
-      </w:r>
-      <w:r>
-        <w:t xml:space="preserve"> </w:t>
-      </w:r>
-      <w:r>
-        <w:t>Table 8.2.6 is the test for allowing the user to interact with the environment by clicking objects.</w:t>
-      </w:r>
-    </w:p>
-    <w:p>
-      <w:pPr>
-        <w:pStyle w:val="Heading3"/>
-      </w:pPr>
-      <w:bookmarkStart w:id="50" w:name="_Toc475092497"/>
-      <w:r>
-        <w:t>System</w:t>
-      </w:r>
-      <w:r>
-        <w:t xml:space="preserve"> Test Cases</w:t>
-      </w:r>
-      <w:bookmarkEnd w:id="50"/>
-    </w:p>
-    <w:p>
-      <w:r>
-        <w:t>Integration test cases test the connection between the units of a system or subsystem.</w:t>
-      </w:r>
-      <w:r>
-        <w:t xml:space="preserve"> Table 8.2.7 </w:t>
-      </w:r>
-      <w:r>
-        <w:t>shows the test for scenario triggers in the environment. Table 8.2.8 shows the test for failing a scenario due to not preventing the driver from texting.</w:t>
-      </w:r>
-    </w:p>
-    <w:p/>
-    <w:p>
-      <w:pPr>
-        <w:pStyle w:val="Heading3"/>
-      </w:pPr>
-      <w:bookmarkStart w:id="51" w:name="_Toc475092498"/>
+      <w:bookmarkStart w:id="50" w:name="_Toc475092498"/>
       <w:r>
         <w:lastRenderedPageBreak/>
         <w:t>Acceptance</w:t>
@@ -10108,24 +10112,25 @@
       <w:r>
         <w:t xml:space="preserve"> Test Cases</w:t>
       </w:r>
+      <w:bookmarkEnd w:id="50"/>
+    </w:p>
+    <w:p>
+      <w:r>
+        <w:t xml:space="preserve">These test cases reflect user requirements. The tests verify that specific requirements are working as planned for the user. They ensure that the </w:t>
+      </w:r>
+      <w:r>
+        <w:t xml:space="preserve">system covers the </w:t>
+      </w:r>
+      <w:r>
+        <w:t>most important requir</w:t>
+      </w:r>
+      <w:r>
+        <w:t>ements provided by the end user. Table 8.2.9 shows the test for the AI driver to be distracted during scenarios. Table 8.2.10 shows the test for the hardware requirement to run the application. Table 8.2.11 shows the test for the virtual reality representation of the application on the user’s screen. Table 8.2.12 shows the test for the frame rate performance of the system, which provides a smooth virtual experience for the user.</w:t>
+      </w:r>
+      <w:bookmarkStart w:id="51" w:name="_GoBack"/>
       <w:bookmarkEnd w:id="51"/>
     </w:p>
     <w:p>
-      <w:r>
-        <w:t xml:space="preserve">These test cases reflect user requirements. The tests verify that specific requirements are working as planned for the user. They ensure that the </w:t>
-      </w:r>
-      <w:r>
-        <w:t xml:space="preserve">system covers the </w:t>
-      </w:r>
-      <w:r>
-        <w:t>most important requir</w:t>
-      </w:r>
-      <w:r>
-        <w:t>ements provided by the end user. Table 8.2.9 shows the test for the AI driver to be distracted during scenarios. Table 8.2.10 shows the test for the hardware requirement to run the application. Table 8.2.11 shows the test for the virtual reality representation of the application on the user’s screen. Table 8.2.12 shows the test for the frame rate performance of the system, which provides a smooth virtual experience for the user.</w:t>
-      </w:r>
-    </w:p>
-    <w:p/>
-    <w:p>
       <w:pPr>
         <w:pStyle w:val="Heading2"/>
       </w:pPr>
@@ -10184,7 +10189,6 @@
         <w:t>Table 8.3.4 shows the execution steps for triggering a scenario.</w:t>
       </w:r>
     </w:p>
-    <w:p/>
     <w:p>
       <w:pPr>
         <w:pStyle w:val="Heading3"/>
@@ -10205,7 +10209,6 @@
         <w:t>Table 8.3.5 shows the execution steps for failing a scenario.</w:t>
       </w:r>
     </w:p>
-    <w:p/>
     <w:p>
       <w:pPr>
         <w:pStyle w:val="Heading3"/>
@@ -12891,7 +12894,7 @@
 </file>
 
 <file path=customXml/itemProps1.xml><?xml version="1.0" encoding="utf-8"?>
-<ds:datastoreItem xmlns:ds="http://schemas.openxmlformats.org/officeDocument/2006/customXml" ds:itemID="{8DD8C7BF-B6B0-4920-B5C3-349A4E196977}">
+<ds:datastoreItem xmlns:ds="http://schemas.openxmlformats.org/officeDocument/2006/customXml" ds:itemID="{400729E9-6768-4671-8411-296949432D32}">
   <ds:schemaRefs>
     <ds:schemaRef ds:uri="http://schemas.openxmlformats.org/officeDocument/2006/bibliography"/>
   </ds:schemaRefs>

</xml_diff>